<commit_message>
Añadido el diagrama de pantallas al GDD
</commit_message>
<xml_diff>
--- a/source/Portfolio y GDD/GDD - Spelling - Fire MeatBall Games.docx
+++ b/source/Portfolio y GDD/GDD - Spelling - Fire MeatBall Games.docx
@@ -10,6 +10,7 @@
           <w:docPartUnique/>
         </w:docPartObj>
       </w:sdtPr>
+      <w:sdtEndPr/>
       <w:sdtContent>
         <w:p>
           <w:r>
@@ -376,6 +377,7 @@
                                   <w:dataBinding w:prefixMappings="xmlns:ns0='http://schemas.microsoft.com/office/2006/coverPageProps' " w:xpath="/ns0:CoverPageProperties[1]/ns0:Abstract[1]" w:storeItemID="{55AF091B-3C7A-41E3-B477-F2FDAA23CFDA}"/>
                                   <w:text w:multiLine="1"/>
                                 </w:sdtPr>
+                                <w:sdtEndPr/>
                                 <w:sdtContent>
                                   <w:p>
                                     <w:pPr>
@@ -607,6 +609,7 @@
                                   <w:dataBinding w:prefixMappings="xmlns:ns0='http://purl.org/dc/elements/1.1/' xmlns:ns1='http://schemas.openxmlformats.org/package/2006/metadata/core-properties' " w:xpath="/ns1:coreProperties[1]/ns0:subject[1]" w:storeItemID="{6C3C8BC8-F283-45AE-878A-BAB7291924A1}"/>
                                   <w:text/>
                                 </w:sdtPr>
+                                <w:sdtEndPr/>
                                 <w:sdtContent>
                                   <w:p>
                                     <w:pPr>
@@ -897,6 +900,7 @@
                                   <w:dataBinding w:prefixMappings="xmlns:ns0='http://purl.org/dc/elements/1.1/' xmlns:ns1='http://schemas.openxmlformats.org/package/2006/metadata/core-properties' " w:xpath="/ns1:coreProperties[1]/ns0:creator[1]" w:storeItemID="{6C3C8BC8-F283-45AE-878A-BAB7291924A1}"/>
                                   <w:text/>
                                 </w:sdtPr>
+                                <w:sdtEndPr/>
                                 <w:sdtContent>
                                   <w:p>
                                     <w:pPr>
@@ -1126,6 +1130,7 @@
                                     <w:dataBinding w:prefixMappings="xmlns:ns0='http://schemas.microsoft.com/office/2006/coverPageProps' " w:xpath="/ns0:CoverPageProperties[1]/ns0:CompanyEmail[1]" w:storeItemID="{55AF091B-3C7A-41E3-B477-F2FDAA23CFDA}"/>
                                     <w:text/>
                                   </w:sdtPr>
+                                  <w:sdtEndPr/>
                                   <w:sdtContent>
                                     <w:r>
                                       <w:rPr>
@@ -5724,20 +5729,15 @@
       <w:r>
         <w:t xml:space="preserve">En caso de ser necesario se utilizarían </w:t>
       </w:r>
+      <w:r>
+        <w:t xml:space="preserve">assets, </w:t>
+      </w:r>
       <w:proofErr w:type="spellStart"/>
       <w:r>
-        <w:t>assets</w:t>
+        <w:t>plugins</w:t>
       </w:r>
       <w:proofErr w:type="spellEnd"/>
       <w:r>
-        <w:t xml:space="preserve">, </w:t>
-      </w:r>
-      <w:proofErr w:type="spellStart"/>
-      <w:r>
-        <w:t>plugins</w:t>
-      </w:r>
-      <w:proofErr w:type="spellEnd"/>
-      <w:r>
         <w:t xml:space="preserve"> o </w:t>
       </w:r>
       <w:r>
@@ -5750,15 +5750,7 @@
         <w:t xml:space="preserve"> </w:t>
       </w:r>
       <w:r>
-        <w:t xml:space="preserve">desarrollados por personas ajenas al proyecto. En ese caso se indicaría la procedencia de </w:t>
-      </w:r>
-      <w:proofErr w:type="gramStart"/>
-      <w:r>
-        <w:t>los mismos</w:t>
-      </w:r>
-      <w:proofErr w:type="gramEnd"/>
-      <w:r>
-        <w:t xml:space="preserve"> y su licencia de uso</w:t>
+        <w:t>desarrollados por personas ajenas al proyecto. En ese caso se indicaría la procedencia de los mismos y su licencia de uso</w:t>
       </w:r>
       <w:r>
         <w:t>, siempre que esta lo permita.</w:t>
@@ -5817,15 +5809,7 @@
           <w:b/>
           <w:bCs/>
         </w:rPr>
-        <w:t xml:space="preserve">Gold </w:t>
-      </w:r>
-      <w:proofErr w:type="gramStart"/>
-      <w:r>
-        <w:rPr>
-          <w:b/>
-          <w:bCs/>
-        </w:rPr>
-        <w:t>Maste</w:t>
+        <w:t>Gold Maste</w:t>
       </w:r>
       <w:r>
         <w:rPr>
@@ -5834,7 +5818,6 @@
         </w:rPr>
         <w:t>r</w:t>
       </w:r>
-      <w:proofErr w:type="gramEnd"/>
       <w:r>
         <w:t xml:space="preserve"> </w:t>
       </w:r>
@@ -6050,23 +6033,7 @@
           <w:b/>
           <w:bCs/>
         </w:rPr>
-        <w:t xml:space="preserve">Versión Gold </w:t>
-      </w:r>
-      <w:proofErr w:type="gramStart"/>
-      <w:r>
-        <w:rPr>
-          <w:b/>
-          <w:bCs/>
-        </w:rPr>
-        <w:t>Master</w:t>
-      </w:r>
-      <w:proofErr w:type="gramEnd"/>
-      <w:r>
-        <w:rPr>
-          <w:b/>
-          <w:bCs/>
-        </w:rPr>
-        <w:t xml:space="preserve"> </w:t>
+        <w:t xml:space="preserve">Versión Gold Master </w:t>
       </w:r>
       <w:r>
         <w:rPr>
@@ -6090,15 +6057,7 @@
         <w:jc w:val="both"/>
       </w:pPr>
       <w:r>
-        <w:t xml:space="preserve">Versión final del juego. Ha de notarse un buen acabado en todos los aspectos </w:t>
-      </w:r>
-      <w:proofErr w:type="gramStart"/>
-      <w:r>
-        <w:t>del mismo</w:t>
-      </w:r>
-      <w:proofErr w:type="gramEnd"/>
-      <w:r>
-        <w:t>, de tal manera que el juego se sienta agradable</w:t>
+        <w:t>Versión final del juego. Ha de notarse un buen acabado en todos los aspectos del mismo, de tal manera que el juego se sienta agradable</w:t>
       </w:r>
       <w:r>
         <w:t xml:space="preserve"> en todo momento. Se habrán corregido todos los fallos detectados antes de su salida y el producto desarrollado, aunque contará con mantenimiento y contenido adicional a futuro, ha de ser un juego plenamente funcional.</w:t>
@@ -6131,23 +6090,7 @@
           <w:bCs/>
         </w:rPr>
         <w:lastRenderedPageBreak/>
-        <w:t xml:space="preserve">Pitch + Redes Sociales + </w:t>
-      </w:r>
-      <w:proofErr w:type="gramStart"/>
-      <w:r>
-        <w:rPr>
-          <w:b/>
-          <w:bCs/>
-        </w:rPr>
-        <w:t>Portfolio</w:t>
-      </w:r>
-      <w:proofErr w:type="gramEnd"/>
-      <w:r>
-        <w:rPr>
-          <w:b/>
-          <w:bCs/>
-        </w:rPr>
-        <w:t xml:space="preserve"> </w:t>
+        <w:t xml:space="preserve">Pitch + Redes Sociales + Portfolio </w:t>
       </w:r>
       <w:r>
         <w:rPr>
@@ -6222,15 +6165,7 @@
         <w:jc w:val="both"/>
       </w:pPr>
       <w:r>
-        <w:t xml:space="preserve">Para desarrollar el proyecto se </w:t>
-      </w:r>
-      <w:proofErr w:type="gramStart"/>
-      <w:r>
-        <w:t>tendría que tener</w:t>
-      </w:r>
-      <w:proofErr w:type="gramEnd"/>
-      <w:r>
-        <w:t xml:space="preserve"> en cuenta el coste asociado al alquiler de una oficina </w:t>
+        <w:t xml:space="preserve">Para desarrollar el proyecto se tendría que tener en cuenta el coste asociado al alquiler de una oficina </w:t>
       </w:r>
       <w:r>
         <w:t>con capacidad para todos los integrantes del grupo. En caso de trabajar en remoto, el consumo eléctrico de los ordenadores de cada uno de estos</w:t>
@@ -6994,13 +6929,8 @@
         <w:jc w:val="both"/>
       </w:pPr>
       <w:r>
-        <w:t xml:space="preserve">Explicación de la elección de hechizo y ejecución </w:t>
-      </w:r>
-      <w:proofErr w:type="gramStart"/>
-      <w:r>
-        <w:t>del mismo</w:t>
-      </w:r>
-      <w:proofErr w:type="gramEnd"/>
+        <w:t>Explicación de la elección de hechizo y ejecución del mismo</w:t>
+      </w:r>
     </w:p>
     <w:p>
       <w:pPr>
@@ -7221,15 +7151,7 @@
       </w:r>
       <w:proofErr w:type="spellEnd"/>
       <w:r>
-        <w:t xml:space="preserve">, el videojuego contendrá un total de 12 cartas de cada uno de los tipos de hechizos que puede haber. Estas 12 cartas no estarán desde un comienzo accesibles para el jugador, siendo uno de los principales ítems con los que deberá contar, ya que las mecánicas de juego se centran en ellas. Tras la elaboración de </w:t>
-      </w:r>
-      <w:proofErr w:type="gramStart"/>
-      <w:r>
-        <w:t>las mismas</w:t>
-      </w:r>
-      <w:proofErr w:type="gramEnd"/>
-      <w:r>
-        <w:t>, las cartas de hechizos a realizar, según su tip</w:t>
+        <w:t>, el videojuego contendrá un total de 12 cartas de cada uno de los tipos de hechizos que puede haber. Estas 12 cartas no estarán desde un comienzo accesibles para el jugador, siendo uno de los principales ítems con los que deberá contar, ya que las mecánicas de juego se centran en ellas. Tras la elaboración de las mismas, las cartas de hechizos a realizar, según su tip</w:t>
       </w:r>
       <w:r>
         <w:t>ología serán:</w:t>
@@ -8603,15 +8525,7 @@
         <w:t xml:space="preserve"> pero existe un 40% de la población que es capaz de gestionar esa habilidad que supera cualquiera de las leyes de la física existentes. </w:t>
       </w:r>
       <w:r>
-        <w:t xml:space="preserve"> A lo largo del globo existen varios lugares donde se trata de analizar e investigar el desarrollo de </w:t>
-      </w:r>
-      <w:proofErr w:type="gramStart"/>
-      <w:r>
-        <w:t>la misma</w:t>
-      </w:r>
-      <w:proofErr w:type="gramEnd"/>
-      <w:r>
-        <w:t>, ayudando a los nuevos individuos que nacen con ella a encaminarla.</w:t>
+        <w:t xml:space="preserve"> A lo largo del globo existen varios lugares donde se trata de analizar e investigar el desarrollo de la misma, ayudando a los nuevos individuos que nacen con ella a encaminarla.</w:t>
       </w:r>
     </w:p>
     <w:p>
@@ -8620,15 +8534,7 @@
         <w:jc w:val="both"/>
       </w:pPr>
       <w:r>
-        <w:t xml:space="preserve">Hasta los 10 </w:t>
-      </w:r>
-      <w:proofErr w:type="gramStart"/>
-      <w:r>
-        <w:t>años de edad</w:t>
-      </w:r>
-      <w:proofErr w:type="gramEnd"/>
-      <w:r>
-        <w:t>, los niños crecen con sus familias como si fueran personas completamente normales, limitando su uso de magia. Es en estos momentos</w:t>
+        <w:t>Hasta los 10 años de edad, los niños crecen con sus familias como si fueran personas completamente normales, limitando su uso de magia. Es en estos momentos</w:t>
       </w:r>
       <w:r>
         <w:t xml:space="preserve"> será</w:t>
@@ -8856,15 +8762,7 @@
         <w:t>Clan del Búho:</w:t>
       </w:r>
       <w:r>
-        <w:t xml:space="preserve"> se trata de un grupo de alumnos que comenzó a conformarse hace muchos años entre los alumnos más aventajados a nivel académico. </w:t>
-      </w:r>
-      <w:proofErr w:type="gramStart"/>
-      <w:r>
-        <w:t>A día de hoy</w:t>
-      </w:r>
-      <w:proofErr w:type="gramEnd"/>
-      <w:r>
-        <w:t>, se encuentran conformado por los grandes cerebros de la universidad que destacan por tener una gran cantidad de sabiduría, aunque no</w:t>
+        <w:t xml:space="preserve"> se trata de un grupo de alumnos que comenzó a conformarse hace muchos años entre los alumnos más aventajados a nivel académico. A día de hoy, se encuentran conformado por los grandes cerebros de la universidad que destacan por tener una gran cantidad de sabiduría, aunque no</w:t>
       </w:r>
       <w:r>
         <w:t xml:space="preserve"> tiene por qué ser los más poderosos. Visten con elementos de colores azul marino y </w:t>
@@ -9848,6 +9746,10 @@
         <w:pStyle w:val="Ttulo2"/>
         <w:spacing w:after="120"/>
         <w:jc w:val="both"/>
+        <w:rPr>
+          <w:b/>
+          <w:bCs/>
+        </w:rPr>
       </w:pPr>
       <w:bookmarkStart w:id="56" w:name="_Toc260934110"/>
       <w:bookmarkStart w:id="57" w:name="_Toc849545222"/>
@@ -9888,6 +9790,67 @@
       <w:pPr>
         <w:pStyle w:val="Ttulo2"/>
         <w:spacing w:after="120"/>
+        <w:jc w:val="center"/>
+      </w:pPr>
+      <w:r>
+        <w:rPr>
+          <w:noProof/>
+        </w:rPr>
+        <w:drawing>
+          <wp:inline distT="0" distB="0" distL="0" distR="0" wp14:anchorId="3CBD0AD7" wp14:editId="2F5CCB26">
+            <wp:extent cx="4895806" cy="6205591"/>
+            <wp:effectExtent l="0" t="0" r="0" b="0"/>
+            <wp:docPr id="2" name="Imagen 2"/>
+            <wp:cNvGraphicFramePr>
+              <a:graphicFrameLocks xmlns:a="http://schemas.openxmlformats.org/drawingml/2006/main" noChangeAspect="1"/>
+            </wp:cNvGraphicFramePr>
+            <a:graphic xmlns:a="http://schemas.openxmlformats.org/drawingml/2006/main">
+              <a:graphicData uri="http://schemas.openxmlformats.org/drawingml/2006/picture">
+                <pic:pic xmlns:pic="http://schemas.openxmlformats.org/drawingml/2006/picture">
+                  <pic:nvPicPr>
+                    <pic:cNvPr id="0" name="Picture 1"/>
+                    <pic:cNvPicPr>
+                      <a:picLocks noChangeAspect="1" noChangeArrowheads="1"/>
+                    </pic:cNvPicPr>
+                  </pic:nvPicPr>
+                  <pic:blipFill>
+                    <a:blip r:embed="rId13" cstate="print">
+                      <a:extLst>
+                        <a:ext uri="{28A0092B-C50C-407E-A947-70E740481C1C}">
+                          <a14:useLocalDpi xmlns:a14="http://schemas.microsoft.com/office/drawing/2010/main" val="0"/>
+                        </a:ext>
+                      </a:extLst>
+                    </a:blip>
+                    <a:srcRect/>
+                    <a:stretch>
+                      <a:fillRect/>
+                    </a:stretch>
+                  </pic:blipFill>
+                  <pic:spPr bwMode="auto">
+                    <a:xfrm>
+                      <a:off x="0" y="0"/>
+                      <a:ext cx="4927266" cy="6245467"/>
+                    </a:xfrm>
+                    <a:prstGeom prst="rect">
+                      <a:avLst/>
+                    </a:prstGeom>
+                    <a:noFill/>
+                    <a:ln>
+                      <a:noFill/>
+                    </a:ln>
+                  </pic:spPr>
+                </pic:pic>
+              </a:graphicData>
+            </a:graphic>
+          </wp:inline>
+        </w:drawing>
+      </w:r>
+    </w:p>
+    <w:p/>
+    <w:p>
+      <w:pPr>
+        <w:pStyle w:val="Ttulo2"/>
+        <w:spacing w:after="120"/>
         <w:jc w:val="both"/>
         <w:rPr>
           <w:b/>
@@ -9903,6 +9866,7 @@
           <w:sz w:val="32"/>
           <w:szCs w:val="32"/>
         </w:rPr>
+        <w:lastRenderedPageBreak/>
         <w:t>8- HOJA DE RUTA DE DESARROLLO</w:t>
       </w:r>
       <w:bookmarkEnd w:id="58"/>
@@ -10586,8 +10550,8 @@
       </w:r>
     </w:p>
     <w:sectPr>
-      <w:headerReference w:type="default" r:id="rId13"/>
-      <w:footerReference w:type="default" r:id="rId14"/>
+      <w:headerReference w:type="default" r:id="rId14"/>
+      <w:footerReference w:type="default" r:id="rId15"/>
       <w:pgSz w:w="11906" w:h="16838"/>
       <w:pgMar w:top="1440" w:right="1440" w:bottom="1440" w:left="1440" w:header="720" w:footer="720" w:gutter="0"/>
       <w:pgNumType w:start="0"/>
@@ -12785,6 +12749,7 @@
     <w:lsdException w:name="HTML Sample" w:semiHidden="1" w:unhideWhenUsed="1"/>
     <w:lsdException w:name="HTML Typewriter" w:semiHidden="1" w:unhideWhenUsed="1"/>
     <w:lsdException w:name="HTML Variable" w:semiHidden="1" w:unhideWhenUsed="1"/>
+    <w:lsdException w:name="Normal Table" w:semiHidden="1" w:unhideWhenUsed="1"/>
     <w:lsdException w:name="annotation subject" w:semiHidden="1" w:unhideWhenUsed="1"/>
     <w:lsdException w:name="No List" w:semiHidden="1" w:unhideWhenUsed="1"/>
     <w:lsdException w:name="Outline List 1" w:semiHidden="1" w:unhideWhenUsed="1"/>
@@ -12827,8 +12792,11 @@
     <w:lsdException w:name="Table Contemporary" w:semiHidden="1" w:unhideWhenUsed="1"/>
     <w:lsdException w:name="Table Elegant" w:semiHidden="1" w:unhideWhenUsed="1"/>
     <w:lsdException w:name="Table Professional" w:semiHidden="1" w:unhideWhenUsed="1"/>
+    <w:lsdException w:name="Table Subtle 1" w:semiHidden="1" w:unhideWhenUsed="1"/>
     <w:lsdException w:name="Table Subtle 2" w:semiHidden="1" w:unhideWhenUsed="1"/>
     <w:lsdException w:name="Table Web 1" w:semiHidden="1" w:unhideWhenUsed="1"/>
+    <w:lsdException w:name="Table Web 2" w:semiHidden="1" w:unhideWhenUsed="1"/>
+    <w:lsdException w:name="Table Web 3" w:semiHidden="1" w:unhideWhenUsed="1"/>
     <w:lsdException w:name="Balloon Text" w:semiHidden="1" w:unhideWhenUsed="1"/>
     <w:lsdException w:name="Table Grid" w:uiPriority="39"/>
     <w:lsdException w:name="Table Theme" w:semiHidden="1" w:unhideWhenUsed="1"/>
@@ -13597,6 +13565,21 @@
 </file>
 
 <file path=customXml/item1.xml><?xml version="1.0" encoding="utf-8"?>
+<?mso-contentType ?>
+<FormTemplates xmlns="http://schemas.microsoft.com/sharepoint/v3/contenttype/forms">
+  <Display>DocumentLibraryForm</Display>
+  <Edit>DocumentLibraryForm</Edit>
+  <New>DocumentLibraryForm</New>
+</FormTemplates>
+</file>
+
+<file path=customXml/item2.xml><?xml version="1.0" encoding="utf-8"?>
+<p:properties xmlns:p="http://schemas.microsoft.com/office/2006/metadata/properties" xmlns:xsi="http://www.w3.org/2001/XMLSchema-instance" xmlns:pc="http://schemas.microsoft.com/office/infopath/2007/PartnerControls">
+  <documentManagement/>
+</p:properties>
+</file>
+
+<file path=customXml/item3.xml><?xml version="1.0" encoding="utf-8"?>
 <ct:contentTypeSchema xmlns:ct="http://schemas.microsoft.com/office/2006/metadata/contentType" xmlns:ma="http://schemas.microsoft.com/office/2006/metadata/properties/metaAttributes" ct:_="" ma:_="" ma:contentTypeName="Documento" ma:contentTypeID="0x0101001E940D37F1D6224B944182C7F58E3D79" ma:contentTypeVersion="8" ma:contentTypeDescription="Crear nuevo documento." ma:contentTypeScope="" ma:versionID="2d9a715b98476782950dbb5c5633bc9a">
   <xsd:schema xmlns:xsd="http://www.w3.org/2001/XMLSchema" xmlns:xs="http://www.w3.org/2001/XMLSchema" xmlns:p="http://schemas.microsoft.com/office/2006/metadata/properties" xmlns:ns2="f44c1561-e046-419c-ae02-5241319b114b" targetNamespace="http://schemas.microsoft.com/office/2006/metadata/properties" ma:root="true" ma:fieldsID="1427a9d90aa486aebdb9ef75dfc3ff2b" ns2:_="">
     <xsd:import namespace="f44c1561-e046-419c-ae02-5241319b114b"/>
@@ -13768,22 +13751,24 @@
 </ct:contentTypeSchema>
 </file>
 
-<file path=customXml/item2.xml><?xml version="1.0" encoding="utf-8"?>
-<p:properties xmlns:p="http://schemas.microsoft.com/office/2006/metadata/properties" xmlns:xsi="http://www.w3.org/2001/XMLSchema-instance" xmlns:pc="http://schemas.microsoft.com/office/infopath/2007/PartnerControls">
-  <documentManagement/>
-</p:properties>
+<file path=customXml/itemProps1.xml><?xml version="1.0" encoding="utf-8"?>
+<ds:datastoreItem xmlns:ds="http://schemas.openxmlformats.org/officeDocument/2006/customXml" ds:itemID="{EF947E13-2F93-4540-8B72-8F5A7373E8BF}">
+  <ds:schemaRefs>
+    <ds:schemaRef ds:uri="http://schemas.microsoft.com/sharepoint/v3/contenttype/forms"/>
+  </ds:schemaRefs>
+</ds:datastoreItem>
 </file>
 
-<file path=customXml/item3.xml><?xml version="1.0" encoding="utf-8"?>
-<?mso-contentType ?>
-<FormTemplates xmlns="http://schemas.microsoft.com/sharepoint/v3/contenttype/forms">
-  <Display>DocumentLibraryForm</Display>
-  <Edit>DocumentLibraryForm</Edit>
-  <New>DocumentLibraryForm</New>
-</FormTemplates>
+<file path=customXml/itemProps2.xml><?xml version="1.0" encoding="utf-8"?>
+<ds:datastoreItem xmlns:ds="http://schemas.openxmlformats.org/officeDocument/2006/customXml" ds:itemID="{26846F70-38C7-4076-9511-3083AA691AED}">
+  <ds:schemaRefs>
+    <ds:schemaRef ds:uri="http://schemas.microsoft.com/office/2006/metadata/properties"/>
+    <ds:schemaRef ds:uri="http://schemas.microsoft.com/office/infopath/2007/PartnerControls"/>
+  </ds:schemaRefs>
+</ds:datastoreItem>
 </file>
 
-<file path=customXml/itemProps1.xml><?xml version="1.0" encoding="utf-8"?>
+<file path=customXml/itemProps3.xml><?xml version="1.0" encoding="utf-8"?>
 <ds:datastoreItem xmlns:ds="http://schemas.openxmlformats.org/officeDocument/2006/customXml" ds:itemID="{696AD1C9-360F-4A39-9545-EA1C9BAAFF89}">
   <ds:schemaRefs>
     <ds:schemaRef ds:uri="http://schemas.microsoft.com/office/2006/metadata/contentType"/>
@@ -13799,21 +13784,4 @@
     <ds:schemaRef ds:uri="http://schemas.microsoft.com/internal/obd"/>
   </ds:schemaRefs>
 </ds:datastoreItem>
-</file>
-
-<file path=customXml/itemProps2.xml><?xml version="1.0" encoding="utf-8"?>
-<ds:datastoreItem xmlns:ds="http://schemas.openxmlformats.org/officeDocument/2006/customXml" ds:itemID="{26846F70-38C7-4076-9511-3083AA691AED}">
-  <ds:schemaRefs>
-    <ds:schemaRef ds:uri="http://schemas.microsoft.com/office/2006/metadata/properties"/>
-    <ds:schemaRef ds:uri="http://schemas.microsoft.com/office/infopath/2007/PartnerControls"/>
-  </ds:schemaRefs>
-</ds:datastoreItem>
-</file>
-
-<file path=customXml/itemProps3.xml><?xml version="1.0" encoding="utf-8"?>
-<ds:datastoreItem xmlns:ds="http://schemas.openxmlformats.org/officeDocument/2006/customXml" ds:itemID="{EF947E13-2F93-4540-8B72-8F5A7373E8BF}">
-  <ds:schemaRefs>
-    <ds:schemaRef ds:uri="http://schemas.microsoft.com/sharepoint/v3/contenttype/forms"/>
-  </ds:schemaRefs>
-</ds:datastoreItem>
 </file>
</xml_diff>

<commit_message>
Diseño de Interfaz 0.7
Se han incorporado elementos de la comunicación y estructura de las interfaces.
</commit_message>
<xml_diff>
--- a/source/Portfolio y GDD/GDD - Spelling - Fire MeatBall Games.docx
+++ b/source/Portfolio y GDD/GDD - Spelling - Fire MeatBall Games.docx
@@ -462,6 +462,7 @@
                             <w:dataBinding w:prefixMappings="xmlns:ns0='http://schemas.microsoft.com/office/2006/coverPageProps' " w:xpath="/ns0:CoverPageProperties[1]/ns0:Abstract[1]" w:storeItemID="{55AF091B-3C7A-41E3-B477-F2FDAA23CFDA}"/>
                             <w:text w:multiLine="1"/>
                           </w:sdtPr>
+                          <w:sdtEndPr/>
                           <w:sdtContent>
                             <w:p>
                               <w:pPr>
@@ -711,6 +712,7 @@
                             <w:dataBinding w:prefixMappings="xmlns:ns0='http://purl.org/dc/elements/1.1/' xmlns:ns1='http://schemas.openxmlformats.org/package/2006/metadata/core-properties' " w:xpath="/ns1:coreProperties[1]/ns0:subject[1]" w:storeItemID="{6C3C8BC8-F283-45AE-878A-BAB7291924A1}"/>
                             <w:text/>
                           </w:sdtPr>
+                          <w:sdtEndPr/>
                           <w:sdtContent>
                             <w:p>
                               <w:pPr>
@@ -918,54 +920,8 @@
                                         <w:sz w:val="28"/>
                                         <w:szCs w:val="28"/>
                                       </w:rPr>
-                                      <w:t xml:space="preserve">Grupo H – </w:t>
+                                      <w:t>Grupo H – Fire MeatBall Games</w:t>
                                     </w:r>
-                                    <w:proofErr w:type="spellStart"/>
-                                    <w:r>
-                                      <w:rPr>
-                                        <w:color w:val="595959" w:themeColor="text1" w:themeTint="A6"/>
-                                        <w:sz w:val="28"/>
-                                        <w:szCs w:val="28"/>
-                                      </w:rPr>
-                                      <w:t>Fire</w:t>
-                                    </w:r>
-                                    <w:proofErr w:type="spellEnd"/>
-                                    <w:r>
-                                      <w:rPr>
-                                        <w:color w:val="595959" w:themeColor="text1" w:themeTint="A6"/>
-                                        <w:sz w:val="28"/>
-                                        <w:szCs w:val="28"/>
-                                      </w:rPr>
-                                      <w:t xml:space="preserve"> </w:t>
-                                    </w:r>
-                                    <w:proofErr w:type="spellStart"/>
-                                    <w:r>
-                                      <w:rPr>
-                                        <w:color w:val="595959" w:themeColor="text1" w:themeTint="A6"/>
-                                        <w:sz w:val="28"/>
-                                        <w:szCs w:val="28"/>
-                                      </w:rPr>
-                                      <w:t>MeatBall</w:t>
-                                    </w:r>
-                                    <w:proofErr w:type="spellEnd"/>
-                                    <w:r>
-                                      <w:rPr>
-                                        <w:color w:val="595959" w:themeColor="text1" w:themeTint="A6"/>
-                                        <w:sz w:val="28"/>
-                                        <w:szCs w:val="28"/>
-                                      </w:rPr>
-                                      <w:t xml:space="preserve"> </w:t>
-                                    </w:r>
-                                    <w:proofErr w:type="spellStart"/>
-                                    <w:r>
-                                      <w:rPr>
-                                        <w:color w:val="595959" w:themeColor="text1" w:themeTint="A6"/>
-                                        <w:sz w:val="28"/>
-                                        <w:szCs w:val="28"/>
-                                      </w:rPr>
-                                      <w:t>Games</w:t>
-                                    </w:r>
-                                    <w:proofErr w:type="spellEnd"/>
                                   </w:p>
                                 </w:sdtContent>
                               </w:sdt>
@@ -1181,6 +1137,7 @@
                             <w:dataBinding w:prefixMappings="xmlns:ns0='http://purl.org/dc/elements/1.1/' xmlns:ns1='http://schemas.openxmlformats.org/package/2006/metadata/core-properties' " w:xpath="/ns1:coreProperties[1]/ns0:creator[1]" w:storeItemID="{6C3C8BC8-F283-45AE-878A-BAB7291924A1}"/>
                             <w:text/>
                           </w:sdtPr>
+                          <w:sdtEndPr/>
                           <w:sdtContent>
                             <w:p>
                               <w:pPr>
@@ -1198,54 +1155,8 @@
                                   <w:sz w:val="28"/>
                                   <w:szCs w:val="28"/>
                                 </w:rPr>
-                                <w:t xml:space="preserve">Grupo H – </w:t>
+                                <w:t>Grupo H – Fire MeatBall Games</w:t>
                               </w:r>
-                              <w:proofErr w:type="spellStart"/>
-                              <w:r>
-                                <w:rPr>
-                                  <w:color w:val="595959" w:themeColor="text1" w:themeTint="A6"/>
-                                  <w:sz w:val="28"/>
-                                  <w:szCs w:val="28"/>
-                                </w:rPr>
-                                <w:t>Fire</w:t>
-                              </w:r>
-                              <w:proofErr w:type="spellEnd"/>
-                              <w:r>
-                                <w:rPr>
-                                  <w:color w:val="595959" w:themeColor="text1" w:themeTint="A6"/>
-                                  <w:sz w:val="28"/>
-                                  <w:szCs w:val="28"/>
-                                </w:rPr>
-                                <w:t xml:space="preserve"> </w:t>
-                              </w:r>
-                              <w:proofErr w:type="spellStart"/>
-                              <w:r>
-                                <w:rPr>
-                                  <w:color w:val="595959" w:themeColor="text1" w:themeTint="A6"/>
-                                  <w:sz w:val="28"/>
-                                  <w:szCs w:val="28"/>
-                                </w:rPr>
-                                <w:t>MeatBall</w:t>
-                              </w:r>
-                              <w:proofErr w:type="spellEnd"/>
-                              <w:r>
-                                <w:rPr>
-                                  <w:color w:val="595959" w:themeColor="text1" w:themeTint="A6"/>
-                                  <w:sz w:val="28"/>
-                                  <w:szCs w:val="28"/>
-                                </w:rPr>
-                                <w:t xml:space="preserve"> </w:t>
-                              </w:r>
-                              <w:proofErr w:type="spellStart"/>
-                              <w:r>
-                                <w:rPr>
-                                  <w:color w:val="595959" w:themeColor="text1" w:themeTint="A6"/>
-                                  <w:sz w:val="28"/>
-                                  <w:szCs w:val="28"/>
-                                </w:rPr>
-                                <w:t>Games</w:t>
-                              </w:r>
-                              <w:proofErr w:type="spellEnd"/>
                             </w:p>
                           </w:sdtContent>
                         </w:sdt>
@@ -1410,6 +1321,7 @@
                               <w:dataBinding w:prefixMappings="xmlns:ns0='http://schemas.microsoft.com/office/2006/coverPageProps' " w:xpath="/ns0:CoverPageProperties[1]/ns0:CompanyEmail[1]" w:storeItemID="{55AF091B-3C7A-41E3-B477-F2FDAA23CFDA}"/>
                               <w:text/>
                             </w:sdtPr>
+                            <w:sdtEndPr/>
                             <w:sdtContent>
                               <w:r>
                                 <w:rPr>
@@ -4061,7 +3973,6 @@
         <w:ind w:firstLine="708"/>
         <w:jc w:val="both"/>
       </w:pPr>
-      <w:proofErr w:type="spellStart"/>
       <w:r>
         <w:rPr>
           <w:i/>
@@ -4069,7 +3980,6 @@
         </w:rPr>
         <w:t>Spelling</w:t>
       </w:r>
-      <w:proofErr w:type="spellEnd"/>
       <w:r>
         <w:t xml:space="preserve"> tratará de poner al jugador en los pies de un mago novato en este mundo centrado en los duelos de varitas entre magos. Escoger perfectamente y ejecutar los hechizos en el momento más rápido posible pueden determinar si consigue acabar con </w:t>
       </w:r>
@@ -4220,7 +4130,6 @@
       <w:r>
         <w:t xml:space="preserve">De esta forma, todo amante de la magia y la hechicería tendrá su lugar en </w:t>
       </w:r>
-      <w:proofErr w:type="spellStart"/>
       <w:r>
         <w:rPr>
           <w:i/>
@@ -4228,7 +4137,6 @@
         </w:rPr>
         <w:t>Spelling</w:t>
       </w:r>
-      <w:proofErr w:type="spellEnd"/>
       <w:r>
         <w:t>, buscando entretener a los niños de cualquier edad superior a 7 años y varios adultos que han crecido con este tipo de historias.</w:t>
       </w:r>
@@ -4326,15 +4234,7 @@
         <w:t>mismo</w:t>
       </w:r>
       <w:r>
-        <w:t xml:space="preserve">, conocida como </w:t>
-      </w:r>
-      <w:proofErr w:type="spellStart"/>
-      <w:r>
-        <w:t>Speller</w:t>
-      </w:r>
-      <w:proofErr w:type="spellEnd"/>
-      <w:r>
-        <w:t>$</w:t>
+        <w:t>, conocida como Speller$</w:t>
       </w:r>
       <w:r>
         <w:t xml:space="preserve">. Dicha moneda podría ser utilizada para comprar </w:t>
@@ -4346,15 +4246,7 @@
         <w:t>skins para los diferentes personajes</w:t>
       </w:r>
       <w:r>
-        <w:t xml:space="preserve"> o incluso </w:t>
-      </w:r>
-      <w:proofErr w:type="spellStart"/>
-      <w:r>
-        <w:t>lootboxes</w:t>
-      </w:r>
-      <w:proofErr w:type="spellEnd"/>
-      <w:r>
-        <w:t>.</w:t>
+        <w:t xml:space="preserve"> o incluso lootboxes.</w:t>
       </w:r>
     </w:p>
     <w:p>
@@ -4374,23 +4266,7 @@
           <w:b/>
           <w:bCs/>
         </w:rPr>
-        <w:t xml:space="preserve">F2P con </w:t>
-      </w:r>
-      <w:proofErr w:type="spellStart"/>
-      <w:r>
-        <w:rPr>
-          <w:b/>
-          <w:bCs/>
-        </w:rPr>
-        <w:t>microtransacciones</w:t>
-      </w:r>
-      <w:proofErr w:type="spellEnd"/>
-      <w:r>
-        <w:rPr>
-          <w:b/>
-          <w:bCs/>
-        </w:rPr>
-        <w:t>:</w:t>
+        <w:t>F2P con microtransacciones:</w:t>
       </w:r>
     </w:p>
     <w:p>
@@ -4401,15 +4277,7 @@
         <w:t>Los jugadores obtendrían monedas de manera gratuita conforme juegan partidas, pero también tendrían opción de comprarlas directamente.</w:t>
       </w:r>
       <w:r>
-        <w:t xml:space="preserve"> La primera compra de cada </w:t>
-      </w:r>
-      <w:proofErr w:type="spellStart"/>
-      <w:r>
-        <w:t>bundle</w:t>
-      </w:r>
-      <w:proofErr w:type="spellEnd"/>
-      <w:r>
-        <w:t xml:space="preserve"> otorgaría un x2 a las monedas obtenidas</w:t>
+        <w:t xml:space="preserve"> La primera compra de cada bundle otorgaría un x2 a las monedas obtenidas</w:t>
       </w:r>
       <w:r>
         <w:t xml:space="preserve"> en la compra</w:t>
@@ -4536,15 +4404,7 @@
         <w:t>ecompensas instantáneas</w:t>
       </w:r>
       <w:r>
-        <w:t xml:space="preserve"> (</w:t>
-      </w:r>
-      <w:proofErr w:type="spellStart"/>
-      <w:r>
-        <w:t>Speller</w:t>
-      </w:r>
-      <w:proofErr w:type="spellEnd"/>
-      <w:r>
-        <w:t>$)</w:t>
+        <w:t xml:space="preserve"> (Speller$)</w:t>
       </w:r>
       <w:r>
         <w:t xml:space="preserve"> y </w:t>
@@ -4678,15 +4538,7 @@
               <w:t>5</w:t>
             </w:r>
             <w:r>
-              <w:t xml:space="preserve">0 </w:t>
-            </w:r>
-            <w:proofErr w:type="spellStart"/>
-            <w:r>
-              <w:t>Speller</w:t>
-            </w:r>
-            <w:proofErr w:type="spellEnd"/>
-            <w:r>
-              <w:t xml:space="preserve">$ // </w:t>
+              <w:t xml:space="preserve">0 Speller$ // </w:t>
             </w:r>
             <w:r>
               <w:t>2</w:t>
@@ -4816,13 +4668,8 @@
             <w:r>
               <w:t xml:space="preserve"> </w:t>
             </w:r>
-            <w:proofErr w:type="spellStart"/>
-            <w:r>
-              <w:t>Speller</w:t>
-            </w:r>
-            <w:proofErr w:type="spellEnd"/>
-            <w:r>
-              <w:t xml:space="preserve">$ // </w:t>
+            <w:r>
+              <w:t xml:space="preserve">Speller$ // </w:t>
             </w:r>
             <w:r>
               <w:t>4,99$</w:t>
@@ -4944,15 +4791,7 @@
               <w:cnfStyle w:val="000000000000" w:firstRow="0" w:lastRow="0" w:firstColumn="0" w:lastColumn="0" w:oddVBand="0" w:evenVBand="0" w:oddHBand="0" w:evenHBand="0" w:firstRowFirstColumn="0" w:firstRowLastColumn="0" w:lastRowFirstColumn="0" w:lastRowLastColumn="0"/>
             </w:pPr>
             <w:r>
-              <w:t xml:space="preserve">150 </w:t>
-            </w:r>
-            <w:proofErr w:type="spellStart"/>
-            <w:r>
-              <w:t>Speller</w:t>
-            </w:r>
-            <w:proofErr w:type="spellEnd"/>
-            <w:r>
-              <w:t>$ // 9,99$</w:t>
+              <w:t>150 Speller$ // 9,99$</w:t>
             </w:r>
           </w:p>
         </w:tc>
@@ -5068,15 +4907,7 @@
               <w:cnfStyle w:val="000000000000" w:firstRow="0" w:lastRow="0" w:firstColumn="0" w:lastColumn="0" w:oddVBand="0" w:evenVBand="0" w:oddHBand="0" w:evenHBand="0" w:firstRowFirstColumn="0" w:firstRowLastColumn="0" w:lastRowFirstColumn="0" w:lastRowLastColumn="0"/>
             </w:pPr>
             <w:r>
-              <w:t xml:space="preserve">300 </w:t>
-            </w:r>
-            <w:proofErr w:type="spellStart"/>
-            <w:r>
-              <w:t>Speller</w:t>
-            </w:r>
-            <w:proofErr w:type="spellEnd"/>
-            <w:r>
-              <w:t>$ // 9,99 $</w:t>
+              <w:t>300 Speller$ // 9,99 $</w:t>
             </w:r>
           </w:p>
         </w:tc>
@@ -5257,21 +5088,8 @@
               </w:rPr>
             </w:pPr>
             <w:r>
-              <w:t xml:space="preserve">Túnica </w:t>
-            </w:r>
-            <w:proofErr w:type="spellStart"/>
-            <w:r>
-              <w:t>Fire</w:t>
-            </w:r>
-            <w:proofErr w:type="spellEnd"/>
-            <w:r>
-              <w:t xml:space="preserve"> </w:t>
-            </w:r>
-            <w:proofErr w:type="spellStart"/>
-            <w:r>
-              <w:t>MeatBall</w:t>
-            </w:r>
-            <w:proofErr w:type="spellEnd"/>
+              <w:t>Túnica Fire MeatBall</w:t>
+            </w:r>
           </w:p>
         </w:tc>
         <w:tc>
@@ -5304,21 +5122,8 @@
               </w:rPr>
             </w:pPr>
             <w:r>
-              <w:t xml:space="preserve">Gorro </w:t>
-            </w:r>
-            <w:proofErr w:type="spellStart"/>
-            <w:r>
-              <w:t>Fire</w:t>
-            </w:r>
-            <w:proofErr w:type="spellEnd"/>
-            <w:r>
-              <w:t xml:space="preserve"> </w:t>
-            </w:r>
-            <w:proofErr w:type="spellStart"/>
-            <w:r>
-              <w:t>MeatBall</w:t>
-            </w:r>
-            <w:proofErr w:type="spellEnd"/>
+              <w:t>Gorro Fire MeatBall</w:t>
+            </w:r>
           </w:p>
         </w:tc>
         <w:tc>
@@ -5688,27 +5493,11 @@
         <w:t xml:space="preserve"> 3</w:t>
       </w:r>
       <w:r>
+        <w:t xml:space="preserve"> game designers.</w:t>
+      </w:r>
+      <w:r>
         <w:t xml:space="preserve"> </w:t>
       </w:r>
-      <w:proofErr w:type="spellStart"/>
-      <w:r>
-        <w:t>game</w:t>
-      </w:r>
-      <w:proofErr w:type="spellEnd"/>
-      <w:r>
-        <w:t xml:space="preserve"> </w:t>
-      </w:r>
-      <w:proofErr w:type="spellStart"/>
-      <w:r>
-        <w:t>designers</w:t>
-      </w:r>
-      <w:proofErr w:type="spellEnd"/>
-      <w:r>
-        <w:t>.</w:t>
-      </w:r>
-      <w:r>
-        <w:t xml:space="preserve"> </w:t>
-      </w:r>
       <w:r>
         <w:t xml:space="preserve">Se ha dividido </w:t>
       </w:r>
@@ -5730,15 +5519,7 @@
         <w:t xml:space="preserve">En caso de ser necesario se utilizarían </w:t>
       </w:r>
       <w:r>
-        <w:t xml:space="preserve">assets, </w:t>
-      </w:r>
-      <w:proofErr w:type="spellStart"/>
-      <w:r>
-        <w:t>plugins</w:t>
-      </w:r>
-      <w:proofErr w:type="spellEnd"/>
-      <w:r>
-        <w:t xml:space="preserve"> o </w:t>
+        <w:t xml:space="preserve">assets, plugins o </w:t>
       </w:r>
       <w:r>
         <w:t>efectos sonoros</w:t>
@@ -5974,17 +5755,8 @@
           <w:b/>
           <w:bCs/>
         </w:rPr>
-        <w:t xml:space="preserve">Beta </w:t>
-      </w:r>
-      <w:proofErr w:type="spellStart"/>
-      <w:r>
-        <w:rPr>
-          <w:b/>
-          <w:bCs/>
-        </w:rPr>
-        <w:t>Testing</w:t>
-      </w:r>
-      <w:proofErr w:type="spellEnd"/>
+        <w:t>Beta Testing</w:t>
+      </w:r>
       <w:r>
         <w:rPr>
           <w:b/>
@@ -6309,7 +6081,6 @@
       <w:r>
         <w:t xml:space="preserve">Como concepto general, </w:t>
       </w:r>
-      <w:proofErr w:type="spellStart"/>
       <w:r>
         <w:rPr>
           <w:i/>
@@ -6317,7 +6088,6 @@
         </w:rPr>
         <w:t>Spelling</w:t>
       </w:r>
-      <w:proofErr w:type="spellEnd"/>
       <w:r>
         <w:t xml:space="preserve"> se trata de un videojuego de combates</w:t>
       </w:r>
@@ -6403,15 +6173,7 @@
         <w:jc w:val="both"/>
       </w:pPr>
       <w:r>
-        <w:t xml:space="preserve">Antes de cada partida, el jugador deberá elegir los hechizos que quiere llevar al combate. Una vez que lo ha seleccionado, se </w:t>
-      </w:r>
-      <w:proofErr w:type="gramStart"/>
-      <w:r>
-        <w:t>comenzara</w:t>
-      </w:r>
-      <w:proofErr w:type="gramEnd"/>
-      <w:r>
-        <w:t xml:space="preserve"> la partida en tiempo real, por lo que la velocidad en la que se realicen las acciones será crucial para el avance de la partida. Cuando la vida de uno de los personajes </w:t>
+        <w:t xml:space="preserve">Antes de cada partida, el jugador deberá elegir los hechizos que quiere llevar al combate. Una vez que lo ha seleccionado, se comenzara la partida en tiempo real, por lo que la velocidad en la que se realicen las acciones será crucial para el avance de la partida. Cuando la vida de uno de los personajes </w:t>
       </w:r>
       <w:r>
         <w:t>llegue a 1, quedará debilitado y se acabará la partida.</w:t>
@@ -6769,15 +6531,7 @@
         <w:t>Navegador web en PC:</w:t>
       </w:r>
       <w:r>
-        <w:t xml:space="preserve"> aprovechando el ratón del jugador ordenador del jugador, todas las mecánicas serán realizadas por el jugador moviendo el ratón y </w:t>
-      </w:r>
-      <w:proofErr w:type="spellStart"/>
-      <w:r>
-        <w:t>clickando</w:t>
-      </w:r>
-      <w:proofErr w:type="spellEnd"/>
-      <w:r>
-        <w:t xml:space="preserve"> con el botón izquierdo, sin necesidad de ningún otro control.</w:t>
+        <w:t xml:space="preserve"> aprovechando el ratón del jugador ordenador del jugador, todas las mecánicas serán realizadas por el jugador moviendo el ratón y clickando con el botón izquierdo, sin necesidad de ningún otro control.</w:t>
       </w:r>
     </w:p>
     <w:p>
@@ -6846,7 +6600,6 @@
       <w:pPr>
         <w:jc w:val="both"/>
       </w:pPr>
-      <w:proofErr w:type="spellStart"/>
       <w:r>
         <w:rPr>
           <w:i/>
@@ -6854,7 +6607,6 @@
         </w:rPr>
         <w:t>Spelling</w:t>
       </w:r>
-      <w:proofErr w:type="spellEnd"/>
       <w:r>
         <w:t xml:space="preserve"> va a concebirse como un título para un solo jugador y también para poder disfrutar con amigos o con otros usuarios. De esta forma, no se trata de un videojuego que tenga diferentes niveles, ya que la acción transcurre en un mismo lugar. Lo que va a ser diferente serán los escenarios donde transcurran los combates y los propios personajes a los que se enfrente el jugador</w:t>
       </w:r>
@@ -7070,86 +6822,75 @@
       <w:r>
         <w:t xml:space="preserve">Observando todos los diferentes modelos, se puede ver que </w:t>
       </w:r>
-      <w:proofErr w:type="spellStart"/>
       <w:r>
         <w:rPr>
           <w:i/>
           <w:iCs/>
         </w:rPr>
-        <w:t>Spelling</w:t>
-      </w:r>
-      <w:proofErr w:type="spellEnd"/>
+        <w:t xml:space="preserve">Spelling </w:t>
+      </w:r>
+      <w:r>
+        <w:t>tratará de emular un título rápido y con varias modalidades, que puede llegar a suponer un gran entretenimiento para todo tipo de jugador que trate de probarlo.</w:t>
+      </w:r>
+    </w:p>
+    <w:p>
+      <w:pPr>
+        <w:pStyle w:val="Ttulo2"/>
+        <w:spacing w:after="120"/>
+        <w:jc w:val="both"/>
+        <w:rPr>
+          <w:rFonts w:ascii="Calibri Light" w:hAnsi="Calibri Light"/>
+          <w:b/>
+          <w:bCs/>
+        </w:rPr>
+      </w:pPr>
+      <w:bookmarkStart w:id="32" w:name="_Toc1097149276"/>
+      <w:bookmarkStart w:id="33" w:name="_Toc648402811"/>
+      <w:r>
+        <w:rPr>
+          <w:b/>
+          <w:bCs/>
+        </w:rPr>
+        <w:t>4.5</w:t>
+      </w:r>
+      <w:r>
+        <w:rPr>
+          <w:b/>
+          <w:bCs/>
+        </w:rPr>
+        <w:t>-</w:t>
+      </w:r>
+      <w:r>
+        <w:rPr>
+          <w:b/>
+          <w:bCs/>
+        </w:rPr>
+        <w:t xml:space="preserve"> </w:t>
+      </w:r>
+      <w:r>
+        <w:rPr>
+          <w:b/>
+          <w:bCs/>
+        </w:rPr>
+        <w:t>CARTAS DE HECHIZOS</w:t>
+      </w:r>
+      <w:bookmarkEnd w:id="32"/>
+      <w:bookmarkEnd w:id="33"/>
+    </w:p>
+    <w:p>
+      <w:pPr>
+        <w:jc w:val="both"/>
+      </w:pPr>
+      <w:r>
+        <w:t xml:space="preserve">Con la primera versión de </w:t>
+      </w:r>
       <w:r>
         <w:rPr>
           <w:i/>
           <w:iCs/>
         </w:rPr>
-        <w:t xml:space="preserve"> </w:t>
-      </w:r>
-      <w:r>
-        <w:t>tratará de emular un título rápido y con varias modalidades, que puede llegar a suponer un gran entretenimiento para todo tipo de jugador que trate de probarlo.</w:t>
-      </w:r>
-    </w:p>
-    <w:p>
-      <w:pPr>
-        <w:pStyle w:val="Ttulo2"/>
-        <w:spacing w:after="120"/>
-        <w:jc w:val="both"/>
-        <w:rPr>
-          <w:rFonts w:ascii="Calibri Light" w:hAnsi="Calibri Light"/>
-          <w:b/>
-          <w:bCs/>
-        </w:rPr>
-      </w:pPr>
-      <w:bookmarkStart w:id="32" w:name="_Toc1097149276"/>
-      <w:bookmarkStart w:id="33" w:name="_Toc648402811"/>
-      <w:r>
-        <w:rPr>
-          <w:b/>
-          <w:bCs/>
-        </w:rPr>
-        <w:t>4.5</w:t>
-      </w:r>
-      <w:r>
-        <w:rPr>
-          <w:b/>
-          <w:bCs/>
-        </w:rPr>
-        <w:t>-</w:t>
-      </w:r>
-      <w:r>
-        <w:rPr>
-          <w:b/>
-          <w:bCs/>
-        </w:rPr>
-        <w:t xml:space="preserve"> </w:t>
-      </w:r>
-      <w:r>
-        <w:rPr>
-          <w:b/>
-          <w:bCs/>
-        </w:rPr>
-        <w:t>CARTAS DE HECHIZOS</w:t>
-      </w:r>
-      <w:bookmarkEnd w:id="32"/>
-      <w:bookmarkEnd w:id="33"/>
-    </w:p>
-    <w:p>
-      <w:pPr>
-        <w:jc w:val="both"/>
-      </w:pPr>
-      <w:r>
-        <w:t xml:space="preserve">Con la primera versión de </w:t>
-      </w:r>
-      <w:proofErr w:type="spellStart"/>
-      <w:r>
-        <w:rPr>
-          <w:i/>
-          <w:iCs/>
-        </w:rPr>
         <w:t>Spelling</w:t>
       </w:r>
-      <w:proofErr w:type="spellEnd"/>
       <w:r>
         <w:t>, el videojuego contendrá un total de 12 cartas de cada uno de los tipos de hechizos que puede haber. Estas 12 cartas no estarán desde un comienzo accesibles para el jugador, siendo uno de los principales ítems con los que deberá contar, ya que las mecánicas de juego se centran en ellas. Tras la elaboración de las mismas, las cartas de hechizos a realizar, según su tip</w:t>
       </w:r>
@@ -8496,206 +8237,188 @@
       <w:r>
         <w:t xml:space="preserve">una habilidad que no siempre ha estado al alcance de cualquier ser humano, pero en el mundo de </w:t>
       </w:r>
-      <w:proofErr w:type="spellStart"/>
       <w:r>
         <w:rPr>
           <w:i/>
           <w:iCs/>
         </w:rPr>
-        <w:t>Spelling</w:t>
-      </w:r>
-      <w:proofErr w:type="spellEnd"/>
+        <w:t xml:space="preserve">Spelling </w:t>
+      </w:r>
+      <w:r>
+        <w:t>existe y ha conseguido una gran cantidad de adeptos.</w:t>
+      </w:r>
+      <w:r>
+        <w:t xml:space="preserve"> No todas las personas de la tierra son capaces de controlarla</w:t>
+      </w:r>
+      <w:r>
+        <w:t>,</w:t>
+      </w:r>
+      <w:r>
+        <w:t xml:space="preserve"> pero existe un 40% de la población que es capaz de gestionar esa habilidad que supera cualquiera de las leyes de la física existentes. </w:t>
+      </w:r>
+      <w:r>
+        <w:t xml:space="preserve"> A lo largo del globo existen varios lugares donde se trata de analizar e investigar el desarrollo de la misma, ayudando a los nuevos individuos que nacen con ella a encaminarla.</w:t>
+      </w:r>
+    </w:p>
+    <w:p>
+      <w:pPr>
+        <w:ind w:firstLine="708"/>
+        <w:jc w:val="both"/>
+      </w:pPr>
+      <w:r>
+        <w:t>Hasta los 10 años de edad, los niños crecen con sus familias como si fueran personas completamente normales, limitando su uso de magia. Es en estos momentos</w:t>
+      </w:r>
+      <w:r>
+        <w:t xml:space="preserve"> será</w:t>
+      </w:r>
+      <w:r>
+        <w:t xml:space="preserve"> cuando tratan de ingresar en algún centro de educación especializado en el desarrollo de estas aptitudes, con el fin de conocer sus verdaderos límites y darles un buen uso. </w:t>
+      </w:r>
+      <w:r>
+        <w:t>A pesar de ello, existen familias que juegan sus propias reglas, siempre que no supongan un problema para todos los magos de la Tierra.</w:t>
+      </w:r>
+    </w:p>
+    <w:p>
+      <w:pPr>
+        <w:ind w:firstLine="708"/>
+        <w:jc w:val="both"/>
+      </w:pPr>
+      <w:r>
+        <w:t>Como ocurre con la humanidad, los magos han ido evolucionando con el paso de los años y en la actualidad también presentan cada vez más cantidad de deportes y actividades que enganchan a las diferentes generaciones.</w:t>
+      </w:r>
+      <w:r>
+        <w:t xml:space="preserve"> Siendo el siglo XXI, parece que hay una afición que no pasa de moda entre los magos, sean de la generación que sean</w:t>
+      </w:r>
+      <w:r>
+        <w:t>,</w:t>
+      </w:r>
+      <w:r>
+        <w:t xml:space="preserve"> y son los duelos de varitas. No cabe duda de que ha sido una atracción para muchos magos novatos en </w:t>
+      </w:r>
+      <w:r>
+        <w:t>esta materia</w:t>
+      </w:r>
+      <w:r>
+        <w:t xml:space="preserve">, ya que aumenta la competitividad entre ellos y les permite desarrollarse y conseguir más poder, pero en la actualidad </w:t>
+      </w:r>
+      <w:r>
+        <w:t>parece haber tomado otro tinte.</w:t>
+      </w:r>
+    </w:p>
+    <w:p>
+      <w:pPr>
+        <w:ind w:firstLine="708"/>
+        <w:jc w:val="both"/>
+      </w:pPr>
+      <w:r>
+        <w:lastRenderedPageBreak/>
+        <w:t>Siempre se ha</w:t>
+      </w:r>
+      <w:r>
+        <w:t>n</w:t>
+      </w:r>
+      <w:r>
+        <w:t xml:space="preserve"> concebido los duelos de varitas como algo bastante peligroso y hostil, que se realizaba con el fin de dar por finalizada una disputa que no iba a tener otra manera de solucionarse, pero actualmente se trata de un deporte. Todos los magos se preparan para competir por ello, además de realizar combates clandestinos con el fin de lograrse unos sueldos extra. De esta </w:t>
+      </w:r>
+      <w:r>
+        <w:t>forma, se ha convertido en un deporte más, llegando mover cantidades inmensas de dinero.</w:t>
+      </w:r>
+    </w:p>
+    <w:p>
+      <w:pPr>
+        <w:ind w:firstLine="708"/>
+        <w:jc w:val="both"/>
+      </w:pPr>
+      <w:r>
+        <w:t xml:space="preserve">El protagonista de esta historia es un novato que acaba de entrar en la Universidad Pseudo-Invisible, una de las escuelas de magia más prestigiosas del mundo y que alberga una de las copas más importantes de duelos de varitas, que permite introducirse de lleno en este deporte. Proviniendo </w:t>
+      </w:r>
+      <w:r>
+        <w:t>de una gran familia de combatientes, el nuevo mago deberá enfrascarse de lleno en este mundo para poder hacer honor a su linaje y, sobre todo, para conseguir hacerse con el ansiado premio monetario.</w:t>
+      </w:r>
+    </w:p>
+    <w:p>
+      <w:pPr>
+        <w:ind w:firstLine="708"/>
+        <w:jc w:val="both"/>
+        <w:rPr>
+          <w:rFonts w:ascii="Calibri" w:eastAsia="Calibri" w:hAnsi="Calibri" w:cs="Calibri"/>
+          <w:color w:val="000000" w:themeColor="text1"/>
+        </w:rPr>
+      </w:pPr>
+      <w:r>
+        <w:t>Nada más entrar en la Universidad Pseudo-Invisible, el mago novato perderá todos sus ahorros ante el acoso de los despiadados magos de</w:t>
+      </w:r>
+      <w:r>
+        <w:t>l Clan de la Salamandra, quienes tienen dominada la universidad en las sombras con sus redes de apuestas ilegales y tráfico de influencias.</w:t>
+      </w:r>
+      <w:r>
+        <w:t xml:space="preserve"> A medida que va aprendiendo magia, este mago novato tendrá que mejorar su destreza en los duelos de varitas</w:t>
+      </w:r>
+      <w:r>
+        <w:t xml:space="preserve">, superándose poco a poco y mejorando posiciones dentro del </w:t>
+      </w:r>
+      <w:r>
+        <w:rPr>
+          <w:rFonts w:ascii="Calibri" w:eastAsia="Calibri" w:hAnsi="Calibri" w:cs="Calibri"/>
+          <w:color w:val="000000" w:themeColor="text1"/>
+        </w:rPr>
+        <w:t>Torneo del Mago de la Varita de Hierro de la Universidad Pseudo-Invisible. ¿Podrá representar a su universidad en el torneo mundial y recuperar el dinero que perdió?</w:t>
+      </w:r>
+    </w:p>
+    <w:p>
+      <w:pPr>
+        <w:pStyle w:val="Ttulo2"/>
+        <w:spacing w:after="120"/>
+        <w:jc w:val="both"/>
+        <w:rPr>
+          <w:rFonts w:ascii="Calibri Light" w:hAnsi="Calibri Light"/>
+          <w:b/>
+          <w:bCs/>
+        </w:rPr>
+      </w:pPr>
+      <w:bookmarkStart w:id="38" w:name="_Toc877980428"/>
+      <w:bookmarkStart w:id="39" w:name="_Toc921836801"/>
+      <w:r>
+        <w:rPr>
+          <w:b/>
+          <w:bCs/>
+        </w:rPr>
+        <w:t>5.2</w:t>
+      </w:r>
+      <w:r>
+        <w:rPr>
+          <w:b/>
+          <w:bCs/>
+        </w:rPr>
+        <w:t>-</w:t>
+      </w:r>
+      <w:r>
+        <w:rPr>
+          <w:b/>
+          <w:bCs/>
+        </w:rPr>
+        <w:t xml:space="preserve"> </w:t>
+      </w:r>
+      <w:r>
+        <w:rPr>
+          <w:b/>
+          <w:bCs/>
+        </w:rPr>
+        <w:t>PERSONAJES</w:t>
+      </w:r>
+      <w:bookmarkEnd w:id="38"/>
+      <w:bookmarkEnd w:id="39"/>
+    </w:p>
+    <w:p>
+      <w:pPr>
+        <w:jc w:val="both"/>
+      </w:pPr>
       <w:r>
         <w:rPr>
           <w:i/>
           <w:iCs/>
         </w:rPr>
-        <w:t xml:space="preserve"> </w:t>
-      </w:r>
-      <w:r>
-        <w:t>existe y ha conseguido una gran cantidad de adeptos.</w:t>
-      </w:r>
-      <w:r>
-        <w:t xml:space="preserve"> No todas las personas de la tierra son capaces de controlarla</w:t>
-      </w:r>
-      <w:r>
-        <w:t>,</w:t>
-      </w:r>
-      <w:r>
-        <w:t xml:space="preserve"> pero existe un 40% de la población que es capaz de gestionar esa habilidad que supera cualquiera de las leyes de la física existentes. </w:t>
-      </w:r>
-      <w:r>
-        <w:t xml:space="preserve"> A lo largo del globo existen varios lugares donde se trata de analizar e investigar el desarrollo de la misma, ayudando a los nuevos individuos que nacen con ella a encaminarla.</w:t>
-      </w:r>
-    </w:p>
-    <w:p>
-      <w:pPr>
-        <w:ind w:firstLine="708"/>
-        <w:jc w:val="both"/>
-      </w:pPr>
-      <w:r>
-        <w:t>Hasta los 10 años de edad, los niños crecen con sus familias como si fueran personas completamente normales, limitando su uso de magia. Es en estos momentos</w:t>
-      </w:r>
-      <w:r>
-        <w:t xml:space="preserve"> será</w:t>
-      </w:r>
-      <w:r>
-        <w:t xml:space="preserve"> cuando tratan de ingresar en algún centro de educación especializado en el desarrollo de estas aptitudes, con el fin de conocer sus verdaderos límites y darles un buen uso. </w:t>
-      </w:r>
-      <w:r>
-        <w:t>A pesar de ello, existen familias que juegan sus propias reglas, siempre que no supongan un problema para todos los magos de la Tierra.</w:t>
-      </w:r>
-    </w:p>
-    <w:p>
-      <w:pPr>
-        <w:ind w:firstLine="708"/>
-        <w:jc w:val="both"/>
-      </w:pPr>
-      <w:r>
-        <w:t>Como ocurre con la humanidad, los magos han ido evolucionando con el paso de los años y en la actualidad también presentan cada vez más cantidad de deportes y actividades que enganchan a las diferentes generaciones.</w:t>
-      </w:r>
-      <w:r>
-        <w:t xml:space="preserve"> Siendo el siglo XXI, parece que hay una afición que no pasa de moda entre los magos, sean de la generación que sean</w:t>
-      </w:r>
-      <w:r>
-        <w:t>,</w:t>
-      </w:r>
-      <w:r>
-        <w:t xml:space="preserve"> y son los duelos de varitas. No cabe duda de que ha sido una atracción para muchos magos novatos en </w:t>
-      </w:r>
-      <w:r>
-        <w:t>esta materia</w:t>
-      </w:r>
-      <w:r>
-        <w:t xml:space="preserve">, ya que aumenta la competitividad entre ellos y les permite desarrollarse y conseguir más poder, pero en la actualidad </w:t>
-      </w:r>
-      <w:r>
-        <w:t>parece haber tomado otro tinte.</w:t>
-      </w:r>
-    </w:p>
-    <w:p>
-      <w:pPr>
-        <w:ind w:firstLine="708"/>
-        <w:jc w:val="both"/>
-      </w:pPr>
-      <w:r>
-        <w:lastRenderedPageBreak/>
-        <w:t>Siempre se ha</w:t>
-      </w:r>
-      <w:r>
-        <w:t>n</w:t>
-      </w:r>
-      <w:r>
-        <w:t xml:space="preserve"> concebido los duelos de varitas como algo bastante peligroso y hostil, que se realizaba con el fin de dar por finalizada una disputa que no iba a tener otra manera de solucionarse, pero actualmente se trata de un deporte. Todos los magos se preparan para competir por ello, además de realizar combates clandestinos con el fin de lograrse unos sueldos extra. De esta </w:t>
-      </w:r>
-      <w:r>
-        <w:t>forma, se ha convertido en un deporte más, llegando mover cantidades inmensas de dinero.</w:t>
-      </w:r>
-    </w:p>
-    <w:p>
-      <w:pPr>
-        <w:ind w:firstLine="708"/>
-        <w:jc w:val="both"/>
-      </w:pPr>
-      <w:r>
-        <w:t xml:space="preserve">El protagonista de esta historia es un novato que acaba de entrar en la Universidad Pseudo-Invisible, una de las escuelas de magia más prestigiosas del mundo y que alberga una de las copas más importantes de duelos de varitas, que permite introducirse de lleno en este deporte. Proviniendo </w:t>
-      </w:r>
-      <w:r>
-        <w:t>de una gran familia de combatientes, el nuevo mago deberá enfrascarse de lleno en este mundo para poder hacer honor a su linaje y, sobre todo, para conseguir hacerse con el ansiado premio monetario.</w:t>
-      </w:r>
-    </w:p>
-    <w:p>
-      <w:pPr>
-        <w:ind w:firstLine="708"/>
-        <w:jc w:val="both"/>
-        <w:rPr>
-          <w:rFonts w:ascii="Calibri" w:eastAsia="Calibri" w:hAnsi="Calibri" w:cs="Calibri"/>
-          <w:color w:val="000000" w:themeColor="text1"/>
-        </w:rPr>
-      </w:pPr>
-      <w:r>
-        <w:t>Nada más entrar en la Universidad Pseudo-Invisible, el mago novato perderá todos sus ahorros ante el acoso de los despiadados magos de</w:t>
-      </w:r>
-      <w:r>
-        <w:t>l Clan de la Salamandra, quienes tienen dominada la universidad en las sombras con sus redes de apuestas ilegales y tráfico de influencias.</w:t>
-      </w:r>
-      <w:r>
-        <w:t xml:space="preserve"> A medida que va aprendiendo magia, este mago novato tendrá que mejorar su destreza en los duelos de varitas</w:t>
-      </w:r>
-      <w:r>
-        <w:t xml:space="preserve">, superándose poco a poco y mejorando posiciones dentro del </w:t>
-      </w:r>
-      <w:r>
-        <w:rPr>
-          <w:rFonts w:ascii="Calibri" w:eastAsia="Calibri" w:hAnsi="Calibri" w:cs="Calibri"/>
-          <w:color w:val="000000" w:themeColor="text1"/>
-        </w:rPr>
-        <w:t>Torneo del Mago de la Varita de Hierro de la Universidad Pseudo-Invisible. ¿Podrá representar a su universidad en el torneo mundial y recuperar el dinero que perdió?</w:t>
-      </w:r>
-    </w:p>
-    <w:p>
-      <w:pPr>
-        <w:pStyle w:val="Ttulo2"/>
-        <w:spacing w:after="120"/>
-        <w:jc w:val="both"/>
-        <w:rPr>
-          <w:rFonts w:ascii="Calibri Light" w:hAnsi="Calibri Light"/>
-          <w:b/>
-          <w:bCs/>
-        </w:rPr>
-      </w:pPr>
-      <w:bookmarkStart w:id="38" w:name="_Toc877980428"/>
-      <w:bookmarkStart w:id="39" w:name="_Toc921836801"/>
-      <w:r>
-        <w:rPr>
-          <w:b/>
-          <w:bCs/>
-        </w:rPr>
-        <w:t>5.2</w:t>
-      </w:r>
-      <w:r>
-        <w:rPr>
-          <w:b/>
-          <w:bCs/>
-        </w:rPr>
-        <w:t>-</w:t>
-      </w:r>
-      <w:r>
-        <w:rPr>
-          <w:b/>
-          <w:bCs/>
-        </w:rPr>
-        <w:t xml:space="preserve"> </w:t>
-      </w:r>
-      <w:r>
-        <w:rPr>
-          <w:b/>
-          <w:bCs/>
-        </w:rPr>
-        <w:t>PERSONAJES</w:t>
-      </w:r>
-      <w:bookmarkEnd w:id="38"/>
-      <w:bookmarkEnd w:id="39"/>
-    </w:p>
-    <w:p>
-      <w:pPr>
-        <w:jc w:val="both"/>
-      </w:pPr>
-      <w:proofErr w:type="spellStart"/>
-      <w:r>
-        <w:rPr>
-          <w:i/>
-          <w:iCs/>
-        </w:rPr>
-        <w:t>Spelling</w:t>
-      </w:r>
-      <w:proofErr w:type="spellEnd"/>
-      <w:r>
-        <w:rPr>
-          <w:i/>
-          <w:iCs/>
-        </w:rPr>
-        <w:t xml:space="preserve"> </w:t>
+        <w:t xml:space="preserve">Spelling </w:t>
       </w:r>
       <w:r>
         <w:t xml:space="preserve">trata de ser un juego para un solo jugador o como mucho para dos, por lo que va a presentar solamente un personaje jugable. Dicho personaje puede ser modificador y alterado, de forma que su aspecto y sus habilidades pueden variar. No obstante, la motivación del personaje principal va a ser siempre la misma, de forma que pueda existir el modo historia, pero </w:t>
@@ -8940,7 +8663,6 @@
       <w:r>
         <w:t xml:space="preserve">Todo edificio de duelos habilitado requiere de una tarifa mensual para el uso de sus instalaciones, pero el mago novato de esta historia no tiene dinero para ello. Por esta razón, a lo largo de la trama y en todo </w:t>
       </w:r>
-      <w:proofErr w:type="spellStart"/>
       <w:r>
         <w:rPr>
           <w:i/>
@@ -8948,7 +8670,6 @@
         </w:rPr>
         <w:t>Spelling</w:t>
       </w:r>
-      <w:proofErr w:type="spellEnd"/>
       <w:r>
         <w:t>,</w:t>
       </w:r>
@@ -9084,40 +8805,56 @@
       <w:r>
         <w:t xml:space="preserve">Durante el modo historia de </w:t>
       </w:r>
-      <w:proofErr w:type="spellStart"/>
       <w:r>
         <w:rPr>
           <w:i/>
           <w:iCs/>
         </w:rPr>
-        <w:t>Spelling</w:t>
-      </w:r>
-      <w:proofErr w:type="spellEnd"/>
-      <w:r>
-        <w:rPr>
+        <w:t xml:space="preserve">Spelling </w:t>
+      </w:r>
+      <w:r>
+        <w:t xml:space="preserve">el protagonista irá circulando por estos tres lugares diferentes para realizar enfrentamientos con los diversos enemigos. Cada uno de estos lugares estará </w:t>
+      </w:r>
+      <w:r>
+        <w:lastRenderedPageBreak/>
+        <w:t>asociado a un momento de la historia</w:t>
+      </w:r>
+      <w:r>
+        <w:t xml:space="preserve"> por lo que deberá enfrentarse y aprender en cada uno de ellos. En el modo multijugador los escenarios serán escogidos de forma aleatoria, mientras que en el modo que sirva como tutorial se realizará en la sala de entreno de la universidad</w:t>
+      </w:r>
+      <w:r>
+        <w:t xml:space="preserve"> y el modo de lucha contra la inteligencia artificial solo transcurrirá en la taberna.</w:t>
+      </w:r>
+    </w:p>
+    <w:p>
+      <w:pPr>
+        <w:pStyle w:val="Ttulo1"/>
+        <w:spacing w:after="240"/>
+        <w:jc w:val="both"/>
+        <w:rPr>
+          <w:rFonts w:ascii="Calibri Light" w:hAnsi="Calibri Light"/>
+          <w:b/>
+          <w:bCs/>
           <w:i/>
           <w:iCs/>
         </w:rPr>
-        <w:t xml:space="preserve"> </w:t>
-      </w:r>
-      <w:r>
-        <w:t xml:space="preserve">el protagonista irá circulando por estos tres lugares diferentes para realizar enfrentamientos con los diversos enemigos. Cada uno de estos lugares estará </w:t>
-      </w:r>
-      <w:r>
-        <w:lastRenderedPageBreak/>
-        <w:t>asociado a un momento de la historia</w:t>
-      </w:r>
-      <w:r>
-        <w:t xml:space="preserve"> por lo que deberá enfrentarse y aprender en cada uno de ellos. En el modo multijugador los escenarios serán escogidos de forma aleatoria, mientras que en el modo que sirva como tutorial se realizará en la sala de entreno de la universidad</w:t>
-      </w:r>
-      <w:r>
-        <w:t xml:space="preserve"> y el modo de lucha contra la inteligencia artificial solo transcurrirá en la taberna.</w:t>
-      </w:r>
-    </w:p>
-    <w:p>
-      <w:pPr>
-        <w:pStyle w:val="Ttulo1"/>
-        <w:spacing w:after="240"/>
+      </w:pPr>
+      <w:bookmarkStart w:id="42" w:name="_Toc1402465759"/>
+      <w:bookmarkStart w:id="43" w:name="_Toc1073023223"/>
+      <w:r>
+        <w:rPr>
+          <w:b/>
+          <w:bCs/>
+        </w:rPr>
+        <w:t>6- ARTE</w:t>
+      </w:r>
+      <w:bookmarkEnd w:id="42"/>
+      <w:bookmarkEnd w:id="43"/>
+    </w:p>
+    <w:p>
+      <w:pPr>
+        <w:pStyle w:val="Ttulo2"/>
+        <w:spacing w:after="120"/>
         <w:jc w:val="both"/>
         <w:rPr>
           <w:rFonts w:ascii="Calibri Light" w:hAnsi="Calibri Light"/>
@@ -9127,17 +8864,79 @@
           <w:iCs/>
         </w:rPr>
       </w:pPr>
-      <w:bookmarkStart w:id="42" w:name="_Toc1402465759"/>
-      <w:bookmarkStart w:id="43" w:name="_Toc1073023223"/>
-      <w:r>
-        <w:rPr>
-          <w:b/>
-          <w:bCs/>
-        </w:rPr>
-        <w:t>6- ARTE</w:t>
-      </w:r>
-      <w:bookmarkEnd w:id="42"/>
-      <w:bookmarkEnd w:id="43"/>
+      <w:bookmarkStart w:id="44" w:name="_Toc269247565"/>
+      <w:bookmarkStart w:id="45" w:name="_Toc1696964658"/>
+      <w:r>
+        <w:rPr>
+          <w:b/>
+          <w:bCs/>
+        </w:rPr>
+        <w:t>6.1</w:t>
+      </w:r>
+      <w:r>
+        <w:rPr>
+          <w:b/>
+          <w:bCs/>
+        </w:rPr>
+        <w:t>-</w:t>
+      </w:r>
+      <w:r>
+        <w:rPr>
+          <w:b/>
+          <w:bCs/>
+        </w:rPr>
+        <w:t xml:space="preserve"> ESTÉTICA GENERAL DEL JUEGO</w:t>
+      </w:r>
+      <w:bookmarkEnd w:id="44"/>
+      <w:bookmarkEnd w:id="45"/>
+    </w:p>
+    <w:p>
+      <w:pPr>
+        <w:ind w:firstLine="708"/>
+        <w:jc w:val="both"/>
+      </w:pPr>
+      <w:r>
+        <w:t>La estética general del juego se basará en un enfoque fantástico, d</w:t>
+      </w:r>
+      <w:r>
+        <w:t>á</w:t>
+      </w:r>
+      <w:r>
+        <w:t>ndole gran importancia a la temática de los hechizos, principal elemento del juego. Para ello, se creará un entorno medieval, y se incluirán todo tipo de elementos y efectos mágicos</w:t>
+      </w:r>
+      <w:r>
+        <w:t xml:space="preserve"> simulando </w:t>
+      </w:r>
+      <w:r>
+        <w:t xml:space="preserve">dicho estilo. Se utilizarán diferentes diseños de runas decorativas, así como personajes de apariencia mística, usando diferentes túnicas, sombreros o similares. </w:t>
+      </w:r>
+    </w:p>
+    <w:p>
+      <w:pPr>
+        <w:ind w:firstLine="708"/>
+        <w:jc w:val="both"/>
+      </w:pPr>
+      <w:r>
+        <w:t>Además, se crearán diferentes enemigos acordes a la temática, desde pequeños enemigos compuestos por diferentes criaturas, hasta grandes enemigos capaces de utilizar también hechizos y que pu</w:t>
+      </w:r>
+      <w:r>
+        <w:t>edan plantar cara al jugador en los diferentes niveles y opciones.</w:t>
+      </w:r>
+      <w:r>
+        <w:t xml:space="preserve"> Las interfaces y fondos estarán decoradas de manera simplificada para facilitar la lectura</w:t>
+      </w:r>
+      <w:r>
+        <w:t xml:space="preserve"> y visión del juego,</w:t>
+      </w:r>
+      <w:r>
+        <w:t xml:space="preserve"> todo</w:t>
+      </w:r>
+      <w:r>
+        <w:t xml:space="preserve"> de manera</w:t>
+      </w:r>
+      <w:r>
+        <w:t xml:space="preserve"> acorde a que mantenga la temática mágica medieval.</w:t>
+      </w:r>
     </w:p>
     <w:p>
       <w:pPr>
@@ -9148,18 +8947,16 @@
           <w:rFonts w:ascii="Calibri Light" w:hAnsi="Calibri Light"/>
           <w:b/>
           <w:bCs/>
-          <w:i/>
-          <w:iCs/>
-        </w:rPr>
-      </w:pPr>
-      <w:bookmarkStart w:id="44" w:name="_Toc269247565"/>
-      <w:bookmarkStart w:id="45" w:name="_Toc1696964658"/>
-      <w:r>
-        <w:rPr>
-          <w:b/>
-          <w:bCs/>
-        </w:rPr>
-        <w:t>6.1</w:t>
+        </w:rPr>
+      </w:pPr>
+      <w:bookmarkStart w:id="46" w:name="_Toc626954247"/>
+      <w:bookmarkStart w:id="47" w:name="_Toc1112229905"/>
+      <w:r>
+        <w:rPr>
+          <w:b/>
+          <w:bCs/>
+        </w:rPr>
+        <w:t>6.2</w:t>
       </w:r>
       <w:r>
         <w:rPr>
@@ -9173,55 +8970,39 @@
           <w:b/>
           <w:bCs/>
         </w:rPr>
-        <w:t xml:space="preserve"> ESTÉTICA GENERAL DEL JUEGO</w:t>
-      </w:r>
-      <w:bookmarkEnd w:id="44"/>
-      <w:bookmarkEnd w:id="45"/>
-    </w:p>
-    <w:p>
-      <w:pPr>
-        <w:jc w:val="both"/>
-      </w:pPr>
-      <w:r>
-        <w:t>La estética general del juego se basará en un enfoque fantástico, d</w:t>
-      </w:r>
-      <w:r>
-        <w:t>á</w:t>
-      </w:r>
-      <w:r>
-        <w:t>ndole gran importancia a la temática de los hechizos, principal elemento del juego. Para ello, se creará un entorno medieval, y se incluirán todo tipo de elementos y efectos mágicos</w:t>
-      </w:r>
-      <w:r>
-        <w:t xml:space="preserve"> simulando </w:t>
-      </w:r>
-      <w:r>
-        <w:t xml:space="preserve">dicho estilo. Se utilizarán diferentes diseños de runas decorativas, así como personajes de apariencia mística, usando diferentes túnicas, sombreros o similares. </w:t>
-      </w:r>
-    </w:p>
-    <w:p>
-      <w:pPr>
-        <w:jc w:val="both"/>
-      </w:pPr>
-      <w:r>
-        <w:t>Además, se crearán diferentes enemigos acordes a la temática, desde pequeños enemigos compuestos por diferentes criaturas, hasta grandes enemigos capaces de utilizar también hechizos y que pu</w:t>
-      </w:r>
-      <w:r>
-        <w:t>edan plantar cara al jugador en los diferentes niveles y opciones.</w:t>
-      </w:r>
-      <w:r>
-        <w:t xml:space="preserve"> Las interfaces y fondos estarán decoradas de manera simplificada para facilitar la lectura</w:t>
-      </w:r>
-      <w:r>
-        <w:t xml:space="preserve"> y visión del juego,</w:t>
-      </w:r>
-      <w:r>
-        <w:t xml:space="preserve"> todo</w:t>
-      </w:r>
-      <w:r>
-        <w:t xml:space="preserve"> de manera</w:t>
-      </w:r>
-      <w:r>
-        <w:t xml:space="preserve"> acorde a que mantenga la temática mágica medieval.</w:t>
+        <w:t xml:space="preserve"> APARTADO VISUAL</w:t>
+      </w:r>
+      <w:bookmarkEnd w:id="46"/>
+      <w:bookmarkEnd w:id="47"/>
+    </w:p>
+    <w:p>
+      <w:pPr>
+        <w:ind w:firstLine="708"/>
+        <w:jc w:val="both"/>
+      </w:pPr>
+      <w:r>
+        <w:t>Para el apartado visual, se confiará en un estilo poligonal simplificado. Se pretende dar una buena sensación de movimiento y acción, así como llamativos efectos para los hechizos sin perder de vista el objetivo de que es un videojuego simple para web, evitando sobrecarga de efectos que pueden ralentizar l</w:t>
+      </w:r>
+      <w:r>
+        <w:t>a dinámica o alargar demasiado las animaciones.</w:t>
+      </w:r>
+    </w:p>
+    <w:p>
+      <w:pPr>
+        <w:ind w:firstLine="708"/>
+        <w:jc w:val="both"/>
+      </w:pPr>
+      <w:r>
+        <w:t>Se pondrá principal enfoque a que los hechizos sean vistosos y variados, pues es el principal atractivo visual del juego, pero también se mantendrá e</w:t>
+      </w:r>
+      <w:r>
+        <w:t>special atención a los diferentes personajes que se puedan elegir y sus posibles modificaciones de vestimenta (como túnicas o sombreros), para darles la mayor variedad y personalizaci</w:t>
+      </w:r>
+      <w:r>
+        <w:t>ó</w:t>
+      </w:r>
+      <w:r>
+        <w:t>n posible para cada jugador.</w:t>
       </w:r>
     </w:p>
     <w:p>
@@ -9235,71 +9016,6 @@
           <w:bCs/>
         </w:rPr>
       </w:pPr>
-      <w:bookmarkStart w:id="46" w:name="_Toc626954247"/>
-      <w:bookmarkStart w:id="47" w:name="_Toc1112229905"/>
-      <w:r>
-        <w:rPr>
-          <w:b/>
-          <w:bCs/>
-        </w:rPr>
-        <w:t>6.2</w:t>
-      </w:r>
-      <w:r>
-        <w:rPr>
-          <w:b/>
-          <w:bCs/>
-        </w:rPr>
-        <w:t>-</w:t>
-      </w:r>
-      <w:r>
-        <w:rPr>
-          <w:b/>
-          <w:bCs/>
-        </w:rPr>
-        <w:t xml:space="preserve"> APARTADO VISUAL</w:t>
-      </w:r>
-      <w:bookmarkEnd w:id="46"/>
-      <w:bookmarkEnd w:id="47"/>
-    </w:p>
-    <w:p>
-      <w:pPr>
-        <w:jc w:val="both"/>
-      </w:pPr>
-      <w:r>
-        <w:t>Para el apartado visual, se confiará en un estilo poligonal simplificado. Se pretende dar una buena sensación de movimiento y acción, así como llamativos efectos para los hechizos sin perder de vista el objetivo de que es un videojuego simple para web, evitando sobrecarga de efectos que pueden ralentizar l</w:t>
-      </w:r>
-      <w:r>
-        <w:t>a dinámica o alargar demasiado las animaciones.</w:t>
-      </w:r>
-    </w:p>
-    <w:p>
-      <w:pPr>
-        <w:jc w:val="both"/>
-      </w:pPr>
-      <w:r>
-        <w:t>Se pondrá principal enfoque a que los hechizos sean vistosos y variados, pues es el principal atractivo visual del juego, pero también se mantendrá e</w:t>
-      </w:r>
-      <w:r>
-        <w:t>special atención a los diferentes personajes que se puedan elegir y sus posibles modificaciones de vestimenta (como túnicas o sombreros), para darles la mayor variedad y personalizaci</w:t>
-      </w:r>
-      <w:r>
-        <w:t>ó</w:t>
-      </w:r>
-      <w:r>
-        <w:t>n posible para cada jugador.</w:t>
-      </w:r>
-    </w:p>
-    <w:p>
-      <w:pPr>
-        <w:pStyle w:val="Ttulo2"/>
-        <w:spacing w:after="120"/>
-        <w:jc w:val="both"/>
-        <w:rPr>
-          <w:rFonts w:ascii="Calibri Light" w:hAnsi="Calibri Light"/>
-          <w:b/>
-          <w:bCs/>
-        </w:rPr>
-      </w:pPr>
       <w:bookmarkStart w:id="48" w:name="_Toc372831090"/>
       <w:bookmarkStart w:id="49" w:name="_Toc2000808425"/>
       <w:r>
@@ -9353,40 +9069,32 @@
         <w:t>,</w:t>
       </w:r>
       <w:r>
+        <w:t xml:space="preserve"> y </w:t>
+      </w:r>
+      <w:r>
+        <w:t xml:space="preserve">predominando los sonidos ásperos de cuerda frotada así como la percusión sencilla, y los ritmos </w:t>
+      </w:r>
+      <w:r>
+        <w:t>poco complejos</w:t>
+      </w:r>
+      <w:r>
+        <w:t xml:space="preserve">, ya puedan ser </w:t>
+      </w:r>
+      <w:r>
+        <w:t xml:space="preserve">compases de </w:t>
+      </w:r>
+      <w:r>
+        <w:t>dos por cuatro, tres por cuatro, y seis por och</w:t>
+      </w:r>
+      <w:r>
+        <w:t>o</w:t>
+      </w:r>
+      <w:r>
+        <w:t>.</w:t>
+      </w:r>
+      <w:r>
         <w:t xml:space="preserve"> </w:t>
       </w:r>
-      <w:proofErr w:type="gramStart"/>
-      <w:r>
-        <w:t xml:space="preserve">y </w:t>
-      </w:r>
-      <w:r>
-        <w:t xml:space="preserve"> predominando</w:t>
-      </w:r>
-      <w:proofErr w:type="gramEnd"/>
-      <w:r>
-        <w:t xml:space="preserve"> los sonidos ásperos de cuerda frotada así como la percusión sencilla, y los ritmos </w:t>
-      </w:r>
-      <w:r>
-        <w:t>poco complejos</w:t>
-      </w:r>
-      <w:r>
-        <w:t xml:space="preserve">, ya puedan ser </w:t>
-      </w:r>
-      <w:r>
-        <w:t xml:space="preserve">compases de </w:t>
-      </w:r>
-      <w:r>
-        <w:t>dos por cuatro, tres por cuatro, y seis por och</w:t>
-      </w:r>
-      <w:r>
-        <w:t>o</w:t>
-      </w:r>
-      <w:r>
-        <w:t>.</w:t>
-      </w:r>
-      <w:r>
-        <w:t xml:space="preserve"> </w:t>
-      </w:r>
       <w:r>
         <w:t>L</w:t>
       </w:r>
@@ -9397,15 +9105,7 @@
         <w:t xml:space="preserve"> quedarán</w:t>
       </w:r>
       <w:r>
-        <w:t xml:space="preserve"> ligeramente cargadas (</w:t>
-      </w:r>
-      <w:proofErr w:type="spellStart"/>
-      <w:r>
-        <w:t>LaM</w:t>
-      </w:r>
-      <w:proofErr w:type="spellEnd"/>
-      <w:r>
-        <w:t>/fa</w:t>
+        <w:t xml:space="preserve"> ligeramente cargadas (LaM/fa</w:t>
       </w:r>
       <w:r>
         <w:rPr>
@@ -9460,15 +9160,7 @@
         <w:t xml:space="preserve"> </w:t>
       </w:r>
       <w:r>
-        <w:t>M/</w:t>
-      </w:r>
-      <w:proofErr w:type="spellStart"/>
-      <w:r>
-        <w:t>solm</w:t>
-      </w:r>
-      <w:proofErr w:type="spellEnd"/>
-      <w:r>
-        <w:t xml:space="preserve"> (</w:t>
+        <w:t>M/solm (</w:t>
       </w:r>
       <w:r>
         <w:rPr>
@@ -9553,149 +9245,388 @@
       <w:r>
         <w:t>En cuanto a la BGM (</w:t>
       </w:r>
-      <w:proofErr w:type="spellStart"/>
       <w:r>
         <w:rPr>
           <w:i/>
           <w:iCs/>
         </w:rPr>
-        <w:t>BackGround</w:t>
-      </w:r>
-      <w:proofErr w:type="spellEnd"/>
+        <w:t>BackGround Music</w:t>
+      </w:r>
+      <w:r>
+        <w:t xml:space="preserve">), y en concordancia con los distintos niveles que presenta el modo historia o campaña del juego, existen diversos temas/composiciones consonantes con los mismos, habiéndose generado así un </w:t>
+      </w:r>
       <w:r>
         <w:rPr>
           <w:i/>
           <w:iCs/>
         </w:rPr>
-        <w:t xml:space="preserve"> Music</w:t>
-      </w:r>
-      <w:r>
-        <w:t xml:space="preserve">), y en concordancia con los distintos niveles que presenta el modo historia o campaña del juego, existen diversos temas/composiciones consonantes con los mismos, habiéndose generado así un </w:t>
+        <w:t>leitmotiv</w:t>
+      </w:r>
+      <w:r>
+        <w:t xml:space="preserve"> por nivel, tanto mecánicamente como visualmente.</w:t>
+      </w:r>
+    </w:p>
+    <w:p>
+      <w:pPr>
+        <w:ind w:firstLine="708"/>
+        <w:jc w:val="both"/>
+      </w:pPr>
+      <w:r>
+        <w:lastRenderedPageBreak/>
+        <w:t xml:space="preserve">Por la parte de los SFX </w:t>
       </w:r>
       <w:r>
         <w:rPr>
           <w:i/>
           <w:iCs/>
         </w:rPr>
-        <w:t>leitmotiv</w:t>
-      </w:r>
-      <w:r>
-        <w:t xml:space="preserve"> por nivel, tanto mecánicamente como visualmente.</w:t>
-      </w:r>
-    </w:p>
-    <w:p>
-      <w:pPr>
-        <w:ind w:firstLine="708"/>
-        <w:jc w:val="both"/>
-      </w:pPr>
-      <w:r>
-        <w:lastRenderedPageBreak/>
-        <w:t xml:space="preserve">Por la parte de los SFX </w:t>
+        <w:t xml:space="preserve">(Entertainment Special Effects) </w:t>
+      </w:r>
+      <w:r>
+        <w:t xml:space="preserve">todos los efectos de sonido de los que se </w:t>
+      </w:r>
+      <w:r>
+        <w:t>dispone</w:t>
+      </w:r>
+      <w:r>
+        <w:t xml:space="preserve"> se </w:t>
+      </w:r>
+      <w:r>
+        <w:t xml:space="preserve">tratan de efectos de </w:t>
       </w:r>
       <w:r>
         <w:rPr>
           <w:i/>
           <w:iCs/>
         </w:rPr>
-        <w:t>(</w:t>
-      </w:r>
-      <w:proofErr w:type="spellStart"/>
-      <w:r>
-        <w:rPr>
+        <w:t>foley</w:t>
+      </w:r>
+      <w:r>
+        <w:t xml:space="preserve"> de creación propia, con base en sonidos propios de una máquina de escribir tradicional, así como otros elementos de escritura, buscando generar una atmósfera sonora propia de un ambiente de escritura clásico.</w:t>
+      </w:r>
+    </w:p>
+    <w:p>
+      <w:pPr>
+        <w:pStyle w:val="Ttulo1"/>
+        <w:spacing w:after="240"/>
+        <w:jc w:val="both"/>
+        <w:rPr>
+          <w:rFonts w:ascii="Calibri Light" w:hAnsi="Calibri Light"/>
+          <w:b/>
+          <w:bCs/>
           <w:i/>
           <w:iCs/>
         </w:rPr>
-        <w:t>Entertainment</w:t>
-      </w:r>
-      <w:proofErr w:type="spellEnd"/>
-      <w:r>
-        <w:rPr>
+      </w:pPr>
+      <w:bookmarkStart w:id="52" w:name="_Toc82250655"/>
+      <w:bookmarkStart w:id="53" w:name="_Toc780291899"/>
+      <w:r>
+        <w:rPr>
+          <w:b/>
+          <w:bCs/>
+        </w:rPr>
+        <w:t>7- INTERFAZ</w:t>
+      </w:r>
+      <w:bookmarkEnd w:id="52"/>
+      <w:bookmarkEnd w:id="53"/>
+    </w:p>
+    <w:p>
+      <w:pPr>
+        <w:pStyle w:val="Ttulo2"/>
+        <w:spacing w:after="120"/>
+        <w:jc w:val="both"/>
+        <w:rPr>
+          <w:b/>
+          <w:bCs/>
+        </w:rPr>
+      </w:pPr>
+      <w:bookmarkStart w:id="54" w:name="_Toc117828091"/>
+      <w:bookmarkStart w:id="55" w:name="_Toc182342753"/>
+      <w:r>
+        <w:rPr>
+          <w:b/>
+          <w:bCs/>
+        </w:rPr>
+        <w:t>7.1</w:t>
+      </w:r>
+      <w:r>
+        <w:rPr>
+          <w:b/>
+          <w:bCs/>
+        </w:rPr>
+        <w:t>-</w:t>
+      </w:r>
+      <w:r>
+        <w:rPr>
+          <w:b/>
+          <w:bCs/>
+        </w:rPr>
+        <w:t xml:space="preserve"> DISEÑOS BÁSICOS DE LOS MENÚS</w:t>
+      </w:r>
+      <w:bookmarkEnd w:id="54"/>
+      <w:bookmarkEnd w:id="55"/>
+    </w:p>
+    <w:p>
+      <w:pPr>
+        <w:ind w:firstLine="708"/>
+      </w:pPr>
+      <w:r>
+        <w:t xml:space="preserve">Tratándose de un videojuego centrado en las plataformas de navegadores web para ordenador y para móvil se ha intentado simplificar al máximo el diseño de las interfaces. Así, se consigue ir lo más directo posible hacia el videojuego, ya que no se busca que haya mucha complejidad para poder </w:t>
+      </w:r>
+      <w:r>
+        <w:t xml:space="preserve">entrar en acción. No solamente se tendrá interacción con los posibles modos de juego, sino que, como se ha visto, se podrá tener a acceso a otras áreas para personalizar la experiencia de juego. </w:t>
+      </w:r>
+    </w:p>
+    <w:p>
+      <w:pPr>
+        <w:ind w:firstLine="360"/>
+      </w:pPr>
+      <w:r>
+        <w:t>Con el fin de analizar correctamente cada una de las pantallas de juego que puede haber, se irá desglosando, una a una, cada posibilidad, además de incluir los posibles caminos que un jugador podrá tomar. Un detalle importante es que en todo momento se podrá realizar una navegación a través del pulsado con el ratón o con el dedo, según la plataforma en la que se encuentra.</w:t>
+      </w:r>
+    </w:p>
+    <w:p>
+      <w:pPr>
+        <w:pStyle w:val="Prrafodelista"/>
+        <w:numPr>
+          <w:ilvl w:val="0"/>
+          <w:numId w:val="17"/>
+        </w:numPr>
+      </w:pPr>
+      <w:r>
+        <w:rPr>
+          <w:b/>
+          <w:bCs/>
           <w:i/>
           <w:iCs/>
         </w:rPr>
-        <w:t xml:space="preserve"> </w:t>
-      </w:r>
-      <w:proofErr w:type="spellStart"/>
-      <w:r>
-        <w:rPr>
+        <w:t>Pantalla de introducción:</w:t>
+      </w:r>
+      <w:r>
+        <w:t xml:space="preserve"> nada más comenzar la aplicación habrá una pantalla de carga donde se hará una breve animación y aparición del logo del estudio, para hacer mención de los encargados detrás del título.</w:t>
+      </w:r>
+    </w:p>
+    <w:p>
+      <w:pPr>
+        <w:pStyle w:val="Prrafodelista"/>
+        <w:numPr>
+          <w:ilvl w:val="0"/>
+          <w:numId w:val="17"/>
+        </w:numPr>
+      </w:pPr>
+      <w:r>
+        <w:rPr>
+          <w:b/>
+          <w:bCs/>
           <w:i/>
           <w:iCs/>
         </w:rPr>
-        <w:t>Special</w:t>
-      </w:r>
-      <w:proofErr w:type="spellEnd"/>
-      <w:r>
-        <w:rPr>
+        <w:t xml:space="preserve">Pantalla de </w:t>
+      </w:r>
+      <w:r>
+        <w:rPr>
+          <w:b/>
+          <w:bCs/>
           <w:i/>
           <w:iCs/>
         </w:rPr>
-        <w:t xml:space="preserve"> </w:t>
-      </w:r>
-      <w:proofErr w:type="spellStart"/>
-      <w:r>
-        <w:rPr>
+        <w:t>registro:</w:t>
+      </w:r>
+      <w:r>
+        <w:t xml:space="preserve"> se le pide al jugador un nombre de usuario y una contraseña, de forma que una cuenta quedará asociada a él para poder acceder a todo lo que haya desbloqueado hasta la fecha, como si de una partida guardad se tratase.</w:t>
+      </w:r>
+    </w:p>
+    <w:p>
+      <w:pPr>
+        <w:pStyle w:val="Prrafodelista"/>
+        <w:numPr>
+          <w:ilvl w:val="0"/>
+          <w:numId w:val="17"/>
+        </w:numPr>
+      </w:pPr>
+      <w:r>
+        <w:rPr>
+          <w:b/>
+          <w:bCs/>
           <w:i/>
           <w:iCs/>
         </w:rPr>
-        <w:t>Effects</w:t>
-      </w:r>
-      <w:proofErr w:type="spellEnd"/>
-      <w:r>
-        <w:rPr>
+        <w:t>Pantalla de menú principal:</w:t>
+      </w:r>
+      <w:r>
+        <w:t xml:space="preserve"> para esta interfaz aparecerá el logo del videojuego adem</w:t>
+      </w:r>
+      <w:r>
+        <w:t>ás de una lista con los diferentes modos de juego y posibles interfaces a los que se puede acceder con respecto al videojuego principal. Además de ello, en una esquina aparecerá el nombre de usuario del jugador con una opción de entrar en su parte de personalización. El listado de modos de juego presentará un botón para acceder al modo un jugador, un botón para acceder al modo multijugador, un botón para acceder a las opciones y un botón para mostrar los créditos del videojuego, llevando directamente al portfolio del estudio.</w:t>
+      </w:r>
+    </w:p>
+    <w:p>
+      <w:pPr>
+        <w:pStyle w:val="Prrafodelista"/>
+        <w:numPr>
+          <w:ilvl w:val="0"/>
+          <w:numId w:val="17"/>
+        </w:numPr>
+      </w:pPr>
+      <w:r>
+        <w:rPr>
+          <w:b/>
+          <w:bCs/>
           <w:i/>
           <w:iCs/>
         </w:rPr>
-        <w:t xml:space="preserve">) </w:t>
-      </w:r>
-      <w:r>
-        <w:t xml:space="preserve">todos los efectos de sonido de los que se </w:t>
-      </w:r>
-      <w:r>
-        <w:t>dispone</w:t>
-      </w:r>
-      <w:r>
-        <w:t xml:space="preserve"> se </w:t>
-      </w:r>
-      <w:r>
-        <w:t xml:space="preserve">tratan de efectos de </w:t>
-      </w:r>
-      <w:proofErr w:type="spellStart"/>
-      <w:r>
-        <w:rPr>
+        <w:t>Pantalla de personalización del usuario:</w:t>
+      </w:r>
+      <w:r>
+        <w:t xml:space="preserve"> dentro de esta interfaz aparecerá el personaje que llevará el usuario con opciones para poder probarle los diferentes gorros y atuendos que haya podido ir desbloqueando. No obstante, tendrá acceso también hacia la tienda de productos del juego, lugar donde podrá canjear las monedas obtenidas en el videojuego y canjear dinero real por estas monedas. Junto con ello también tendrá acceso a la formación del mazo de juego, es decir, el editor de hechizos que llevará a los combates. Todo quedará englobado en una única interfaz con un botón que regresa al menú principal.</w:t>
+      </w:r>
+    </w:p>
+    <w:p>
+      <w:pPr>
+        <w:pStyle w:val="Prrafodelista"/>
+        <w:numPr>
+          <w:ilvl w:val="0"/>
+          <w:numId w:val="17"/>
+        </w:numPr>
+      </w:pPr>
+      <w:r>
+        <w:rPr>
+          <w:b/>
+          <w:bCs/>
           <w:i/>
           <w:iCs/>
         </w:rPr>
-        <w:t>foley</w:t>
-      </w:r>
-      <w:proofErr w:type="spellEnd"/>
-      <w:r>
-        <w:t xml:space="preserve"> de creación propia, con base en sonidos propios de una máquina de escribir tradicional, así como otros elementos de escritura, buscando generar una atmósfera sonora propia de un ambiente de escritura clásico.</w:t>
-      </w:r>
-    </w:p>
-    <w:p>
-      <w:pPr>
-        <w:pStyle w:val="Ttulo1"/>
-        <w:spacing w:after="240"/>
-        <w:jc w:val="both"/>
-        <w:rPr>
-          <w:rFonts w:ascii="Calibri Light" w:hAnsi="Calibri Light"/>
+        <w:t>Pantalla de tienda:</w:t>
+      </w:r>
+      <w:r>
+        <w:t xml:space="preserve">  se podrá observar en un punto en concreto el dinero del videojuego con el que cuenta el usuario, además de todos los productos en venta y sus precios en uno de los lados y los pagos para conseguir monedas de juego en el otro lado. Los ítems del juego que ya tenga el usuario quedarán sombreados y podrá volver a la pantalla de personalización a través de un botón.</w:t>
+      </w:r>
+    </w:p>
+    <w:p>
+      <w:pPr>
+        <w:pStyle w:val="Prrafodelista"/>
+        <w:numPr>
+          <w:ilvl w:val="0"/>
+          <w:numId w:val="17"/>
+        </w:numPr>
+      </w:pPr>
+      <w:r>
+        <w:rPr>
           <w:b/>
           <w:bCs/>
           <w:i/>
           <w:iCs/>
         </w:rPr>
-      </w:pPr>
-      <w:bookmarkStart w:id="52" w:name="_Toc82250655"/>
-      <w:bookmarkStart w:id="53" w:name="_Toc780291899"/>
-      <w:r>
-        <w:rPr>
-          <w:b/>
-          <w:bCs/>
-        </w:rPr>
-        <w:t>7- INTERFAZ</w:t>
-      </w:r>
-      <w:bookmarkEnd w:id="52"/>
-      <w:bookmarkEnd w:id="53"/>
+        <w:t xml:space="preserve">Pantalla de editor de hechizos: </w:t>
+      </w:r>
+      <w:r>
+        <w:t xml:space="preserve">se podrá observar una pantalla donde se tiene acceso al listado completo de hechizos del videojuego, mostrando en gris los que no se poseen y en </w:t>
+      </w:r>
+      <w:r>
+        <w:lastRenderedPageBreak/>
+        <w:t>color los que sí. Además, presentará un listado de formaciones de hechizos que podrá preparar el usuario para elegir una estrategia u otra según el rival con el que se encuentre. Para conformar estas formaciones de hechizos, el jugador deberá accionar esta opción y elegir las cartas que usará, una vez elegidas aceptará y lo guardará con un nombre. La interfaz presenta un botón para poder volver hacia atrás, es decir, hacia la pantalla de personalización.</w:t>
+      </w:r>
+    </w:p>
+    <w:p>
+      <w:pPr>
+        <w:pStyle w:val="Prrafodelista"/>
+        <w:numPr>
+          <w:ilvl w:val="0"/>
+          <w:numId w:val="17"/>
+        </w:numPr>
+      </w:pPr>
+      <w:r>
+        <w:t>Pantalla de modo un jugador:</w:t>
+      </w:r>
+    </w:p>
+    <w:p>
+      <w:pPr>
+        <w:pStyle w:val="Prrafodelista"/>
+        <w:numPr>
+          <w:ilvl w:val="0"/>
+          <w:numId w:val="17"/>
+        </w:numPr>
+      </w:pPr>
+      <w:r>
+        <w:t>Pantalla de modo historia:</w:t>
+      </w:r>
+    </w:p>
+    <w:p>
+      <w:pPr>
+        <w:pStyle w:val="Prrafodelista"/>
+        <w:numPr>
+          <w:ilvl w:val="0"/>
+          <w:numId w:val="17"/>
+        </w:numPr>
+      </w:pPr>
+      <w:r>
+        <w:t>Pantalla de modo tutorial:</w:t>
+      </w:r>
+    </w:p>
+    <w:p>
+      <w:pPr>
+        <w:pStyle w:val="Prrafodelista"/>
+        <w:numPr>
+          <w:ilvl w:val="0"/>
+          <w:numId w:val="17"/>
+        </w:numPr>
+      </w:pPr>
+      <w:r>
+        <w:t>Pantalla de modo contra IA:</w:t>
+      </w:r>
+    </w:p>
+    <w:p>
+      <w:pPr>
+        <w:pStyle w:val="Prrafodelista"/>
+        <w:numPr>
+          <w:ilvl w:val="0"/>
+          <w:numId w:val="17"/>
+        </w:numPr>
+      </w:pPr>
+      <w:r>
+        <w:t>Pantalla de modo multijugador:</w:t>
+      </w:r>
+    </w:p>
+    <w:p>
+      <w:pPr>
+        <w:pStyle w:val="Prrafodelista"/>
+        <w:numPr>
+          <w:ilvl w:val="0"/>
+          <w:numId w:val="17"/>
+        </w:numPr>
+      </w:pPr>
+      <w:r>
+        <w:t>Pantalla de encuentro de jugador:</w:t>
+      </w:r>
+    </w:p>
+    <w:p>
+      <w:pPr>
+        <w:pStyle w:val="Prrafodelista"/>
+        <w:numPr>
+          <w:ilvl w:val="0"/>
+          <w:numId w:val="17"/>
+        </w:numPr>
+      </w:pPr>
+      <w:r>
+        <w:t>Pantalla de combate:</w:t>
+      </w:r>
+    </w:p>
+    <w:p>
+      <w:pPr>
+        <w:pStyle w:val="Prrafodelista"/>
+        <w:numPr>
+          <w:ilvl w:val="0"/>
+          <w:numId w:val="17"/>
+        </w:numPr>
+      </w:pPr>
+      <w:r>
+        <w:t>Pantalla de opciones:</w:t>
+      </w:r>
+    </w:p>
+    <w:p>
+      <w:pPr>
+        <w:jc w:val="both"/>
+      </w:pPr>
     </w:p>
     <w:p>
       <w:pPr>
@@ -9703,50 +9634,6 @@
         <w:spacing w:after="120"/>
         <w:jc w:val="both"/>
         <w:rPr>
-          <w:rFonts w:ascii="Calibri Light" w:hAnsi="Calibri Light"/>
-          <w:b/>
-          <w:bCs/>
-          <w:i/>
-          <w:iCs/>
-        </w:rPr>
-      </w:pPr>
-      <w:bookmarkStart w:id="54" w:name="_Toc117828091"/>
-      <w:bookmarkStart w:id="55" w:name="_Toc182342753"/>
-      <w:r>
-        <w:rPr>
-          <w:b/>
-          <w:bCs/>
-        </w:rPr>
-        <w:t>7.1</w:t>
-      </w:r>
-      <w:r>
-        <w:rPr>
-          <w:b/>
-          <w:bCs/>
-        </w:rPr>
-        <w:t>-</w:t>
-      </w:r>
-      <w:r>
-        <w:rPr>
-          <w:b/>
-          <w:bCs/>
-        </w:rPr>
-        <w:t xml:space="preserve"> DISEÑOS BÁSICOS DE LOS MENÚS</w:t>
-      </w:r>
-      <w:bookmarkEnd w:id="54"/>
-      <w:bookmarkEnd w:id="55"/>
-    </w:p>
-    <w:p>
-      <w:pPr>
-        <w:jc w:val="both"/>
-      </w:pPr>
-    </w:p>
-    <w:p>
-      <w:pPr>
-        <w:pStyle w:val="Ttulo2"/>
-        <w:spacing w:after="120"/>
-        <w:jc w:val="both"/>
-        <w:rPr>
           <w:b/>
           <w:bCs/>
         </w:rPr>
@@ -9758,6 +9645,7 @@
           <w:b/>
           <w:bCs/>
         </w:rPr>
+        <w:lastRenderedPageBreak/>
         <w:t>7.2</w:t>
       </w:r>
       <w:r>
@@ -9866,7 +9754,6 @@
           <w:sz w:val="32"/>
           <w:szCs w:val="32"/>
         </w:rPr>
-        <w:lastRenderedPageBreak/>
         <w:t>8- HOJA DE RUTA DE DESARROLLO</w:t>
       </w:r>
       <w:bookmarkEnd w:id="58"/>
@@ -10047,6 +9934,7 @@
           <w:b/>
           <w:bCs/>
         </w:rPr>
+        <w:lastRenderedPageBreak/>
         <w:t>8.2</w:t>
       </w:r>
       <w:r>
@@ -10744,42 +10632,8 @@
       <w:pStyle w:val="Encabezado"/>
     </w:pPr>
     <w:r>
-      <w:t xml:space="preserve">GDD </w:t>
+      <w:t>GDD -  Spelling – Grupo H – Fire MeatBall Games</w:t>
     </w:r>
-    <w:proofErr w:type="gramStart"/>
-    <w:r>
-      <w:t xml:space="preserve">-  </w:t>
-    </w:r>
-    <w:proofErr w:type="spellStart"/>
-    <w:r>
-      <w:t>Spelling</w:t>
-    </w:r>
-    <w:proofErr w:type="spellEnd"/>
-    <w:proofErr w:type="gramEnd"/>
-    <w:r>
-      <w:t xml:space="preserve"> – Grupo H – </w:t>
-    </w:r>
-    <w:proofErr w:type="spellStart"/>
-    <w:r>
-      <w:t>Fire</w:t>
-    </w:r>
-    <w:proofErr w:type="spellEnd"/>
-    <w:r>
-      <w:t xml:space="preserve"> </w:t>
-    </w:r>
-    <w:proofErr w:type="spellStart"/>
-    <w:r>
-      <w:t>MeatBall</w:t>
-    </w:r>
-    <w:proofErr w:type="spellEnd"/>
-    <w:r>
-      <w:t xml:space="preserve"> </w:t>
-    </w:r>
-    <w:proofErr w:type="spellStart"/>
-    <w:r>
-      <w:t>Games</w:t>
-    </w:r>
-    <w:proofErr w:type="spellEnd"/>
   </w:p>
   <w:p>
     <w:pPr>
@@ -10908,6 +10762,119 @@
     </w:lvl>
   </w:abstractNum>
   <w:abstractNum w:abstractNumId="1" w15:restartNumberingAfterBreak="0">
+    <w:nsid w:val="0C78171A"/>
+    <w:multiLevelType w:val="hybridMultilevel"/>
+    <w:tmpl w:val="C6565826"/>
+    <w:lvl w:ilvl="0" w:tplc="0C0A0001">
+      <w:start w:val="1"/>
+      <w:numFmt w:val="bullet"/>
+      <w:lvlText w:val=""/>
+      <w:lvlJc w:val="left"/>
+      <w:pPr>
+        <w:ind w:left="720" w:hanging="360"/>
+      </w:pPr>
+      <w:rPr>
+        <w:rFonts w:ascii="Symbol" w:hAnsi="Symbol" w:hint="default"/>
+      </w:rPr>
+    </w:lvl>
+    <w:lvl w:ilvl="1" w:tplc="0C0A0003" w:tentative="1">
+      <w:start w:val="1"/>
+      <w:numFmt w:val="bullet"/>
+      <w:lvlText w:val="o"/>
+      <w:lvlJc w:val="left"/>
+      <w:pPr>
+        <w:ind w:left="1440" w:hanging="360"/>
+      </w:pPr>
+      <w:rPr>
+        <w:rFonts w:ascii="Courier New" w:hAnsi="Courier New" w:cs="Courier New" w:hint="default"/>
+      </w:rPr>
+    </w:lvl>
+    <w:lvl w:ilvl="2" w:tplc="0C0A0005" w:tentative="1">
+      <w:start w:val="1"/>
+      <w:numFmt w:val="bullet"/>
+      <w:lvlText w:val=""/>
+      <w:lvlJc w:val="left"/>
+      <w:pPr>
+        <w:ind w:left="2160" w:hanging="360"/>
+      </w:pPr>
+      <w:rPr>
+        <w:rFonts w:ascii="Wingdings" w:hAnsi="Wingdings" w:hint="default"/>
+      </w:rPr>
+    </w:lvl>
+    <w:lvl w:ilvl="3" w:tplc="0C0A0001" w:tentative="1">
+      <w:start w:val="1"/>
+      <w:numFmt w:val="bullet"/>
+      <w:lvlText w:val=""/>
+      <w:lvlJc w:val="left"/>
+      <w:pPr>
+        <w:ind w:left="2880" w:hanging="360"/>
+      </w:pPr>
+      <w:rPr>
+        <w:rFonts w:ascii="Symbol" w:hAnsi="Symbol" w:hint="default"/>
+      </w:rPr>
+    </w:lvl>
+    <w:lvl w:ilvl="4" w:tplc="0C0A0003" w:tentative="1">
+      <w:start w:val="1"/>
+      <w:numFmt w:val="bullet"/>
+      <w:lvlText w:val="o"/>
+      <w:lvlJc w:val="left"/>
+      <w:pPr>
+        <w:ind w:left="3600" w:hanging="360"/>
+      </w:pPr>
+      <w:rPr>
+        <w:rFonts w:ascii="Courier New" w:hAnsi="Courier New" w:cs="Courier New" w:hint="default"/>
+      </w:rPr>
+    </w:lvl>
+    <w:lvl w:ilvl="5" w:tplc="0C0A0005" w:tentative="1">
+      <w:start w:val="1"/>
+      <w:numFmt w:val="bullet"/>
+      <w:lvlText w:val=""/>
+      <w:lvlJc w:val="left"/>
+      <w:pPr>
+        <w:ind w:left="4320" w:hanging="360"/>
+      </w:pPr>
+      <w:rPr>
+        <w:rFonts w:ascii="Wingdings" w:hAnsi="Wingdings" w:hint="default"/>
+      </w:rPr>
+    </w:lvl>
+    <w:lvl w:ilvl="6" w:tplc="0C0A0001" w:tentative="1">
+      <w:start w:val="1"/>
+      <w:numFmt w:val="bullet"/>
+      <w:lvlText w:val=""/>
+      <w:lvlJc w:val="left"/>
+      <w:pPr>
+        <w:ind w:left="5040" w:hanging="360"/>
+      </w:pPr>
+      <w:rPr>
+        <w:rFonts w:ascii="Symbol" w:hAnsi="Symbol" w:hint="default"/>
+      </w:rPr>
+    </w:lvl>
+    <w:lvl w:ilvl="7" w:tplc="0C0A0003" w:tentative="1">
+      <w:start w:val="1"/>
+      <w:numFmt w:val="bullet"/>
+      <w:lvlText w:val="o"/>
+      <w:lvlJc w:val="left"/>
+      <w:pPr>
+        <w:ind w:left="5760" w:hanging="360"/>
+      </w:pPr>
+      <w:rPr>
+        <w:rFonts w:ascii="Courier New" w:hAnsi="Courier New" w:cs="Courier New" w:hint="default"/>
+      </w:rPr>
+    </w:lvl>
+    <w:lvl w:ilvl="8" w:tplc="0C0A0005" w:tentative="1">
+      <w:start w:val="1"/>
+      <w:numFmt w:val="bullet"/>
+      <w:lvlText w:val=""/>
+      <w:lvlJc w:val="left"/>
+      <w:pPr>
+        <w:ind w:left="6480" w:hanging="360"/>
+      </w:pPr>
+      <w:rPr>
+        <w:rFonts w:ascii="Wingdings" w:hAnsi="Wingdings" w:hint="default"/>
+      </w:rPr>
+    </w:lvl>
+  </w:abstractNum>
+  <w:abstractNum w:abstractNumId="2" w15:restartNumberingAfterBreak="0">
     <w:nsid w:val="150060ED"/>
     <w:multiLevelType w:val="hybridMultilevel"/>
     <w:tmpl w:val="69E4C30A"/>
@@ -11020,7 +10987,7 @@
       </w:rPr>
     </w:lvl>
   </w:abstractNum>
-  <w:abstractNum w:abstractNumId="2" w15:restartNumberingAfterBreak="0">
+  <w:abstractNum w:abstractNumId="3" w15:restartNumberingAfterBreak="0">
     <w:nsid w:val="16CC3CC9"/>
     <w:multiLevelType w:val="hybridMultilevel"/>
     <w:tmpl w:val="6CF2E584"/>
@@ -11133,7 +11100,7 @@
       </w:rPr>
     </w:lvl>
   </w:abstractNum>
-  <w:abstractNum w:abstractNumId="3" w15:restartNumberingAfterBreak="0">
+  <w:abstractNum w:abstractNumId="4" w15:restartNumberingAfterBreak="0">
     <w:nsid w:val="1AF8454E"/>
     <w:multiLevelType w:val="hybridMultilevel"/>
     <w:tmpl w:val="EECEE440"/>
@@ -11246,7 +11213,7 @@
       </w:rPr>
     </w:lvl>
   </w:abstractNum>
-  <w:abstractNum w:abstractNumId="4" w15:restartNumberingAfterBreak="0">
+  <w:abstractNum w:abstractNumId="5" w15:restartNumberingAfterBreak="0">
     <w:nsid w:val="25340105"/>
     <w:multiLevelType w:val="hybridMultilevel"/>
     <w:tmpl w:val="A7364AAC"/>
@@ -11359,7 +11326,7 @@
       </w:rPr>
     </w:lvl>
   </w:abstractNum>
-  <w:abstractNum w:abstractNumId="5" w15:restartNumberingAfterBreak="0">
+  <w:abstractNum w:abstractNumId="6" w15:restartNumberingAfterBreak="0">
     <w:nsid w:val="2E424B70"/>
     <w:multiLevelType w:val="hybridMultilevel"/>
     <w:tmpl w:val="9112D8EE"/>
@@ -11472,7 +11439,7 @@
       </w:rPr>
     </w:lvl>
   </w:abstractNum>
-  <w:abstractNum w:abstractNumId="6" w15:restartNumberingAfterBreak="0">
+  <w:abstractNum w:abstractNumId="7" w15:restartNumberingAfterBreak="0">
     <w:nsid w:val="35304083"/>
     <w:multiLevelType w:val="hybridMultilevel"/>
     <w:tmpl w:val="25B2807A"/>
@@ -11585,7 +11552,7 @@
       </w:rPr>
     </w:lvl>
   </w:abstractNum>
-  <w:abstractNum w:abstractNumId="7" w15:restartNumberingAfterBreak="0">
+  <w:abstractNum w:abstractNumId="8" w15:restartNumberingAfterBreak="0">
     <w:nsid w:val="3B4F7FD1"/>
     <w:multiLevelType w:val="hybridMultilevel"/>
     <w:tmpl w:val="7DD24A0E"/>
@@ -11698,7 +11665,7 @@
       </w:rPr>
     </w:lvl>
   </w:abstractNum>
-  <w:abstractNum w:abstractNumId="8" w15:restartNumberingAfterBreak="0">
+  <w:abstractNum w:abstractNumId="9" w15:restartNumberingAfterBreak="0">
     <w:nsid w:val="3CA96C32"/>
     <w:multiLevelType w:val="hybridMultilevel"/>
     <w:tmpl w:val="0358C6D0"/>
@@ -11811,7 +11778,7 @@
       </w:rPr>
     </w:lvl>
   </w:abstractNum>
-  <w:abstractNum w:abstractNumId="9" w15:restartNumberingAfterBreak="0">
+  <w:abstractNum w:abstractNumId="10" w15:restartNumberingAfterBreak="0">
     <w:nsid w:val="476E1BE4"/>
     <w:multiLevelType w:val="hybridMultilevel"/>
     <w:tmpl w:val="61627266"/>
@@ -11924,7 +11891,7 @@
       </w:rPr>
     </w:lvl>
   </w:abstractNum>
-  <w:abstractNum w:abstractNumId="10" w15:restartNumberingAfterBreak="0">
+  <w:abstractNum w:abstractNumId="11" w15:restartNumberingAfterBreak="0">
     <w:nsid w:val="50982069"/>
     <w:multiLevelType w:val="hybridMultilevel"/>
     <w:tmpl w:val="2FD6728A"/>
@@ -12037,7 +12004,7 @@
       </w:rPr>
     </w:lvl>
   </w:abstractNum>
-  <w:abstractNum w:abstractNumId="11" w15:restartNumberingAfterBreak="0">
+  <w:abstractNum w:abstractNumId="12" w15:restartNumberingAfterBreak="0">
     <w:nsid w:val="50AD4D1F"/>
     <w:multiLevelType w:val="hybridMultilevel"/>
     <w:tmpl w:val="D4520886"/>
@@ -12150,7 +12117,7 @@
       </w:rPr>
     </w:lvl>
   </w:abstractNum>
-  <w:abstractNum w:abstractNumId="12" w15:restartNumberingAfterBreak="0">
+  <w:abstractNum w:abstractNumId="13" w15:restartNumberingAfterBreak="0">
     <w:nsid w:val="56804760"/>
     <w:multiLevelType w:val="hybridMultilevel"/>
     <w:tmpl w:val="FFAAEAC0"/>
@@ -12263,7 +12230,7 @@
       </w:rPr>
     </w:lvl>
   </w:abstractNum>
-  <w:abstractNum w:abstractNumId="13" w15:restartNumberingAfterBreak="0">
+  <w:abstractNum w:abstractNumId="14" w15:restartNumberingAfterBreak="0">
     <w:nsid w:val="64D46408"/>
     <w:multiLevelType w:val="hybridMultilevel"/>
     <w:tmpl w:val="C8A61520"/>
@@ -12376,7 +12343,7 @@
       </w:rPr>
     </w:lvl>
   </w:abstractNum>
-  <w:abstractNum w:abstractNumId="14" w15:restartNumberingAfterBreak="0">
+  <w:abstractNum w:abstractNumId="15" w15:restartNumberingAfterBreak="0">
     <w:nsid w:val="70B35EF9"/>
     <w:multiLevelType w:val="hybridMultilevel"/>
     <w:tmpl w:val="87540934"/>
@@ -12462,7 +12429,7 @@
       </w:pPr>
     </w:lvl>
   </w:abstractNum>
-  <w:abstractNum w:abstractNumId="15" w15:restartNumberingAfterBreak="0">
+  <w:abstractNum w:abstractNumId="16" w15:restartNumberingAfterBreak="0">
     <w:nsid w:val="771C447D"/>
     <w:multiLevelType w:val="hybridMultilevel"/>
     <w:tmpl w:val="7896B902"/>
@@ -12576,52 +12543,55 @@
     </w:lvl>
   </w:abstractNum>
   <w:num w:numId="1">
-    <w:abstractNumId w:val="8"/>
+    <w:abstractNumId w:val="9"/>
   </w:num>
   <w:num w:numId="2">
+    <w:abstractNumId w:val="3"/>
+  </w:num>
+  <w:num w:numId="3">
+    <w:abstractNumId w:val="14"/>
+  </w:num>
+  <w:num w:numId="4">
+    <w:abstractNumId w:val="11"/>
+  </w:num>
+  <w:num w:numId="5">
+    <w:abstractNumId w:val="7"/>
+  </w:num>
+  <w:num w:numId="6">
     <w:abstractNumId w:val="2"/>
   </w:num>
-  <w:num w:numId="3">
-    <w:abstractNumId w:val="13"/>
-  </w:num>
-  <w:num w:numId="4">
+  <w:num w:numId="7">
     <w:abstractNumId w:val="10"/>
   </w:num>
-  <w:num w:numId="5">
-    <w:abstractNumId w:val="6"/>
-  </w:num>
-  <w:num w:numId="6">
-    <w:abstractNumId w:val="1"/>
-  </w:num>
-  <w:num w:numId="7">
-    <w:abstractNumId w:val="9"/>
-  </w:num>
   <w:num w:numId="8">
-    <w:abstractNumId w:val="11"/>
+    <w:abstractNumId w:val="12"/>
   </w:num>
   <w:num w:numId="9">
-    <w:abstractNumId w:val="3"/>
+    <w:abstractNumId w:val="4"/>
   </w:num>
   <w:num w:numId="10">
     <w:abstractNumId w:val="0"/>
   </w:num>
   <w:num w:numId="11">
+    <w:abstractNumId w:val="6"/>
+  </w:num>
+  <w:num w:numId="12">
+    <w:abstractNumId w:val="8"/>
+  </w:num>
+  <w:num w:numId="13">
+    <w:abstractNumId w:val="16"/>
+  </w:num>
+  <w:num w:numId="14">
     <w:abstractNumId w:val="5"/>
   </w:num>
-  <w:num w:numId="12">
-    <w:abstractNumId w:val="7"/>
+  <w:num w:numId="15">
+    <w:abstractNumId w:val="13"/>
   </w:num>
-  <w:num w:numId="13">
+  <w:num w:numId="16">
     <w:abstractNumId w:val="15"/>
   </w:num>
-  <w:num w:numId="14">
-    <w:abstractNumId w:val="4"/>
-  </w:num>
-  <w:num w:numId="15">
-    <w:abstractNumId w:val="12"/>
-  </w:num>
-  <w:num w:numId="16">
-    <w:abstractNumId w:val="14"/>
+  <w:num w:numId="17">
+    <w:abstractNumId w:val="1"/>
   </w:num>
 </w:numbering>
 </file>
@@ -13565,21 +13535,6 @@
 </file>
 
 <file path=customXml/item1.xml><?xml version="1.0" encoding="utf-8"?>
-<?mso-contentType ?>
-<FormTemplates xmlns="http://schemas.microsoft.com/sharepoint/v3/contenttype/forms">
-  <Display>DocumentLibraryForm</Display>
-  <Edit>DocumentLibraryForm</Edit>
-  <New>DocumentLibraryForm</New>
-</FormTemplates>
-</file>
-
-<file path=customXml/item2.xml><?xml version="1.0" encoding="utf-8"?>
-<p:properties xmlns:p="http://schemas.microsoft.com/office/2006/metadata/properties" xmlns:xsi="http://www.w3.org/2001/XMLSchema-instance" xmlns:pc="http://schemas.microsoft.com/office/infopath/2007/PartnerControls">
-  <documentManagement/>
-</p:properties>
-</file>
-
-<file path=customXml/item3.xml><?xml version="1.0" encoding="utf-8"?>
 <ct:contentTypeSchema xmlns:ct="http://schemas.microsoft.com/office/2006/metadata/contentType" xmlns:ma="http://schemas.microsoft.com/office/2006/metadata/properties/metaAttributes" ct:_="" ma:_="" ma:contentTypeName="Documento" ma:contentTypeID="0x0101001E940D37F1D6224B944182C7F58E3D79" ma:contentTypeVersion="8" ma:contentTypeDescription="Crear nuevo documento." ma:contentTypeScope="" ma:versionID="2d9a715b98476782950dbb5c5633bc9a">
   <xsd:schema xmlns:xsd="http://www.w3.org/2001/XMLSchema" xmlns:xs="http://www.w3.org/2001/XMLSchema" xmlns:p="http://schemas.microsoft.com/office/2006/metadata/properties" xmlns:ns2="f44c1561-e046-419c-ae02-5241319b114b" targetNamespace="http://schemas.microsoft.com/office/2006/metadata/properties" ma:root="true" ma:fieldsID="1427a9d90aa486aebdb9ef75dfc3ff2b" ns2:_="">
     <xsd:import namespace="f44c1561-e046-419c-ae02-5241319b114b"/>
@@ -13751,24 +13706,22 @@
 </ct:contentTypeSchema>
 </file>
 
-<file path=customXml/itemProps1.xml><?xml version="1.0" encoding="utf-8"?>
-<ds:datastoreItem xmlns:ds="http://schemas.openxmlformats.org/officeDocument/2006/customXml" ds:itemID="{EF947E13-2F93-4540-8B72-8F5A7373E8BF}">
-  <ds:schemaRefs>
-    <ds:schemaRef ds:uri="http://schemas.microsoft.com/sharepoint/v3/contenttype/forms"/>
-  </ds:schemaRefs>
-</ds:datastoreItem>
+<file path=customXml/item2.xml><?xml version="1.0" encoding="utf-8"?>
+<p:properties xmlns:p="http://schemas.microsoft.com/office/2006/metadata/properties" xmlns:xsi="http://www.w3.org/2001/XMLSchema-instance" xmlns:pc="http://schemas.microsoft.com/office/infopath/2007/PartnerControls">
+  <documentManagement/>
+</p:properties>
 </file>
 
-<file path=customXml/itemProps2.xml><?xml version="1.0" encoding="utf-8"?>
-<ds:datastoreItem xmlns:ds="http://schemas.openxmlformats.org/officeDocument/2006/customXml" ds:itemID="{26846F70-38C7-4076-9511-3083AA691AED}">
-  <ds:schemaRefs>
-    <ds:schemaRef ds:uri="http://schemas.microsoft.com/office/2006/metadata/properties"/>
-    <ds:schemaRef ds:uri="http://schemas.microsoft.com/office/infopath/2007/PartnerControls"/>
-  </ds:schemaRefs>
-</ds:datastoreItem>
+<file path=customXml/item3.xml><?xml version="1.0" encoding="utf-8"?>
+<?mso-contentType ?>
+<FormTemplates xmlns="http://schemas.microsoft.com/sharepoint/v3/contenttype/forms">
+  <Display>DocumentLibraryForm</Display>
+  <Edit>DocumentLibraryForm</Edit>
+  <New>DocumentLibraryForm</New>
+</FormTemplates>
 </file>
 
-<file path=customXml/itemProps3.xml><?xml version="1.0" encoding="utf-8"?>
+<file path=customXml/itemProps1.xml><?xml version="1.0" encoding="utf-8"?>
 <ds:datastoreItem xmlns:ds="http://schemas.openxmlformats.org/officeDocument/2006/customXml" ds:itemID="{696AD1C9-360F-4A39-9545-EA1C9BAAFF89}">
   <ds:schemaRefs>
     <ds:schemaRef ds:uri="http://schemas.microsoft.com/office/2006/metadata/contentType"/>
@@ -13784,4 +13737,21 @@
     <ds:schemaRef ds:uri="http://schemas.microsoft.com/internal/obd"/>
   </ds:schemaRefs>
 </ds:datastoreItem>
+</file>
+
+<file path=customXml/itemProps2.xml><?xml version="1.0" encoding="utf-8"?>
+<ds:datastoreItem xmlns:ds="http://schemas.openxmlformats.org/officeDocument/2006/customXml" ds:itemID="{26846F70-38C7-4076-9511-3083AA691AED}">
+  <ds:schemaRefs>
+    <ds:schemaRef ds:uri="http://schemas.microsoft.com/office/2006/metadata/properties"/>
+    <ds:schemaRef ds:uri="http://schemas.microsoft.com/office/infopath/2007/PartnerControls"/>
+  </ds:schemaRefs>
+</ds:datastoreItem>
+</file>
+
+<file path=customXml/itemProps3.xml><?xml version="1.0" encoding="utf-8"?>
+<ds:datastoreItem xmlns:ds="http://schemas.openxmlformats.org/officeDocument/2006/customXml" ds:itemID="{EF947E13-2F93-4540-8B72-8F5A7373E8BF}">
+  <ds:schemaRefs>
+    <ds:schemaRef ds:uri="http://schemas.microsoft.com/sharepoint/v3/contenttype/forms"/>
+  </ds:schemaRefs>
+</ds:datastoreItem>
 </file>
</xml_diff>

<commit_message>
Diseño de interfaz del modo historia añadido al GDD
</commit_message>
<xml_diff>
--- a/source/Portfolio y GDD/GDD - Spelling - Fire MeatBall Games.docx
+++ b/source/Portfolio y GDD/GDD - Spelling - Fire MeatBall Games.docx
@@ -920,8 +920,54 @@
                                         <w:sz w:val="28"/>
                                         <w:szCs w:val="28"/>
                                       </w:rPr>
-                                      <w:t>Grupo H – Fire MeatBall Games</w:t>
+                                      <w:t xml:space="preserve">Grupo H – </w:t>
                                     </w:r>
+                                    <w:proofErr w:type="spellStart"/>
+                                    <w:r>
+                                      <w:rPr>
+                                        <w:color w:val="595959" w:themeColor="text1" w:themeTint="A6"/>
+                                        <w:sz w:val="28"/>
+                                        <w:szCs w:val="28"/>
+                                      </w:rPr>
+                                      <w:t>Fire</w:t>
+                                    </w:r>
+                                    <w:proofErr w:type="spellEnd"/>
+                                    <w:r>
+                                      <w:rPr>
+                                        <w:color w:val="595959" w:themeColor="text1" w:themeTint="A6"/>
+                                        <w:sz w:val="28"/>
+                                        <w:szCs w:val="28"/>
+                                      </w:rPr>
+                                      <w:t xml:space="preserve"> </w:t>
+                                    </w:r>
+                                    <w:proofErr w:type="spellStart"/>
+                                    <w:r>
+                                      <w:rPr>
+                                        <w:color w:val="595959" w:themeColor="text1" w:themeTint="A6"/>
+                                        <w:sz w:val="28"/>
+                                        <w:szCs w:val="28"/>
+                                      </w:rPr>
+                                      <w:t>MeatBall</w:t>
+                                    </w:r>
+                                    <w:proofErr w:type="spellEnd"/>
+                                    <w:r>
+                                      <w:rPr>
+                                        <w:color w:val="595959" w:themeColor="text1" w:themeTint="A6"/>
+                                        <w:sz w:val="28"/>
+                                        <w:szCs w:val="28"/>
+                                      </w:rPr>
+                                      <w:t xml:space="preserve"> </w:t>
+                                    </w:r>
+                                    <w:proofErr w:type="spellStart"/>
+                                    <w:r>
+                                      <w:rPr>
+                                        <w:color w:val="595959" w:themeColor="text1" w:themeTint="A6"/>
+                                        <w:sz w:val="28"/>
+                                        <w:szCs w:val="28"/>
+                                      </w:rPr>
+                                      <w:t>Games</w:t>
+                                    </w:r>
+                                    <w:proofErr w:type="spellEnd"/>
                                   </w:p>
                                 </w:sdtContent>
                               </w:sdt>
@@ -1155,8 +1201,54 @@
                                   <w:sz w:val="28"/>
                                   <w:szCs w:val="28"/>
                                 </w:rPr>
-                                <w:t>Grupo H – Fire MeatBall Games</w:t>
+                                <w:t xml:space="preserve">Grupo H – </w:t>
                               </w:r>
+                              <w:proofErr w:type="spellStart"/>
+                              <w:r>
+                                <w:rPr>
+                                  <w:color w:val="595959" w:themeColor="text1" w:themeTint="A6"/>
+                                  <w:sz w:val="28"/>
+                                  <w:szCs w:val="28"/>
+                                </w:rPr>
+                                <w:t>Fire</w:t>
+                              </w:r>
+                              <w:proofErr w:type="spellEnd"/>
+                              <w:r>
+                                <w:rPr>
+                                  <w:color w:val="595959" w:themeColor="text1" w:themeTint="A6"/>
+                                  <w:sz w:val="28"/>
+                                  <w:szCs w:val="28"/>
+                                </w:rPr>
+                                <w:t xml:space="preserve"> </w:t>
+                              </w:r>
+                              <w:proofErr w:type="spellStart"/>
+                              <w:r>
+                                <w:rPr>
+                                  <w:color w:val="595959" w:themeColor="text1" w:themeTint="A6"/>
+                                  <w:sz w:val="28"/>
+                                  <w:szCs w:val="28"/>
+                                </w:rPr>
+                                <w:t>MeatBall</w:t>
+                              </w:r>
+                              <w:proofErr w:type="spellEnd"/>
+                              <w:r>
+                                <w:rPr>
+                                  <w:color w:val="595959" w:themeColor="text1" w:themeTint="A6"/>
+                                  <w:sz w:val="28"/>
+                                  <w:szCs w:val="28"/>
+                                </w:rPr>
+                                <w:t xml:space="preserve"> </w:t>
+                              </w:r>
+                              <w:proofErr w:type="spellStart"/>
+                              <w:r>
+                                <w:rPr>
+                                  <w:color w:val="595959" w:themeColor="text1" w:themeTint="A6"/>
+                                  <w:sz w:val="28"/>
+                                  <w:szCs w:val="28"/>
+                                </w:rPr>
+                                <w:t>Games</w:t>
+                              </w:r>
+                              <w:proofErr w:type="spellEnd"/>
                             </w:p>
                           </w:sdtContent>
                         </w:sdt>
@@ -3973,6 +4065,7 @@
         <w:ind w:firstLine="708"/>
         <w:jc w:val="both"/>
       </w:pPr>
+      <w:proofErr w:type="spellStart"/>
       <w:r>
         <w:rPr>
           <w:i/>
@@ -3980,6 +4073,7 @@
         </w:rPr>
         <w:t>Spelling</w:t>
       </w:r>
+      <w:proofErr w:type="spellEnd"/>
       <w:r>
         <w:t xml:space="preserve"> tratará de poner al jugador en los pies de un mago novato en este mundo centrado en los duelos de varitas entre magos. Escoger perfectamente y ejecutar los hechizos en el momento más rápido posible pueden determinar si consigue acabar con </w:t>
       </w:r>
@@ -4130,6 +4224,7 @@
       <w:r>
         <w:t xml:space="preserve">De esta forma, todo amante de la magia y la hechicería tendrá su lugar en </w:t>
       </w:r>
+      <w:proofErr w:type="spellStart"/>
       <w:r>
         <w:rPr>
           <w:i/>
@@ -4137,6 +4232,7 @@
         </w:rPr>
         <w:t>Spelling</w:t>
       </w:r>
+      <w:proofErr w:type="spellEnd"/>
       <w:r>
         <w:t>, buscando entretener a los niños de cualquier edad superior a 7 años y varios adultos que han crecido con este tipo de historias.</w:t>
       </w:r>
@@ -4234,7 +4330,15 @@
         <w:t>mismo</w:t>
       </w:r>
       <w:r>
-        <w:t>, conocida como Speller$</w:t>
+        <w:t xml:space="preserve">, conocida como </w:t>
+      </w:r>
+      <w:proofErr w:type="spellStart"/>
+      <w:r>
+        <w:t>Speller</w:t>
+      </w:r>
+      <w:proofErr w:type="spellEnd"/>
+      <w:r>
+        <w:t>$</w:t>
       </w:r>
       <w:r>
         <w:t xml:space="preserve">. Dicha moneda podría ser utilizada para comprar </w:t>
@@ -4246,7 +4350,15 @@
         <w:t>skins para los diferentes personajes</w:t>
       </w:r>
       <w:r>
-        <w:t xml:space="preserve"> o incluso lootboxes.</w:t>
+        <w:t xml:space="preserve"> o incluso </w:t>
+      </w:r>
+      <w:proofErr w:type="spellStart"/>
+      <w:r>
+        <w:t>lootboxes</w:t>
+      </w:r>
+      <w:proofErr w:type="spellEnd"/>
+      <w:r>
+        <w:t>.</w:t>
       </w:r>
     </w:p>
     <w:p>
@@ -4266,7 +4378,23 @@
           <w:b/>
           <w:bCs/>
         </w:rPr>
-        <w:t>F2P con microtransacciones:</w:t>
+        <w:t xml:space="preserve">F2P con </w:t>
+      </w:r>
+      <w:proofErr w:type="spellStart"/>
+      <w:r>
+        <w:rPr>
+          <w:b/>
+          <w:bCs/>
+        </w:rPr>
+        <w:t>microtransacciones</w:t>
+      </w:r>
+      <w:proofErr w:type="spellEnd"/>
+      <w:r>
+        <w:rPr>
+          <w:b/>
+          <w:bCs/>
+        </w:rPr>
+        <w:t>:</w:t>
       </w:r>
     </w:p>
     <w:p>
@@ -4277,7 +4405,15 @@
         <w:t>Los jugadores obtendrían monedas de manera gratuita conforme juegan partidas, pero también tendrían opción de comprarlas directamente.</w:t>
       </w:r>
       <w:r>
-        <w:t xml:space="preserve"> La primera compra de cada bundle otorgaría un x2 a las monedas obtenidas</w:t>
+        <w:t xml:space="preserve"> La primera compra de cada </w:t>
+      </w:r>
+      <w:proofErr w:type="spellStart"/>
+      <w:r>
+        <w:t>bundle</w:t>
+      </w:r>
+      <w:proofErr w:type="spellEnd"/>
+      <w:r>
+        <w:t xml:space="preserve"> otorgaría un x2 a las monedas obtenidas</w:t>
       </w:r>
       <w:r>
         <w:t xml:space="preserve"> en la compra</w:t>
@@ -4404,7 +4540,15 @@
         <w:t>ecompensas instantáneas</w:t>
       </w:r>
       <w:r>
-        <w:t xml:space="preserve"> (Speller$)</w:t>
+        <w:t xml:space="preserve"> (</w:t>
+      </w:r>
+      <w:proofErr w:type="spellStart"/>
+      <w:r>
+        <w:t>Speller</w:t>
+      </w:r>
+      <w:proofErr w:type="spellEnd"/>
+      <w:r>
+        <w:t>$)</w:t>
       </w:r>
       <w:r>
         <w:t xml:space="preserve"> y </w:t>
@@ -4538,7 +4682,15 @@
               <w:t>5</w:t>
             </w:r>
             <w:r>
-              <w:t xml:space="preserve">0 Speller$ // </w:t>
+              <w:t xml:space="preserve">0 </w:t>
+            </w:r>
+            <w:proofErr w:type="spellStart"/>
+            <w:r>
+              <w:t>Speller</w:t>
+            </w:r>
+            <w:proofErr w:type="spellEnd"/>
+            <w:r>
+              <w:t xml:space="preserve">$ // </w:t>
             </w:r>
             <w:r>
               <w:t>2</w:t>
@@ -4668,8 +4820,13 @@
             <w:r>
               <w:t xml:space="preserve"> </w:t>
             </w:r>
-            <w:r>
-              <w:t xml:space="preserve">Speller$ // </w:t>
+            <w:proofErr w:type="spellStart"/>
+            <w:r>
+              <w:t>Speller</w:t>
+            </w:r>
+            <w:proofErr w:type="spellEnd"/>
+            <w:r>
+              <w:t xml:space="preserve">$ // </w:t>
             </w:r>
             <w:r>
               <w:t>4,99$</w:t>
@@ -4791,7 +4948,15 @@
               <w:cnfStyle w:val="000000000000" w:firstRow="0" w:lastRow="0" w:firstColumn="0" w:lastColumn="0" w:oddVBand="0" w:evenVBand="0" w:oddHBand="0" w:evenHBand="0" w:firstRowFirstColumn="0" w:firstRowLastColumn="0" w:lastRowFirstColumn="0" w:lastRowLastColumn="0"/>
             </w:pPr>
             <w:r>
-              <w:t>150 Speller$ // 9,99$</w:t>
+              <w:t xml:space="preserve">150 </w:t>
+            </w:r>
+            <w:proofErr w:type="spellStart"/>
+            <w:r>
+              <w:t>Speller</w:t>
+            </w:r>
+            <w:proofErr w:type="spellEnd"/>
+            <w:r>
+              <w:t>$ // 9,99$</w:t>
             </w:r>
           </w:p>
         </w:tc>
@@ -4907,7 +5072,15 @@
               <w:cnfStyle w:val="000000000000" w:firstRow="0" w:lastRow="0" w:firstColumn="0" w:lastColumn="0" w:oddVBand="0" w:evenVBand="0" w:oddHBand="0" w:evenHBand="0" w:firstRowFirstColumn="0" w:firstRowLastColumn="0" w:lastRowFirstColumn="0" w:lastRowLastColumn="0"/>
             </w:pPr>
             <w:r>
-              <w:t>300 Speller$ // 9,99 $</w:t>
+              <w:t xml:space="preserve">300 </w:t>
+            </w:r>
+            <w:proofErr w:type="spellStart"/>
+            <w:r>
+              <w:t>Speller</w:t>
+            </w:r>
+            <w:proofErr w:type="spellEnd"/>
+            <w:r>
+              <w:t>$ // 9,99 $</w:t>
             </w:r>
           </w:p>
         </w:tc>
@@ -5088,8 +5261,21 @@
               </w:rPr>
             </w:pPr>
             <w:r>
-              <w:t>Túnica Fire MeatBall</w:t>
-            </w:r>
+              <w:t xml:space="preserve">Túnica </w:t>
+            </w:r>
+            <w:proofErr w:type="spellStart"/>
+            <w:r>
+              <w:t>Fire</w:t>
+            </w:r>
+            <w:proofErr w:type="spellEnd"/>
+            <w:r>
+              <w:t xml:space="preserve"> </w:t>
+            </w:r>
+            <w:proofErr w:type="spellStart"/>
+            <w:r>
+              <w:t>MeatBall</w:t>
+            </w:r>
+            <w:proofErr w:type="spellEnd"/>
           </w:p>
         </w:tc>
         <w:tc>
@@ -5122,8 +5308,21 @@
               </w:rPr>
             </w:pPr>
             <w:r>
-              <w:t>Gorro Fire MeatBall</w:t>
-            </w:r>
+              <w:t xml:space="preserve">Gorro </w:t>
+            </w:r>
+            <w:proofErr w:type="spellStart"/>
+            <w:r>
+              <w:t>Fire</w:t>
+            </w:r>
+            <w:proofErr w:type="spellEnd"/>
+            <w:r>
+              <w:t xml:space="preserve"> </w:t>
+            </w:r>
+            <w:proofErr w:type="spellStart"/>
+            <w:r>
+              <w:t>MeatBall</w:t>
+            </w:r>
+            <w:proofErr w:type="spellEnd"/>
           </w:p>
         </w:tc>
         <w:tc>
@@ -5493,11 +5692,27 @@
         <w:t xml:space="preserve"> 3</w:t>
       </w:r>
       <w:r>
-        <w:t xml:space="preserve"> game designers.</w:t>
-      </w:r>
-      <w:r>
         <w:t xml:space="preserve"> </w:t>
       </w:r>
+      <w:proofErr w:type="spellStart"/>
+      <w:r>
+        <w:t>game</w:t>
+      </w:r>
+      <w:proofErr w:type="spellEnd"/>
+      <w:r>
+        <w:t xml:space="preserve"> </w:t>
+      </w:r>
+      <w:proofErr w:type="spellStart"/>
+      <w:r>
+        <w:t>designers</w:t>
+      </w:r>
+      <w:proofErr w:type="spellEnd"/>
+      <w:r>
+        <w:t>.</w:t>
+      </w:r>
+      <w:r>
+        <w:t xml:space="preserve"> </w:t>
+      </w:r>
       <w:r>
         <w:t xml:space="preserve">Se ha dividido </w:t>
       </w:r>
@@ -5519,7 +5734,15 @@
         <w:t xml:space="preserve">En caso de ser necesario se utilizarían </w:t>
       </w:r>
       <w:r>
-        <w:t xml:space="preserve">assets, plugins o </w:t>
+        <w:t xml:space="preserve">assets, </w:t>
+      </w:r>
+      <w:proofErr w:type="spellStart"/>
+      <w:r>
+        <w:t>plugins</w:t>
+      </w:r>
+      <w:proofErr w:type="spellEnd"/>
+      <w:r>
+        <w:t xml:space="preserve"> o </w:t>
       </w:r>
       <w:r>
         <w:t>efectos sonoros</w:t>
@@ -5755,8 +5978,17 @@
           <w:b/>
           <w:bCs/>
         </w:rPr>
-        <w:t>Beta Testing</w:t>
-      </w:r>
+        <w:t xml:space="preserve">Beta </w:t>
+      </w:r>
+      <w:proofErr w:type="spellStart"/>
+      <w:r>
+        <w:rPr>
+          <w:b/>
+          <w:bCs/>
+        </w:rPr>
+        <w:t>Testing</w:t>
+      </w:r>
+      <w:proofErr w:type="spellEnd"/>
       <w:r>
         <w:rPr>
           <w:b/>
@@ -6081,6 +6313,7 @@
       <w:r>
         <w:t xml:space="preserve">Como concepto general, </w:t>
       </w:r>
+      <w:proofErr w:type="spellStart"/>
       <w:r>
         <w:rPr>
           <w:i/>
@@ -6088,6 +6321,7 @@
         </w:rPr>
         <w:t>Spelling</w:t>
       </w:r>
+      <w:proofErr w:type="spellEnd"/>
       <w:r>
         <w:t xml:space="preserve"> se trata de un videojuego de combates</w:t>
       </w:r>
@@ -6173,7 +6407,15 @@
         <w:jc w:val="both"/>
       </w:pPr>
       <w:r>
-        <w:t xml:space="preserve">Antes de cada partida, el jugador deberá elegir los hechizos que quiere llevar al combate. Una vez que lo ha seleccionado, se comenzara la partida en tiempo real, por lo que la velocidad en la que se realicen las acciones será crucial para el avance de la partida. Cuando la vida de uno de los personajes </w:t>
+        <w:t xml:space="preserve">Antes de cada partida, el jugador deberá elegir los hechizos que quiere llevar al combate. Una vez que lo ha seleccionado, se </w:t>
+      </w:r>
+      <w:proofErr w:type="gramStart"/>
+      <w:r>
+        <w:t>comenzara</w:t>
+      </w:r>
+      <w:proofErr w:type="gramEnd"/>
+      <w:r>
+        <w:t xml:space="preserve"> la partida en tiempo real, por lo que la velocidad en la que se realicen las acciones será crucial para el avance de la partida. Cuando la vida de uno de los personajes </w:t>
       </w:r>
       <w:r>
         <w:t>llegue a 1, quedará debilitado y se acabará la partida.</w:t>
@@ -6531,7 +6773,15 @@
         <w:t>Navegador web en PC:</w:t>
       </w:r>
       <w:r>
-        <w:t xml:space="preserve"> aprovechando el ratón del jugador ordenador del jugador, todas las mecánicas serán realizadas por el jugador moviendo el ratón y clickando con el botón izquierdo, sin necesidad de ningún otro control.</w:t>
+        <w:t xml:space="preserve"> aprovechando el ratón del jugador ordenador del jugador, todas las mecánicas serán realizadas por el jugador moviendo el ratón y </w:t>
+      </w:r>
+      <w:proofErr w:type="spellStart"/>
+      <w:r>
+        <w:t>clickando</w:t>
+      </w:r>
+      <w:proofErr w:type="spellEnd"/>
+      <w:r>
+        <w:t xml:space="preserve"> con el botón izquierdo, sin necesidad de ningún otro control.</w:t>
       </w:r>
     </w:p>
     <w:p>
@@ -6600,6 +6850,7 @@
       <w:pPr>
         <w:jc w:val="both"/>
       </w:pPr>
+      <w:proofErr w:type="spellStart"/>
       <w:r>
         <w:rPr>
           <w:i/>
@@ -6607,6 +6858,7 @@
         </w:rPr>
         <w:t>Spelling</w:t>
       </w:r>
+      <w:proofErr w:type="spellEnd"/>
       <w:r>
         <w:t xml:space="preserve"> va a concebirse como un título para un solo jugador y también para poder disfrutar con amigos o con otros usuarios. De esta forma, no se trata de un videojuego que tenga diferentes niveles, ya que la acción transcurre en un mismo lugar. Lo que va a ser diferente serán los escenarios donde transcurran los combates y los propios personajes a los que se enfrente el jugador</w:t>
       </w:r>
@@ -6822,12 +7074,21 @@
       <w:r>
         <w:t xml:space="preserve">Observando todos los diferentes modelos, se puede ver que </w:t>
       </w:r>
-      <w:r>
-        <w:rPr>
-          <w:i/>
-          <w:iCs/>
-        </w:rPr>
-        <w:t xml:space="preserve">Spelling </w:t>
+      <w:proofErr w:type="spellStart"/>
+      <w:r>
+        <w:rPr>
+          <w:i/>
+          <w:iCs/>
+        </w:rPr>
+        <w:t>Spelling</w:t>
+      </w:r>
+      <w:proofErr w:type="spellEnd"/>
+      <w:r>
+        <w:rPr>
+          <w:i/>
+          <w:iCs/>
+        </w:rPr>
+        <w:t xml:space="preserve"> </w:t>
       </w:r>
       <w:r>
         <w:t>tratará de emular un título rápido y con varias modalidades, que puede llegar a suponer un gran entretenimiento para todo tipo de jugador que trate de probarlo.</w:t>
@@ -6884,6 +7145,7 @@
       <w:r>
         <w:t xml:space="preserve">Con la primera versión de </w:t>
       </w:r>
+      <w:proofErr w:type="spellStart"/>
       <w:r>
         <w:rPr>
           <w:i/>
@@ -6891,6 +7153,7 @@
         </w:rPr>
         <w:t>Spelling</w:t>
       </w:r>
+      <w:proofErr w:type="spellEnd"/>
       <w:r>
         <w:t>, el videojuego contendrá un total de 12 cartas de cada uno de los tipos de hechizos que puede haber. Estas 12 cartas no estarán desde un comienzo accesibles para el jugador, siendo uno de los principales ítems con los que deberá contar, ya que las mecánicas de juego se centran en ellas. Tras la elaboración de las mismas, las cartas de hechizos a realizar, según su tip</w:t>
       </w:r>
@@ -8237,12 +8500,21 @@
       <w:r>
         <w:t xml:space="preserve">una habilidad que no siempre ha estado al alcance de cualquier ser humano, pero en el mundo de </w:t>
       </w:r>
-      <w:r>
-        <w:rPr>
-          <w:i/>
-          <w:iCs/>
-        </w:rPr>
-        <w:t xml:space="preserve">Spelling </w:t>
+      <w:proofErr w:type="spellStart"/>
+      <w:r>
+        <w:rPr>
+          <w:i/>
+          <w:iCs/>
+        </w:rPr>
+        <w:t>Spelling</w:t>
+      </w:r>
+      <w:proofErr w:type="spellEnd"/>
+      <w:r>
+        <w:rPr>
+          <w:i/>
+          <w:iCs/>
+        </w:rPr>
+        <w:t xml:space="preserve"> </w:t>
       </w:r>
       <w:r>
         <w:t>existe y ha conseguido una gran cantidad de adeptos.</w:t>
@@ -8413,12 +8685,21 @@
       <w:pPr>
         <w:jc w:val="both"/>
       </w:pPr>
-      <w:r>
-        <w:rPr>
-          <w:i/>
-          <w:iCs/>
-        </w:rPr>
-        <w:t xml:space="preserve">Spelling </w:t>
+      <w:proofErr w:type="spellStart"/>
+      <w:r>
+        <w:rPr>
+          <w:i/>
+          <w:iCs/>
+        </w:rPr>
+        <w:t>Spelling</w:t>
+      </w:r>
+      <w:proofErr w:type="spellEnd"/>
+      <w:r>
+        <w:rPr>
+          <w:i/>
+          <w:iCs/>
+        </w:rPr>
+        <w:t xml:space="preserve"> </w:t>
       </w:r>
       <w:r>
         <w:t xml:space="preserve">trata de ser un juego para un solo jugador o como mucho para dos, por lo que va a presentar solamente un personaje jugable. Dicho personaje puede ser modificador y alterado, de forma que su aspecto y sus habilidades pueden variar. No obstante, la motivación del personaje principal va a ser siempre la misma, de forma que pueda existir el modo historia, pero </w:t>
@@ -8663,6 +8944,7 @@
       <w:r>
         <w:t xml:space="preserve">Todo edificio de duelos habilitado requiere de una tarifa mensual para el uso de sus instalaciones, pero el mago novato de esta historia no tiene dinero para ello. Por esta razón, a lo largo de la trama y en todo </w:t>
       </w:r>
+      <w:proofErr w:type="spellStart"/>
       <w:r>
         <w:rPr>
           <w:i/>
@@ -8670,6 +8952,7 @@
         </w:rPr>
         <w:t>Spelling</w:t>
       </w:r>
+      <w:proofErr w:type="spellEnd"/>
       <w:r>
         <w:t>,</w:t>
       </w:r>
@@ -8805,12 +9088,21 @@
       <w:r>
         <w:t xml:space="preserve">Durante el modo historia de </w:t>
       </w:r>
-      <w:r>
-        <w:rPr>
-          <w:i/>
-          <w:iCs/>
-        </w:rPr>
-        <w:t xml:space="preserve">Spelling </w:t>
+      <w:proofErr w:type="spellStart"/>
+      <w:r>
+        <w:rPr>
+          <w:i/>
+          <w:iCs/>
+        </w:rPr>
+        <w:t>Spelling</w:t>
+      </w:r>
+      <w:proofErr w:type="spellEnd"/>
+      <w:r>
+        <w:rPr>
+          <w:i/>
+          <w:iCs/>
+        </w:rPr>
+        <w:t xml:space="preserve"> </w:t>
       </w:r>
       <w:r>
         <w:t xml:space="preserve">el protagonista irá circulando por estos tres lugares diferentes para realizar enfrentamientos con los diversos enemigos. Cada uno de estos lugares estará </w:t>
@@ -9105,7 +9397,15 @@
         <w:t xml:space="preserve"> quedarán</w:t>
       </w:r>
       <w:r>
-        <w:t xml:space="preserve"> ligeramente cargadas (LaM/fa</w:t>
+        <w:t xml:space="preserve"> ligeramente cargadas (</w:t>
+      </w:r>
+      <w:proofErr w:type="spellStart"/>
+      <w:r>
+        <w:t>LaM</w:t>
+      </w:r>
+      <w:proofErr w:type="spellEnd"/>
+      <w:r>
+        <w:t>/fa</w:t>
       </w:r>
       <w:r>
         <w:rPr>
@@ -9160,7 +9460,15 @@
         <w:t xml:space="preserve"> </w:t>
       </w:r>
       <w:r>
-        <w:t>M/solm (</w:t>
+        <w:t>M/</w:t>
+      </w:r>
+      <w:proofErr w:type="spellStart"/>
+      <w:r>
+        <w:t>solm</w:t>
+      </w:r>
+      <w:proofErr w:type="spellEnd"/>
+      <w:r>
+        <w:t xml:space="preserve"> (</w:t>
       </w:r>
       <w:r>
         <w:rPr>
@@ -9245,12 +9553,21 @@
       <w:r>
         <w:t>En cuanto a la BGM (</w:t>
       </w:r>
-      <w:r>
-        <w:rPr>
-          <w:i/>
-          <w:iCs/>
-        </w:rPr>
-        <w:t>BackGround Music</w:t>
+      <w:proofErr w:type="spellStart"/>
+      <w:r>
+        <w:rPr>
+          <w:i/>
+          <w:iCs/>
+        </w:rPr>
+        <w:t>BackGround</w:t>
+      </w:r>
+      <w:proofErr w:type="spellEnd"/>
+      <w:r>
+        <w:rPr>
+          <w:i/>
+          <w:iCs/>
+        </w:rPr>
+        <w:t xml:space="preserve"> Music</w:t>
       </w:r>
       <w:r>
         <w:t xml:space="preserve">), y en concordancia con los distintos niveles que presenta el modo historia o campaña del juego, existen diversos temas/composiciones consonantes con los mismos, habiéndose generado así un </w:t>
@@ -9280,7 +9597,55 @@
           <w:i/>
           <w:iCs/>
         </w:rPr>
-        <w:t xml:space="preserve">(Entertainment Special Effects) </w:t>
+        <w:t>(</w:t>
+      </w:r>
+      <w:proofErr w:type="spellStart"/>
+      <w:r>
+        <w:rPr>
+          <w:i/>
+          <w:iCs/>
+        </w:rPr>
+        <w:t>Entertainment</w:t>
+      </w:r>
+      <w:proofErr w:type="spellEnd"/>
+      <w:r>
+        <w:rPr>
+          <w:i/>
+          <w:iCs/>
+        </w:rPr>
+        <w:t xml:space="preserve"> </w:t>
+      </w:r>
+      <w:proofErr w:type="spellStart"/>
+      <w:r>
+        <w:rPr>
+          <w:i/>
+          <w:iCs/>
+        </w:rPr>
+        <w:t>Special</w:t>
+      </w:r>
+      <w:proofErr w:type="spellEnd"/>
+      <w:r>
+        <w:rPr>
+          <w:i/>
+          <w:iCs/>
+        </w:rPr>
+        <w:t xml:space="preserve"> </w:t>
+      </w:r>
+      <w:proofErr w:type="spellStart"/>
+      <w:r>
+        <w:rPr>
+          <w:i/>
+          <w:iCs/>
+        </w:rPr>
+        <w:t>Effects</w:t>
+      </w:r>
+      <w:proofErr w:type="spellEnd"/>
+      <w:r>
+        <w:rPr>
+          <w:i/>
+          <w:iCs/>
+        </w:rPr>
+        <w:t xml:space="preserve">) </w:t>
       </w:r>
       <w:r>
         <w:t xml:space="preserve">todos los efectos de sonido de los que se </w:t>
@@ -9294,6 +9659,7 @@
       <w:r>
         <w:t xml:space="preserve">tratan de efectos de </w:t>
       </w:r>
+      <w:proofErr w:type="spellStart"/>
       <w:r>
         <w:rPr>
           <w:i/>
@@ -9301,6 +9667,7 @@
         </w:rPr>
         <w:t>foley</w:t>
       </w:r>
+      <w:proofErr w:type="spellEnd"/>
       <w:r>
         <w:t xml:space="preserve"> de creación propia, con base en sonidos propios de una máquina de escribir tradicional, así como otros elementos de escritura, buscando generar una atmósfera sonora propia de un ambiente de escritura clásico.</w:t>
       </w:r>
@@ -9369,6 +9736,7 @@
     <w:p>
       <w:pPr>
         <w:ind w:firstLine="708"/>
+        <w:jc w:val="both"/>
       </w:pPr>
       <w:r>
         <w:t xml:space="preserve">Tratándose de un videojuego centrado en las plataformas de navegadores web para ordenador y para móvil se ha intentado simplificar al máximo el diseño de las interfaces. Así, se consigue ir lo más directo posible hacia el videojuego, ya que no se busca que haya mucha complejidad para poder </w:t>
@@ -9380,6 +9748,7 @@
     <w:p>
       <w:pPr>
         <w:ind w:firstLine="360"/>
+        <w:jc w:val="both"/>
       </w:pPr>
       <w:r>
         <w:t>Con el fin de analizar correctamente cada una de las pantallas de juego que puede haber, se irá desglosando, una a una, cada posibilidad, además de incluir los posibles caminos que un jugador podrá tomar. Un detalle importante es que en todo momento se podrá realizar una navegación a través del pulsado con el ratón o con el dedo, según la plataforma en la que se encuentra.</w:t>
@@ -9392,6 +9761,7 @@
           <w:ilvl w:val="0"/>
           <w:numId w:val="17"/>
         </w:numPr>
+        <w:jc w:val="both"/>
       </w:pPr>
       <w:r>
         <w:rPr>
@@ -9413,6 +9783,7 @@
           <w:ilvl w:val="0"/>
           <w:numId w:val="17"/>
         </w:numPr>
+        <w:jc w:val="both"/>
       </w:pPr>
       <w:r>
         <w:rPr>
@@ -9443,6 +9814,7 @@
           <w:ilvl w:val="0"/>
           <w:numId w:val="17"/>
         </w:numPr>
+        <w:jc w:val="both"/>
       </w:pPr>
       <w:r>
         <w:rPr>
@@ -9467,6 +9839,7 @@
           <w:ilvl w:val="0"/>
           <w:numId w:val="17"/>
         </w:numPr>
+        <w:jc w:val="both"/>
       </w:pPr>
       <w:r>
         <w:rPr>
@@ -9488,6 +9861,7 @@
           <w:ilvl w:val="0"/>
           <w:numId w:val="17"/>
         </w:numPr>
+        <w:jc w:val="both"/>
       </w:pPr>
       <w:r>
         <w:rPr>
@@ -9509,6 +9883,7 @@
           <w:ilvl w:val="0"/>
           <w:numId w:val="17"/>
         </w:numPr>
+        <w:jc w:val="both"/>
       </w:pPr>
       <w:r>
         <w:rPr>
@@ -9534,6 +9909,7 @@
           <w:ilvl w:val="0"/>
           <w:numId w:val="17"/>
         </w:numPr>
+        <w:jc w:val="both"/>
       </w:pPr>
       <w:r>
         <w:t>Pantalla de modo un jugador:</w:t>
@@ -9546,9 +9922,25 @@
           <w:ilvl w:val="0"/>
           <w:numId w:val="17"/>
         </w:numPr>
-      </w:pPr>
-      <w:r>
+        <w:jc w:val="both"/>
+        <w:rPr>
+          <w:b/>
+          <w:bCs/>
+          <w:i/>
+          <w:iCs/>
+        </w:rPr>
+      </w:pPr>
+      <w:r>
+        <w:rPr>
+          <w:b/>
+          <w:bCs/>
+          <w:i/>
+          <w:iCs/>
+        </w:rPr>
         <w:t>Pantalla de modo historia:</w:t>
+      </w:r>
+      <w:r>
+        <w:t xml:space="preserve"> En esta pantalla aparecerá un mapa de distintas zonas relacionadas con la historia y un recorrido con los distintos niveles del juego representados por puntos en el camino. Estos puntos aparecerán marcados de forma distinta dependiendo de si el jugador los ha desbloqueado o no, si están superados o si está seleccionado. Al seleccionar un nivel por primera vez se mostrará un pequeño dialogo con el personaje al que el jugador se enfrentará en dicho nivel. En un lateral de la interfaz aparecerá los detalles del nivel seleccionado: nombre del nivel, número de nivel, características especiales como limitaciones en las cartas que se pueden usar, puntuación máxima, record de turnos, calificación en forma de estrellas (de 1 a 3) que dependerá de la puntuación, junto con el Sprite del personaje rival.</w:t>
       </w:r>
     </w:p>
     <w:p>
@@ -9558,6 +9950,7 @@
           <w:ilvl w:val="0"/>
           <w:numId w:val="17"/>
         </w:numPr>
+        <w:jc w:val="both"/>
       </w:pPr>
       <w:r>
         <w:t>Pantalla de modo tutorial:</w:t>
@@ -9570,6 +9963,7 @@
           <w:ilvl w:val="0"/>
           <w:numId w:val="17"/>
         </w:numPr>
+        <w:jc w:val="both"/>
       </w:pPr>
       <w:r>
         <w:t>Pantalla de modo contra IA:</w:t>
@@ -9582,6 +9976,7 @@
           <w:ilvl w:val="0"/>
           <w:numId w:val="17"/>
         </w:numPr>
+        <w:jc w:val="both"/>
       </w:pPr>
       <w:r>
         <w:t>Pantalla de modo multijugador:</w:t>
@@ -9594,6 +9989,7 @@
           <w:ilvl w:val="0"/>
           <w:numId w:val="17"/>
         </w:numPr>
+        <w:jc w:val="both"/>
       </w:pPr>
       <w:r>
         <w:t>Pantalla de encuentro de jugador:</w:t>
@@ -9606,6 +10002,7 @@
           <w:ilvl w:val="0"/>
           <w:numId w:val="17"/>
         </w:numPr>
+        <w:jc w:val="both"/>
       </w:pPr>
       <w:r>
         <w:t>Pantalla de combate:</w:t>
@@ -9618,6 +10015,7 @@
           <w:ilvl w:val="0"/>
           <w:numId w:val="17"/>
         </w:numPr>
+        <w:jc w:val="both"/>
       </w:pPr>
       <w:r>
         <w:t>Pantalla de opciones:</w:t>
@@ -10632,8 +11030,42 @@
       <w:pStyle w:val="Encabezado"/>
     </w:pPr>
     <w:r>
-      <w:t>GDD -  Spelling – Grupo H – Fire MeatBall Games</w:t>
+      <w:t xml:space="preserve">GDD </w:t>
     </w:r>
+    <w:proofErr w:type="gramStart"/>
+    <w:r>
+      <w:t xml:space="preserve">-  </w:t>
+    </w:r>
+    <w:proofErr w:type="spellStart"/>
+    <w:r>
+      <w:t>Spelling</w:t>
+    </w:r>
+    <w:proofErr w:type="spellEnd"/>
+    <w:proofErr w:type="gramEnd"/>
+    <w:r>
+      <w:t xml:space="preserve"> – Grupo H – </w:t>
+    </w:r>
+    <w:proofErr w:type="spellStart"/>
+    <w:r>
+      <w:t>Fire</w:t>
+    </w:r>
+    <w:proofErr w:type="spellEnd"/>
+    <w:r>
+      <w:t xml:space="preserve"> </w:t>
+    </w:r>
+    <w:proofErr w:type="spellStart"/>
+    <w:r>
+      <w:t>MeatBall</w:t>
+    </w:r>
+    <w:proofErr w:type="spellEnd"/>
+    <w:r>
+      <w:t xml:space="preserve"> </w:t>
+    </w:r>
+    <w:proofErr w:type="spellStart"/>
+    <w:r>
+      <w:t>Games</w:t>
+    </w:r>
+    <w:proofErr w:type="spellEnd"/>
   </w:p>
   <w:p>
     <w:pPr>
@@ -13535,6 +13967,21 @@
 </file>
 
 <file path=customXml/item1.xml><?xml version="1.0" encoding="utf-8"?>
+<?mso-contentType ?>
+<FormTemplates xmlns="http://schemas.microsoft.com/sharepoint/v3/contenttype/forms">
+  <Display>DocumentLibraryForm</Display>
+  <Edit>DocumentLibraryForm</Edit>
+  <New>DocumentLibraryForm</New>
+</FormTemplates>
+</file>
+
+<file path=customXml/item2.xml><?xml version="1.0" encoding="utf-8"?>
+<p:properties xmlns:p="http://schemas.microsoft.com/office/2006/metadata/properties" xmlns:xsi="http://www.w3.org/2001/XMLSchema-instance" xmlns:pc="http://schemas.microsoft.com/office/infopath/2007/PartnerControls">
+  <documentManagement/>
+</p:properties>
+</file>
+
+<file path=customXml/item3.xml><?xml version="1.0" encoding="utf-8"?>
 <ct:contentTypeSchema xmlns:ct="http://schemas.microsoft.com/office/2006/metadata/contentType" xmlns:ma="http://schemas.microsoft.com/office/2006/metadata/properties/metaAttributes" ct:_="" ma:_="" ma:contentTypeName="Documento" ma:contentTypeID="0x0101001E940D37F1D6224B944182C7F58E3D79" ma:contentTypeVersion="8" ma:contentTypeDescription="Crear nuevo documento." ma:contentTypeScope="" ma:versionID="2d9a715b98476782950dbb5c5633bc9a">
   <xsd:schema xmlns:xsd="http://www.w3.org/2001/XMLSchema" xmlns:xs="http://www.w3.org/2001/XMLSchema" xmlns:p="http://schemas.microsoft.com/office/2006/metadata/properties" xmlns:ns2="f44c1561-e046-419c-ae02-5241319b114b" targetNamespace="http://schemas.microsoft.com/office/2006/metadata/properties" ma:root="true" ma:fieldsID="1427a9d90aa486aebdb9ef75dfc3ff2b" ns2:_="">
     <xsd:import namespace="f44c1561-e046-419c-ae02-5241319b114b"/>
@@ -13706,22 +14153,24 @@
 </ct:contentTypeSchema>
 </file>
 
-<file path=customXml/item2.xml><?xml version="1.0" encoding="utf-8"?>
-<p:properties xmlns:p="http://schemas.microsoft.com/office/2006/metadata/properties" xmlns:xsi="http://www.w3.org/2001/XMLSchema-instance" xmlns:pc="http://schemas.microsoft.com/office/infopath/2007/PartnerControls">
-  <documentManagement/>
-</p:properties>
+<file path=customXml/itemProps1.xml><?xml version="1.0" encoding="utf-8"?>
+<ds:datastoreItem xmlns:ds="http://schemas.openxmlformats.org/officeDocument/2006/customXml" ds:itemID="{EF947E13-2F93-4540-8B72-8F5A7373E8BF}">
+  <ds:schemaRefs>
+    <ds:schemaRef ds:uri="http://schemas.microsoft.com/sharepoint/v3/contenttype/forms"/>
+  </ds:schemaRefs>
+</ds:datastoreItem>
 </file>
 
-<file path=customXml/item3.xml><?xml version="1.0" encoding="utf-8"?>
-<?mso-contentType ?>
-<FormTemplates xmlns="http://schemas.microsoft.com/sharepoint/v3/contenttype/forms">
-  <Display>DocumentLibraryForm</Display>
-  <Edit>DocumentLibraryForm</Edit>
-  <New>DocumentLibraryForm</New>
-</FormTemplates>
+<file path=customXml/itemProps2.xml><?xml version="1.0" encoding="utf-8"?>
+<ds:datastoreItem xmlns:ds="http://schemas.openxmlformats.org/officeDocument/2006/customXml" ds:itemID="{26846F70-38C7-4076-9511-3083AA691AED}">
+  <ds:schemaRefs>
+    <ds:schemaRef ds:uri="http://schemas.microsoft.com/office/2006/metadata/properties"/>
+    <ds:schemaRef ds:uri="http://schemas.microsoft.com/office/infopath/2007/PartnerControls"/>
+  </ds:schemaRefs>
+</ds:datastoreItem>
 </file>
 
-<file path=customXml/itemProps1.xml><?xml version="1.0" encoding="utf-8"?>
+<file path=customXml/itemProps3.xml><?xml version="1.0" encoding="utf-8"?>
 <ds:datastoreItem xmlns:ds="http://schemas.openxmlformats.org/officeDocument/2006/customXml" ds:itemID="{696AD1C9-360F-4A39-9545-EA1C9BAAFF89}">
   <ds:schemaRefs>
     <ds:schemaRef ds:uri="http://schemas.microsoft.com/office/2006/metadata/contentType"/>
@@ -13737,21 +14186,4 @@
     <ds:schemaRef ds:uri="http://schemas.microsoft.com/internal/obd"/>
   </ds:schemaRefs>
 </ds:datastoreItem>
-</file>
-
-<file path=customXml/itemProps2.xml><?xml version="1.0" encoding="utf-8"?>
-<ds:datastoreItem xmlns:ds="http://schemas.openxmlformats.org/officeDocument/2006/customXml" ds:itemID="{26846F70-38C7-4076-9511-3083AA691AED}">
-  <ds:schemaRefs>
-    <ds:schemaRef ds:uri="http://schemas.microsoft.com/office/2006/metadata/properties"/>
-    <ds:schemaRef ds:uri="http://schemas.microsoft.com/office/infopath/2007/PartnerControls"/>
-  </ds:schemaRefs>
-</ds:datastoreItem>
-</file>
-
-<file path=customXml/itemProps3.xml><?xml version="1.0" encoding="utf-8"?>
-<ds:datastoreItem xmlns:ds="http://schemas.openxmlformats.org/officeDocument/2006/customXml" ds:itemID="{EF947E13-2F93-4540-8B72-8F5A7373E8BF}">
-  <ds:schemaRefs>
-    <ds:schemaRef ds:uri="http://schemas.microsoft.com/sharepoint/v3/contenttype/forms"/>
-  </ds:schemaRefs>
-</ds:datastoreItem>
 </file>
</xml_diff>

<commit_message>
Actualización de datos GDD + inicio de modos de juego explicados
</commit_message>
<xml_diff>
--- a/source/Portfolio y GDD/GDD - Spelling - Fire MeatBall Games.docx
+++ b/source/Portfolio y GDD/GDD - Spelling - Fire MeatBall Games.docx
@@ -4780,6 +4780,7 @@
     <w:p>
       <w:pPr>
         <w:spacing w:line="360" w:lineRule="auto"/>
+        <w:ind w:firstLine="360"/>
         <w:jc w:val="both"/>
       </w:pPr>
       <w:r>
@@ -4840,6 +4841,7 @@
     <w:p>
       <w:pPr>
         <w:spacing w:line="360" w:lineRule="auto"/>
+        <w:ind w:firstLine="360"/>
         <w:jc w:val="both"/>
       </w:pPr>
       <w:r>
@@ -4881,6 +4883,7 @@
     <w:p>
       <w:pPr>
         <w:spacing w:line="360" w:lineRule="auto"/>
+        <w:ind w:firstLine="360"/>
         <w:jc w:val="both"/>
       </w:pPr>
       <w:r>
@@ -4935,6 +4938,7 @@
     <w:p>
       <w:pPr>
         <w:spacing w:line="360" w:lineRule="auto"/>
+        <w:ind w:firstLine="360"/>
         <w:jc w:val="both"/>
       </w:pPr>
       <w:r>
@@ -6198,6 +6202,7 @@
     <w:p>
       <w:pPr>
         <w:spacing w:line="360" w:lineRule="auto"/>
+        <w:ind w:firstLine="708"/>
         <w:jc w:val="both"/>
       </w:pPr>
       <w:r>
@@ -6252,6 +6257,7 @@
     <w:p>
       <w:pPr>
         <w:spacing w:line="360" w:lineRule="auto"/>
+        <w:ind w:firstLine="708"/>
         <w:jc w:val="both"/>
       </w:pPr>
       <w:r>
@@ -6301,6 +6307,7 @@
     <w:p>
       <w:pPr>
         <w:spacing w:line="360" w:lineRule="auto"/>
+        <w:ind w:firstLine="360"/>
         <w:jc w:val="both"/>
         <w:rPr>
           <w:b/>
@@ -6391,6 +6398,7 @@
     <w:p>
       <w:pPr>
         <w:spacing w:line="360" w:lineRule="auto"/>
+        <w:ind w:firstLine="360"/>
         <w:jc w:val="both"/>
       </w:pPr>
       <w:r>
@@ -6454,6 +6462,7 @@
     <w:p>
       <w:pPr>
         <w:spacing w:line="360" w:lineRule="auto"/>
+        <w:ind w:firstLine="360"/>
         <w:jc w:val="both"/>
         <w:rPr>
           <w:b/>
@@ -6507,6 +6516,7 @@
     <w:p>
       <w:pPr>
         <w:spacing w:line="360" w:lineRule="auto"/>
+        <w:ind w:firstLine="360"/>
         <w:jc w:val="both"/>
         <w:rPr>
           <w:b/>
@@ -6559,6 +6569,7 @@
     <w:p>
       <w:pPr>
         <w:spacing w:line="360" w:lineRule="auto"/>
+        <w:ind w:firstLine="360"/>
         <w:jc w:val="both"/>
       </w:pPr>
       <w:r>
@@ -6614,6 +6625,7 @@
     <w:p>
       <w:pPr>
         <w:spacing w:line="360" w:lineRule="auto"/>
+        <w:ind w:firstLine="360"/>
         <w:jc w:val="both"/>
       </w:pPr>
       <w:r>
@@ -6651,6 +6663,7 @@
     <w:p>
       <w:pPr>
         <w:spacing w:line="360" w:lineRule="auto"/>
+        <w:ind w:firstLine="708"/>
         <w:jc w:val="both"/>
       </w:pPr>
       <w:r>
@@ -6684,6 +6697,7 @@
     <w:p>
       <w:pPr>
         <w:spacing w:line="360" w:lineRule="auto"/>
+        <w:ind w:firstLine="708"/>
         <w:jc w:val="both"/>
       </w:pPr>
       <w:r>
@@ -7271,6 +7285,7 @@
     <w:p>
       <w:pPr>
         <w:spacing w:line="360" w:lineRule="auto"/>
+        <w:ind w:firstLine="708"/>
         <w:jc w:val="both"/>
       </w:pPr>
       <w:r>
@@ -7546,6 +7561,7 @@
     <w:p>
       <w:pPr>
         <w:spacing w:line="360" w:lineRule="auto"/>
+        <w:ind w:firstLine="360"/>
         <w:jc w:val="both"/>
       </w:pPr>
       <w:r>
@@ -8803,6 +8819,7 @@
     <w:p>
       <w:pPr>
         <w:spacing w:line="360" w:lineRule="auto"/>
+        <w:ind w:firstLine="360"/>
         <w:jc w:val="both"/>
       </w:pPr>
       <w:r>
@@ -9109,6 +9126,7 @@
     <w:p>
       <w:pPr>
         <w:spacing w:line="360" w:lineRule="auto"/>
+        <w:ind w:firstLine="708"/>
         <w:jc w:val="both"/>
       </w:pPr>
       <w:r>
@@ -10032,6 +10050,9 @@
       <w:r>
         <w:t xml:space="preserve"> nada más comenzar la aplicación habrá una pantalla de carga donde se hará una breve animación y aparición del logo del estudio, para hacer mención de los encargados detrás del título.</w:t>
       </w:r>
+      <w:r>
+        <w:t xml:space="preserve"> Junto a ello, también aparecerán algunos logos de los patrocinadores y empresas que están participando en la publicidad que tiene el juego en su ejecución.</w:t>
+      </w:r>
     </w:p>
     <w:p>
       <w:pPr>
@@ -10064,6 +10085,9 @@
       <w:r>
         <w:t xml:space="preserve"> se le pide al jugador un nombre de usuario y una contraseña, de forma que una cuenta quedará asociada a él para poder acceder a todo lo que haya desbloqueado hasta la fecha, como si de una partida guardad se tratase.</w:t>
       </w:r>
+      <w:r>
+        <w:t xml:space="preserve"> Esta interfaz quedará identificada por un pequeño recuadro de registro con el mismo estilo que el resto de la interfaz del videojuego con dos credenciales: nombre de usuario y contraseña. Justo debajo estará el botón de entrar y el botón de registrar. Si el jugador introduce un nombre de usuario y una contraseña válidas, al pulsar el botón de registrar no ocurrirá nada y un mensaje dirá: “Ya se encuentra registrado”. En el caso de que no dé a este botón y dé al de entrar pasará directamente al menú principal. Para el caso de nuevos jugadores, si tratan de entrar con un nombre y contraseña aún no registrados, tras apretar el botón de entrar aparecerá un texto que indica que no hay ninguna cuenta, por lo que deberán pulsar al botón de registrar, donde indicará que un nuevo usuario se ha creado y podrán entrar. Si tratan de acceder o registrarse con un usuario ya existente o una contraseña inválida, el juego mostrará textos indicando el error de realizar dicha acción.</w:t>
+      </w:r>
     </w:p>
     <w:p>
       <w:pPr>
@@ -10082,18 +10106,23 @@
           <w:i/>
           <w:iCs/>
         </w:rPr>
+        <w:lastRenderedPageBreak/>
         <w:t>Pantalla de menú principal:</w:t>
       </w:r>
       <w:r>
         <w:t xml:space="preserve"> para esta interfaz aparecerá el logo del videojuego adem</w:t>
       </w:r>
       <w:r>
-        <w:t>ás de una lista con los diferentes modos de juego y posibles interfaces a los que se puede acceder con respecto al videojuego principal. Además de ello, en una esquina aparecerá el nombre de usuario del jugador con una opción de entrar en su parte de personalización. El listado de modos de juego presentará un botón para acceder al modo un jugador, un botón para acceder al modo multijugador, un botón para acceder a las opciones y un botón para mostrar los créditos del videojuego, llevando directamente al portfolio del estudio.</w:t>
-      </w:r>
-    </w:p>
-    <w:p>
-      <w:r>
-        <w:br w:type="page"/>
+        <w:t>ás de una lista con los diferentes modos de juego y posibles interfaces a los que se puede acceder con respecto al videojuego principal. Además de ello, en una esquina aparecerá el nombre de usuario del jugador con una opción de entrar en su parte de personalización. El listado de modos de juego presentará un botón para acceder al modo un jugador, un botón para acceder al modo multijugador, un botón para acceder a las opciones y un botón para mostrar los créd</w:t>
+      </w:r>
+      <w:r>
+        <w:t>i</w:t>
+      </w:r>
+      <w:r>
+        <w:t>tos del videojuego, llevando directamente al portfolio del estudio</w:t>
+      </w:r>
+      <w:r>
+        <w:t>.</w:t>
       </w:r>
     </w:p>
     <w:p>
@@ -10113,7 +10142,6 @@
           <w:i/>
           <w:iCs/>
         </w:rPr>
-        <w:lastRenderedPageBreak/>
         <w:t>Pantalla de personalización del usuario:</w:t>
       </w:r>
       <w:r>
@@ -10163,7 +10191,22 @@
         <w:t xml:space="preserve">Pantalla de editor de hechizos: </w:t>
       </w:r>
       <w:r>
-        <w:t>se podrá observar una pantalla donde se tiene acceso al listado completo de hechizos del videojuego, mostrando en gris los que no se poseen y en color los que sí. Además, presentará un listado de formaciones de hechizos que podrá preparar el usuario para elegir una estrategia u otra según el rival con el que se encuentre. Para conformar estas formaciones de hechizos, el jugador deberá accionar esta opción y elegir las cartas que usará, una vez elegidas aceptará y lo guardará con un nombre. La interfaz presenta un botón para poder volver hacia atrás, es decir, hacia la pantalla de personalización.</w:t>
+        <w:t>se podrá observar una pantalla donde se tiene acceso al listado completo de hechizos del videojuego, mostrando en gris los que no se poseen y en color los que sí. Además, presentará un listado de formaciones de hechizos que podrá preparar el usuario para elegir una estrategia u otra según el rival con el que se encuentre. Para conformar estas formaciones de hechizos, el jugador deberá accionar esta opción y elegir las cartas que usará, una vez elegidas aceptará y lo guardará con un nombre. La interfaz presenta un botón para poder volver hacia atrás, es decir, hacia la pantalla de personalización</w:t>
+      </w:r>
+      <w:r>
+        <w:t xml:space="preserve">, </w:t>
+      </w:r>
+      <w:r>
+        <w:t>la pantalla de un jugador</w:t>
+      </w:r>
+      <w:r>
+        <w:t xml:space="preserve"> o la de multijugador</w:t>
+      </w:r>
+      <w:r>
+        <w:t>, para preparar su mazo antes de introducirse en alguna partida</w:t>
+      </w:r>
+      <w:r>
+        <w:t>.</w:t>
       </w:r>
     </w:p>
     <w:p>
@@ -10197,24 +10240,28 @@
       <w:r>
         <w:t>será tratado como si fuera un menú de selección más, ya que aquí se podrán ver los tres modos de juego que tiene un solo jugador. No obstante, en la misma esquina donde se encuentra la entrada para la pantalla de personalización seguirá estando, para que pueda acceder en cualquier momento el jugador. Distribuido en tres botones, tendrá acceso el jugador al modo historia, al modo tutorial y al modo contra la IA.</w:t>
       </w:r>
-    </w:p>
-    <w:p>
-      <w:pPr>
-        <w:rPr>
-          <w:b/>
-          <w:bCs/>
+      <w:r>
+        <w:t xml:space="preserve"> </w:t>
+      </w:r>
+      <w:r>
+        <w:lastRenderedPageBreak/>
+        <w:t xml:space="preserve">En el momento en que se accede a esta pantalla, se le manda un mensaje al jugador preguntando si es su primera vez en </w:t>
+      </w:r>
+      <w:r>
+        <w:rPr>
           <w:i/>
           <w:iCs/>
         </w:rPr>
-      </w:pPr>
-      <w:r>
-        <w:rPr>
-          <w:b/>
-          <w:bCs/>
-          <w:i/>
-          <w:iCs/>
-        </w:rPr>
-        <w:br w:type="page"/>
+        <w:t>Spelling</w:t>
+      </w:r>
+      <w:r>
+        <w:t>, para realizar el tutorial. Si la respuesta es afirmativa, se le transportará al menú de tutorial con todas las lecciones posibles, mientras que</w:t>
+      </w:r>
+      <w:r>
+        <w:t>,</w:t>
+      </w:r>
+      <w:r>
+        <w:t xml:space="preserve"> si la respuesta es negativa, se le mantiene en el modo un jugador y no se le vuelve a preguntar durante la ejecución del título.</w:t>
       </w:r>
     </w:p>
     <w:p>
@@ -10240,7 +10287,6 @@
           <w:i/>
           <w:iCs/>
         </w:rPr>
-        <w:lastRenderedPageBreak/>
         <w:t>Pantalla de modo historia:</w:t>
       </w:r>
       <w:r>
@@ -10250,7 +10296,19 @@
         <w:t>e</w:t>
       </w:r>
       <w:r>
-        <w:t>n esta pantalla aparecerá un mapa de distintas zonas relacionadas con la historia y un recorrido con los distintos niveles del juego representados por puntos en el camino. Estos puntos aparecerán marcados de forma distinta dependiendo de si el jugador los ha desbloqueado o no, si están superados o si está seleccionado. Al seleccionar un nivel por primera vez se mostrará un pequeño dialogo con el personaje al que el jugador se enfrentará en dicho nivel. En un lateral de la interfaz aparecerá los detalles del nivel seleccionado: nombre del nivel, número de nivel, características especiales como limitaciones en las cartas que se pueden usar, puntuación máxima, record de turnos, calificación en forma de estrellas (de 1 a 3) que dependerá de la puntuación, junto con el Sprite del personaje rival.</w:t>
+        <w:t>n esta pantalla aparecerá un mapa de distintas zonas relacionadas con la historia y un recorrido con los distintos niveles del juego representados por puntos en el camino. Estos puntos aparecerán marcados de forma distinta dependiendo de si el jugador los ha desbloqueado o no, si están superados o si está seleccionado. Al seleccionar un nivel por primera vez se mostrará un pequeño di</w:t>
+      </w:r>
+      <w:r>
+        <w:t>á</w:t>
+      </w:r>
+      <w:r>
+        <w:t xml:space="preserve">logo con el personaje al que el jugador se enfrentará en dicho nivel. En un lateral de la interfaz aparecerá los detalles del nivel seleccionado: nombre del nivel, número de nivel, características especiales como limitaciones en las cartas que se pueden usar, puntuación máxima, record de turnos, calificación en forma de estrellas (de 1 a 3) que dependerá de la puntuación, junto con el </w:t>
+      </w:r>
+      <w:r>
+        <w:t>s</w:t>
+      </w:r>
+      <w:r>
+        <w:t>prite del personaje rival.</w:t>
       </w:r>
       <w:r>
         <w:t xml:space="preserve"> Previamente a seleccionar el nivel y arrancar, se le dará la opción al jugador de escoger la configuración de mazo, que previamente ha modificado y al elegirla comenzará el combate.</w:t>
@@ -10276,7 +10334,25 @@
         <w:t>Pantalla de modo tutorial:</w:t>
       </w:r>
       <w:r>
-        <w:t xml:space="preserve"> con un formato de lista aparecerán los diferentes tutoriales que conforma en videojuego. Dichos tutoriales será una pantalla de combate con mensajes explicativos y que esperan que el jugador realice interacciones. El primer tutorial estará centrado en conocer las principales mecánicas de juego y explicar la interfaz del jugador, el segundo tutorial irá centrado en explicar los tipos de conjuros de ataques y el número que se lleva en combate, el tercer tutorial se centrará en los hechizos de defensa, el cuarto en los hechizos de mejoras y el quinto tutorial en los hechizos de debilidades. Al principio solo estará disponible el primer tutorial, que al realizarlo desbloqueará el siguiente y así hasta terminar.</w:t>
+        <w:t xml:space="preserve"> con un formato de lista aparecerán los diferentes tutoriales que conforma</w:t>
+      </w:r>
+      <w:r>
+        <w:t>n</w:t>
+      </w:r>
+      <w:r>
+        <w:t xml:space="preserve"> e</w:t>
+      </w:r>
+      <w:r>
+        <w:t>l</w:t>
+      </w:r>
+      <w:r>
+        <w:t xml:space="preserve"> videojuego. Dichos tutoriales será</w:t>
+      </w:r>
+      <w:r>
+        <w:t>n</w:t>
+      </w:r>
+      <w:r>
+        <w:t xml:space="preserve"> una pantalla de combate con mensajes explicativos y que esperan que el jugador realice interacciones. El primer tutorial estará centrado en conocer las principales mecánicas de juego y explicar la interfaz del jugador, el segundo tutorial irá centrado en explicar los tipos de conjuros de ataques y el número que se lleva en combate, el tercer tutorial se centrará en los hechizos de defensa, el cuarto en los hechizos de mejoras y el quinto tutorial en los hechizos de debilidades. Al principio solo estará disponible el primer tutorial, que al realizarlo desbloqueará el siguiente y así hasta terminar.</w:t>
       </w:r>
     </w:p>
     <w:p>
@@ -10331,26 +10407,11 @@
         <w:t>Pantalla de modo multijugador:</w:t>
       </w:r>
       <w:r>
-        <w:t xml:space="preserve"> se accederá cuando se trata de jugar al modo con otro jugador online. En dicho momento se entrará en una sala donde se espera la conexión de un solo usuario y se permite a cada uno aceptar. Una vez que han aceptado, en la pantalla de cada jugador aparecerá la elección de configuración de hechizos y deberán darle a aceptar para comenzar la batalla.</w:t>
-      </w:r>
-    </w:p>
-    <w:p>
-      <w:pPr>
-        <w:rPr>
-          <w:b/>
-          <w:bCs/>
-          <w:i/>
-          <w:iCs/>
-        </w:rPr>
-      </w:pPr>
-      <w:r>
-        <w:rPr>
-          <w:b/>
-          <w:bCs/>
-          <w:i/>
-          <w:iCs/>
-        </w:rPr>
-        <w:br w:type="page"/>
+        <w:t xml:space="preserve"> se accederá cuando se trata de jugar al modo con otro jugador online. En dicho momento se entrará en una sala donde se espera la conexión de un solo usuario y se permite a cada uno aceptar. Una vez que han aceptado, en la pantalla de </w:t>
+      </w:r>
+      <w:r>
+        <w:lastRenderedPageBreak/>
+        <w:t>cada jugador aparecerá la elección de configuración de hechizos y deberán darle a aceptar para comenzar la batalla.</w:t>
       </w:r>
     </w:p>
     <w:p>
@@ -10370,7 +10431,6 @@
           <w:i/>
           <w:iCs/>
         </w:rPr>
-        <w:lastRenderedPageBreak/>
         <w:t>Pantalla de combate:</w:t>
       </w:r>
       <w:r>
@@ -10508,11 +10568,6 @@
       </w:r>
     </w:p>
     <w:p>
-      <w:r>
-        <w:br w:type="page"/>
-      </w:r>
-    </w:p>
-    <w:p>
       <w:pPr>
         <w:spacing w:line="360" w:lineRule="auto"/>
         <w:ind w:firstLine="360"/>
@@ -10587,10 +10642,10 @@
           <w:noProof/>
         </w:rPr>
         <w:drawing>
-          <wp:inline distT="0" distB="0" distL="0" distR="0" wp14:anchorId="7612AF32" wp14:editId="014C30A2">
-            <wp:extent cx="6000750" cy="5786675"/>
+          <wp:inline distT="0" distB="0" distL="0" distR="0" wp14:anchorId="4099C618" wp14:editId="01670D6B">
+            <wp:extent cx="5731510" cy="5768340"/>
             <wp:effectExtent l="0" t="0" r="0" b="0"/>
-            <wp:docPr id="3" name="Imagen 3" descr="Imagen que contiene Diagrama&#10;&#10;Descripción generada automáticamente"/>
+            <wp:docPr id="2" name="Imagen 2" descr="Esquemático&#10;&#10;Descripción generada automáticamente con confianza media"/>
             <wp:cNvGraphicFramePr>
               <a:graphicFrameLocks xmlns:a="http://schemas.openxmlformats.org/drawingml/2006/main" noChangeAspect="1"/>
             </wp:cNvGraphicFramePr>
@@ -10598,7 +10653,7 @@
               <a:graphicData uri="http://schemas.openxmlformats.org/drawingml/2006/picture">
                 <pic:pic xmlns:pic="http://schemas.openxmlformats.org/drawingml/2006/picture">
                   <pic:nvPicPr>
-                    <pic:cNvPr id="3" name="Imagen 3" descr="Imagen que contiene Diagrama&#10;&#10;Descripción generada automáticamente"/>
+                    <pic:cNvPr id="2" name="Imagen 2" descr="Esquemático&#10;&#10;Descripción generada automáticamente con confianza media"/>
                     <pic:cNvPicPr/>
                   </pic:nvPicPr>
                   <pic:blipFill>
@@ -10616,7 +10671,7 @@
                   <pic:spPr>
                     <a:xfrm>
                       <a:off x="0" y="0"/>
-                      <a:ext cx="6001804" cy="5787691"/>
+                      <a:ext cx="5731510" cy="5768340"/>
                     </a:xfrm>
                     <a:prstGeom prst="rect">
                       <a:avLst/>
@@ -11360,6 +11415,7 @@
         <w:docPartUnique/>
       </w:docPartObj>
     </w:sdtPr>
+    <w:sdtEndPr/>
     <w:sdtContent>
       <w:p>
         <w:pPr>
@@ -11451,10 +11507,7 @@
             <w:spacing w:before="120"/>
           </w:pPr>
           <w:r>
-            <w:t>G</w:t>
-          </w:r>
-          <w:r>
-            <w:t>DD -</w:t>
+            <w:t>GDD -</w:t>
           </w:r>
           <w:r>
             <w:t xml:space="preserve"> </w:t>
@@ -14091,6 +14144,7 @@
   <w:style w:type="character" w:default="1" w:styleId="Fuentedeprrafopredeter">
     <w:name w:val="Default Paragraph Font"/>
     <w:uiPriority w:val="1"/>
+    <w:semiHidden/>
     <w:unhideWhenUsed/>
   </w:style>
   <w:style w:type="table" w:default="1" w:styleId="Tablanormal">
@@ -14592,6 +14646,21 @@
 </file>
 
 <file path=customXml/item1.xml><?xml version="1.0" encoding="utf-8"?>
+<?mso-contentType ?>
+<FormTemplates xmlns="http://schemas.microsoft.com/sharepoint/v3/contenttype/forms">
+  <Display>DocumentLibraryForm</Display>
+  <Edit>DocumentLibraryForm</Edit>
+  <New>DocumentLibraryForm</New>
+</FormTemplates>
+</file>
+
+<file path=customXml/item2.xml><?xml version="1.0" encoding="utf-8"?>
+<p:properties xmlns:p="http://schemas.microsoft.com/office/2006/metadata/properties" xmlns:xsi="http://www.w3.org/2001/XMLSchema-instance" xmlns:pc="http://schemas.microsoft.com/office/infopath/2007/PartnerControls">
+  <documentManagement/>
+</p:properties>
+</file>
+
+<file path=customXml/item3.xml><?xml version="1.0" encoding="utf-8"?>
 <ct:contentTypeSchema xmlns:ct="http://schemas.microsoft.com/office/2006/metadata/contentType" xmlns:ma="http://schemas.microsoft.com/office/2006/metadata/properties/metaAttributes" ct:_="" ma:_="" ma:contentTypeName="Documento" ma:contentTypeID="0x0101001E940D37F1D6224B944182C7F58E3D79" ma:contentTypeVersion="8" ma:contentTypeDescription="Crear nuevo documento." ma:contentTypeScope="" ma:versionID="2d9a715b98476782950dbb5c5633bc9a">
   <xsd:schema xmlns:xsd="http://www.w3.org/2001/XMLSchema" xmlns:xs="http://www.w3.org/2001/XMLSchema" xmlns:p="http://schemas.microsoft.com/office/2006/metadata/properties" xmlns:ns2="f44c1561-e046-419c-ae02-5241319b114b" targetNamespace="http://schemas.microsoft.com/office/2006/metadata/properties" ma:root="true" ma:fieldsID="1427a9d90aa486aebdb9ef75dfc3ff2b" ns2:_="">
     <xsd:import namespace="f44c1561-e046-419c-ae02-5241319b114b"/>
@@ -14763,22 +14832,24 @@
 </ct:contentTypeSchema>
 </file>
 
-<file path=customXml/item2.xml><?xml version="1.0" encoding="utf-8"?>
-<p:properties xmlns:p="http://schemas.microsoft.com/office/2006/metadata/properties" xmlns:xsi="http://www.w3.org/2001/XMLSchema-instance" xmlns:pc="http://schemas.microsoft.com/office/infopath/2007/PartnerControls">
-  <documentManagement/>
-</p:properties>
+<file path=customXml/itemProps1.xml><?xml version="1.0" encoding="utf-8"?>
+<ds:datastoreItem xmlns:ds="http://schemas.openxmlformats.org/officeDocument/2006/customXml" ds:itemID="{EF947E13-2F93-4540-8B72-8F5A7373E8BF}">
+  <ds:schemaRefs>
+    <ds:schemaRef ds:uri="http://schemas.microsoft.com/sharepoint/v3/contenttype/forms"/>
+  </ds:schemaRefs>
+</ds:datastoreItem>
 </file>
 
-<file path=customXml/item3.xml><?xml version="1.0" encoding="utf-8"?>
-<?mso-contentType ?>
-<FormTemplates xmlns="http://schemas.microsoft.com/sharepoint/v3/contenttype/forms">
-  <Display>DocumentLibraryForm</Display>
-  <Edit>DocumentLibraryForm</Edit>
-  <New>DocumentLibraryForm</New>
-</FormTemplates>
+<file path=customXml/itemProps2.xml><?xml version="1.0" encoding="utf-8"?>
+<ds:datastoreItem xmlns:ds="http://schemas.openxmlformats.org/officeDocument/2006/customXml" ds:itemID="{26846F70-38C7-4076-9511-3083AA691AED}">
+  <ds:schemaRefs>
+    <ds:schemaRef ds:uri="http://schemas.microsoft.com/office/2006/metadata/properties"/>
+    <ds:schemaRef ds:uri="http://schemas.microsoft.com/office/infopath/2007/PartnerControls"/>
+  </ds:schemaRefs>
+</ds:datastoreItem>
 </file>
 
-<file path=customXml/itemProps1.xml><?xml version="1.0" encoding="utf-8"?>
+<file path=customXml/itemProps3.xml><?xml version="1.0" encoding="utf-8"?>
 <ds:datastoreItem xmlns:ds="http://schemas.openxmlformats.org/officeDocument/2006/customXml" ds:itemID="{696AD1C9-360F-4A39-9545-EA1C9BAAFF89}">
   <ds:schemaRefs>
     <ds:schemaRef ds:uri="http://schemas.microsoft.com/office/2006/metadata/contentType"/>
@@ -14794,21 +14865,4 @@
     <ds:schemaRef ds:uri="http://schemas.microsoft.com/internal/obd"/>
   </ds:schemaRefs>
 </ds:datastoreItem>
-</file>
-
-<file path=customXml/itemProps2.xml><?xml version="1.0" encoding="utf-8"?>
-<ds:datastoreItem xmlns:ds="http://schemas.openxmlformats.org/officeDocument/2006/customXml" ds:itemID="{26846F70-38C7-4076-9511-3083AA691AED}">
-  <ds:schemaRefs>
-    <ds:schemaRef ds:uri="http://schemas.microsoft.com/office/2006/metadata/properties"/>
-    <ds:schemaRef ds:uri="http://schemas.microsoft.com/office/infopath/2007/PartnerControls"/>
-  </ds:schemaRefs>
-</ds:datastoreItem>
-</file>
-
-<file path=customXml/itemProps3.xml><?xml version="1.0" encoding="utf-8"?>
-<ds:datastoreItem xmlns:ds="http://schemas.openxmlformats.org/officeDocument/2006/customXml" ds:itemID="{EF947E13-2F93-4540-8B72-8F5A7373E8BF}">
-  <ds:schemaRefs>
-    <ds:schemaRef ds:uri="http://schemas.microsoft.com/sharepoint/v3/contenttype/forms"/>
-  </ds:schemaRefs>
-</ds:datastoreItem>
 </file>
</xml_diff>

<commit_message>
Introducción + Level 1 Historia
</commit_message>
<xml_diff>
--- a/source/Portfolio y GDD/GDD - Spelling - Fire MeatBall Games.docx
+++ b/source/Portfolio y GDD/GDD - Spelling - Fire MeatBall Games.docx
@@ -10313,6 +10313,440 @@
       <w:r>
         <w:t xml:space="preserve"> Previamente a seleccionar el nivel y arrancar, se le dará la opción al jugador de escoger la configuración de mazo, que previamente ha modificado y al elegirla comenzará el combate.</w:t>
       </w:r>
+      <w:r>
+        <w:t xml:space="preserve"> En una primera instancia el modo historia presentará 10 niveles, pero se podrá ir expandiendo con la llegada de nuevo contenido descargable y eventos.</w:t>
+      </w:r>
+    </w:p>
+    <w:p>
+      <w:pPr>
+        <w:pStyle w:val="Prrafodelista"/>
+        <w:numPr>
+          <w:ilvl w:val="1"/>
+          <w:numId w:val="17"/>
+        </w:numPr>
+        <w:spacing w:line="360" w:lineRule="auto"/>
+        <w:jc w:val="both"/>
+      </w:pPr>
+      <w:r>
+        <w:rPr>
+          <w:b/>
+          <w:bCs/>
+          <w:i/>
+          <w:iCs/>
+        </w:rPr>
+        <w:t>Introducción:</w:t>
+      </w:r>
+      <w:r>
+        <w:rPr>
+          <w:b/>
+          <w:bCs/>
+          <w:i/>
+          <w:iCs/>
+        </w:rPr>
+        <w:t xml:space="preserve"> </w:t>
+      </w:r>
+      <w:r>
+        <w:t>si es la primera vez que el jugador trata de acceder al modo historia se va a presentar una la introducción del videojuego. Este tendrá una serie de imágenes y pequeñas animaciones, que se resumen en movimientos y zooms a través de imágenes estáticas. Mientras tanto aparecen cuadros de texto para dar información</w:t>
+      </w:r>
+      <w:r>
+        <w:t xml:space="preserve"> de la historia al jugador:</w:t>
+      </w:r>
+    </w:p>
+    <w:p>
+      <w:pPr>
+        <w:pStyle w:val="Prrafodelista"/>
+        <w:numPr>
+          <w:ilvl w:val="2"/>
+          <w:numId w:val="17"/>
+        </w:numPr>
+        <w:spacing w:line="360" w:lineRule="auto"/>
+        <w:jc w:val="both"/>
+      </w:pPr>
+      <w:r>
+        <w:rPr>
+          <w:i/>
+          <w:iCs/>
+          <w:u w:val="single"/>
+        </w:rPr>
+        <w:t>Primera escena:</w:t>
+      </w:r>
+      <w:r>
+        <w:t xml:space="preserve"> se centra en zoom out del castillo que sirve como sede para la Universidad Pseudo-Invisible. Mientras esto ocurre aparecen los siguientes mensajes por pantalla, provenientes todos de un narrador:</w:t>
+      </w:r>
+    </w:p>
+    <w:p>
+      <w:pPr>
+        <w:pStyle w:val="Prrafodelista"/>
+        <w:numPr>
+          <w:ilvl w:val="4"/>
+          <w:numId w:val="17"/>
+        </w:numPr>
+        <w:spacing w:line="360" w:lineRule="auto"/>
+        <w:jc w:val="both"/>
+      </w:pPr>
+      <w:r>
+        <w:t xml:space="preserve">El mundo no es lo que parece y la tierra presenta algunos lugares recónditos que no todo el mundo conoce. </w:t>
+      </w:r>
+    </w:p>
+    <w:p>
+      <w:pPr>
+        <w:pStyle w:val="Prrafodelista"/>
+        <w:numPr>
+          <w:ilvl w:val="4"/>
+          <w:numId w:val="17"/>
+        </w:numPr>
+        <w:spacing w:line="360" w:lineRule="auto"/>
+        <w:jc w:val="both"/>
+      </w:pPr>
+      <w:r>
+        <w:t>Sin lugar a dudas, la magia existe y uno de los mejores lugares para estudiarla es la Universidad Pseudo-Invisible.</w:t>
+      </w:r>
+    </w:p>
+    <w:p>
+      <w:pPr>
+        <w:pStyle w:val="Prrafodelista"/>
+        <w:numPr>
+          <w:ilvl w:val="4"/>
+          <w:numId w:val="17"/>
+        </w:numPr>
+        <w:spacing w:line="360" w:lineRule="auto"/>
+        <w:jc w:val="both"/>
+      </w:pPr>
+      <w:r>
+        <w:t>Cuna de grandes magos de todos los tiempos y de múltiples actividades relacionadas con la magia que están teniendo un gran revuelo en la actualidad, como la batalla de varitas.</w:t>
+      </w:r>
+    </w:p>
+    <w:p>
+      <w:pPr>
+        <w:pStyle w:val="Prrafodelista"/>
+        <w:numPr>
+          <w:ilvl w:val="2"/>
+          <w:numId w:val="17"/>
+        </w:numPr>
+        <w:spacing w:line="360" w:lineRule="auto"/>
+        <w:jc w:val="both"/>
+      </w:pPr>
+      <w:r>
+        <w:rPr>
+          <w:i/>
+          <w:iCs/>
+          <w:u w:val="single"/>
+        </w:rPr>
+        <w:lastRenderedPageBreak/>
+        <w:t>Segunda escena</w:t>
+      </w:r>
+      <w:r>
+        <w:t>:</w:t>
+      </w:r>
+      <w:r>
+        <w:t xml:space="preserve"> como se ha ido anunciando, esta segunda escena irá destinada a la explicación de las batallas de varitas, por lo que se realizará un travelling de izquierda a derecha sobre una ilustración de dos magos compitiendo en una batalla de varitas, a la vez que transcurren los siguientes mensajes:</w:t>
+      </w:r>
+    </w:p>
+    <w:p>
+      <w:pPr>
+        <w:pStyle w:val="Prrafodelista"/>
+        <w:numPr>
+          <w:ilvl w:val="4"/>
+          <w:numId w:val="17"/>
+        </w:numPr>
+        <w:spacing w:line="360" w:lineRule="auto"/>
+        <w:jc w:val="both"/>
+      </w:pPr>
+      <w:r>
+        <w:t>Desde siempre se ha considerado un gran deporte en los magos, pero en los últimos años se han convertido en una actividad impresionante que mueve grandes cantidades de dinero.</w:t>
+      </w:r>
+    </w:p>
+    <w:p>
+      <w:pPr>
+        <w:pStyle w:val="Prrafodelista"/>
+        <w:numPr>
+          <w:ilvl w:val="4"/>
+          <w:numId w:val="17"/>
+        </w:numPr>
+        <w:spacing w:line="360" w:lineRule="auto"/>
+        <w:jc w:val="both"/>
+      </w:pPr>
+      <w:r>
+        <w:t>Basado en el clásico duelo entre magos, ambos participantes deberán jugar bien sus hechizos, porque solo podrá quedar uno.</w:t>
+      </w:r>
+    </w:p>
+    <w:p>
+      <w:pPr>
+        <w:pStyle w:val="Prrafodelista"/>
+        <w:numPr>
+          <w:ilvl w:val="4"/>
+          <w:numId w:val="17"/>
+        </w:numPr>
+        <w:spacing w:line="360" w:lineRule="auto"/>
+        <w:jc w:val="both"/>
+      </w:pPr>
+      <w:r>
+        <w:t>El impacto generado ha sido tal que ha llegado a plantearse como deporte en la comunidad de magos, teniendo grandes torneos a lo ancho del mundo.</w:t>
+      </w:r>
+    </w:p>
+    <w:p>
+      <w:pPr>
+        <w:pStyle w:val="Prrafodelista"/>
+        <w:numPr>
+          <w:ilvl w:val="2"/>
+          <w:numId w:val="17"/>
+        </w:numPr>
+        <w:spacing w:line="360" w:lineRule="auto"/>
+        <w:jc w:val="both"/>
+      </w:pPr>
+      <w:r>
+        <w:rPr>
+          <w:i/>
+          <w:iCs/>
+          <w:u w:val="single"/>
+        </w:rPr>
+        <w:t>Tercera escena</w:t>
+      </w:r>
+      <w:r>
+        <w:t xml:space="preserve">: </w:t>
+      </w:r>
+      <w:r>
+        <w:t>esta última escena servirá como presentación del personaje principal de la historia. Por esta razón, la imagen mostrada con otro travelling de abajo hacia arriba será la de un linaje de magos hasta llegar a una silueta, que es el protagonista de la historia. Los mensajes que se irán mostrando serán los siguientes:</w:t>
+      </w:r>
+    </w:p>
+    <w:p>
+      <w:pPr>
+        <w:pStyle w:val="Prrafodelista"/>
+        <w:numPr>
+          <w:ilvl w:val="4"/>
+          <w:numId w:val="17"/>
+        </w:numPr>
+        <w:spacing w:line="360" w:lineRule="auto"/>
+        <w:jc w:val="both"/>
+      </w:pPr>
+      <w:r>
+        <w:t>Cuando se asciende de una gran familia de duelistas, la presión que hay sobre tus hombros es impresionante.</w:t>
+      </w:r>
+    </w:p>
+    <w:p>
+      <w:pPr>
+        <w:pStyle w:val="Prrafodelista"/>
+        <w:numPr>
+          <w:ilvl w:val="4"/>
+          <w:numId w:val="17"/>
+        </w:numPr>
+        <w:spacing w:line="360" w:lineRule="auto"/>
+        <w:jc w:val="both"/>
+      </w:pPr>
+      <w:r>
+        <w:t>Va a ser tu primer año en la Universidad-Pseudo Invisible y los duelos de varitas va a ser algo muy</w:t>
+      </w:r>
+      <w:r>
+        <w:t xml:space="preserve"> importante para ti.</w:t>
+      </w:r>
+    </w:p>
+    <w:p>
+      <w:pPr>
+        <w:pStyle w:val="Prrafodelista"/>
+        <w:numPr>
+          <w:ilvl w:val="4"/>
+          <w:numId w:val="17"/>
+        </w:numPr>
+        <w:spacing w:line="360" w:lineRule="auto"/>
+        <w:jc w:val="both"/>
+      </w:pPr>
+      <w:r>
+        <w:t>¿Podrás estar a la altura que espera tu familia</w:t>
+      </w:r>
+      <w:r>
+        <w:t xml:space="preserve"> y aprender todo lo posible sobre este deporte?</w:t>
+      </w:r>
+    </w:p>
+    <w:p>
+      <w:pPr>
+        <w:pStyle w:val="Prrafodelista"/>
+        <w:spacing w:line="360" w:lineRule="auto"/>
+        <w:ind w:left="1440"/>
+        <w:jc w:val="both"/>
+      </w:pPr>
+      <w:r>
+        <w:t>Tras finalizar esta última animación se consigue pasar, con un fundido a negro, hacia el mapa del modo historia. Aquí aparecerá el primer nivel marcado, el cual tiene lugar en la Universidad Pseudo-Invisible.</w:t>
+      </w:r>
+    </w:p>
+    <w:p>
+      <w:pPr>
+        <w:pStyle w:val="Prrafodelista"/>
+        <w:numPr>
+          <w:ilvl w:val="1"/>
+          <w:numId w:val="17"/>
+        </w:numPr>
+        <w:spacing w:line="360" w:lineRule="auto"/>
+        <w:jc w:val="both"/>
+      </w:pPr>
+      <w:r>
+        <w:rPr>
+          <w:b/>
+          <w:bCs/>
+          <w:i/>
+          <w:iCs/>
+        </w:rPr>
+        <w:t>Nivel 1:</w:t>
+      </w:r>
+      <w:r>
+        <w:rPr>
+          <w:b/>
+          <w:bCs/>
+          <w:i/>
+          <w:iCs/>
+        </w:rPr>
+        <w:t xml:space="preserve"> </w:t>
+      </w:r>
+      <w:r>
+        <w:t>el personaje que aparece como rival para el nivel se trata del profesor de duelos con varitas</w:t>
+      </w:r>
+      <w:r>
+        <w:t>, Lord Magulis</w:t>
+      </w:r>
+      <w:r>
+        <w:t>, el cual está tratando de dar la lección. De esta forma comentará los siguientes comentarios antes de comenzar la partida:</w:t>
+      </w:r>
+    </w:p>
+    <w:p>
+      <w:pPr>
+        <w:pStyle w:val="Prrafodelista"/>
+        <w:numPr>
+          <w:ilvl w:val="4"/>
+          <w:numId w:val="17"/>
+        </w:numPr>
+        <w:spacing w:line="360" w:lineRule="auto"/>
+        <w:jc w:val="both"/>
+      </w:pPr>
+      <w:r>
+        <w:lastRenderedPageBreak/>
+        <w:t>Bueno bueno… No sabía que este año iba a empezar usted el curso.</w:t>
+      </w:r>
+    </w:p>
+    <w:p>
+      <w:pPr>
+        <w:pStyle w:val="Prrafodelista"/>
+        <w:numPr>
+          <w:ilvl w:val="4"/>
+          <w:numId w:val="17"/>
+        </w:numPr>
+        <w:spacing w:line="360" w:lineRule="auto"/>
+        <w:jc w:val="both"/>
+      </w:pPr>
+      <w:r>
+        <w:t>La fama de su familia le precede, demuéstreme todo el arsenal que tiene en esta primera clase de duelo de varitas.</w:t>
+      </w:r>
+    </w:p>
+    <w:p>
+      <w:pPr>
+        <w:pStyle w:val="Prrafodelista"/>
+        <w:spacing w:line="360" w:lineRule="auto"/>
+        <w:ind w:left="1440"/>
+        <w:jc w:val="both"/>
+      </w:pPr>
+      <w:r>
+        <w:t>Tras esto, al iniciar la partida aparecerá la escena y antes de eso un cuadro de texto de Lord Magulis, que recordará el orden de juego.</w:t>
+      </w:r>
+    </w:p>
+    <w:p>
+      <w:pPr>
+        <w:pStyle w:val="Prrafodelista"/>
+        <w:numPr>
+          <w:ilvl w:val="4"/>
+          <w:numId w:val="17"/>
+        </w:numPr>
+        <w:spacing w:line="360" w:lineRule="auto"/>
+        <w:jc w:val="both"/>
+      </w:pPr>
+      <w:r>
+        <w:t>Recuerda como tienes que plantear los hechizos. Primero elige bien cuál vas a usar y luego formúlalo bien para poder ejecutarlo, de lo contrario tardarás más en lanzarlo y en lanzar el próximo.</w:t>
+      </w:r>
+    </w:p>
+    <w:p>
+      <w:pPr>
+        <w:pStyle w:val="Prrafodelista"/>
+        <w:spacing w:line="360" w:lineRule="auto"/>
+        <w:ind w:left="1440"/>
+        <w:jc w:val="both"/>
+      </w:pPr>
+      <w:r>
+        <w:t>Para este nivel el jugador contará con su baraja de cartas de hechizos básica y se trata de un combate de prueba donde el jugador deberá ejecutar las mecánicas básicas, sin recibir respuesta del rival, ya que no se trata de un duelo al uso. Cada vez que el jugador ejecute bien el hechizo, aparecerá un mensaje, proveniente de Lord Magulis, comunicando que lo ha hecho bien, mientras que cuando haya algún fallo en la ejecución se lo recordará. El nivel acabará cuando haya ejecutado perfectamente 5 hechizos, sin importar qué tipos de hechizos sean. Una vez que acabe aparecerá el siguiente mensaje del profesor de la asignatura:</w:t>
+      </w:r>
+    </w:p>
+    <w:p>
+      <w:pPr>
+        <w:pStyle w:val="Prrafodelista"/>
+        <w:numPr>
+          <w:ilvl w:val="4"/>
+          <w:numId w:val="17"/>
+        </w:numPr>
+        <w:spacing w:line="360" w:lineRule="auto"/>
+        <w:jc w:val="both"/>
+      </w:pPr>
+      <w:r>
+        <w:t>Vaya, parece que el talento viene innato de la familia, pero habrá que ver que puedes hacer en un combate de verdad y no en esta prueba de habilidad.</w:t>
+      </w:r>
+    </w:p>
+    <w:p>
+      <w:pPr>
+        <w:pStyle w:val="Prrafodelista"/>
+        <w:spacing w:line="360" w:lineRule="auto"/>
+        <w:ind w:left="1440"/>
+        <w:jc w:val="both"/>
+      </w:pPr>
+      <w:r>
+        <w:t>Una vez mostrado ese mensaje, aparecerá por pantalla la puntuación que ha obtenido de este nivel. Si ha ejecutado los cinco hechizos sin ningún error recibirá las 3 estrellas, en caso de haber fallado 1 o 2 veces recibirá 2 estrella y si ha fallado hasta 3 veces, solo recibirá una estrella. Tras ello se puede volver al menú del modo historia donde estará accesible el nivel 2.</w:t>
+      </w:r>
+    </w:p>
+    <w:p>
+      <w:pPr>
+        <w:pStyle w:val="Prrafodelista"/>
+        <w:numPr>
+          <w:ilvl w:val="1"/>
+          <w:numId w:val="17"/>
+        </w:numPr>
+        <w:spacing w:line="360" w:lineRule="auto"/>
+        <w:jc w:val="both"/>
+        <w:rPr>
+          <w:b/>
+          <w:bCs/>
+          <w:i/>
+          <w:iCs/>
+        </w:rPr>
+      </w:pPr>
+      <w:r>
+        <w:rPr>
+          <w:b/>
+          <w:bCs/>
+          <w:i/>
+          <w:iCs/>
+        </w:rPr>
+        <w:t>Nivel 2:</w:t>
+      </w:r>
+    </w:p>
+    <w:p>
+      <w:pPr>
+        <w:pStyle w:val="Prrafodelista"/>
+        <w:numPr>
+          <w:ilvl w:val="1"/>
+          <w:numId w:val="17"/>
+        </w:numPr>
+        <w:spacing w:line="360" w:lineRule="auto"/>
+        <w:jc w:val="both"/>
+        <w:rPr>
+          <w:b/>
+          <w:bCs/>
+          <w:i/>
+          <w:iCs/>
+        </w:rPr>
+      </w:pPr>
+      <w:r>
+        <w:rPr>
+          <w:b/>
+          <w:bCs/>
+          <w:i/>
+          <w:iCs/>
+        </w:rPr>
+        <w:t>Nivel 3:</w:t>
+      </w:r>
     </w:p>
     <w:p>
       <w:pPr>
@@ -10352,7 +10786,11 @@
         <w:t>n</w:t>
       </w:r>
       <w:r>
-        <w:t xml:space="preserve"> una pantalla de combate con mensajes explicativos y que esperan que el jugador realice interacciones. El primer tutorial estará centrado en conocer las principales mecánicas de juego y explicar la interfaz del jugador, el segundo tutorial irá centrado en explicar los tipos de conjuros de ataques y el número que se lleva en combate, el tercer tutorial se centrará en los hechizos de defensa, el cuarto en los hechizos de mejoras y el quinto tutorial en los hechizos de debilidades. Al principio solo estará disponible el primer tutorial, que al realizarlo desbloqueará el siguiente y así hasta terminar.</w:t>
+        <w:t xml:space="preserve"> una pantalla de combate con mensajes explicativos y que esperan que el jugador realice interacciones. El primer tutorial estará centrado en conocer las principales mecánicas de juego y explicar la interfaz del jugador, el segundo tutorial irá centrado en explicar los tipos de conjuros de ataques y el número que se </w:t>
+      </w:r>
+      <w:r>
+        <w:lastRenderedPageBreak/>
+        <w:t>lleva en combate, el tercer tutorial se centrará en los hechizos de defensa, el cuarto en los hechizos de mejoras y el quinto tutorial en los hechizos de debilidades. Al principio solo estará disponible el primer tutorial, que al realizarlo desbloqueará el siguiente y así hasta terminar.</w:t>
       </w:r>
       <w:r>
         <w:t xml:space="preserve"> El esquema que presentarán los tutoriales serán los siguientes:</w:t>
@@ -10401,11 +10839,7 @@
         <w:jc w:val="both"/>
       </w:pPr>
       <w:r>
-        <w:t xml:space="preserve">Comienza todo con una pantalla de combate y aparece un cuadro de diálogo del profesor de batallas de varitas. El texto que aparece por el </w:t>
-      </w:r>
-      <w:r>
-        <w:lastRenderedPageBreak/>
-        <w:t xml:space="preserve">recuadro serán: “Bienvenido a las clases básicas de batallas con varitas. Hoy le explicaremos la conformación del entorno en el que jugará.” </w:t>
+        <w:t xml:space="preserve">Comienza todo con una pantalla de combate y aparece un cuadro de diálogo del profesor de batallas de varitas. El texto que aparece por el recuadro serán: “Bienvenido a las clases básicas de batallas con varitas. Hoy le explicaremos la conformación del entorno en el que jugará.” </w:t>
       </w:r>
     </w:p>
     <w:p>
@@ -10461,7 +10895,11 @@
         <w:jc w:val="both"/>
       </w:pPr>
       <w:r>
-        <w:t>Al explicar la elección de hechizo, se iluminará la parte de interfaz que contiene las letras con las que se va a jugar y el profesor volverá a comentar otra pequeña lección: “Deberás elegir las letras que conforman el hechizo en el orden correcto y de la forma más rápida posible. Ten en cuenta que</w:t>
+        <w:t xml:space="preserve">Al explicar la elección de hechizo, se iluminará la parte de interfaz que contiene las letras con las que se va a jugar y el profesor volverá a comentar otra pequeña lección: “Deberás elegir las letras que conforman el hechizo en el orden correcto y de la forma más rápida posible. Ten en </w:t>
+      </w:r>
+      <w:r>
+        <w:lastRenderedPageBreak/>
+        <w:t>cuenta que</w:t>
       </w:r>
       <w:r>
         <w:t>,</w:t>
@@ -10510,7 +10948,6 @@
           <w:iCs/>
           <w:u w:val="single"/>
         </w:rPr>
-        <w:lastRenderedPageBreak/>
         <w:t>2º tutorial</w:t>
       </w:r>
       <w:r>
@@ -10559,7 +10996,11 @@
         <w:jc w:val="both"/>
       </w:pPr>
       <w:r>
-        <w:t>Se deja que el jugador escoja la carta y la ejecute, dándole la oportunidad de que la escriba por pantalla. Da igual el tiempo en el que lo ejecute ya que será siempre el primero en lanzar el hechizo. Justo al terminarlo el maestro indicará lo siguiente: “Como puedes ver atacar es un elemento fundamental en los combates de varitas y saber elegir correctamente el hechizo va a ser primordial para acabar antes con tu rival. Estudia bien los hechizos de los que dispones y escoge los más oportunos para cada combate”. Con este mensaje aparecer el cuadro de lección completada y la opción de volver al conjunto de todas las del tutorial.</w:t>
+        <w:t xml:space="preserve">Se deja que el jugador escoja la carta y la ejecute, dándole la oportunidad de que la escriba por pantalla. Da igual el tiempo en el que lo ejecute ya </w:t>
+      </w:r>
+      <w:r>
+        <w:lastRenderedPageBreak/>
+        <w:t>que será siempre el primero en lanzar el hechizo. Justo al terminarlo el maestro indicará lo siguiente: “Como puedes ver atacar es un elemento fundamental en los combates de varitas y saber elegir correctamente el hechizo va a ser primordial para acabar antes con tu rival. Estudia bien los hechizos de los que dispones y escoge los más oportunos para cada combate”. Con este mensaje aparecer el cuadro de lección completada y la opción de volver al conjunto de todas las del tutorial.</w:t>
       </w:r>
     </w:p>
     <w:p>
@@ -10581,22 +11022,7 @@
         <w:t>3º tutorial</w:t>
       </w:r>
       <w:r>
-        <w:t xml:space="preserve">: toca el turno de hablar de </w:t>
-      </w:r>
-      <w:r>
-        <w:t xml:space="preserve">los hechizos de </w:t>
-      </w:r>
-      <w:r>
-        <w:t>defensa</w:t>
-      </w:r>
-      <w:r>
-        <w:t xml:space="preserve">, </w:t>
-      </w:r>
-      <w:r>
-        <w:t>aquellos de los que se deben llevar dos tipos en el conjunto total de hechizos</w:t>
-      </w:r>
-      <w:r>
-        <w:t>, pero dentro del combate se podrán usar más de este número de veces. Con todo y con eso, este tutorial mantendrá este orden:</w:t>
+        <w:t>: toca el turno de hablar de los hechizos de defensa, aquellos de los que se deben llevar dos tipos en el conjunto total de hechizos, pero dentro del combate se podrán usar más de este número de veces. Con todo y con eso, este tutorial mantendrá este orden:</w:t>
       </w:r>
     </w:p>
     <w:p>
@@ -10610,26 +11036,7 @@
         <w:jc w:val="both"/>
       </w:pPr>
       <w:r>
-        <w:lastRenderedPageBreak/>
-        <w:t>Aparecerá toda la interfaz del combate y el maestro comenzará la lección con un cuadro de texto que explica lo siguiente: “</w:t>
-      </w:r>
-      <w:r>
-        <w:t>Para cualquier tipo de combate, un buen ataque siempre es una buena defensa</w:t>
-      </w:r>
-      <w:r>
-        <w:t xml:space="preserve">. </w:t>
-      </w:r>
-      <w:r>
-        <w:t>En muchas ocasiones vamos a tener que cubrirnos las espaldas para poder evitar que los golpes que nos den no hagan tanto daño</w:t>
-      </w:r>
-      <w:r>
-        <w:t xml:space="preserve">. Recuerda que por cada duelo solo podrás usar dos tipos de </w:t>
-      </w:r>
-      <w:r>
-        <w:t>defensas</w:t>
-      </w:r>
-      <w:r>
-        <w:t xml:space="preserve"> distintos, por lo que cuando prepares la lista de hechizos que traerás escoge los que mejor te sepas o los que creas que te van a venir mejor”.</w:t>
+        <w:t>Aparecerá toda la interfaz del combate y el maestro comenzará la lección con un cuadro de texto que explica lo siguiente: “Para cualquier tipo de combate, un buen ataque siempre es una buena defensa. En muchas ocasiones vamos a tener que cubrirnos las espaldas para poder evitar que los golpes que nos den no hagan tanto daño. Recuerda que por cada duelo solo podrás usar dos tipos de defensas distintos, por lo que cuando prepares la lista de hechizos que traerás escoge los que mejor te sepas o los que creas que te van a venir mejor”.</w:t>
       </w:r>
     </w:p>
     <w:p>
@@ -10643,19 +11050,7 @@
         <w:jc w:val="both"/>
       </w:pPr>
       <w:r>
-        <w:t xml:space="preserve">Tras ello se enfoca a la mano de hechizos del usuario y se ven dos cartas de </w:t>
-      </w:r>
-      <w:r>
-        <w:t>defensa</w:t>
-      </w:r>
-      <w:r>
-        <w:t xml:space="preserve"> básicas. Ante ello el maestro explicará: “Como cualquier otra carta deberás escogerla entre las dos posibilidades que tienes y una vez hecho eso habrá que conjurarla. Lee bien el hechizo antes de elegirlo, ya que muchas veces hay efectos más allá del nombre que reciben o pueden llegar a ser confusos, aunque por regla general harán </w:t>
-      </w:r>
-      <w:r>
-        <w:t>que puedas evitar daños o curarte algo de vida</w:t>
-      </w:r>
-      <w:r>
-        <w:t>”.</w:t>
+        <w:t>Tras ello se enfoca a la mano de hechizos del usuario y se ven dos cartas de defensa básicas. Ante ello el maestro explicará: “Como cualquier otra carta deberás escogerla entre las dos posibilidades que tienes y una vez hecho eso habrá que conjurarla. Lee bien el hechizo antes de elegirlo, ya que muchas veces hay efectos más allá del nombre que reciben o pueden llegar a ser confusos, aunque por regla general harán que puedas evitar daños o curarte algo de vida”.</w:t>
       </w:r>
     </w:p>
     <w:p>
@@ -10669,13 +11064,11 @@
         <w:jc w:val="both"/>
       </w:pPr>
       <w:r>
-        <w:t>Se deja que el jugador escoja la carta y la ejecute, dándole la oportunidad de que la escriba por pantalla. Da igual el tiempo en el que lo ejecute ya que será siempre el primero en lanzar el hechizo. Justo al terminarlo el maestro indicará lo siguiente: “</w:t>
-      </w:r>
-      <w:r>
-        <w:t>La estrategia es un elemento fundamental en las batallas de varitas y jugar bien las cartas de tu defensa pueden ser cruciales.</w:t>
-      </w:r>
-      <w:r>
-        <w:t xml:space="preserve"> Estudia bien los hechizos de los que dispones y escoge los más oportunos para cada combate”. Con este mensaje aparecer el cuadro de lección completada y la opción de volver al conjunto de todas las del tutorial.</w:t>
+        <w:t xml:space="preserve">Se deja que el jugador escoja la carta y la ejecute, dándole la oportunidad de que la escriba por pantalla. Da igual el tiempo en el que lo ejecute ya que será siempre el primero en lanzar el hechizo. Justo al terminarlo el maestro indicará lo siguiente: “La estrategia es un elemento fundamental en las batallas de varitas y jugar bien las cartas de tu defensa pueden ser cruciales. Estudia bien los hechizos de los que dispones y escoge los más oportunos para cada combate”. Con este mensaje aparecer el cuadro de </w:t>
+      </w:r>
+      <w:r>
+        <w:lastRenderedPageBreak/>
+        <w:t>lección completada y la opción de volver al conjunto de todas las del tutorial.</w:t>
       </w:r>
     </w:p>
     <w:p>
@@ -10717,47 +11110,7 @@
         <w:jc w:val="both"/>
       </w:pPr>
       <w:r>
-        <w:t>Aparecerá toda la interfaz del combate y el maestro comenzará la lección con un cuadro de texto que explica lo siguiente: “</w:t>
-      </w:r>
-      <w:r>
-        <w:t xml:space="preserve">No todo va a ser atacar </w:t>
-      </w:r>
-      <w:r>
-        <w:lastRenderedPageBreak/>
-        <w:t>y defender, ya que la magia puede llegar a otorgarnos una potencia que no podemos imaginar</w:t>
-      </w:r>
-      <w:r>
-        <w:t xml:space="preserve">. </w:t>
-      </w:r>
-      <w:r>
-        <w:t>Combinar algunos hechizos con nuestras defensas y con nuestros ataques puede ser crucial para darle el golpe de gracia a un rival</w:t>
-      </w:r>
-      <w:r>
-        <w:t xml:space="preserve">. Recuerda que por cada duelo solo podrás usar </w:t>
-      </w:r>
-      <w:r>
-        <w:t>un</w:t>
-      </w:r>
-      <w:r>
-        <w:t xml:space="preserve"> tipo de </w:t>
-      </w:r>
-      <w:r>
-        <w:t>mejora distinta</w:t>
-      </w:r>
-      <w:r>
-        <w:t xml:space="preserve">, por lo que cuando prepares la lista de hechizos que traerás escoge </w:t>
-      </w:r>
-      <w:r>
-        <w:t>el</w:t>
-      </w:r>
-      <w:r>
-        <w:t xml:space="preserve"> que mejor te sepas o </w:t>
-      </w:r>
-      <w:r>
-        <w:t>el</w:t>
-      </w:r>
-      <w:r>
-        <w:t xml:space="preserve"> que creas que te va a venir mejor”.</w:t>
+        <w:t>Aparecerá toda la interfaz del combate y el maestro comenzará la lección con un cuadro de texto que explica lo siguiente: “No todo va a ser atacar y defender, ya que la magia puede llegar a otorgarnos una potencia que no podemos imaginar. Combinar algunos hechizos con nuestras defensas y con nuestros ataques puede ser crucial para darle el golpe de gracia a un rival. Recuerda que por cada duelo solo podrás usar un tipo de mejora distinta, por lo que cuando prepares la lista de hechizos que traerás escoge el que mejor te sepas o el que creas que te va a venir mejor”.</w:t>
       </w:r>
     </w:p>
     <w:p>
@@ -10771,25 +11124,7 @@
         <w:jc w:val="both"/>
       </w:pPr>
       <w:r>
-        <w:t xml:space="preserve">Tras ello se enfoca a la mano de hechizos del usuario y se ven dos cartas de </w:t>
-      </w:r>
-      <w:r>
-        <w:t>mejora</w:t>
-      </w:r>
-      <w:r>
-        <w:t xml:space="preserve"> básicas</w:t>
-      </w:r>
-      <w:r>
-        <w:t>, ambas la misma</w:t>
-      </w:r>
-      <w:r>
-        <w:t xml:space="preserve">. Ante ello el maestro explicará: “Como cualquier otra carta deberás escogerla entre las dos posibilidades que tienes y una vez hecho eso habrá que conjurarla. Lee bien el hechizo antes de elegirlo, ya que muchas veces hay efectos más allá del nombre que reciben o pueden llegar a ser confusos, aunque por regla general </w:t>
-      </w:r>
-      <w:r>
-        <w:t>tienden a generar una mejora en ti mismo, que dura un solo turno o varios</w:t>
-      </w:r>
-      <w:r>
-        <w:t>”.</w:t>
+        <w:t>Tras ello se enfoca a la mano de hechizos del usuario y se ven dos cartas de mejora básicas, ambas la misma. Ante ello el maestro explicará: “Como cualquier otra carta deberás escogerla entre las dos posibilidades que tienes y una vez hecho eso habrá que conjurarla. Lee bien el hechizo antes de elegirlo, ya que muchas veces hay efectos más allá del nombre que reciben o pueden llegar a ser confusos, aunque por regla general tienden a generar una mejora en ti mismo, que dura un solo turno o varios”.</w:t>
       </w:r>
     </w:p>
     <w:p>
@@ -10803,13 +11138,7 @@
         <w:jc w:val="both"/>
       </w:pPr>
       <w:r>
-        <w:t>Se deja que el jugador escoja la carta y la ejecute, dándole la oportunidad de que la escriba por pantalla. Da igual el tiempo en el que lo ejecute ya que será siempre el primero en lanzar el hechizo. Justo al terminarlo el maestro indicará lo siguiente: “</w:t>
-      </w:r>
-      <w:r>
-        <w:t>Es verdad que no va a ser un efecto inmediato, pero puede llegar a plantearnos un factor estratégico que no se espera nuestro rival</w:t>
-      </w:r>
-      <w:r>
-        <w:t>. Estudia bien los hechizos de los que dispones y escoge los más oportunos para cada combate”. Con este mensaje aparecer el cuadro de lección completada y la opción de volver al conjunto de todas las del tutorial.</w:t>
+        <w:t>Se deja que el jugador escoja la carta y la ejecute, dándole la oportunidad de que la escriba por pantalla. Da igual el tiempo en el que lo ejecute ya que será siempre el primero en lanzar el hechizo. Justo al terminarlo el maestro indicará lo siguiente: “Es verdad que no va a ser un efecto inmediato, pero puede llegar a plantearnos un factor estratégico que no se espera nuestro rival. Estudia bien los hechizos de los que dispones y escoge los más oportunos para cada combate”. Con este mensaje aparecer el cuadro de lección completada y la opción de volver al conjunto de todas las del tutorial.</w:t>
       </w:r>
     </w:p>
     <w:p>
@@ -10828,6 +11157,7 @@
           <w:iCs/>
           <w:u w:val="single"/>
         </w:rPr>
+        <w:lastRenderedPageBreak/>
         <w:t>5</w:t>
       </w:r>
       <w:r>
@@ -10895,7 +11225,6 @@
         <w:t xml:space="preserve">. </w:t>
       </w:r>
       <w:r>
-        <w:lastRenderedPageBreak/>
         <w:t>Saber escoger qué penalizaciones aplicar y en qué momento pueden agilizar un combate y hacer que el tiempo sea el peor enemigo de nuestro rival</w:t>
       </w:r>
       <w:r>
@@ -10965,6 +11294,7 @@
           <w:i/>
           <w:iCs/>
         </w:rPr>
+        <w:lastRenderedPageBreak/>
         <w:t>Pantalla de modo contra IA:</w:t>
       </w:r>
       <w:r>
@@ -11011,11 +11341,7 @@
         <w:t>:</w:t>
       </w:r>
       <w:r>
-        <w:t xml:space="preserve"> para este tipo de inteligencia se establecerá una configuración de ataques y defensas de nivel 1, escogidas de forma aleatoria entre todos los que hay. En cuanto a las mejoras y debilidades ocurrirá lo mismo, pero solo se elegirá una de nivel 1. Para dar una capa más de identificación de dificultad, se </w:t>
-      </w:r>
-      <w:r>
-        <w:lastRenderedPageBreak/>
-        <w:t>establecerá un tiempo determinado alto para la elaboración del hechizo y que se pueda comparar con el ejecutado por el usuario.</w:t>
+        <w:t xml:space="preserve"> para este tipo de inteligencia se establecerá una configuración de ataques y defensas de nivel 1, escogidas de forma aleatoria entre todos los que hay. En cuanto a las mejoras y debilidades ocurrirá lo mismo, pero solo se elegirá una de nivel 1. Para dar una capa más de identificación de dificultad, se establecerá un tiempo determinado alto para la elaboración del hechizo y que se pueda comparar con el ejecutado por el usuario.</w:t>
       </w:r>
     </w:p>
     <w:p>
@@ -11037,28 +11363,7 @@
         <w:t>Inteligencia artificial en medio</w:t>
       </w:r>
       <w:r>
-        <w:t xml:space="preserve">: </w:t>
-      </w:r>
-      <w:r>
-        <w:t xml:space="preserve">para este tipo de inteligencia se establecerá una configuración de ataques y defensas de nivel </w:t>
-      </w:r>
-      <w:r>
-        <w:t>2</w:t>
-      </w:r>
-      <w:r>
-        <w:t xml:space="preserve">, escogidas de forma aleatoria entre todos los que hay. En cuanto a las mejoras y debilidades ocurrirá lo mismo, pero solo se elegirá una de nivel </w:t>
-      </w:r>
-      <w:r>
-        <w:t>2</w:t>
-      </w:r>
-      <w:r>
-        <w:t xml:space="preserve">. Para dar una capa más de identificación de dificultad, se establecerá un tiempo determinado </w:t>
-      </w:r>
-      <w:r>
-        <w:t>medio</w:t>
-      </w:r>
-      <w:r>
-        <w:t xml:space="preserve"> para la elaboración del hechizo y que se pueda comparar con el ejecutado por el usuario.</w:t>
+        <w:t>: para este tipo de inteligencia se establecerá una configuración de ataques y defensas de nivel 2, escogidas de forma aleatoria entre todos los que hay. En cuanto a las mejoras y debilidades ocurrirá lo mismo, pero solo se elegirá una de nivel 2. Para dar una capa más de identificación de dificultad, se establecerá un tiempo determinado medio para la elaboración del hechizo y que se pueda comparar con el ejecutado por el usuario.</w:t>
       </w:r>
     </w:p>
     <w:p>
@@ -11086,25 +11391,7 @@
         <w:t xml:space="preserve"> </w:t>
       </w:r>
       <w:r>
-        <w:t xml:space="preserve">para este tipo de inteligencia se establecerá una configuración de ataques y defensas de nivel </w:t>
-      </w:r>
-      <w:r>
-        <w:t>3</w:t>
-      </w:r>
-      <w:r>
-        <w:t xml:space="preserve">, escogidas de forma aleatoria entre todos los que hay. En cuanto a las mejoras y debilidades ocurrirá lo mismo, pero solo se elegirá una de nivel </w:t>
-      </w:r>
-      <w:r>
-        <w:t>3</w:t>
-      </w:r>
-      <w:r>
-        <w:t xml:space="preserve">. Para dar una capa más de identificación de dificultad, se establecerá un tiempo determinado </w:t>
-      </w:r>
-      <w:r>
-        <w:t>bajo</w:t>
-      </w:r>
-      <w:r>
-        <w:t xml:space="preserve"> para la elaboración del hechizo y que se pueda comparar con el ejecutado por el usuario.</w:t>
+        <w:t>para este tipo de inteligencia se establecerá una configuración de ataques y defensas de nivel 3, escogidas de forma aleatoria entre todos los que hay. En cuanto a las mejoras y debilidades ocurrirá lo mismo, pero solo se elegirá una de nivel 3. Para dar una capa más de identificación de dificultad, se establecerá un tiempo determinado bajo para la elaboración del hechizo y que se pueda comparar con el ejecutado por el usuario.</w:t>
       </w:r>
     </w:p>
     <w:p>
@@ -11143,6 +11430,7 @@
           <w:i/>
           <w:iCs/>
         </w:rPr>
+        <w:lastRenderedPageBreak/>
         <w:t>Pantalla de modo multijugador:</w:t>
       </w:r>
       <w:r>
@@ -11169,7 +11457,6 @@
           <w:i/>
           <w:iCs/>
         </w:rPr>
-        <w:lastRenderedPageBreak/>
         <w:t>Ser el jugador victorioso:</w:t>
       </w:r>
       <w:r>
@@ -11264,6 +11551,7 @@
         <w:jc w:val="both"/>
       </w:pPr>
       <w:r>
+        <w:lastRenderedPageBreak/>
         <w:t>La zona de la interfaz se transforma en un tablero/teclado donde el jugador deberá pulsar en orden las letras que conforman el hechizo.</w:t>
       </w:r>
     </w:p>
@@ -11302,11 +11590,7 @@
         <w:jc w:val="both"/>
       </w:pPr>
       <w:r>
-        <w:t xml:space="preserve">El combate acabará cuando uno de los dos jugadores alcance una vida equivalente a 1, de forma que aparece un menú emergente para volver al menú del que provenga: si es del modo historia volverá al modo historia, si es del modo un jugador a ese modo y si es del modo </w:t>
-      </w:r>
-      <w:r>
-        <w:lastRenderedPageBreak/>
-        <w:t>multijugador, retomará la sala donde se da la opción de buscar un segundo jugador. En todo momento del combate, si está jugando en solitario, el jugador podrá pulsar un botón en la esquina superior izquierda para el modo de pausa, donde se puede continuar o salir de la partida al menú principal.</w:t>
+        <w:t>El combate acabará cuando uno de los dos jugadores alcance una vida equivalente a 1, de forma que aparece un menú emergente para volver al menú del que provenga: si es del modo historia volverá al modo historia, si es del modo un jugador a ese modo y si es del modo multijugador, retomará la sala donde se da la opción de buscar un segundo jugador. En todo momento del combate, si está jugando en solitario, el jugador podrá pulsar un botón en la esquina superior izquierda para el modo de pausa, donde se puede continuar o salir de la partida al menú principal.</w:t>
       </w:r>
     </w:p>
     <w:p>
@@ -11397,6 +11681,7 @@
           <w:sz w:val="44"/>
           <w:szCs w:val="44"/>
         </w:rPr>
+        <w:lastRenderedPageBreak/>
         <w:t>AÑADIR AQUÍ LAYOUT DE CADA INTERFAZ</w:t>
       </w:r>
     </w:p>
@@ -11408,7 +11693,6 @@
       <w:bookmarkStart w:id="56" w:name="_Toc260934110"/>
       <w:bookmarkStart w:id="57" w:name="_Toc85132430"/>
       <w:r>
-        <w:lastRenderedPageBreak/>
         <w:t>7.2</w:t>
       </w:r>
       <w:r>
@@ -12559,7 +12843,7 @@
   <w:abstractNum w:abstractNumId="1" w15:restartNumberingAfterBreak="0">
     <w:nsid w:val="0C78171A"/>
     <w:multiLevelType w:val="hybridMultilevel"/>
-    <w:tmpl w:val="91BC57E2"/>
+    <w:tmpl w:val="CD94462E"/>
     <w:lvl w:ilvl="0" w:tplc="0C0A0001">
       <w:start w:val="1"/>
       <w:numFmt w:val="bullet"/>
@@ -12596,7 +12880,7 @@
         <w:rFonts w:ascii="Wingdings" w:hAnsi="Wingdings" w:hint="default"/>
       </w:rPr>
     </w:lvl>
-    <w:lvl w:ilvl="3" w:tplc="0C0A0001" w:tentative="1">
+    <w:lvl w:ilvl="3" w:tplc="0C0A0001">
       <w:start w:val="1"/>
       <w:numFmt w:val="bullet"/>
       <w:lvlText w:val=""/>
@@ -12608,19 +12892,18 @@
         <w:rFonts w:ascii="Symbol" w:hAnsi="Symbol" w:hint="default"/>
       </w:rPr>
     </w:lvl>
-    <w:lvl w:ilvl="4" w:tplc="0C0A0003" w:tentative="1">
-      <w:start w:val="1"/>
+    <w:lvl w:ilvl="4" w:tplc="EA380FE2">
       <w:numFmt w:val="bullet"/>
-      <w:lvlText w:val="o"/>
+      <w:lvlText w:val="-"/>
       <w:lvlJc w:val="left"/>
       <w:pPr>
         <w:ind w:left="3600" w:hanging="360"/>
       </w:pPr>
       <w:rPr>
-        <w:rFonts w:ascii="Courier New" w:hAnsi="Courier New" w:cs="Courier New" w:hint="default"/>
+        <w:rFonts w:ascii="Calibri" w:eastAsiaTheme="minorHAnsi" w:hAnsi="Calibri" w:cs="Calibri" w:hint="default"/>
       </w:rPr>
     </w:lvl>
-    <w:lvl w:ilvl="5" w:tplc="0C0A0005" w:tentative="1">
+    <w:lvl w:ilvl="5" w:tplc="0C0A0005">
       <w:start w:val="1"/>
       <w:numFmt w:val="bullet"/>
       <w:lvlText w:val=""/>
@@ -15695,6 +15978,7 @@
   <w:style w:type="character" w:default="1" w:styleId="Fuentedeprrafopredeter">
     <w:name w:val="Default Paragraph Font"/>
     <w:uiPriority w:val="1"/>
+    <w:semiHidden/>
     <w:unhideWhenUsed/>
   </w:style>
   <w:style w:type="table" w:default="1" w:styleId="Tablanormal">
@@ -16196,6 +16480,21 @@
 </file>
 
 <file path=customXml/item1.xml><?xml version="1.0" encoding="utf-8"?>
+<?mso-contentType ?>
+<FormTemplates xmlns="http://schemas.microsoft.com/sharepoint/v3/contenttype/forms">
+  <Display>DocumentLibraryForm</Display>
+  <Edit>DocumentLibraryForm</Edit>
+  <New>DocumentLibraryForm</New>
+</FormTemplates>
+</file>
+
+<file path=customXml/item2.xml><?xml version="1.0" encoding="utf-8"?>
+<p:properties xmlns:p="http://schemas.microsoft.com/office/2006/metadata/properties" xmlns:xsi="http://www.w3.org/2001/XMLSchema-instance" xmlns:pc="http://schemas.microsoft.com/office/infopath/2007/PartnerControls">
+  <documentManagement/>
+</p:properties>
+</file>
+
+<file path=customXml/item3.xml><?xml version="1.0" encoding="utf-8"?>
 <ct:contentTypeSchema xmlns:ct="http://schemas.microsoft.com/office/2006/metadata/contentType" xmlns:ma="http://schemas.microsoft.com/office/2006/metadata/properties/metaAttributes" ct:_="" ma:_="" ma:contentTypeName="Documento" ma:contentTypeID="0x0101001E940D37F1D6224B944182C7F58E3D79" ma:contentTypeVersion="8" ma:contentTypeDescription="Crear nuevo documento." ma:contentTypeScope="" ma:versionID="2d9a715b98476782950dbb5c5633bc9a">
   <xsd:schema xmlns:xsd="http://www.w3.org/2001/XMLSchema" xmlns:xs="http://www.w3.org/2001/XMLSchema" xmlns:p="http://schemas.microsoft.com/office/2006/metadata/properties" xmlns:ns2="f44c1561-e046-419c-ae02-5241319b114b" targetNamespace="http://schemas.microsoft.com/office/2006/metadata/properties" ma:root="true" ma:fieldsID="1427a9d90aa486aebdb9ef75dfc3ff2b" ns2:_="">
     <xsd:import namespace="f44c1561-e046-419c-ae02-5241319b114b"/>
@@ -16367,22 +16666,24 @@
 </ct:contentTypeSchema>
 </file>
 
-<file path=customXml/item2.xml><?xml version="1.0" encoding="utf-8"?>
-<p:properties xmlns:p="http://schemas.microsoft.com/office/2006/metadata/properties" xmlns:xsi="http://www.w3.org/2001/XMLSchema-instance" xmlns:pc="http://schemas.microsoft.com/office/infopath/2007/PartnerControls">
-  <documentManagement/>
-</p:properties>
+<file path=customXml/itemProps1.xml><?xml version="1.0" encoding="utf-8"?>
+<ds:datastoreItem xmlns:ds="http://schemas.openxmlformats.org/officeDocument/2006/customXml" ds:itemID="{EF947E13-2F93-4540-8B72-8F5A7373E8BF}">
+  <ds:schemaRefs>
+    <ds:schemaRef ds:uri="http://schemas.microsoft.com/sharepoint/v3/contenttype/forms"/>
+  </ds:schemaRefs>
+</ds:datastoreItem>
 </file>
 
-<file path=customXml/item3.xml><?xml version="1.0" encoding="utf-8"?>
-<?mso-contentType ?>
-<FormTemplates xmlns="http://schemas.microsoft.com/sharepoint/v3/contenttype/forms">
-  <Display>DocumentLibraryForm</Display>
-  <Edit>DocumentLibraryForm</Edit>
-  <New>DocumentLibraryForm</New>
-</FormTemplates>
+<file path=customXml/itemProps2.xml><?xml version="1.0" encoding="utf-8"?>
+<ds:datastoreItem xmlns:ds="http://schemas.openxmlformats.org/officeDocument/2006/customXml" ds:itemID="{26846F70-38C7-4076-9511-3083AA691AED}">
+  <ds:schemaRefs>
+    <ds:schemaRef ds:uri="http://schemas.microsoft.com/office/2006/metadata/properties"/>
+    <ds:schemaRef ds:uri="http://schemas.microsoft.com/office/infopath/2007/PartnerControls"/>
+  </ds:schemaRefs>
+</ds:datastoreItem>
 </file>
 
-<file path=customXml/itemProps1.xml><?xml version="1.0" encoding="utf-8"?>
+<file path=customXml/itemProps3.xml><?xml version="1.0" encoding="utf-8"?>
 <ds:datastoreItem xmlns:ds="http://schemas.openxmlformats.org/officeDocument/2006/customXml" ds:itemID="{696AD1C9-360F-4A39-9545-EA1C9BAAFF89}">
   <ds:schemaRefs>
     <ds:schemaRef ds:uri="http://schemas.microsoft.com/office/2006/metadata/contentType"/>
@@ -16398,21 +16699,4 @@
     <ds:schemaRef ds:uri="http://schemas.microsoft.com/internal/obd"/>
   </ds:schemaRefs>
 </ds:datastoreItem>
-</file>
-
-<file path=customXml/itemProps2.xml><?xml version="1.0" encoding="utf-8"?>
-<ds:datastoreItem xmlns:ds="http://schemas.openxmlformats.org/officeDocument/2006/customXml" ds:itemID="{26846F70-38C7-4076-9511-3083AA691AED}">
-  <ds:schemaRefs>
-    <ds:schemaRef ds:uri="http://schemas.microsoft.com/office/2006/metadata/properties"/>
-    <ds:schemaRef ds:uri="http://schemas.microsoft.com/office/infopath/2007/PartnerControls"/>
-  </ds:schemaRefs>
-</ds:datastoreItem>
-</file>
-
-<file path=customXml/itemProps3.xml><?xml version="1.0" encoding="utf-8"?>
-<ds:datastoreItem xmlns:ds="http://schemas.openxmlformats.org/officeDocument/2006/customXml" ds:itemID="{EF947E13-2F93-4540-8B72-8F5A7373E8BF}">
-  <ds:schemaRefs>
-    <ds:schemaRef ds:uri="http://schemas.microsoft.com/sharepoint/v3/contenttype/forms"/>
-  </ds:schemaRefs>
-</ds:datastoreItem>
 </file>
</xml_diff>

<commit_message>
Comienzo de nivel 5 preparado
</commit_message>
<xml_diff>
--- a/source/Portfolio y GDD/GDD - Spelling - Fire MeatBall Games.docx
+++ b/source/Portfolio y GDD/GDD - Spelling - Fire MeatBall Games.docx
@@ -11471,13 +11471,17 @@
         </w:numPr>
         <w:spacing w:line="360" w:lineRule="auto"/>
         <w:jc w:val="both"/>
+      </w:pPr>
+      <w:r>
         <w:rPr>
           <w:b/>
           <w:bCs/>
           <w:i/>
           <w:iCs/>
         </w:rPr>
-      </w:pPr>
+        <w:lastRenderedPageBreak/>
+        <w:t>Nivel 3:</w:t>
+      </w:r>
       <w:r>
         <w:rPr>
           <w:b/>
@@ -11485,8 +11489,458 @@
           <w:i/>
           <w:iCs/>
         </w:rPr>
-        <w:t>Nivel 3:</w:t>
-      </w:r>
+        <w:t xml:space="preserve"> </w:t>
+      </w:r>
+      <w:r>
+        <w:t>vuelve a aparecer un nivel en el cual el protagonista no podrá realizar un combate al uso, sino que solo se encargará de lanzar hechizos.</w:t>
+      </w:r>
+      <w:r>
+        <w:t xml:space="preserve"> Además, se comenzará a vislumbrar una situación </w:t>
+      </w:r>
+      <w:proofErr w:type="gramStart"/>
+      <w:r>
+        <w:t>nunca antes</w:t>
+      </w:r>
+      <w:proofErr w:type="gramEnd"/>
+      <w:r>
+        <w:t xml:space="preserve"> vista: las debilidades. El enemigo que aparece en el nivel es </w:t>
+      </w:r>
+      <w:proofErr w:type="spellStart"/>
+      <w:r>
+        <w:t>Lacert</w:t>
+      </w:r>
+      <w:proofErr w:type="spellEnd"/>
+      <w:r>
+        <w:t>, quien comentará lo siguiente antes de poder entrar en el nivel:</w:t>
+      </w:r>
+    </w:p>
+    <w:p>
+      <w:pPr>
+        <w:pStyle w:val="Prrafodelista"/>
+        <w:numPr>
+          <w:ilvl w:val="4"/>
+          <w:numId w:val="17"/>
+        </w:numPr>
+        <w:spacing w:line="360" w:lineRule="auto"/>
+        <w:jc w:val="both"/>
+      </w:pPr>
+      <w:r>
+        <w:t>Parece que eres tan valiente como parece, pero ¿serás capaz de ganarme en un combate? Apuesto todo el dinero que tengo a que no.</w:t>
+      </w:r>
+    </w:p>
+    <w:p>
+      <w:pPr>
+        <w:pStyle w:val="Prrafodelista"/>
+        <w:spacing w:line="360" w:lineRule="auto"/>
+        <w:ind w:left="1440"/>
+        <w:jc w:val="both"/>
+      </w:pPr>
+      <w:r>
+        <w:t xml:space="preserve">Con esa frase terminada comenzará la partida que da lugar a este tercer nivel, la cual se centrará en un abuso por parte de </w:t>
+      </w:r>
+      <w:proofErr w:type="spellStart"/>
+      <w:r>
+        <w:t>Lacert</w:t>
+      </w:r>
+      <w:proofErr w:type="spellEnd"/>
+      <w:r>
+        <w:t xml:space="preserve">. De esta forma, lo primero que ocurrirá será que </w:t>
+      </w:r>
+      <w:proofErr w:type="spellStart"/>
+      <w:r>
+        <w:t>Lacert</w:t>
+      </w:r>
+      <w:proofErr w:type="spellEnd"/>
+      <w:r>
+        <w:t xml:space="preserve"> lanza un hechizo de desordenación de letras al protagonista, lo que permitirá que comience el combate con esta debilidad incluida. Actualmente el protagonista no conoce la forma de poder quitar estos estados durante el combate, algo que dificultará un poco su ejecución. No obstante, en el momento en que haya logrado ejecutar 5 hechizos, con o sin éxito, la partida acabará con </w:t>
+      </w:r>
+      <w:proofErr w:type="spellStart"/>
+      <w:r>
+        <w:t>Lacert</w:t>
+      </w:r>
+      <w:proofErr w:type="spellEnd"/>
+      <w:r>
+        <w:t xml:space="preserve"> lanzando un hechizo fulminante, hasta entonces no lanzará nada. Antes de que comience el combate </w:t>
+      </w:r>
+      <w:proofErr w:type="spellStart"/>
+      <w:r>
+        <w:t>Lacert</w:t>
+      </w:r>
+      <w:proofErr w:type="spellEnd"/>
+      <w:r>
+        <w:t xml:space="preserve"> comentará lo siguiente:</w:t>
+      </w:r>
+    </w:p>
+    <w:p>
+      <w:pPr>
+        <w:pStyle w:val="Prrafodelista"/>
+        <w:numPr>
+          <w:ilvl w:val="4"/>
+          <w:numId w:val="17"/>
+        </w:numPr>
+        <w:spacing w:line="360" w:lineRule="auto"/>
+        <w:jc w:val="both"/>
+      </w:pPr>
+      <w:r>
+        <w:t>He oído que tu familia tiene mucho dinero gracias a los duelos de varitas. No importará que me quede con toda tu matrícula si te gano ¿verdad?</w:t>
+      </w:r>
+    </w:p>
+    <w:p>
+      <w:pPr>
+        <w:pStyle w:val="Prrafodelista"/>
+        <w:numPr>
+          <w:ilvl w:val="4"/>
+          <w:numId w:val="17"/>
+        </w:numPr>
+        <w:spacing w:line="360" w:lineRule="auto"/>
+        <w:jc w:val="both"/>
+      </w:pPr>
+      <w:r>
+        <w:t>Para probar tu potencial, vamos a complicarte un poco las cosas, bravucón.</w:t>
+      </w:r>
+    </w:p>
+    <w:p>
+      <w:pPr>
+        <w:pStyle w:val="Prrafodelista"/>
+        <w:spacing w:line="360" w:lineRule="auto"/>
+        <w:ind w:left="1440"/>
+        <w:jc w:val="both"/>
+      </w:pPr>
+      <w:r>
+        <w:t xml:space="preserve">Tras la ejecución, fallida o no, de cinco hechizos terminará el combate y el propio </w:t>
+      </w:r>
+      <w:proofErr w:type="spellStart"/>
+      <w:r>
+        <w:t>Lacert</w:t>
+      </w:r>
+      <w:proofErr w:type="spellEnd"/>
+      <w:r>
+        <w:t xml:space="preserve"> volverá a mostrar un diálogo por pantalla, previamente a la aparición de la puntuación del jugador.</w:t>
+      </w:r>
+    </w:p>
+    <w:p>
+      <w:pPr>
+        <w:pStyle w:val="Prrafodelista"/>
+        <w:numPr>
+          <w:ilvl w:val="4"/>
+          <w:numId w:val="17"/>
+        </w:numPr>
+        <w:spacing w:line="360" w:lineRule="auto"/>
+        <w:jc w:val="both"/>
+      </w:pPr>
+      <w:r>
+        <w:t xml:space="preserve">Mucho </w:t>
+      </w:r>
+      <w:proofErr w:type="gramStart"/>
+      <w:r>
+        <w:t>hablar</w:t>
+      </w:r>
+      <w:proofErr w:type="gramEnd"/>
+      <w:r>
+        <w:t xml:space="preserve"> pero poco mostrar en el campo. Vete a jugar a otras cosas y déjanos a los mayores continuar con los deportes de verdad.</w:t>
+      </w:r>
+    </w:p>
+    <w:p>
+      <w:pPr>
+        <w:pStyle w:val="Prrafodelista"/>
+        <w:spacing w:line="360" w:lineRule="auto"/>
+        <w:ind w:left="1440"/>
+        <w:jc w:val="both"/>
+      </w:pPr>
+      <w:r>
+        <w:t xml:space="preserve">Después de las palabras de </w:t>
+      </w:r>
+      <w:proofErr w:type="spellStart"/>
+      <w:r>
+        <w:t>Lacert</w:t>
+      </w:r>
+      <w:proofErr w:type="spellEnd"/>
+      <w:r>
+        <w:t>, llegará Nigel para intentar consolar al jugador, comunicándole lo siguiente.</w:t>
+      </w:r>
+    </w:p>
+    <w:p>
+      <w:pPr>
+        <w:pStyle w:val="Prrafodelista"/>
+        <w:numPr>
+          <w:ilvl w:val="4"/>
+          <w:numId w:val="17"/>
+        </w:numPr>
+        <w:spacing w:line="360" w:lineRule="auto"/>
+        <w:jc w:val="both"/>
+      </w:pPr>
+      <w:r>
+        <w:t xml:space="preserve">Tío sé que estás preocupado, pero al menos estamos sanos y salvos. Habrá que entrenar y tratar de derrotar a este </w:t>
+      </w:r>
+      <w:proofErr w:type="spellStart"/>
+      <w:r>
+        <w:t>Lacert</w:t>
+      </w:r>
+      <w:proofErr w:type="spellEnd"/>
+      <w:r>
+        <w:t xml:space="preserve"> </w:t>
+      </w:r>
+      <w:r>
+        <w:t>para</w:t>
+      </w:r>
+      <w:r>
+        <w:t xml:space="preserve"> ganar el Torneo del Mago de la Varita de Hierro. </w:t>
+      </w:r>
+      <w:r>
+        <w:t>Es la única forma de recuperar tu dinero.</w:t>
+      </w:r>
+    </w:p>
+    <w:p>
+      <w:pPr>
+        <w:pStyle w:val="Prrafodelista"/>
+        <w:spacing w:line="360" w:lineRule="auto"/>
+        <w:ind w:left="1440"/>
+        <w:jc w:val="both"/>
+      </w:pPr>
+      <w:r>
+        <w:lastRenderedPageBreak/>
+        <w:t xml:space="preserve">Al terminar las palabras de Nigel aparecerá por pantalla la puntuación, la cual será de tres estrellas en caso de que los cinco hechizos que se han podido jugar, se han jugado perfectamente, aunque no hayan hecho daño a </w:t>
+      </w:r>
+      <w:proofErr w:type="spellStart"/>
+      <w:r>
+        <w:t>Lacert</w:t>
+      </w:r>
+      <w:proofErr w:type="spellEnd"/>
+      <w:r>
+        <w:t>. La puntuación será de 2 estrellas si se han ejecutado 3 o 4 hechizos correctamente de los que se tenían que jugar y será de una estrella en caso de haber completado 1 o 2 con éxito. Hay que tener en cuenta que se valora la dificultad con la que han ejecutado los hechizos a pesar de la debilidad. El próximo nivel ocurrirá en la Universidad Pseudo-Invisible, por lo que al acabar aparecerá la cámara enfocada en este lugar.</w:t>
+      </w:r>
+    </w:p>
+    <w:p>
+      <w:pPr>
+        <w:pStyle w:val="Prrafodelista"/>
+        <w:numPr>
+          <w:ilvl w:val="1"/>
+          <w:numId w:val="17"/>
+        </w:numPr>
+        <w:spacing w:line="360" w:lineRule="auto"/>
+        <w:jc w:val="both"/>
+      </w:pPr>
+      <w:r>
+        <w:rPr>
+          <w:b/>
+          <w:bCs/>
+          <w:i/>
+          <w:iCs/>
+        </w:rPr>
+        <w:t>Nivel 4:</w:t>
+      </w:r>
+      <w:r>
+        <w:rPr>
+          <w:b/>
+          <w:bCs/>
+          <w:i/>
+          <w:iCs/>
+        </w:rPr>
+        <w:t xml:space="preserve"> </w:t>
+      </w:r>
+      <w:r>
+        <w:t>frustrado, el protagonista de la historia volverá a la universidad con Nigel y tratarán de buscar un plan para poder recuperar el dinero y emprender la nueva enmienda que se han marcado. De esta forma, el próximo rival va a ser Nigel como muestra de entrenamiento para un duelo de verdad y comprobando que no se encuentra tan mal como parece. El personaje que aparece en la miniatura del nivel es Nigel que comenta lo siguiente antes de empezar la partida:</w:t>
+      </w:r>
+    </w:p>
+    <w:p>
+      <w:pPr>
+        <w:pStyle w:val="Prrafodelista"/>
+        <w:numPr>
+          <w:ilvl w:val="4"/>
+          <w:numId w:val="17"/>
+        </w:numPr>
+        <w:spacing w:line="360" w:lineRule="auto"/>
+        <w:jc w:val="both"/>
+      </w:pPr>
+      <w:r>
+        <w:t xml:space="preserve">Tenemos que darle duro a esto. He mejorado un poco con respecto a la última vez, a ver si encontramos el secreto de </w:t>
+      </w:r>
+      <w:proofErr w:type="spellStart"/>
+      <w:r>
+        <w:t>Lacert</w:t>
+      </w:r>
+      <w:proofErr w:type="spellEnd"/>
+      <w:r>
+        <w:t>.</w:t>
+      </w:r>
+    </w:p>
+    <w:p>
+      <w:pPr>
+        <w:pStyle w:val="Prrafodelista"/>
+        <w:spacing w:line="360" w:lineRule="auto"/>
+        <w:ind w:left="1440"/>
+        <w:jc w:val="both"/>
+      </w:pPr>
+      <w:r>
+        <w:t xml:space="preserve">Una vez hecho el comentario de Nigel comenzará el duelo entre ambos personajes dentro de la universidad. Se trata de un duelo normal, en el que Nigel no fallará los hechizos y tan solo se encargará de jugar las cartas que presenta actualmente el usuario. Dichas cartas son </w:t>
+      </w:r>
+      <w:proofErr w:type="gramStart"/>
+      <w:r>
+        <w:t>ataques débil</w:t>
+      </w:r>
+      <w:proofErr w:type="gramEnd"/>
+      <w:r>
+        <w:t xml:space="preserve"> 1, ataque medio 1, curación débil 1 y aumento de defensa 1. Va a tratarse de un combate más cercano a la realidad pero como si se tratase de una IA limitada por esas cartas y mucho retraso, como si fuera mucho más lento que el jugador. Sin mediar ninguna palabra comenzará el duelo cuando se dé la señal.</w:t>
+      </w:r>
+    </w:p>
+    <w:p>
+      <w:pPr>
+        <w:pStyle w:val="Prrafodelista"/>
+        <w:spacing w:line="360" w:lineRule="auto"/>
+        <w:ind w:left="1440"/>
+        <w:jc w:val="both"/>
+      </w:pPr>
+      <w:r>
+        <w:t>Con el duelo acabado, es decir, cuando el jugador derrote a Nigel usando bien sus cartas, aparecerá un comentario del personaje:</w:t>
+      </w:r>
+    </w:p>
+    <w:p>
+      <w:pPr>
+        <w:pStyle w:val="Prrafodelista"/>
+        <w:numPr>
+          <w:ilvl w:val="4"/>
+          <w:numId w:val="17"/>
+        </w:numPr>
+        <w:spacing w:line="360" w:lineRule="auto"/>
+        <w:jc w:val="both"/>
+      </w:pPr>
+      <w:r>
+        <w:t xml:space="preserve">Vaya, dándole tanta caña veo que te manejas con lo básico, pero </w:t>
+      </w:r>
+      <w:proofErr w:type="spellStart"/>
+      <w:r>
+        <w:t>Lacert</w:t>
+      </w:r>
+      <w:proofErr w:type="spellEnd"/>
+      <w:r>
+        <w:t xml:space="preserve"> no se centro únicamente en eso. Tendremos que consultarlo con el profesor Lord </w:t>
+      </w:r>
+      <w:proofErr w:type="spellStart"/>
+      <w:r>
+        <w:t>Magulis</w:t>
+      </w:r>
+      <w:proofErr w:type="spellEnd"/>
+      <w:r>
+        <w:t>.</w:t>
+      </w:r>
+    </w:p>
+    <w:p>
+      <w:pPr>
+        <w:pStyle w:val="Prrafodelista"/>
+        <w:spacing w:line="360" w:lineRule="auto"/>
+        <w:ind w:left="1440"/>
+        <w:jc w:val="both"/>
+      </w:pPr>
+      <w:r>
+        <w:t xml:space="preserve">Tras el mensaje de Nigel aparecerá por pantalla la puntuación, la cual será de tres estrellas si se acaba el combate con el 70% de la vida o más, de dos estrellas si se acaba con el 40% o más y de una estrella si se acaba con menos. Al tener que ir a </w:t>
+      </w:r>
+      <w:r>
+        <w:lastRenderedPageBreak/>
+        <w:t xml:space="preserve">charlar con Lord </w:t>
+      </w:r>
+      <w:proofErr w:type="spellStart"/>
+      <w:r>
+        <w:t>Magulis</w:t>
+      </w:r>
+      <w:proofErr w:type="spellEnd"/>
+      <w:r>
+        <w:t xml:space="preserve"> tras este combate, el nivel cinco transcurrirá, también, en la universidad.</w:t>
+      </w:r>
+    </w:p>
+    <w:p>
+      <w:pPr>
+        <w:pStyle w:val="Prrafodelista"/>
+        <w:numPr>
+          <w:ilvl w:val="1"/>
+          <w:numId w:val="17"/>
+        </w:numPr>
+        <w:spacing w:line="360" w:lineRule="auto"/>
+        <w:jc w:val="both"/>
+        <w:rPr>
+          <w:b/>
+          <w:bCs/>
+          <w:i/>
+          <w:iCs/>
+        </w:rPr>
+      </w:pPr>
+      <w:r>
+        <w:rPr>
+          <w:b/>
+          <w:bCs/>
+          <w:i/>
+          <w:iCs/>
+        </w:rPr>
+        <w:t>Nivel 5:</w:t>
+      </w:r>
+      <w:r>
+        <w:rPr>
+          <w:b/>
+          <w:bCs/>
+          <w:i/>
+          <w:iCs/>
+        </w:rPr>
+        <w:t xml:space="preserve"> el objetivo de los protagonistas es poder encontrar la forma de contrarrestar los diferentes estados de debilidad que pueden afectarle de los rivales, algo que se desconocía hasta el momento. Para poder hacer eso acudirán a Lord </w:t>
+      </w:r>
+      <w:proofErr w:type="spellStart"/>
+      <w:r>
+        <w:rPr>
+          <w:b/>
+          <w:bCs/>
+          <w:i/>
+          <w:iCs/>
+        </w:rPr>
+        <w:t>Magulis</w:t>
+      </w:r>
+      <w:proofErr w:type="spellEnd"/>
+      <w:r>
+        <w:rPr>
+          <w:b/>
+          <w:bCs/>
+          <w:i/>
+          <w:iCs/>
+        </w:rPr>
+        <w:t>, razón de que sea él quien aparece en el retrato del nivel 5. Antes de comenzar la partida aparecerá el siguiente mensaje proveniente del profesor:</w:t>
+      </w:r>
+    </w:p>
+    <w:p>
+      <w:pPr>
+        <w:pStyle w:val="Prrafodelista"/>
+        <w:numPr>
+          <w:ilvl w:val="4"/>
+          <w:numId w:val="17"/>
+        </w:numPr>
+        <w:spacing w:line="360" w:lineRule="auto"/>
+        <w:jc w:val="both"/>
+        <w:rPr>
+          <w:b/>
+          <w:bCs/>
+          <w:i/>
+          <w:iCs/>
+        </w:rPr>
+      </w:pPr>
+      <w:r>
+        <w:rPr>
+          <w:b/>
+          <w:bCs/>
+          <w:i/>
+          <w:iCs/>
+        </w:rPr>
+        <w:t>Replicar este tipo de hechizos es algo muy repentino para gente de vuestro año, pero sí que os puedo indicar la forma de salir de ellos, que no depende tanto de la magia sino de vuestra habilidad mental.</w:t>
+      </w:r>
+    </w:p>
+    <w:p>
+      <w:pPr>
+        <w:pStyle w:val="Prrafodelista"/>
+        <w:spacing w:line="360" w:lineRule="auto"/>
+        <w:ind w:left="1440"/>
+        <w:jc w:val="both"/>
+        <w:rPr>
+          <w:b/>
+          <w:bCs/>
+          <w:i/>
+          <w:iCs/>
+        </w:rPr>
+      </w:pPr>
     </w:p>
     <w:p>
       <w:pPr>
@@ -11505,7 +11959,6 @@
           <w:i/>
           <w:iCs/>
         </w:rPr>
-        <w:lastRenderedPageBreak/>
         <w:t>Pantalla de modo tutorial:</w:t>
       </w:r>
       <w:r>
@@ -11598,7 +12051,11 @@
         <w:jc w:val="both"/>
       </w:pPr>
       <w:r>
-        <w:t>Tras esto último se quedará identificada la zona de combate donde están ambos personajes y aparecerá el siguiente mensaje: “Novato, aquí tendrás la posibilidad de conocer cómo se debe desenvolver un luchador de batallas de varitas, mirando cara a cara a tu rival y elaborando los movimientos necesarios para cada hechizo”.</w:t>
+        <w:t xml:space="preserve">Tras esto último se quedará identificada la zona de combate donde están ambos personajes y aparecerá el siguiente mensaje: “Novato, aquí tendrás la posibilidad de conocer cómo se debe desenvolver un luchador </w:t>
+      </w:r>
+      <w:r>
+        <w:lastRenderedPageBreak/>
+        <w:t>de batallas de varitas, mirando cara a cara a tu rival y elaborando los movimientos necesarios para cada hechizo”.</w:t>
       </w:r>
     </w:p>
     <w:p>
@@ -11640,7 +12097,6 @@
         <w:jc w:val="both"/>
       </w:pPr>
       <w:r>
-        <w:lastRenderedPageBreak/>
         <w:t>Al explicar la elección de hechizo, se iluminará la parte de interfaz que contiene las letras con las que se va a jugar y el profesor volverá a comentar otra pequeña lección: “Deberás elegir las letras que conforman el hechizo en el orden correcto y de la forma más rápida posible. Ten en cuenta que</w:t>
       </w:r>
       <w:r>
@@ -11710,6 +12166,7 @@
         <w:jc w:val="both"/>
       </w:pPr>
       <w:r>
+        <w:lastRenderedPageBreak/>
         <w:t>Aparecerá toda la interfaz del combate y el maestro comenzará la lección con un cuadro de texto que explica lo siguiente: “Bueno, comenzamos a explicar los diferentes hechizos que podrás llevar al combate, empezando por los de ataque. No vamos a poder acabar con nuestro rival si no le quitamos algo de vida, por lo que será muy importante elegirlos bien para hacer el máximo daño posible. Recuerda que por cada duelo solo podrás usar dos tipos de ataques distintos, por lo que cuando prepares la lista de hechizos que traerás escoge los que mejor te sepas o los que creas que te van a venir mejor”.</w:t>
       </w:r>
     </w:p>
@@ -11724,11 +12181,7 @@
         <w:jc w:val="both"/>
       </w:pPr>
       <w:r>
-        <w:t xml:space="preserve">Tras ello se enfoca a la mano de hechizos del usuario y se ven dos cartas de ataque básicas. Ante ello el maestro explicará: “Como cualquier otra carta deberás escogerla entre las dos posibilidades que tienes y una vez hecho eso habrá que conjurarla. Lee bien el hechizo antes de elegirlo, ya que muchas veces hay efectos más allá del nombre que reciben o pueden </w:t>
-      </w:r>
-      <w:r>
-        <w:lastRenderedPageBreak/>
-        <w:t>llegar a ser confusos, aunque por regla general harán una buena cantidad de daño a tu rival”.</w:t>
+        <w:t>Tras ello se enfoca a la mano de hechizos del usuario y se ven dos cartas de ataque básicas. Ante ello el maestro explicará: “Como cualquier otra carta deberás escogerla entre las dos posibilidades que tienes y una vez hecho eso habrá que conjurarla. Lee bien el hechizo antes de elegirlo, ya que muchas veces hay efectos más allá del nombre que reciben o pueden llegar a ser confusos, aunque por regla general harán una buena cantidad de daño a tu rival”.</w:t>
       </w:r>
     </w:p>
     <w:p>
@@ -11778,7 +12231,11 @@
         <w:jc w:val="both"/>
       </w:pPr>
       <w:r>
-        <w:t>Aparecerá toda la interfaz del combate y el maestro comenzará la lección con un cuadro de texto que explica lo siguiente: “Para cualquier tipo de combate, un buen ataque siempre es una buena defensa. En muchas ocasiones vamos a tener que cubrirnos las espaldas para poder evitar que los golpes que nos den no hagan tanto daño. Recuerda que por cada duelo solo podrás usar dos tipos de defensas distintos, por lo que cuando prepares la lista de hechizos que traerás escoge los que mejor te sepas o los que creas que te van a venir mejor”.</w:t>
+        <w:t xml:space="preserve">Aparecerá toda la interfaz del combate y el maestro comenzará la lección con un cuadro de texto que explica lo siguiente: “Para cualquier tipo de combate, un buen ataque siempre es una buena defensa. En muchas ocasiones vamos a tener que cubrirnos las espaldas para poder evitar que </w:t>
+      </w:r>
+      <w:r>
+        <w:lastRenderedPageBreak/>
+        <w:t>los golpes que nos den no hagan tanto daño. Recuerda que por cada duelo solo podrás usar dos tipos de defensas distintos, por lo que cuando prepares la lista de hechizos que traerás escoge los que mejor te sepas o los que creas que te van a venir mejor”.</w:t>
       </w:r>
     </w:p>
     <w:p>
@@ -11806,11 +12263,7 @@
         <w:jc w:val="both"/>
       </w:pPr>
       <w:r>
-        <w:t xml:space="preserve">Se deja que el jugador escoja la carta y la ejecute, dándole la oportunidad de que la escriba por pantalla. Da igual el tiempo en el que lo ejecute ya que será siempre el primero en lanzar el hechizo. Justo al terminarlo el </w:t>
-      </w:r>
-      <w:r>
-        <w:lastRenderedPageBreak/>
-        <w:t>maestro indicará lo siguiente: “La estrategia es un elemento fundamental en las batallas de varitas y jugar bien las cartas de tu defensa pueden ser cruciales. Estudia bien los hechizos de los que dispones y escoge los más oportunos para cada combate”. Con este mensaje aparecer el cuadro de lección completada y la opción de volver al conjunto de todas las del tutorial.</w:t>
+        <w:t>Se deja que el jugador escoja la carta y la ejecute, dándole la oportunidad de que la escriba por pantalla. Da igual el tiempo en el que lo ejecute ya que será siempre el primero en lanzar el hechizo. Justo al terminarlo el maestro indicará lo siguiente: “La estrategia es un elemento fundamental en las batallas de varitas y jugar bien las cartas de tu defensa pueden ser cruciales. Estudia bien los hechizos de los que dispones y escoge los más oportunos para cada combate”. Con este mensaje aparecer el cuadro de lección completada y la opción de volver al conjunto de todas las del tutorial.</w:t>
       </w:r>
     </w:p>
     <w:p>
@@ -11852,7 +12305,11 @@
         <w:jc w:val="both"/>
       </w:pPr>
       <w:r>
-        <w:t>Aparecerá toda la interfaz del combate y el maestro comenzará la lección con un cuadro de texto que explica lo siguiente: “No todo va a ser atacar y defender, ya que la magia puede llegar a otorgarnos una potencia que no podemos imaginar. Combinar algunos hechizos con nuestras defensas y con nuestros ataques puede ser crucial para darle el golpe de gracia a un rival. Recuerda que por cada duelo solo podrás usar un tipo de mejora distinta, por lo que cuando prepares la lista de hechizos que traerás escoge el que mejor te sepas o el que creas que te va a venir mejor”.</w:t>
+        <w:t xml:space="preserve">Aparecerá toda la interfaz del combate y el maestro comenzará la lección con un cuadro de texto que explica lo siguiente: “No todo va a ser atacar y defender, ya que la magia puede llegar a otorgarnos una potencia que no podemos imaginar. Combinar algunos hechizos con nuestras defensas y con nuestros ataques puede ser crucial para darle el golpe de gracia a un rival. Recuerda que por cada duelo solo podrás usar un tipo de mejora </w:t>
+      </w:r>
+      <w:r>
+        <w:lastRenderedPageBreak/>
+        <w:t>distinta, por lo que cuando prepares la lista de hechizos que traerás escoge el que mejor te sepas o el que creas que te va a venir mejor”.</w:t>
       </w:r>
     </w:p>
     <w:p>
@@ -11880,11 +12337,7 @@
         <w:jc w:val="both"/>
       </w:pPr>
       <w:r>
-        <w:t xml:space="preserve">Se deja que el jugador escoja la carta y la ejecute, dándole la oportunidad de que la escriba por pantalla. Da igual el tiempo en el que lo ejecute ya que será siempre el primero en lanzar el hechizo. Justo al terminarlo el maestro indicará lo siguiente: “Es verdad que no va a ser un efecto inmediato, pero puede llegar a plantearnos un factor estratégico que no </w:t>
-      </w:r>
-      <w:r>
-        <w:lastRenderedPageBreak/>
-        <w:t>se espera nuestro rival. Estudia bien los hechizos de los que dispones y escoge los más oportunos para cada combate”. Con este mensaje aparecer el cuadro de lección completada y la opción de volver al conjunto de todas las del tutorial.</w:t>
+        <w:t>Se deja que el jugador escoja la carta y la ejecute, dándole la oportunidad de que la escriba por pantalla. Da igual el tiempo en el que lo ejecute ya que será siempre el primero en lanzar el hechizo. Justo al terminarlo el maestro indicará lo siguiente: “Es verdad que no va a ser un efecto inmediato, pero puede llegar a plantearnos un factor estratégico que no se espera nuestro rival. Estudia bien los hechizos de los que dispones y escoge los más oportunos para cada combate”. Con este mensaje aparecer el cuadro de lección completada y la opción de volver al conjunto de todas las del tutorial.</w:t>
       </w:r>
     </w:p>
     <w:p>
@@ -11979,7 +12432,11 @@
         <w:t>debilidad</w:t>
       </w:r>
       <w:r>
-        <w:t xml:space="preserve"> distinta, por lo que cuando prepares la lista de hechizos que traerás escoge el que mejor te sepas o el que creas que te va a venir mejor”.</w:t>
+        <w:t xml:space="preserve"> </w:t>
+      </w:r>
+      <w:r>
+        <w:lastRenderedPageBreak/>
+        <w:t>distinta, por lo que cuando prepares la lista de hechizos que traerás escoge el que mejor te sepas o el que creas que te va a venir mejor”.</w:t>
       </w:r>
     </w:p>
     <w:p>
@@ -12019,11 +12476,7 @@
         <w:jc w:val="both"/>
       </w:pPr>
       <w:r>
-        <w:t xml:space="preserve">Se deja que el jugador escoja la carta y la ejecute, dándole la oportunidad de que la escriba por pantalla. Da igual el tiempo en el que lo ejecute ya que será siempre el primero en lanzar el hechizo. Justo al terminarlo el maestro indicará lo siguiente: “Es verdad que no va a ser un efecto inmediato, pero puede llegar a plantearnos un factor estratégico que no </w:t>
-      </w:r>
-      <w:r>
-        <w:lastRenderedPageBreak/>
-        <w:t>se espera nuestro rival. Estudia bien los hechizos de los que dispones y escoge los más oportunos para cada combate”. Con este mensaje aparecer el cuadro de lección completada y la opción de volver al conjunto de todas las del tutorial.</w:t>
+        <w:t>Se deja que el jugador escoja la carta y la ejecute, dándole la oportunidad de que la escriba por pantalla. Da igual el tiempo en el que lo ejecute ya que será siempre el primero en lanzar el hechizo. Justo al terminarlo el maestro indicará lo siguiente: “Es verdad que no va a ser un efecto inmediato, pero puede llegar a plantearnos un factor estratégico que no se espera nuestro rival. Estudia bien los hechizos de los que dispones y escoge los más oportunos para cada combate”. Con este mensaje aparecer el cuadro de lección completada y la opción de volver al conjunto de todas las del tutorial.</w:t>
       </w:r>
     </w:p>
     <w:p>
@@ -12111,7 +12564,11 @@
         <w:t>Inteligencia artificial en medio</w:t>
       </w:r>
       <w:r>
-        <w:t>: para este tipo de inteligencia se establecerá una configuración de ataques y defensas de nivel 2, escogidas de forma aleatoria entre todos los que hay. En cuanto a las mejoras y debilidades ocurrirá lo mismo, pero solo se elegirá una de nivel 2. Para dar una capa más de identificación de dificultad, se establecerá un tiempo determinado medio para la elaboración del hechizo y que se pueda comparar con el ejecutado por el usuario.</w:t>
+        <w:t xml:space="preserve">: para este tipo de inteligencia se establecerá una configuración de ataques y defensas de nivel 2, escogidas de forma aleatoria entre </w:t>
+      </w:r>
+      <w:r>
+        <w:lastRenderedPageBreak/>
+        <w:t>todos los que hay. En cuanto a las mejoras y debilidades ocurrirá lo mismo, pero solo se elegirá una de nivel 2. Para dar una capa más de identificación de dificultad, se establecerá un tiempo determinado medio para la elaboración del hechizo y que se pueda comparar con el ejecutado por el usuario.</w:t>
       </w:r>
     </w:p>
     <w:p>
@@ -12158,11 +12615,7 @@
         <w:t xml:space="preserve">, la cual se establece con un cálculo teniendo en cuenta la vida del </w:t>
       </w:r>
       <w:r>
-        <w:t xml:space="preserve">usuario y la dificultad de la partida. Si la dificultad es fácil se multiplicará los puntos de vida por 0,75, mientras que si la partida ha sido en normal por 1,00 y si la partida ha sido en difícil por 1,5. </w:t>
-      </w:r>
-      <w:r>
-        <w:lastRenderedPageBreak/>
-        <w:t xml:space="preserve">Esto proporcionará </w:t>
+        <w:t xml:space="preserve">usuario y la dificultad de la partida. Si la dificultad es fácil se multiplicará los puntos de vida por 0,75, mientras que si la partida ha sido en normal por 1,00 y si la partida ha sido en difícil por 1,5. Esto proporcionará </w:t>
       </w:r>
       <w:proofErr w:type="spellStart"/>
       <w:r>
@@ -12235,7 +12688,11 @@
       </w:r>
       <w:proofErr w:type="spellEnd"/>
       <w:r>
-        <w:t>$ que se han ganado. Habrá dos botones uno de salir y uno de volver a jugar. Si se pulsa el de volver a jugar se esperará a que el otro jugador haya mandado una respuesta, ya que si pulsa el mismo botón se preparará una partida con el mismo jugador y la misma cantidad de dinero. Si el otro jugador no quiere echar una segunda partida, se saldrá a la sala de espera para buscar a otro</w:t>
+        <w:t xml:space="preserve">$ que se han ganado. Habrá dos botones uno de salir y uno de volver a jugar. Si se pulsa el de volver a jugar se esperará a que el otro jugador haya mandado una respuesta, ya que si pulsa el mismo botón se preparará una partida con el mismo </w:t>
+      </w:r>
+      <w:r>
+        <w:lastRenderedPageBreak/>
+        <w:t>jugador y la misma cantidad de dinero. Si el otro jugador no quiere echar una segunda partida, se saldrá a la sala de espera para buscar a otro</w:t>
       </w:r>
     </w:p>
     <w:p>
@@ -12300,11 +12757,7 @@
         <w:t>Pantalla de combate:</w:t>
       </w:r>
       <w:r>
-        <w:t xml:space="preserve"> la disposición de cualquier batalla de combate va a ser la misma ya que trata de emular una pelea de varitas entre magos. Todo quedará resumido en un recuadro que representa la zona del combate con el jugador principal a la izquierda y el jugador enemigo a la derecha. En la parte que complementa la ventana del navegador se encontrará </w:t>
-      </w:r>
-      <w:r>
-        <w:lastRenderedPageBreak/>
-        <w:t>un tablero con diferentes letras para conformar el hechizo a lanzar. Los turnos de los magos jugadores se resumen en:</w:t>
+        <w:t xml:space="preserve"> la disposición de cualquier batalla de combate va a ser la misma ya que trata de emular una pelea de varitas entre magos. Todo quedará resumido en un recuadro que representa la zona del combate con el jugador principal a la izquierda y el jugador enemigo a la derecha. En la parte que complementa la ventana del navegador se encontrará un tablero con diferentes letras para conformar el hechizo a lanzar. Los turnos de los magos jugadores se resumen en:</w:t>
       </w:r>
     </w:p>
     <w:p>
@@ -12404,6 +12857,7 @@
           <w:i/>
           <w:iCs/>
         </w:rPr>
+        <w:lastRenderedPageBreak/>
         <w:t>Pantalla de opciones:</w:t>
       </w:r>
       <w:r>
@@ -12454,7 +12908,6 @@
         <w:jc w:val="both"/>
       </w:pPr>
       <w:r>
-        <w:lastRenderedPageBreak/>
         <w:t xml:space="preserve">Con el fin de promover los colores vistosos de fantasía, toda interfaz será realizada bajo el mismo estilo que se ha planteado el diseño de personajes. De esta forma, todo quedará con bastante </w:t>
       </w:r>
       <w:proofErr w:type="gramStart"/>
@@ -12495,6 +12948,7 @@
       <w:bookmarkStart w:id="56" w:name="_Toc260934110"/>
       <w:bookmarkStart w:id="57" w:name="_Toc85132430"/>
       <w:r>
+        <w:lastRenderedPageBreak/>
         <w:t>7.2</w:t>
       </w:r>
       <w:r>
@@ -13671,7 +14125,7 @@
   <w:abstractNum w:abstractNumId="1" w15:restartNumberingAfterBreak="0">
     <w:nsid w:val="0C78171A"/>
     <w:multiLevelType w:val="hybridMultilevel"/>
-    <w:tmpl w:val="CD94462E"/>
+    <w:tmpl w:val="993ABC62"/>
     <w:lvl w:ilvl="0" w:tplc="0C0A0001">
       <w:start w:val="1"/>
       <w:numFmt w:val="bullet"/>
@@ -17424,6 +17878,21 @@
 </file>
 
 <file path=customXml/item1.xml><?xml version="1.0" encoding="utf-8"?>
+<?mso-contentType ?>
+<FormTemplates xmlns="http://schemas.microsoft.com/sharepoint/v3/contenttype/forms">
+  <Display>DocumentLibraryForm</Display>
+  <Edit>DocumentLibraryForm</Edit>
+  <New>DocumentLibraryForm</New>
+</FormTemplates>
+</file>
+
+<file path=customXml/item2.xml><?xml version="1.0" encoding="utf-8"?>
+<p:properties xmlns:p="http://schemas.microsoft.com/office/2006/metadata/properties" xmlns:xsi="http://www.w3.org/2001/XMLSchema-instance" xmlns:pc="http://schemas.microsoft.com/office/infopath/2007/PartnerControls">
+  <documentManagement/>
+</p:properties>
+</file>
+
+<file path=customXml/item3.xml><?xml version="1.0" encoding="utf-8"?>
 <ct:contentTypeSchema xmlns:ct="http://schemas.microsoft.com/office/2006/metadata/contentType" xmlns:ma="http://schemas.microsoft.com/office/2006/metadata/properties/metaAttributes" ct:_="" ma:_="" ma:contentTypeName="Documento" ma:contentTypeID="0x0101001E940D37F1D6224B944182C7F58E3D79" ma:contentTypeVersion="8" ma:contentTypeDescription="Crear nuevo documento." ma:contentTypeScope="" ma:versionID="2d9a715b98476782950dbb5c5633bc9a">
   <xsd:schema xmlns:xsd="http://www.w3.org/2001/XMLSchema" xmlns:xs="http://www.w3.org/2001/XMLSchema" xmlns:p="http://schemas.microsoft.com/office/2006/metadata/properties" xmlns:ns2="f44c1561-e046-419c-ae02-5241319b114b" targetNamespace="http://schemas.microsoft.com/office/2006/metadata/properties" ma:root="true" ma:fieldsID="1427a9d90aa486aebdb9ef75dfc3ff2b" ns2:_="">
     <xsd:import namespace="f44c1561-e046-419c-ae02-5241319b114b"/>
@@ -17595,22 +18064,24 @@
 </ct:contentTypeSchema>
 </file>
 
-<file path=customXml/item2.xml><?xml version="1.0" encoding="utf-8"?>
-<p:properties xmlns:p="http://schemas.microsoft.com/office/2006/metadata/properties" xmlns:xsi="http://www.w3.org/2001/XMLSchema-instance" xmlns:pc="http://schemas.microsoft.com/office/infopath/2007/PartnerControls">
-  <documentManagement/>
-</p:properties>
+<file path=customXml/itemProps1.xml><?xml version="1.0" encoding="utf-8"?>
+<ds:datastoreItem xmlns:ds="http://schemas.openxmlformats.org/officeDocument/2006/customXml" ds:itemID="{EF947E13-2F93-4540-8B72-8F5A7373E8BF}">
+  <ds:schemaRefs>
+    <ds:schemaRef ds:uri="http://schemas.microsoft.com/sharepoint/v3/contenttype/forms"/>
+  </ds:schemaRefs>
+</ds:datastoreItem>
 </file>
 
-<file path=customXml/item3.xml><?xml version="1.0" encoding="utf-8"?>
-<?mso-contentType ?>
-<FormTemplates xmlns="http://schemas.microsoft.com/sharepoint/v3/contenttype/forms">
-  <Display>DocumentLibraryForm</Display>
-  <Edit>DocumentLibraryForm</Edit>
-  <New>DocumentLibraryForm</New>
-</FormTemplates>
+<file path=customXml/itemProps2.xml><?xml version="1.0" encoding="utf-8"?>
+<ds:datastoreItem xmlns:ds="http://schemas.openxmlformats.org/officeDocument/2006/customXml" ds:itemID="{26846F70-38C7-4076-9511-3083AA691AED}">
+  <ds:schemaRefs>
+    <ds:schemaRef ds:uri="http://schemas.microsoft.com/office/2006/metadata/properties"/>
+    <ds:schemaRef ds:uri="http://schemas.microsoft.com/office/infopath/2007/PartnerControls"/>
+  </ds:schemaRefs>
+</ds:datastoreItem>
 </file>
 
-<file path=customXml/itemProps1.xml><?xml version="1.0" encoding="utf-8"?>
+<file path=customXml/itemProps3.xml><?xml version="1.0" encoding="utf-8"?>
 <ds:datastoreItem xmlns:ds="http://schemas.openxmlformats.org/officeDocument/2006/customXml" ds:itemID="{696AD1C9-360F-4A39-9545-EA1C9BAAFF89}">
   <ds:schemaRefs>
     <ds:schemaRef ds:uri="http://schemas.microsoft.com/office/2006/metadata/contentType"/>
@@ -17626,21 +18097,4 @@
     <ds:schemaRef ds:uri="http://schemas.microsoft.com/internal/obd"/>
   </ds:schemaRefs>
 </ds:datastoreItem>
-</file>
-
-<file path=customXml/itemProps2.xml><?xml version="1.0" encoding="utf-8"?>
-<ds:datastoreItem xmlns:ds="http://schemas.openxmlformats.org/officeDocument/2006/customXml" ds:itemID="{26846F70-38C7-4076-9511-3083AA691AED}">
-  <ds:schemaRefs>
-    <ds:schemaRef ds:uri="http://schemas.microsoft.com/office/2006/metadata/properties"/>
-    <ds:schemaRef ds:uri="http://schemas.microsoft.com/office/infopath/2007/PartnerControls"/>
-  </ds:schemaRefs>
-</ds:datastoreItem>
-</file>
-
-<file path=customXml/itemProps3.xml><?xml version="1.0" encoding="utf-8"?>
-<ds:datastoreItem xmlns:ds="http://schemas.openxmlformats.org/officeDocument/2006/customXml" ds:itemID="{EF947E13-2F93-4540-8B72-8F5A7373E8BF}">
-  <ds:schemaRefs>
-    <ds:schemaRef ds:uri="http://schemas.microsoft.com/sharepoint/v3/contenttype/forms"/>
-  </ds:schemaRefs>
-</ds:datastoreItem>
 </file>
</xml_diff>

<commit_message>
Hasta nivel 5 elaboradas mecanicas
</commit_message>
<xml_diff>
--- a/source/Portfolio y GDD/GDD - Spelling - Fire MeatBall Games.docx
+++ b/source/Portfolio y GDD/GDD - Spelling - Fire MeatBall Games.docx
@@ -11813,7 +11813,15 @@
       </w:r>
       <w:proofErr w:type="spellEnd"/>
       <w:r>
-        <w:t xml:space="preserve"> no se centro únicamente en eso. Tendremos que consultarlo con el profesor Lord </w:t>
+        <w:t xml:space="preserve"> no se </w:t>
+      </w:r>
+      <w:proofErr w:type="spellStart"/>
+      <w:r>
+        <w:t>centro</w:t>
+      </w:r>
+      <w:proofErr w:type="spellEnd"/>
+      <w:r>
+        <w:t xml:space="preserve"> únicamente en eso. Tendremos que consultarlo con el profesor Lord </w:t>
       </w:r>
       <w:proofErr w:type="spellStart"/>
       <w:r>
@@ -11856,13 +11864,16 @@
         </w:numPr>
         <w:spacing w:line="360" w:lineRule="auto"/>
         <w:jc w:val="both"/>
+      </w:pPr>
+      <w:r>
         <w:rPr>
           <w:b/>
           <w:bCs/>
           <w:i/>
           <w:iCs/>
         </w:rPr>
-      </w:pPr>
+        <w:t>Nivel 5:</w:t>
+      </w:r>
       <w:r>
         <w:rPr>
           <w:b/>
@@ -11870,18 +11881,330 @@
           <w:i/>
           <w:iCs/>
         </w:rPr>
-        <w:t>Nivel 5:</w:t>
-      </w:r>
-      <w:r>
+        <w:t xml:space="preserve"> </w:t>
+      </w:r>
+      <w:r>
+        <w:t xml:space="preserve">el objetivo de los protagonistas es poder encontrar la forma de contrarrestar los diferentes estados de debilidad que pueden afectarle de los rivales, algo que se desconocía hasta el momento. Para poder hacer eso acudirán a Lord </w:t>
+      </w:r>
+      <w:proofErr w:type="spellStart"/>
+      <w:r>
+        <w:t>Magulis</w:t>
+      </w:r>
+      <w:proofErr w:type="spellEnd"/>
+      <w:r>
+        <w:t>, razón de que sea él quien aparece en el retrato del nivel 5. Antes de comenzar la partida aparecerá el siguiente mensaje proveniente del profesor:</w:t>
+      </w:r>
+    </w:p>
+    <w:p>
+      <w:pPr>
+        <w:pStyle w:val="Prrafodelista"/>
+        <w:numPr>
+          <w:ilvl w:val="4"/>
+          <w:numId w:val="17"/>
+        </w:numPr>
+        <w:spacing w:line="360" w:lineRule="auto"/>
+        <w:jc w:val="both"/>
+      </w:pPr>
+      <w:r>
+        <w:t>Replicar este tipo de hechizos es algo muy repentino para gente de vuestro año, pero sí que os puedo indicar la forma de salir de ellos, que no depende tanto de la magia sino de vuestra habilidad mental.</w:t>
+      </w:r>
+    </w:p>
+    <w:p>
+      <w:pPr>
+        <w:pStyle w:val="Prrafodelista"/>
+        <w:spacing w:line="360" w:lineRule="auto"/>
+        <w:ind w:left="1440"/>
+        <w:jc w:val="both"/>
+      </w:pPr>
+      <w:r>
+        <w:t xml:space="preserve">Tras el comentario comenzara el nivel, el cual transcurre en las clases de duelos de varita y el rival es Lord </w:t>
+      </w:r>
+      <w:proofErr w:type="spellStart"/>
+      <w:r>
+        <w:t>Magulis</w:t>
+      </w:r>
+      <w:proofErr w:type="spellEnd"/>
+      <w:r>
+        <w:t>. Para este nivel, el jugador realizará las tareas de costumbre, pero el objetivo consiste en afianzar correctamente los conocimientos para poder escabullirse de las debilidades una vez implantadas en el jugador. De esta forma, la partida no acabará hasta que no haya resuelto con éxito los 4 posibles estados que puede tener que solventar. Antes de que empiece el combate el profesor de la asignatura comentará:</w:t>
+      </w:r>
+    </w:p>
+    <w:p>
+      <w:pPr>
+        <w:pStyle w:val="Prrafodelista"/>
+        <w:numPr>
+          <w:ilvl w:val="4"/>
+          <w:numId w:val="17"/>
+        </w:numPr>
+        <w:spacing w:line="360" w:lineRule="auto"/>
+        <w:jc w:val="both"/>
+      </w:pPr>
+      <w:r>
+        <w:t>Completa adecuadamente cada recuperación y podrás solucionar cuanto antes esas debilidades que los hechizos pueden implicar en ti.</w:t>
+      </w:r>
+    </w:p>
+    <w:p>
+      <w:pPr>
+        <w:pStyle w:val="Prrafodelista"/>
+        <w:spacing w:line="360" w:lineRule="auto"/>
+        <w:ind w:left="1440"/>
+        <w:jc w:val="both"/>
+      </w:pPr>
+      <w:r>
+        <w:t xml:space="preserve">El orden en el que Lord </w:t>
+      </w:r>
+      <w:proofErr w:type="spellStart"/>
+      <w:r>
+        <w:t>Magulis</w:t>
+      </w:r>
+      <w:proofErr w:type="spellEnd"/>
+      <w:r>
+        <w:t xml:space="preserve"> ejecutará los hechizos de debilidad será el siguiente: debilidad, veneno, confusión y cegado. Hasta que el jugador no haya resuelto el puzle para deshacerse de él no pasará al siguiente y antes de lanzarlo dará una vista para poder entender el minijuego. Yendo uno por uno serán los siguientes:</w:t>
+      </w:r>
+    </w:p>
+    <w:p>
+      <w:pPr>
+        <w:pStyle w:val="Prrafodelista"/>
+        <w:numPr>
+          <w:ilvl w:val="2"/>
+          <w:numId w:val="17"/>
+        </w:numPr>
+        <w:spacing w:line="360" w:lineRule="auto"/>
+        <w:jc w:val="both"/>
+      </w:pPr>
+      <w:r>
+        <w:rPr>
+          <w:i/>
+          <w:iCs/>
+          <w:u w:val="single"/>
+        </w:rPr>
+        <w:t>Debilidad:</w:t>
+      </w:r>
+      <w:r>
+        <w:t xml:space="preserve"> aparecerán por pantalla tres esferas de colores planos y a la derecha 3 formas cada una con un color en su borde. El jugador deberá unir el color con la forma. Antes de que lance Lord </w:t>
+      </w:r>
+      <w:proofErr w:type="spellStart"/>
+      <w:r>
+        <w:t>Magulis</w:t>
+      </w:r>
+      <w:proofErr w:type="spellEnd"/>
+      <w:r>
+        <w:t xml:space="preserve"> el hechizo, comunicará el siguiente mensaje:</w:t>
+      </w:r>
+    </w:p>
+    <w:p>
+      <w:pPr>
+        <w:pStyle w:val="Prrafodelista"/>
+        <w:numPr>
+          <w:ilvl w:val="4"/>
+          <w:numId w:val="17"/>
+        </w:numPr>
+        <w:spacing w:line="360" w:lineRule="auto"/>
+        <w:jc w:val="both"/>
+      </w:pPr>
+      <w:r>
+        <w:t>Cuando tu cuerpo pierda fuerzas, recapacita y organiza tus ideas concentrándote en organizarlas bien y en su correspondiente lugar, de lo contrario no podrás seguir al 100%.</w:t>
+      </w:r>
+    </w:p>
+    <w:p>
+      <w:pPr>
+        <w:pStyle w:val="Prrafodelista"/>
+        <w:numPr>
+          <w:ilvl w:val="2"/>
+          <w:numId w:val="17"/>
+        </w:numPr>
+        <w:spacing w:line="360" w:lineRule="auto"/>
+        <w:jc w:val="both"/>
+      </w:pPr>
+      <w:r>
+        <w:rPr>
+          <w:i/>
+          <w:iCs/>
+          <w:u w:val="single"/>
+        </w:rPr>
+        <w:lastRenderedPageBreak/>
+        <w:t>Veneno:</w:t>
+      </w:r>
+      <w:r>
+        <w:t xml:space="preserve"> en el hueco donde aparece el minijuego de recuperación aparecerán varias pócimas, pero unas de ellas tendrán calaveras. El jugador deberá pulsar sobre todas ellas hasta que todas estén seleccionadas. Para ese momento acabará el minijuego. Si se confunde, el juego se reinicia y antes de poder jugar este hechizo, Lord </w:t>
+      </w:r>
+      <w:proofErr w:type="spellStart"/>
+      <w:r>
+        <w:t>Magulis</w:t>
+      </w:r>
+      <w:proofErr w:type="spellEnd"/>
+      <w:r>
+        <w:t xml:space="preserve"> comentará lo siguiente:</w:t>
+      </w:r>
+    </w:p>
+    <w:p>
+      <w:pPr>
+        <w:pStyle w:val="Prrafodelista"/>
+        <w:numPr>
+          <w:ilvl w:val="4"/>
+          <w:numId w:val="17"/>
+        </w:numPr>
+        <w:spacing w:line="360" w:lineRule="auto"/>
+        <w:jc w:val="both"/>
+      </w:pPr>
+      <w:r>
+        <w:t>Existen infinidad de pociones para curar los venenos. ¡Ten cuidado y escoge las adecuadas en cada momento! De lo contrario no servirá de nada el esfuerzo.</w:t>
+      </w:r>
+    </w:p>
+    <w:p>
+      <w:pPr>
+        <w:pStyle w:val="Prrafodelista"/>
+        <w:numPr>
+          <w:ilvl w:val="2"/>
+          <w:numId w:val="17"/>
+        </w:numPr>
+        <w:spacing w:line="360" w:lineRule="auto"/>
+        <w:jc w:val="both"/>
+      </w:pPr>
+      <w:r>
+        <w:rPr>
+          <w:i/>
+          <w:iCs/>
+          <w:u w:val="single"/>
+        </w:rPr>
+        <w:t>Confusión</w:t>
+      </w:r>
+      <w:r>
+        <w:t>:</w:t>
+      </w:r>
+      <w:r>
+        <w:t xml:space="preserve"> para este minijuego se acercará un poco más a un puzle en sí, ya que en la zona del jugador aparecerá un pequeño puzle rectangular y piezas desordenadas alrededor. El jugador deberá juntar todas ellas en su lugar para solucionar el minijuego. Antes de que el hechizo sea lanzado, el profesor comentará lo siguiente:</w:t>
+      </w:r>
+    </w:p>
+    <w:p>
+      <w:pPr>
+        <w:pStyle w:val="Prrafodelista"/>
+        <w:numPr>
+          <w:ilvl w:val="4"/>
+          <w:numId w:val="17"/>
+        </w:numPr>
+        <w:spacing w:line="360" w:lineRule="auto"/>
+        <w:jc w:val="both"/>
+      </w:pPr>
+      <w:r>
+        <w:t>Muchas veces si estamos confusos durante la batalla conviene recurrir a ideas más sencillas de organizar para poder centrarnos.</w:t>
+      </w:r>
+    </w:p>
+    <w:p>
+      <w:pPr>
+        <w:pStyle w:val="Prrafodelista"/>
+        <w:numPr>
+          <w:ilvl w:val="2"/>
+          <w:numId w:val="17"/>
+        </w:numPr>
+        <w:spacing w:line="360" w:lineRule="auto"/>
+        <w:jc w:val="both"/>
+      </w:pPr>
+      <w:r>
+        <w:rPr>
+          <w:i/>
+          <w:iCs/>
+          <w:u w:val="single"/>
+        </w:rPr>
+        <w:t>Cegado</w:t>
+      </w:r>
+      <w:r>
+        <w:t xml:space="preserve">: siendo </w:t>
+      </w:r>
+      <w:proofErr w:type="gramStart"/>
+      <w:r>
+        <w:t>el último minijuego a realizar</w:t>
+      </w:r>
+      <w:proofErr w:type="gramEnd"/>
+      <w:r>
+        <w:t xml:space="preserve">, consistirá en que aparecen cartas en la zona del minijuego con unos números durante un breve periodo de tiempo. Tras eso, se dan la vuelta y el jugador debe poder pulsarlas en el orden en el que presentan los números. Lord </w:t>
+      </w:r>
+      <w:proofErr w:type="spellStart"/>
+      <w:r>
+        <w:t>Magulis</w:t>
+      </w:r>
+      <w:proofErr w:type="spellEnd"/>
+      <w:r>
+        <w:t xml:space="preserve"> comentará lo siguiente antes de lanzar el hechizo:</w:t>
+      </w:r>
+    </w:p>
+    <w:p>
+      <w:pPr>
+        <w:pStyle w:val="Prrafodelista"/>
+        <w:numPr>
+          <w:ilvl w:val="4"/>
+          <w:numId w:val="17"/>
+        </w:numPr>
+        <w:spacing w:line="360" w:lineRule="auto"/>
+        <w:jc w:val="both"/>
+      </w:pPr>
+      <w:r>
+        <w:t>En los momentos en que no puedas ver en la batalla, la intuición y el orden suelen ser lo último que tienes que perder.</w:t>
+      </w:r>
+    </w:p>
+    <w:p>
+      <w:pPr>
+        <w:pStyle w:val="Prrafodelista"/>
+        <w:spacing w:line="360" w:lineRule="auto"/>
+        <w:ind w:left="1440"/>
+        <w:jc w:val="both"/>
+      </w:pPr>
+      <w:r>
+        <w:t xml:space="preserve">Una vez resueltos los cuatro minijuegos se acabará el duelo y Lord </w:t>
+      </w:r>
+      <w:proofErr w:type="spellStart"/>
+      <w:r>
+        <w:t>Magulis</w:t>
+      </w:r>
+      <w:proofErr w:type="spellEnd"/>
+      <w:r>
+        <w:t xml:space="preserve"> anunciará lo siguiente:</w:t>
+      </w:r>
+    </w:p>
+    <w:p>
+      <w:pPr>
+        <w:pStyle w:val="Prrafodelista"/>
+        <w:numPr>
+          <w:ilvl w:val="4"/>
+          <w:numId w:val="17"/>
+        </w:numPr>
+        <w:spacing w:line="360" w:lineRule="auto"/>
+        <w:jc w:val="both"/>
+      </w:pPr>
+      <w:r>
+        <w:t>Conociendo estas bases, ya puedes indagar un poco más en los duelos de varitas, pero recuerda que esto es solo en defensa propia, nunca utilices esas debilidades.</w:t>
+      </w:r>
+    </w:p>
+    <w:p>
+      <w:pPr>
+        <w:pStyle w:val="Prrafodelista"/>
+        <w:spacing w:line="360" w:lineRule="auto"/>
+        <w:ind w:left="1440"/>
+        <w:jc w:val="both"/>
+      </w:pPr>
+      <w:r>
+        <w:t xml:space="preserve">Al comentar eso último aparecerá por pantalla la puntuación, la cual será de tres estrellas si se han completado los 4 minijuegos sin ningún tipo de error, de dos estrellas en caso de haber acumulado 2 errores y de 1 estrella si has acumulado 4 errores. Hay que recordar que los errores se producen cuando en la ejecución del </w:t>
+      </w:r>
+      <w:r>
+        <w:lastRenderedPageBreak/>
+        <w:t>minijuego el jugador se equivoca y pulsa lo que no debe, de forma que el minijuego se reinicia. Tras esto saldrá al modo historia, donde el nivel 6 enfocará a la Taberna del Escupitajo Llameante.</w:t>
+      </w:r>
+    </w:p>
+    <w:p>
+      <w:pPr>
+        <w:pStyle w:val="Prrafodelista"/>
+        <w:numPr>
+          <w:ilvl w:val="1"/>
+          <w:numId w:val="17"/>
+        </w:numPr>
+        <w:spacing w:line="360" w:lineRule="auto"/>
+        <w:jc w:val="both"/>
         <w:rPr>
           <w:b/>
           <w:bCs/>
           <w:i/>
           <w:iCs/>
         </w:rPr>
-        <w:t xml:space="preserve"> el objetivo de los protagonistas es poder encontrar la forma de contrarrestar los diferentes estados de debilidad que pueden afectarle de los rivales, algo que se desconocía hasta el momento. Para poder hacer eso acudirán a Lord </w:t>
-      </w:r>
-      <w:proofErr w:type="spellStart"/>
+      </w:pPr>
       <w:r>
         <w:rPr>
           <w:b/>
@@ -11889,9 +12212,19 @@
           <w:i/>
           <w:iCs/>
         </w:rPr>
-        <w:t>Magulis</w:t>
-      </w:r>
-      <w:proofErr w:type="spellEnd"/>
+        <w:t>Nivel 6:</w:t>
+      </w:r>
+    </w:p>
+    <w:p>
+      <w:pPr>
+        <w:pStyle w:val="Prrafodelista"/>
+        <w:numPr>
+          <w:ilvl w:val="0"/>
+          <w:numId w:val="17"/>
+        </w:numPr>
+        <w:spacing w:line="360" w:lineRule="auto"/>
+        <w:jc w:val="both"/>
+      </w:pPr>
       <w:r>
         <w:rPr>
           <w:b/>
@@ -11899,25 +12232,573 @@
           <w:i/>
           <w:iCs/>
         </w:rPr>
-        <w:t>, razón de que sea él quien aparece en el retrato del nivel 5. Antes de comenzar la partida aparecerá el siguiente mensaje proveniente del profesor:</w:t>
-      </w:r>
-    </w:p>
-    <w:p>
-      <w:pPr>
-        <w:pStyle w:val="Prrafodelista"/>
-        <w:numPr>
-          <w:ilvl w:val="4"/>
+        <w:t>Pantalla de modo tutorial:</w:t>
+      </w:r>
+      <w:r>
+        <w:t xml:space="preserve"> con un formato de lista aparecerán los diferentes tutoriales que conforma</w:t>
+      </w:r>
+      <w:r>
+        <w:t>n</w:t>
+      </w:r>
+      <w:r>
+        <w:t xml:space="preserve"> e</w:t>
+      </w:r>
+      <w:r>
+        <w:t>l</w:t>
+      </w:r>
+      <w:r>
+        <w:t xml:space="preserve"> videojuego. Dichos tutoriales será</w:t>
+      </w:r>
+      <w:r>
+        <w:t>n</w:t>
+      </w:r>
+      <w:r>
+        <w:t xml:space="preserve"> una pantalla de combate con mensajes explicativos y que esperan que el jugador realice interacciones. El primer tutorial estará centrado en conocer las principales mecánicas de juego y explicar la interfaz del jugador, el segundo tutorial irá centrado en explicar los tipos de conjuros de ataques y el número que se lleva en combate, el tercer tutorial se centrará en los hechizos de defensa, el cuarto en los hechizos de mejoras y el quinto tutorial en los hechizos de debilidades. Al principio solo estará disponible el primer tutorial, que al realizarlo desbloqueará el siguiente y así hasta terminar.</w:t>
+      </w:r>
+      <w:r>
+        <w:t xml:space="preserve"> El esquema que presentarán los tutoriales serán los siguientes:</w:t>
+      </w:r>
+    </w:p>
+    <w:p>
+      <w:pPr>
+        <w:pStyle w:val="Prrafodelista"/>
+        <w:numPr>
+          <w:ilvl w:val="1"/>
           <w:numId w:val="17"/>
         </w:numPr>
         <w:spacing w:line="360" w:lineRule="auto"/>
         <w:jc w:val="both"/>
+      </w:pPr>
+      <w:r>
+        <w:rPr>
+          <w:i/>
+          <w:iCs/>
+          <w:u w:val="single"/>
+        </w:rPr>
+        <w:t>1º tutorial</w:t>
+      </w:r>
+      <w:r>
+        <w:rPr>
+          <w:i/>
+          <w:iCs/>
+        </w:rPr>
+        <w:t>:</w:t>
+      </w:r>
+      <w:r>
+        <w:t xml:space="preserve"> </w:t>
+      </w:r>
+      <w:r>
+        <w:t>a través de esta primera lección el jugador casi no interaccionará con el entorno, ya que solo tendrá que leer explicaciones de lo que son cada una de las secciones de la pantalla de combate. De esta forma, el orden a seguir, de los diferentes cuadros de diálogo que explican el tutorial serán:</w:t>
+      </w:r>
+    </w:p>
+    <w:p>
+      <w:pPr>
+        <w:pStyle w:val="Prrafodelista"/>
+        <w:numPr>
+          <w:ilvl w:val="0"/>
+          <w:numId w:val="21"/>
+        </w:numPr>
+        <w:spacing w:line="360" w:lineRule="auto"/>
+        <w:jc w:val="both"/>
+      </w:pPr>
+      <w:r>
+        <w:t xml:space="preserve">Comienza todo con una pantalla de combate y aparece un cuadro de diálogo del profesor de batallas de varitas. El texto que aparece por el recuadro </w:t>
+      </w:r>
+      <w:proofErr w:type="gramStart"/>
+      <w:r>
+        <w:t>serán</w:t>
+      </w:r>
+      <w:proofErr w:type="gramEnd"/>
+      <w:r>
+        <w:t xml:space="preserve">: “Bienvenido a las clases básicas de batallas con varitas. Hoy le explicaremos la conformación del entorno en el que jugará.” </w:t>
+      </w:r>
+    </w:p>
+    <w:p>
+      <w:pPr>
+        <w:pStyle w:val="Prrafodelista"/>
+        <w:numPr>
+          <w:ilvl w:val="0"/>
+          <w:numId w:val="21"/>
+        </w:numPr>
+        <w:spacing w:line="360" w:lineRule="auto"/>
+        <w:jc w:val="both"/>
+      </w:pPr>
+      <w:r>
+        <w:t>Tras esto último se quedará identificada la zona de combate donde están ambos personajes y aparecerá el siguiente mensaje: “Novato, aquí tendrás la posibilidad de conocer cómo se debe desenvolver un luchador de batallas de varitas, mirando cara a cara a tu rival y elaborando los movimientos necesarios para cada hechizo”.</w:t>
+      </w:r>
+    </w:p>
+    <w:p>
+      <w:pPr>
+        <w:pStyle w:val="Prrafodelista"/>
+        <w:numPr>
+          <w:ilvl w:val="0"/>
+          <w:numId w:val="21"/>
+        </w:numPr>
+        <w:spacing w:line="360" w:lineRule="auto"/>
+        <w:jc w:val="both"/>
+      </w:pPr>
+      <w:r>
+        <w:t>Lo siguiente será marcar las barras de vida de cada uno de los participantes del combate, lo que provocará el siguiente mensaje: “Aquí podrás comprobar el estado de salud propio y el de tu rival, para poder establecer la estrategia a seguir. Además, debajo de estas barras conocerás las mejoras o penalizaciones que tendréis cada uno”.</w:t>
+      </w:r>
+    </w:p>
+    <w:p>
+      <w:pPr>
+        <w:pStyle w:val="Prrafodelista"/>
+        <w:numPr>
+          <w:ilvl w:val="0"/>
+          <w:numId w:val="21"/>
+        </w:numPr>
+        <w:spacing w:line="360" w:lineRule="auto"/>
+        <w:jc w:val="both"/>
+      </w:pPr>
+      <w:r>
+        <w:t xml:space="preserve">Una vez hecho esto, se iluminará la zona donde hay dos cartas de hechizos y el tutor indicará lo siguiente: “Ya conoces las reglas y siempre deberás </w:t>
+      </w:r>
+      <w:r>
+        <w:lastRenderedPageBreak/>
+        <w:t>escoger entre dos hechizos que se te hayan proporcionado. Elige bien cuál lanzarás, porque la velocidad con lo que lo lances y la situación del combate pueden ser determinantes para el desarrollo. Cuando lo hayas elegido, tocará conjurarlo”.</w:t>
+      </w:r>
+    </w:p>
+    <w:p>
+      <w:pPr>
+        <w:pStyle w:val="Prrafodelista"/>
+        <w:numPr>
+          <w:ilvl w:val="0"/>
+          <w:numId w:val="21"/>
+        </w:numPr>
+        <w:spacing w:line="360" w:lineRule="auto"/>
+        <w:jc w:val="both"/>
+      </w:pPr>
+      <w:r>
+        <w:t>Al explicar la elección de hechizo, se iluminará la parte de interfaz que contiene las letras con las que se va a jugar y el profesor volverá a comentar otra pequeña lección: “Deberás elegir las letras que conforman el hechizo en el orden correcto y de la forma más rápida posible. Ten en cuenta que</w:t>
+      </w:r>
+      <w:r>
+        <w:t>,</w:t>
+      </w:r>
+      <w:r>
+        <w:t xml:space="preserve"> de no realizarlo a tiempo, tu rival te ganará el turno y ejecutará su hechizo antes que el tuyo”.</w:t>
+      </w:r>
+    </w:p>
+    <w:p>
+      <w:pPr>
+        <w:pStyle w:val="Prrafodelista"/>
+        <w:numPr>
+          <w:ilvl w:val="0"/>
+          <w:numId w:val="21"/>
+        </w:numPr>
+        <w:spacing w:line="360" w:lineRule="auto"/>
+        <w:jc w:val="both"/>
+      </w:pPr>
+      <w:r>
+        <w:t>Con esto explicado se mostrará toda la pantalla iluminada, sin destacar nada, y el maestro terminará la lección comentando: “Juega bien tus cartas y controla bien los tiempos, ya que el jugador que quede moribundo será el que pierda y así no vas a conseguir nunca llegar a ser un campeón en esto”.</w:t>
+      </w:r>
+    </w:p>
+    <w:p>
+      <w:pPr>
+        <w:spacing w:line="360" w:lineRule="auto"/>
+        <w:ind w:left="1068"/>
+        <w:jc w:val="both"/>
+      </w:pPr>
+      <w:r>
+        <w:t>Tras todo esto, y al pasar el último cuadro de diálogo, aparecerá un mensaje por pantalla que indica que la lección se ha terminado y al continuar se volverá a la pantalla donde se encuentran todas las lecciones posibles.</w:t>
+      </w:r>
+    </w:p>
+    <w:p>
+      <w:pPr>
+        <w:pStyle w:val="Prrafodelista"/>
+        <w:numPr>
+          <w:ilvl w:val="1"/>
+          <w:numId w:val="17"/>
+        </w:numPr>
+        <w:spacing w:line="360" w:lineRule="auto"/>
+        <w:jc w:val="both"/>
+      </w:pPr>
+      <w:r>
+        <w:rPr>
+          <w:i/>
+          <w:iCs/>
+          <w:u w:val="single"/>
+        </w:rPr>
+        <w:t>2º tutorial</w:t>
+      </w:r>
+      <w:r>
+        <w:t>:</w:t>
+      </w:r>
+      <w:r>
+        <w:t xml:space="preserve"> para este caso se van a introducir los hechizos de ataque, los cuales solo se pueden llevar al combate dos de los que se dispongan en la colección completa, pero dentro del combate se podrán usar más de este número de veces. Con todo y con eso, este tutorial mantendrá este orden:</w:t>
+      </w:r>
+    </w:p>
+    <w:p>
+      <w:pPr>
+        <w:pStyle w:val="Prrafodelista"/>
+        <w:numPr>
+          <w:ilvl w:val="0"/>
+          <w:numId w:val="23"/>
+        </w:numPr>
+        <w:spacing w:line="360" w:lineRule="auto"/>
+        <w:jc w:val="both"/>
+      </w:pPr>
+      <w:r>
+        <w:t>Aparecerá toda la interfaz del combate y el maestro comenzará la lección con un cuadro de texto que explica lo siguiente: “Bueno, comenzamos a explicar los diferentes hechizos que podrás llevar al combate, empezando por los de ataque. No vamos a poder acabar con nuestro rival si no le quitamos algo de vida, por lo que será muy importante elegirlos bien para hacer el máximo daño posible. Recuerda que por cada duelo solo podrás usar dos tipos de ataques distintos, por lo que cuando prepares la lista de hechizos que traerás escoge los que mejor te sepas o los que creas que te van a venir mejor”.</w:t>
+      </w:r>
+    </w:p>
+    <w:p>
+      <w:pPr>
+        <w:pStyle w:val="Prrafodelista"/>
+        <w:numPr>
+          <w:ilvl w:val="0"/>
+          <w:numId w:val="23"/>
+        </w:numPr>
+        <w:spacing w:line="360" w:lineRule="auto"/>
+        <w:jc w:val="both"/>
+      </w:pPr>
+      <w:r>
+        <w:lastRenderedPageBreak/>
+        <w:t>Tras ello se enfoca a la mano de hechizos del usuario y se ven dos cartas de ataque básicas. Ante ello el maestro explicará: “Como cualquier otra carta deberás escogerla entre las dos posibilidades que tienes y una vez hecho eso habrá que conjurarla. Lee bien el hechizo antes de elegirlo, ya que muchas veces hay efectos más allá del nombre que reciben o pueden llegar a ser confusos, aunque por regla general harán una buena cantidad de daño a tu rival”.</w:t>
+      </w:r>
+    </w:p>
+    <w:p>
+      <w:pPr>
+        <w:pStyle w:val="Prrafodelista"/>
+        <w:numPr>
+          <w:ilvl w:val="0"/>
+          <w:numId w:val="23"/>
+        </w:numPr>
+        <w:spacing w:line="360" w:lineRule="auto"/>
+        <w:jc w:val="both"/>
+      </w:pPr>
+      <w:r>
+        <w:t>Se deja que el jugador escoja la carta y la ejecute, dándole la oportunidad de que la escriba por pantalla. Da igual el tiempo en el que lo ejecute ya que será siempre el primero en lanzar el hechizo. Justo al terminarlo el maestro indicará lo siguiente: “Como puedes ver atacar es un elemento fundamental en los combates de varitas y saber elegir correctamente el hechizo va a ser primordial para acabar antes con tu rival. Estudia bien los hechizos de los que dispones y escoge los más oportunos para cada combate”. Con este mensaje aparecer el cuadro de lección completada y la opción de volver al conjunto de todas las del tutorial.</w:t>
+      </w:r>
+    </w:p>
+    <w:p>
+      <w:pPr>
+        <w:pStyle w:val="Prrafodelista"/>
+        <w:numPr>
+          <w:ilvl w:val="1"/>
+          <w:numId w:val="17"/>
+        </w:numPr>
+        <w:spacing w:line="360" w:lineRule="auto"/>
+        <w:jc w:val="both"/>
+      </w:pPr>
+      <w:r>
+        <w:rPr>
+          <w:i/>
+          <w:iCs/>
+          <w:u w:val="single"/>
+        </w:rPr>
+        <w:t>3º tutorial</w:t>
+      </w:r>
+      <w:r>
+        <w:t>: toca el turno de hablar de los hechizos de defensa, aquellos de los que se deben llevar dos tipos en el conjunto total de hechizos, pero dentro del combate se podrán usar más de este número de veces. Con todo y con eso, este tutorial mantendrá este orden:</w:t>
+      </w:r>
+    </w:p>
+    <w:p>
+      <w:pPr>
+        <w:pStyle w:val="Prrafodelista"/>
+        <w:numPr>
+          <w:ilvl w:val="0"/>
+          <w:numId w:val="24"/>
+        </w:numPr>
+        <w:spacing w:line="360" w:lineRule="auto"/>
+        <w:jc w:val="both"/>
+      </w:pPr>
+      <w:r>
+        <w:t>Aparecerá toda la interfaz del combate y el maestro comenzará la lección con un cuadro de texto que explica lo siguiente: “Para cualquier tipo de combate, un buen ataque siempre es una buena defensa. En muchas ocasiones vamos a tener que cubrirnos las espaldas para poder evitar que los golpes que nos den no hagan tanto daño. Recuerda que por cada duelo solo podrás usar dos tipos de defensas distintos, por lo que cuando prepares la lista de hechizos que traerás escoge los que mejor te sepas o los que creas que te van a venir mejor”.</w:t>
+      </w:r>
+    </w:p>
+    <w:p>
+      <w:pPr>
+        <w:pStyle w:val="Prrafodelista"/>
+        <w:numPr>
+          <w:ilvl w:val="0"/>
+          <w:numId w:val="24"/>
+        </w:numPr>
+        <w:spacing w:line="360" w:lineRule="auto"/>
+        <w:jc w:val="both"/>
+      </w:pPr>
+      <w:r>
+        <w:t xml:space="preserve">Tras ello se enfoca a la mano de hechizos del usuario y se ven dos cartas de defensa básicas. Ante ello el maestro explicará: “Como cualquier otra carta deberás escogerla entre las dos posibilidades que tienes y una vez hecho eso habrá que conjurarla. Lee bien el hechizo antes de elegirlo, ya que muchas veces hay efectos más allá del nombre que reciben o pueden </w:t>
+      </w:r>
+      <w:r>
+        <w:lastRenderedPageBreak/>
+        <w:t>llegar a ser confusos, aunque por regla general harán que puedas evitar daños o curarte algo de vida”.</w:t>
+      </w:r>
+    </w:p>
+    <w:p>
+      <w:pPr>
+        <w:pStyle w:val="Prrafodelista"/>
+        <w:numPr>
+          <w:ilvl w:val="0"/>
+          <w:numId w:val="24"/>
+        </w:numPr>
+        <w:spacing w:line="360" w:lineRule="auto"/>
+        <w:jc w:val="both"/>
+      </w:pPr>
+      <w:r>
+        <w:t>Se deja que el jugador escoja la carta y la ejecute, dándole la oportunidad de que la escriba por pantalla. Da igual el tiempo en el que lo ejecute ya que será siempre el primero en lanzar el hechizo. Justo al terminarlo el maestro indicará lo siguiente: “La estrategia es un elemento fundamental en las batallas de varitas y jugar bien las cartas de tu defensa pueden ser cruciales. Estudia bien los hechizos de los que dispones y escoge los más oportunos para cada combate”. Con este mensaje aparecer el cuadro de lección completada y la opción de volver al conjunto de todas las del tutorial.</w:t>
+      </w:r>
+    </w:p>
+    <w:p>
+      <w:pPr>
+        <w:pStyle w:val="Prrafodelista"/>
+        <w:numPr>
+          <w:ilvl w:val="1"/>
+          <w:numId w:val="17"/>
+        </w:numPr>
+        <w:spacing w:line="360" w:lineRule="auto"/>
+        <w:jc w:val="both"/>
+      </w:pPr>
+      <w:r>
+        <w:rPr>
+          <w:i/>
+          <w:iCs/>
+          <w:u w:val="single"/>
+        </w:rPr>
+        <w:t>4º tutorial</w:t>
+      </w:r>
+      <w:r>
+        <w:t>:</w:t>
+      </w:r>
+      <w:r>
+        <w:t xml:space="preserve"> </w:t>
+      </w:r>
+      <w:r>
+        <w:t>uno de los elementos importantes son las ventajas que uno se puede generar así mismo durante los combates. Aquí se tratarán los hechizos de mejoras, aquellos que van a proporcionar ventajas a los que los ejecuten y que puedan potenciar otros ataques o mejorar la ejecución del próximo hechizo. Hay que tener en cuenta que solo se podrá llevar un tipo de este hechizo en el conjunto total, pero luego se podrá usar en más de una ocasión. Con todo y con eso, este tutorial mantendrá este orden.</w:t>
+      </w:r>
+    </w:p>
+    <w:p>
+      <w:pPr>
+        <w:pStyle w:val="Prrafodelista"/>
+        <w:numPr>
+          <w:ilvl w:val="0"/>
+          <w:numId w:val="25"/>
+        </w:numPr>
+        <w:spacing w:line="360" w:lineRule="auto"/>
+        <w:jc w:val="both"/>
+      </w:pPr>
+      <w:r>
+        <w:t>Aparecerá toda la interfaz del combate y el maestro comenzará la lección con un cuadro de texto que explica lo siguiente: “No todo va a ser atacar y defender, ya que la magia puede llegar a otorgarnos una potencia que no podemos imaginar. Combinar algunos hechizos con nuestras defensas y con nuestros ataques puede ser crucial para darle el golpe de gracia a un rival. Recuerda que por cada duelo solo podrás usar un tipo de mejora distinta, por lo que cuando prepares la lista de hechizos que traerás escoge el que mejor te sepas o el que creas que te va a venir mejor”.</w:t>
+      </w:r>
+    </w:p>
+    <w:p>
+      <w:pPr>
+        <w:pStyle w:val="Prrafodelista"/>
+        <w:numPr>
+          <w:ilvl w:val="0"/>
+          <w:numId w:val="25"/>
+        </w:numPr>
+        <w:spacing w:line="360" w:lineRule="auto"/>
+        <w:jc w:val="both"/>
+      </w:pPr>
+      <w:r>
+        <w:t>Tras ello se enfoca a la mano de hechizos del usuario y se ven dos cartas de mejora básicas, ambas la misma. Ante ello el maestro explicará: “Como cualquier otra carta deberás escogerla entre las dos posibilidades que tienes y una vez hecho eso habrá que conjurarla. Lee bien el hechizo antes de elegirlo, ya que muchas veces hay efectos más allá del nombre que reciben o pueden llegar a ser confusos, aunque por regla general tienden a generar una mejora en ti mismo, que dura un solo turno o varios”.</w:t>
+      </w:r>
+    </w:p>
+    <w:p>
+      <w:pPr>
+        <w:pStyle w:val="Prrafodelista"/>
+        <w:numPr>
+          <w:ilvl w:val="0"/>
+          <w:numId w:val="25"/>
+        </w:numPr>
+        <w:spacing w:line="360" w:lineRule="auto"/>
+        <w:jc w:val="both"/>
+      </w:pPr>
+      <w:r>
+        <w:lastRenderedPageBreak/>
+        <w:t>Se deja que el jugador escoja la carta y la ejecute, dándole la oportunidad de que la escriba por pantalla. Da igual el tiempo en el que lo ejecute ya que será siempre el primero en lanzar el hechizo. Justo al terminarlo el maestro indicará lo siguiente: “Es verdad que no va a ser un efecto inmediato, pero puede llegar a plantearnos un factor estratégico que no se espera nuestro rival. Estudia bien los hechizos de los que dispones y escoge los más oportunos para cada combate”. Con este mensaje aparecer el cuadro de lección completada y la opción de volver al conjunto de todas las del tutorial.</w:t>
+      </w:r>
+    </w:p>
+    <w:p>
+      <w:pPr>
+        <w:pStyle w:val="Prrafodelista"/>
+        <w:numPr>
+          <w:ilvl w:val="1"/>
+          <w:numId w:val="17"/>
+        </w:numPr>
+        <w:spacing w:line="360" w:lineRule="auto"/>
+        <w:jc w:val="both"/>
+      </w:pPr>
+      <w:r>
+        <w:rPr>
+          <w:i/>
+          <w:iCs/>
+          <w:u w:val="single"/>
+        </w:rPr>
+        <w:t>5</w:t>
+      </w:r>
+      <w:r>
+        <w:rPr>
+          <w:i/>
+          <w:iCs/>
+          <w:u w:val="single"/>
+        </w:rPr>
+        <w:t>º tutorial</w:t>
+      </w:r>
+      <w:r>
+        <w:t>:</w:t>
+      </w:r>
+      <w:r>
+        <w:t xml:space="preserve"> </w:t>
+      </w:r>
+      <w:r>
+        <w:t>se sigue buscando algo más de factor estratégico al título, por lo que aplicar debilidades al rival puede ser muy interesante</w:t>
+      </w:r>
+      <w:r>
+        <w:t xml:space="preserve">. Aquí se tratarán los hechizos de </w:t>
+      </w:r>
+      <w:r>
+        <w:t>debilidades</w:t>
+      </w:r>
+      <w:r>
+        <w:t xml:space="preserve">, aquellos que van a proporcionar </w:t>
+      </w:r>
+      <w:r>
+        <w:t>des</w:t>
+      </w:r>
+      <w:r>
+        <w:t>ventajas a los</w:t>
+      </w:r>
+      <w:r>
+        <w:t xml:space="preserve"> rivales,</w:t>
+      </w:r>
+      <w:r>
+        <w:t xml:space="preserve"> </w:t>
+      </w:r>
+      <w:r>
+        <w:t>promoviendo situaciones que pueden empeorar el lanzamiento de hechizos del rival o dificultarle la defensa</w:t>
+      </w:r>
+      <w:r>
+        <w:t>. Hay que tener en cuenta que solo se podrá llevar un tipo de este hechizo en el conjunto total, pero luego se podrá usar en más de una ocasión. Con todo y con eso, este tutorial mantendrá este orden.</w:t>
+      </w:r>
+    </w:p>
+    <w:p>
+      <w:pPr>
+        <w:pStyle w:val="Prrafodelista"/>
+        <w:numPr>
+          <w:ilvl w:val="0"/>
+          <w:numId w:val="26"/>
+        </w:numPr>
+        <w:spacing w:line="360" w:lineRule="auto"/>
+        <w:jc w:val="both"/>
+      </w:pPr>
+      <w:r>
+        <w:t>Aparecerá toda la interfaz del combate y el maestro comenzará la lección con un cuadro de texto que explica lo siguiente: “</w:t>
+      </w:r>
+      <w:r>
+        <w:t>Hay diferentes maneras de abordar los combates y hay jugadores que disfrutan penalizando a los rivales para que ellos mismos vayan debilitándose con el paso del tiempo</w:t>
+      </w:r>
+      <w:r>
+        <w:t xml:space="preserve">. </w:t>
+      </w:r>
+      <w:r>
+        <w:t>Saber escoger qué penalizaciones aplicar y en qué momento pueden agilizar un combate y hacer que el tiempo sea el peor enemigo de nuestro rival</w:t>
+      </w:r>
+      <w:r>
+        <w:t xml:space="preserve">. Recuerda que por cada duelo solo podrás usar un tipo de </w:t>
+      </w:r>
+      <w:r>
+        <w:t>debilidad</w:t>
+      </w:r>
+      <w:r>
+        <w:t xml:space="preserve"> distinta, por lo que cuando prepares la lista de hechizos que traerás escoge el que mejor te sepas o el que creas que te va a venir mejor”.</w:t>
+      </w:r>
+    </w:p>
+    <w:p>
+      <w:pPr>
+        <w:pStyle w:val="Prrafodelista"/>
+        <w:numPr>
+          <w:ilvl w:val="0"/>
+          <w:numId w:val="26"/>
+        </w:numPr>
+        <w:spacing w:line="360" w:lineRule="auto"/>
+        <w:jc w:val="both"/>
+      </w:pPr>
+      <w:r>
+        <w:t xml:space="preserve">Tras ello se enfoca a la mano de hechizos del usuario y se ven dos cartas de </w:t>
+      </w:r>
+      <w:r>
+        <w:t>debilidad</w:t>
+      </w:r>
+      <w:r>
+        <w:t xml:space="preserve"> básicas, ambas la misma. Ante ello el maestro explicará: “Como cualquier otra carta deberás escogerla entre las dos posibilidades que tienes y una vez hecho eso habrá que conjurarla. Lee bien el hechizo antes de elegirlo, ya que muchas veces hay efectos más allá del nombre que reciben o pueden llegar a ser confusos, aunque por regla general tienden a generar </w:t>
+      </w:r>
+      <w:r>
+        <w:t>una debilidad en tu rival</w:t>
+      </w:r>
+      <w:r>
+        <w:t>, que dura un solo turno o varios”.</w:t>
+      </w:r>
+    </w:p>
+    <w:p>
+      <w:pPr>
+        <w:pStyle w:val="Prrafodelista"/>
+        <w:numPr>
+          <w:ilvl w:val="0"/>
+          <w:numId w:val="26"/>
+        </w:numPr>
+        <w:spacing w:line="360" w:lineRule="auto"/>
+        <w:jc w:val="both"/>
+      </w:pPr>
+      <w:r>
+        <w:lastRenderedPageBreak/>
+        <w:t>Se deja que el jugador escoja la carta y la ejecute, dándole la oportunidad de que la escriba por pantalla. Da igual el tiempo en el que lo ejecute ya que será siempre el primero en lanzar el hechizo. Justo al terminarlo el maestro indicará lo siguiente: “Es verdad que no va a ser un efecto inmediato, pero puede llegar a plantearnos un factor estratégico que no se espera nuestro rival. Estudia bien los hechizos de los que dispones y escoge los más oportunos para cada combate”. Con este mensaje aparecer el cuadro de lección completada y la opción de volver al conjunto de todas las del tutorial.</w:t>
+      </w:r>
+    </w:p>
+    <w:p>
+      <w:pPr>
+        <w:pStyle w:val="Prrafodelista"/>
+        <w:numPr>
+          <w:ilvl w:val="0"/>
+          <w:numId w:val="17"/>
+        </w:numPr>
+        <w:spacing w:line="360" w:lineRule="auto"/>
+        <w:jc w:val="both"/>
+      </w:pPr>
+      <w:r>
         <w:rPr>
           <w:b/>
           <w:bCs/>
           <w:i/>
           <w:iCs/>
         </w:rPr>
-      </w:pPr>
+        <w:t>Pantalla de modo contra IA:</w:t>
+      </w:r>
+      <w:r>
+        <w:t xml:space="preserve"> en este apartado el jugador deberá decidir en </w:t>
+      </w:r>
+      <w:r>
+        <w:t>qué</w:t>
+      </w:r>
+      <w:r>
+        <w:t xml:space="preserve"> dificultad quiere jugar contra la inteligencia artificial. Será posible escoger entre fácil, medio o difícil y servirá al jugador para probar su habilidad. Una vez seleccionado un tipo de nivel, se </w:t>
+      </w:r>
+      <w:r>
+        <w:t>le pedirá al jugador que elija una configuración de hechizos y comience el combate.</w:t>
+      </w:r>
+      <w:r>
+        <w:t xml:space="preserve"> A la hora de establecer el nivel de dificultad, se establece esta disposición de inteligencias artificiales para poder programarlas en las partidas:</w:t>
+      </w:r>
+    </w:p>
+    <w:p>
+      <w:pPr>
+        <w:pStyle w:val="Prrafodelista"/>
+        <w:numPr>
+          <w:ilvl w:val="1"/>
+          <w:numId w:val="17"/>
+        </w:numPr>
+        <w:spacing w:line="360" w:lineRule="auto"/>
+        <w:jc w:val="both"/>
+      </w:pPr>
+      <w:r>
+        <w:rPr>
+          <w:i/>
+          <w:iCs/>
+          <w:u w:val="single"/>
+        </w:rPr>
+        <w:t>Inteligencia artificial en fácil</w:t>
+      </w:r>
       <w:r>
         <w:rPr>
           <w:b/>
@@ -11925,22 +12806,200 @@
           <w:i/>
           <w:iCs/>
         </w:rPr>
-        <w:t>Replicar este tipo de hechizos es algo muy repentino para gente de vuestro año, pero sí que os puedo indicar la forma de salir de ellos, que no depende tanto de la magia sino de vuestra habilidad mental.</w:t>
-      </w:r>
-    </w:p>
-    <w:p>
-      <w:pPr>
-        <w:pStyle w:val="Prrafodelista"/>
-        <w:spacing w:line="360" w:lineRule="auto"/>
-        <w:ind w:left="1440"/>
-        <w:jc w:val="both"/>
+        <w:t>:</w:t>
+      </w:r>
+      <w:r>
+        <w:t xml:space="preserve"> para este tipo de inteligencia se establecerá una configuración de ataques y defensas de nivel 1, escogidas de forma aleatoria entre todos los que hay. En cuanto a las mejoras y debilidades ocurrirá lo mismo, pero solo se elegirá una de nivel 1. Para dar una capa más de identificación de dificultad, se establecerá un tiempo determinado alto para la elaboración del hechizo y que se pueda comparar con el ejecutado por el usuario.</w:t>
+      </w:r>
+    </w:p>
+    <w:p>
+      <w:pPr>
+        <w:pStyle w:val="Prrafodelista"/>
+        <w:numPr>
+          <w:ilvl w:val="1"/>
+          <w:numId w:val="17"/>
+        </w:numPr>
+        <w:spacing w:line="360" w:lineRule="auto"/>
+        <w:jc w:val="both"/>
+      </w:pPr>
+      <w:r>
+        <w:rPr>
+          <w:i/>
+          <w:iCs/>
+          <w:u w:val="single"/>
+        </w:rPr>
+        <w:t>Inteligencia artificial en medio</w:t>
+      </w:r>
+      <w:r>
+        <w:t>: para este tipo de inteligencia se establecerá una configuración de ataques y defensas de nivel 2, escogidas de forma aleatoria entre todos los que hay. En cuanto a las mejoras y debilidades ocurrirá lo mismo, pero solo se elegirá una de nivel 2. Para dar una capa más de identificación de dificultad, se establecerá un tiempo determinado medio para la elaboración del hechizo y que se pueda comparar con el ejecutado por el usuario.</w:t>
+      </w:r>
+    </w:p>
+    <w:p>
+      <w:pPr>
+        <w:pStyle w:val="Prrafodelista"/>
+        <w:numPr>
+          <w:ilvl w:val="1"/>
+          <w:numId w:val="17"/>
+        </w:numPr>
+        <w:spacing w:line="360" w:lineRule="auto"/>
+        <w:jc w:val="both"/>
+      </w:pPr>
+      <w:r>
+        <w:rPr>
+          <w:i/>
+          <w:iCs/>
+          <w:u w:val="single"/>
+        </w:rPr>
+        <w:t>Inteligencia artificial en difícil</w:t>
+      </w:r>
+      <w:r>
+        <w:t>:</w:t>
+      </w:r>
+      <w:r>
+        <w:t xml:space="preserve"> </w:t>
+      </w:r>
+      <w:r>
+        <w:t>para este tipo de inteligencia se establecerá una configuración de ataques y defensas de nivel 3, escogidas de forma aleatoria entre todos los que hay. En cuanto a las mejoras y debilidades ocurrirá lo mismo, pero solo se elegirá una de nivel 3. Para dar una capa más de identificación de dificultad, se establecerá un tiempo determinado bajo para la elaboración del hechizo y que se pueda comparar con el ejecutado por el usuario.</w:t>
+      </w:r>
+    </w:p>
+    <w:p>
+      <w:pPr>
+        <w:pStyle w:val="Prrafodelista"/>
+        <w:spacing w:line="360" w:lineRule="auto"/>
+        <w:jc w:val="both"/>
+      </w:pPr>
+      <w:r>
+        <w:lastRenderedPageBreak/>
+        <w:t>Una vez que haya acabado el combate, que será cuando uno de los dos personajes llegue a 1 en vida, aparecerá un mensaje por pantalla con la puntuación obtenida</w:t>
+      </w:r>
+      <w:r>
+        <w:t>, en caso de alzarse victorioso el jugador</w:t>
+      </w:r>
+      <w:r>
+        <w:t xml:space="preserve">, la cual se establece con un cálculo teniendo en cuenta la vida del </w:t>
+      </w:r>
+      <w:r>
+        <w:t xml:space="preserve">usuario y la dificultad de la partida. Si la dificultad es fácil se multiplicará los puntos de vida por 0,75, mientras que si la partida ha sido en normal por 1,00 y si la partida ha sido en difícil por 1,5. Esto proporcionará </w:t>
+      </w:r>
+      <w:proofErr w:type="spellStart"/>
+      <w:r>
+        <w:t>Speller</w:t>
+      </w:r>
+      <w:proofErr w:type="spellEnd"/>
+      <w:r>
+        <w:t>$ para que el jugador pueda gastarlos. Además de esto aparecerá, en la ventana de la puntuación, una opción para volver a jugar y otra para salir al menú principal. Para el caso de haber perdido, aparecerá un 0 en la puntuación y las mismas opciones en la ventana.</w:t>
+      </w:r>
+    </w:p>
+    <w:p>
+      <w:pPr>
+        <w:pStyle w:val="Prrafodelista"/>
+        <w:numPr>
+          <w:ilvl w:val="0"/>
+          <w:numId w:val="17"/>
+        </w:numPr>
+        <w:spacing w:line="360" w:lineRule="auto"/>
+        <w:jc w:val="both"/>
+      </w:pPr>
+      <w:r>
         <w:rPr>
           <w:b/>
           <w:bCs/>
           <w:i/>
           <w:iCs/>
         </w:rPr>
-      </w:pPr>
+        <w:t>Pantalla de modo multijugador:</w:t>
+      </w:r>
+      <w:r>
+        <w:t xml:space="preserve"> se accederá cuando se trata de jugar al modo con otro jugador online. En dicho momento se entrará en una sala donde se espera la conexión de un solo usuario y se permite a cada uno aceptar. Una vez que han aceptado, en la pantalla de cada jugador aparecerá la elección de configuración de hechizos y deberán darle a aceptar para comenzar la batalla</w:t>
+      </w:r>
+      <w:r>
+        <w:t xml:space="preserve">, habiendo establecido una cantidad de </w:t>
+      </w:r>
+      <w:proofErr w:type="spellStart"/>
+      <w:r>
+        <w:t>Speller</w:t>
+      </w:r>
+      <w:proofErr w:type="spellEnd"/>
+      <w:r>
+        <w:t>$ que apuestan. Hasta que ambos jugadores no acepten la misma cantidad de dinero apostado no comenzará la partida. Una vez que coincida se iniciará el combate y se ejecutará como otro combate normal, teniendo en cuenta las variables de cada jugador. Cuando se resuelva el combate podrán ocurrir dos situaciones en la pantalla del jugador:</w:t>
+      </w:r>
+    </w:p>
+    <w:p>
+      <w:pPr>
+        <w:pStyle w:val="Prrafodelista"/>
+        <w:numPr>
+          <w:ilvl w:val="1"/>
+          <w:numId w:val="17"/>
+        </w:numPr>
+        <w:spacing w:line="360" w:lineRule="auto"/>
+        <w:jc w:val="both"/>
+      </w:pPr>
+      <w:r>
+        <w:rPr>
+          <w:b/>
+          <w:bCs/>
+          <w:i/>
+          <w:iCs/>
+        </w:rPr>
+        <w:t>Ser el jugador victorioso:</w:t>
+      </w:r>
+      <w:r>
+        <w:t xml:space="preserve"> en este caso aparecerá una ventana de victoria igual que en cualquier otro modo. En vez de una puntuación aparecerá un mensaje de victoria y los </w:t>
+      </w:r>
+      <w:proofErr w:type="spellStart"/>
+      <w:r>
+        <w:t>Speller</w:t>
+      </w:r>
+      <w:proofErr w:type="spellEnd"/>
+      <w:r>
+        <w:t>$ que se han ganado. Habrá dos botones uno de salir y uno de volver a jugar. Si se pulsa el de volver a jugar se esperará a que el otro jugador haya mandado una respuesta, ya que si pulsa el mismo botón se preparará una partida con el mismo jugador y la misma cantidad de dinero. Si el otro jugador no quiere echar una segunda partida, se saldrá a la sala de espera para buscar a otro</w:t>
+      </w:r>
+    </w:p>
+    <w:p>
+      <w:pPr>
+        <w:pStyle w:val="Prrafodelista"/>
+        <w:numPr>
+          <w:ilvl w:val="1"/>
+          <w:numId w:val="17"/>
+        </w:numPr>
+        <w:spacing w:line="360" w:lineRule="auto"/>
+        <w:jc w:val="both"/>
+      </w:pPr>
+      <w:r>
+        <w:rPr>
+          <w:b/>
+          <w:bCs/>
+          <w:i/>
+          <w:iCs/>
+        </w:rPr>
+        <w:t>Ser el jugador derrotado:</w:t>
+      </w:r>
+      <w:r>
+        <w:t xml:space="preserve"> </w:t>
+      </w:r>
+      <w:r>
+        <w:t xml:space="preserve">para esta situación se aparecerá la ventana de finalización de partida igual que en otro modo. No aparecerá ninguna puntuación, sino un mensaje de derrota y la cantidad de </w:t>
+      </w:r>
+      <w:proofErr w:type="spellStart"/>
+      <w:r>
+        <w:t>Speller</w:t>
+      </w:r>
+      <w:proofErr w:type="spellEnd"/>
+      <w:r>
+        <w:t xml:space="preserve">$ que se han perdido. Además, aparecerán un botón de volver a jugar, si se quiere volver a jugar con el jugador por la misma cantidad de dinero o un botón de salir para volver a la sala de espera. Si se trata de volver a jugar con el jugador actual se esperará a la respuesta del otro jugador. En caso de que el otro jugador pulse volver a jugar se comenzará otra partida por la </w:t>
+      </w:r>
+      <w:r>
+        <w:lastRenderedPageBreak/>
+        <w:t xml:space="preserve">misma apuesta, mientras </w:t>
+      </w:r>
+      <w:proofErr w:type="gramStart"/>
+      <w:r>
+        <w:t>que</w:t>
+      </w:r>
+      <w:proofErr w:type="gramEnd"/>
+      <w:r>
+        <w:t xml:space="preserve"> si le da a salir, el jugador actual también volverá a la sala de espera.</w:t>
+      </w:r>
     </w:p>
     <w:p>
       <w:pPr>
@@ -11959,63 +13018,10 @@
           <w:i/>
           <w:iCs/>
         </w:rPr>
-        <w:t>Pantalla de modo tutorial:</w:t>
-      </w:r>
-      <w:r>
-        <w:t xml:space="preserve"> con un formato de lista aparecerán los diferentes tutoriales que conforma</w:t>
-      </w:r>
-      <w:r>
-        <w:t>n</w:t>
-      </w:r>
-      <w:r>
-        <w:t xml:space="preserve"> e</w:t>
-      </w:r>
-      <w:r>
-        <w:t>l</w:t>
-      </w:r>
-      <w:r>
-        <w:t xml:space="preserve"> videojuego. Dichos tutoriales será</w:t>
-      </w:r>
-      <w:r>
-        <w:t>n</w:t>
-      </w:r>
-      <w:r>
-        <w:t xml:space="preserve"> una pantalla de combate con mensajes explicativos y que esperan que el jugador realice interacciones. El primer tutorial estará centrado en conocer las principales mecánicas de juego y explicar la interfaz del jugador, el segundo tutorial irá centrado en explicar los tipos de conjuros de ataques y el número que se lleva en combate, el tercer tutorial se centrará en los hechizos de defensa, el cuarto en los hechizos de mejoras y el quinto tutorial en los hechizos de debilidades. Al principio solo estará disponible el primer tutorial, que al realizarlo desbloqueará el siguiente y así hasta terminar.</w:t>
-      </w:r>
-      <w:r>
-        <w:t xml:space="preserve"> El esquema que presentarán los tutoriales serán los siguientes:</w:t>
-      </w:r>
-    </w:p>
-    <w:p>
-      <w:pPr>
-        <w:pStyle w:val="Prrafodelista"/>
-        <w:numPr>
-          <w:ilvl w:val="1"/>
-          <w:numId w:val="17"/>
-        </w:numPr>
-        <w:spacing w:line="360" w:lineRule="auto"/>
-        <w:jc w:val="both"/>
-      </w:pPr>
-      <w:r>
-        <w:rPr>
-          <w:i/>
-          <w:iCs/>
-          <w:u w:val="single"/>
-        </w:rPr>
-        <w:t>1º tutorial</w:t>
-      </w:r>
-      <w:r>
-        <w:rPr>
-          <w:i/>
-          <w:iCs/>
-        </w:rPr>
-        <w:t>:</w:t>
-      </w:r>
-      <w:r>
-        <w:t xml:space="preserve"> </w:t>
-      </w:r>
-      <w:r>
-        <w:t>a través de esta primera lección el jugador casi no interaccionará con el entorno, ya que solo tendrá que leer explicaciones de lo que son cada una de las secciones de la pantalla de combate. De esta forma, el orden a seguir, de los diferentes cuadros de diálogo que explican el tutorial serán:</w:t>
+        <w:t>Pantalla de combate:</w:t>
+      </w:r>
+      <w:r>
+        <w:t xml:space="preserve"> la disposición de cualquier batalla de combate va a ser la misma ya que trata de emular una pelea de varitas entre magos. Todo quedará resumido en un recuadro que representa la zona del combate con el jugador principal a la izquierda y el jugador enemigo a la derecha. En la parte que complementa la ventana del navegador se encontrará un tablero con diferentes letras para conformar el hechizo a lanzar. Los turnos de los magos jugadores se resumen en:</w:t>
       </w:r>
     </w:p>
     <w:p>
@@ -12023,21 +13029,13 @@
         <w:pStyle w:val="Prrafodelista"/>
         <w:numPr>
           <w:ilvl w:val="0"/>
-          <w:numId w:val="21"/>
-        </w:numPr>
-        <w:spacing w:line="360" w:lineRule="auto"/>
-        <w:jc w:val="both"/>
-      </w:pPr>
-      <w:r>
-        <w:t xml:space="preserve">Comienza todo con una pantalla de combate y aparece un cuadro de diálogo del profesor de batallas de varitas. El texto que aparece por el recuadro </w:t>
-      </w:r>
-      <w:proofErr w:type="gramStart"/>
-      <w:r>
-        <w:t>serán</w:t>
-      </w:r>
-      <w:proofErr w:type="gramEnd"/>
-      <w:r>
-        <w:t xml:space="preserve">: “Bienvenido a las clases básicas de batallas con varitas. Hoy le explicaremos la conformación del entorno en el que jugará.” </w:t>
+          <w:numId w:val="18"/>
+        </w:numPr>
+        <w:spacing w:line="360" w:lineRule="auto"/>
+        <w:jc w:val="both"/>
+      </w:pPr>
+      <w:r>
+        <w:t>Se muestran dos cartas al jugador de su mazo aleatorias.</w:t>
       </w:r>
     </w:p>
     <w:p>
@@ -12045,17 +13043,13 @@
         <w:pStyle w:val="Prrafodelista"/>
         <w:numPr>
           <w:ilvl w:val="0"/>
-          <w:numId w:val="21"/>
-        </w:numPr>
-        <w:spacing w:line="360" w:lineRule="auto"/>
-        <w:jc w:val="both"/>
-      </w:pPr>
-      <w:r>
-        <w:t xml:space="preserve">Tras esto último se quedará identificada la zona de combate donde están ambos personajes y aparecerá el siguiente mensaje: “Novato, aquí tendrás la posibilidad de conocer cómo se debe desenvolver un luchador </w:t>
-      </w:r>
-      <w:r>
-        <w:lastRenderedPageBreak/>
-        <w:t>de batallas de varitas, mirando cara a cara a tu rival y elaborando los movimientos necesarios para cada hechizo”.</w:t>
+          <w:numId w:val="18"/>
+        </w:numPr>
+        <w:spacing w:line="360" w:lineRule="auto"/>
+        <w:jc w:val="both"/>
+      </w:pPr>
+      <w:r>
+        <w:t>El jugador selecciona una de las dos.</w:t>
       </w:r>
     </w:p>
     <w:p>
@@ -12063,13 +13057,13 @@
         <w:pStyle w:val="Prrafodelista"/>
         <w:numPr>
           <w:ilvl w:val="0"/>
-          <w:numId w:val="21"/>
-        </w:numPr>
-        <w:spacing w:line="360" w:lineRule="auto"/>
-        <w:jc w:val="both"/>
-      </w:pPr>
-      <w:r>
-        <w:t>Lo siguiente será marcar las barras de vida de cada uno de los participantes del combate, lo que provocará el siguiente mensaje: “Aquí podrás comprobar el estado de salud propio y el de tu rival, para poder establecer la estrategia a seguir. Además, debajo de estas barras conocerás las mejoras o penalizaciones que tendréis cada uno”.</w:t>
+          <w:numId w:val="18"/>
+        </w:numPr>
+        <w:spacing w:line="360" w:lineRule="auto"/>
+        <w:jc w:val="both"/>
+      </w:pPr>
+      <w:r>
+        <w:t>La zona de la interfaz se transforma en un tablero/teclado donde el jugador deberá pulsar en orden las letras que conforman el hechizo.</w:t>
       </w:r>
     </w:p>
     <w:p>
@@ -12077,13 +13071,13 @@
         <w:pStyle w:val="Prrafodelista"/>
         <w:numPr>
           <w:ilvl w:val="0"/>
-          <w:numId w:val="21"/>
-        </w:numPr>
-        <w:spacing w:line="360" w:lineRule="auto"/>
-        <w:jc w:val="both"/>
-      </w:pPr>
-      <w:r>
-        <w:t>Una vez hecho esto, se iluminará la zona donde hay dos cartas de hechizos y el tutor indicará lo siguiente: “Ya conoces las reglas y siempre deberás escoger entre dos hechizos que se te hayan proporcionado. Elige bien cuál lanzarás, porque la velocidad con lo que lo lances y la situación del combate pueden ser determinantes para el desarrollo. Cuando lo hayas elegido, tocará conjurarlo”.</w:t>
+          <w:numId w:val="18"/>
+        </w:numPr>
+        <w:spacing w:line="360" w:lineRule="auto"/>
+        <w:jc w:val="both"/>
+      </w:pPr>
+      <w:r>
+        <w:t>Una vez realizado se calculará la velocidad a la que se ha realizado para poder entender el orden en que se ejecutará el hechizo, es decir, antes que el rival o después.</w:t>
       </w:r>
     </w:p>
     <w:p>
@@ -12091,392 +13085,23 @@
         <w:pStyle w:val="Prrafodelista"/>
         <w:numPr>
           <w:ilvl w:val="0"/>
-          <w:numId w:val="21"/>
-        </w:numPr>
-        <w:spacing w:line="360" w:lineRule="auto"/>
-        <w:jc w:val="both"/>
-      </w:pPr>
-      <w:r>
-        <w:t>Al explicar la elección de hechizo, se iluminará la parte de interfaz que contiene las letras con las que se va a jugar y el profesor volverá a comentar otra pequeña lección: “Deberás elegir las letras que conforman el hechizo en el orden correcto y de la forma más rápida posible. Ten en cuenta que</w:t>
-      </w:r>
-      <w:r>
-        <w:t>,</w:t>
-      </w:r>
-      <w:r>
-        <w:t xml:space="preserve"> de no realizarlo a tiempo, tu rival te ganará el turno y ejecutará su hechizo antes que el tuyo”.</w:t>
-      </w:r>
-    </w:p>
-    <w:p>
-      <w:pPr>
-        <w:pStyle w:val="Prrafodelista"/>
-        <w:numPr>
-          <w:ilvl w:val="0"/>
-          <w:numId w:val="21"/>
-        </w:numPr>
-        <w:spacing w:line="360" w:lineRule="auto"/>
-        <w:jc w:val="both"/>
-      </w:pPr>
-      <w:r>
-        <w:t>Con esto explicado se mostrará toda la pantalla iluminada, sin destacar nada, y el maestro terminará la lección comentando: “Juega bien tus cartas y controla bien los tiempos, ya que el jugador que quede moribundo será el que pierda y así no vas a conseguir nunca llegar a ser un campeón en esto”.</w:t>
-      </w:r>
-    </w:p>
-    <w:p>
-      <w:pPr>
-        <w:spacing w:line="360" w:lineRule="auto"/>
-        <w:ind w:left="1068"/>
-        <w:jc w:val="both"/>
-      </w:pPr>
-      <w:r>
-        <w:t>Tras todo esto, y al pasar el último cuadro de diálogo, aparecerá un mensaje por pantalla que indica que la lección se ha terminado y al continuar se volverá a la pantalla donde se encuentran todas las lecciones posibles.</w:t>
-      </w:r>
-    </w:p>
-    <w:p>
-      <w:pPr>
-        <w:pStyle w:val="Prrafodelista"/>
-        <w:numPr>
-          <w:ilvl w:val="1"/>
-          <w:numId w:val="17"/>
-        </w:numPr>
-        <w:spacing w:line="360" w:lineRule="auto"/>
-        <w:jc w:val="both"/>
-      </w:pPr>
-      <w:r>
-        <w:rPr>
-          <w:i/>
-          <w:iCs/>
-          <w:u w:val="single"/>
-        </w:rPr>
-        <w:t>2º tutorial</w:t>
-      </w:r>
-      <w:r>
-        <w:t>:</w:t>
-      </w:r>
-      <w:r>
-        <w:t xml:space="preserve"> para este caso se van a introducir los hechizos de ataque, los cuales solo se pueden llevar al combate dos de los que se dispongan en la colección completa, pero dentro del combate se podrán usar más de este número de veces. Con todo y con eso, este tutorial mantendrá este orden:</w:t>
-      </w:r>
-    </w:p>
-    <w:p>
-      <w:pPr>
-        <w:pStyle w:val="Prrafodelista"/>
-        <w:numPr>
-          <w:ilvl w:val="0"/>
-          <w:numId w:val="23"/>
-        </w:numPr>
-        <w:spacing w:line="360" w:lineRule="auto"/>
-        <w:jc w:val="both"/>
-      </w:pPr>
-      <w:r>
-        <w:lastRenderedPageBreak/>
-        <w:t>Aparecerá toda la interfaz del combate y el maestro comenzará la lección con un cuadro de texto que explica lo siguiente: “Bueno, comenzamos a explicar los diferentes hechizos que podrás llevar al combate, empezando por los de ataque. No vamos a poder acabar con nuestro rival si no le quitamos algo de vida, por lo que será muy importante elegirlos bien para hacer el máximo daño posible. Recuerda que por cada duelo solo podrás usar dos tipos de ataques distintos, por lo que cuando prepares la lista de hechizos que traerás escoge los que mejor te sepas o los que creas que te van a venir mejor”.</w:t>
-      </w:r>
-    </w:p>
-    <w:p>
-      <w:pPr>
-        <w:pStyle w:val="Prrafodelista"/>
-        <w:numPr>
-          <w:ilvl w:val="0"/>
-          <w:numId w:val="23"/>
-        </w:numPr>
-        <w:spacing w:line="360" w:lineRule="auto"/>
-        <w:jc w:val="both"/>
-      </w:pPr>
-      <w:r>
-        <w:t>Tras ello se enfoca a la mano de hechizos del usuario y se ven dos cartas de ataque básicas. Ante ello el maestro explicará: “Como cualquier otra carta deberás escogerla entre las dos posibilidades que tienes y una vez hecho eso habrá que conjurarla. Lee bien el hechizo antes de elegirlo, ya que muchas veces hay efectos más allá del nombre que reciben o pueden llegar a ser confusos, aunque por regla general harán una buena cantidad de daño a tu rival”.</w:t>
-      </w:r>
-    </w:p>
-    <w:p>
-      <w:pPr>
-        <w:pStyle w:val="Prrafodelista"/>
-        <w:numPr>
-          <w:ilvl w:val="0"/>
-          <w:numId w:val="23"/>
-        </w:numPr>
-        <w:spacing w:line="360" w:lineRule="auto"/>
-        <w:jc w:val="both"/>
-      </w:pPr>
-      <w:r>
-        <w:t>Se deja que el jugador escoja la carta y la ejecute, dándole la oportunidad de que la escriba por pantalla. Da igual el tiempo en el que lo ejecute ya que será siempre el primero en lanzar el hechizo. Justo al terminarlo el maestro indicará lo siguiente: “Como puedes ver atacar es un elemento fundamental en los combates de varitas y saber elegir correctamente el hechizo va a ser primordial para acabar antes con tu rival. Estudia bien los hechizos de los que dispones y escoge los más oportunos para cada combate”. Con este mensaje aparecer el cuadro de lección completada y la opción de volver al conjunto de todas las del tutorial.</w:t>
-      </w:r>
-    </w:p>
-    <w:p>
-      <w:pPr>
-        <w:pStyle w:val="Prrafodelista"/>
-        <w:numPr>
-          <w:ilvl w:val="1"/>
-          <w:numId w:val="17"/>
-        </w:numPr>
-        <w:spacing w:line="360" w:lineRule="auto"/>
-        <w:jc w:val="both"/>
-      </w:pPr>
-      <w:r>
-        <w:rPr>
-          <w:i/>
-          <w:iCs/>
-          <w:u w:val="single"/>
-        </w:rPr>
-        <w:t>3º tutorial</w:t>
-      </w:r>
-      <w:r>
-        <w:t>: toca el turno de hablar de los hechizos de defensa, aquellos de los que se deben llevar dos tipos en el conjunto total de hechizos, pero dentro del combate se podrán usar más de este número de veces. Con todo y con eso, este tutorial mantendrá este orden:</w:t>
-      </w:r>
-    </w:p>
-    <w:p>
-      <w:pPr>
-        <w:pStyle w:val="Prrafodelista"/>
-        <w:numPr>
-          <w:ilvl w:val="0"/>
-          <w:numId w:val="24"/>
-        </w:numPr>
-        <w:spacing w:line="360" w:lineRule="auto"/>
-        <w:jc w:val="both"/>
-      </w:pPr>
-      <w:r>
-        <w:t xml:space="preserve">Aparecerá toda la interfaz del combate y el maestro comenzará la lección con un cuadro de texto que explica lo siguiente: “Para cualquier tipo de combate, un buen ataque siempre es una buena defensa. En muchas ocasiones vamos a tener que cubrirnos las espaldas para poder evitar que </w:t>
-      </w:r>
-      <w:r>
-        <w:lastRenderedPageBreak/>
-        <w:t>los golpes que nos den no hagan tanto daño. Recuerda que por cada duelo solo podrás usar dos tipos de defensas distintos, por lo que cuando prepares la lista de hechizos que traerás escoge los que mejor te sepas o los que creas que te van a venir mejor”.</w:t>
-      </w:r>
-    </w:p>
-    <w:p>
-      <w:pPr>
-        <w:pStyle w:val="Prrafodelista"/>
-        <w:numPr>
-          <w:ilvl w:val="0"/>
-          <w:numId w:val="24"/>
-        </w:numPr>
-        <w:spacing w:line="360" w:lineRule="auto"/>
-        <w:jc w:val="both"/>
-      </w:pPr>
-      <w:r>
-        <w:t>Tras ello se enfoca a la mano de hechizos del usuario y se ven dos cartas de defensa básicas. Ante ello el maestro explicará: “Como cualquier otra carta deberás escogerla entre las dos posibilidades que tienes y una vez hecho eso habrá que conjurarla. Lee bien el hechizo antes de elegirlo, ya que muchas veces hay efectos más allá del nombre que reciben o pueden llegar a ser confusos, aunque por regla general harán que puedas evitar daños o curarte algo de vida”.</w:t>
-      </w:r>
-    </w:p>
-    <w:p>
-      <w:pPr>
-        <w:pStyle w:val="Prrafodelista"/>
-        <w:numPr>
-          <w:ilvl w:val="0"/>
-          <w:numId w:val="24"/>
-        </w:numPr>
-        <w:spacing w:line="360" w:lineRule="auto"/>
-        <w:jc w:val="both"/>
-      </w:pPr>
-      <w:r>
-        <w:t>Se deja que el jugador escoja la carta y la ejecute, dándole la oportunidad de que la escriba por pantalla. Da igual el tiempo en el que lo ejecute ya que será siempre el primero en lanzar el hechizo. Justo al terminarlo el maestro indicará lo siguiente: “La estrategia es un elemento fundamental en las batallas de varitas y jugar bien las cartas de tu defensa pueden ser cruciales. Estudia bien los hechizos de los que dispones y escoge los más oportunos para cada combate”. Con este mensaje aparecer el cuadro de lección completada y la opción de volver al conjunto de todas las del tutorial.</w:t>
-      </w:r>
-    </w:p>
-    <w:p>
-      <w:pPr>
-        <w:pStyle w:val="Prrafodelista"/>
-        <w:numPr>
-          <w:ilvl w:val="1"/>
-          <w:numId w:val="17"/>
-        </w:numPr>
-        <w:spacing w:line="360" w:lineRule="auto"/>
-        <w:jc w:val="both"/>
-      </w:pPr>
-      <w:r>
-        <w:rPr>
-          <w:i/>
-          <w:iCs/>
-          <w:u w:val="single"/>
-        </w:rPr>
-        <w:t>4º tutorial</w:t>
-      </w:r>
-      <w:r>
-        <w:t>:</w:t>
-      </w:r>
-      <w:r>
-        <w:t xml:space="preserve"> </w:t>
-      </w:r>
-      <w:r>
-        <w:t>uno de los elementos importantes son las ventajas que uno se puede generar así mismo durante los combates. Aquí se tratarán los hechizos de mejoras, aquellos que van a proporcionar ventajas a los que los ejecuten y que puedan potenciar otros ataques o mejorar la ejecución del próximo hechizo. Hay que tener en cuenta que solo se podrá llevar un tipo de este hechizo en el conjunto total, pero luego se podrá usar en más de una ocasión. Con todo y con eso, este tutorial mantendrá este orden.</w:t>
-      </w:r>
-    </w:p>
-    <w:p>
-      <w:pPr>
-        <w:pStyle w:val="Prrafodelista"/>
-        <w:numPr>
-          <w:ilvl w:val="0"/>
-          <w:numId w:val="25"/>
-        </w:numPr>
-        <w:spacing w:line="360" w:lineRule="auto"/>
-        <w:jc w:val="both"/>
-      </w:pPr>
-      <w:r>
-        <w:t xml:space="preserve">Aparecerá toda la interfaz del combate y el maestro comenzará la lección con un cuadro de texto que explica lo siguiente: “No todo va a ser atacar y defender, ya que la magia puede llegar a otorgarnos una potencia que no podemos imaginar. Combinar algunos hechizos con nuestras defensas y con nuestros ataques puede ser crucial para darle el golpe de gracia a un rival. Recuerda que por cada duelo solo podrás usar un tipo de mejora </w:t>
-      </w:r>
-      <w:r>
-        <w:lastRenderedPageBreak/>
-        <w:t>distinta, por lo que cuando prepares la lista de hechizos que traerás escoge el que mejor te sepas o el que creas que te va a venir mejor”.</w:t>
-      </w:r>
-    </w:p>
-    <w:p>
-      <w:pPr>
-        <w:pStyle w:val="Prrafodelista"/>
-        <w:numPr>
-          <w:ilvl w:val="0"/>
-          <w:numId w:val="25"/>
-        </w:numPr>
-        <w:spacing w:line="360" w:lineRule="auto"/>
-        <w:jc w:val="both"/>
-      </w:pPr>
-      <w:r>
-        <w:t>Tras ello se enfoca a la mano de hechizos del usuario y se ven dos cartas de mejora básicas, ambas la misma. Ante ello el maestro explicará: “Como cualquier otra carta deberás escogerla entre las dos posibilidades que tienes y una vez hecho eso habrá que conjurarla. Lee bien el hechizo antes de elegirlo, ya que muchas veces hay efectos más allá del nombre que reciben o pueden llegar a ser confusos, aunque por regla general tienden a generar una mejora en ti mismo, que dura un solo turno o varios”.</w:t>
-      </w:r>
-    </w:p>
-    <w:p>
-      <w:pPr>
-        <w:pStyle w:val="Prrafodelista"/>
-        <w:numPr>
-          <w:ilvl w:val="0"/>
-          <w:numId w:val="25"/>
-        </w:numPr>
-        <w:spacing w:line="360" w:lineRule="auto"/>
-        <w:jc w:val="both"/>
-      </w:pPr>
-      <w:r>
-        <w:t>Se deja que el jugador escoja la carta y la ejecute, dándole la oportunidad de que la escriba por pantalla. Da igual el tiempo en el que lo ejecute ya que será siempre el primero en lanzar el hechizo. Justo al terminarlo el maestro indicará lo siguiente: “Es verdad que no va a ser un efecto inmediato, pero puede llegar a plantearnos un factor estratégico que no se espera nuestro rival. Estudia bien los hechizos de los que dispones y escoge los más oportunos para cada combate”. Con este mensaje aparecer el cuadro de lección completada y la opción de volver al conjunto de todas las del tutorial.</w:t>
-      </w:r>
-    </w:p>
-    <w:p>
-      <w:pPr>
-        <w:pStyle w:val="Prrafodelista"/>
-        <w:numPr>
-          <w:ilvl w:val="1"/>
-          <w:numId w:val="17"/>
-        </w:numPr>
-        <w:spacing w:line="360" w:lineRule="auto"/>
-        <w:jc w:val="both"/>
-      </w:pPr>
-      <w:r>
-        <w:rPr>
-          <w:i/>
-          <w:iCs/>
-          <w:u w:val="single"/>
-        </w:rPr>
-        <w:t>5</w:t>
-      </w:r>
-      <w:r>
-        <w:rPr>
-          <w:i/>
-          <w:iCs/>
-          <w:u w:val="single"/>
-        </w:rPr>
-        <w:t>º tutorial</w:t>
-      </w:r>
-      <w:r>
-        <w:t>:</w:t>
-      </w:r>
-      <w:r>
-        <w:t xml:space="preserve"> </w:t>
-      </w:r>
-      <w:r>
-        <w:t>se sigue buscando algo más de factor estratégico al título, por lo que aplicar debilidades al rival puede ser muy interesante</w:t>
-      </w:r>
-      <w:r>
-        <w:t xml:space="preserve">. Aquí se tratarán los hechizos de </w:t>
-      </w:r>
-      <w:r>
-        <w:t>debilidades</w:t>
-      </w:r>
-      <w:r>
-        <w:t xml:space="preserve">, aquellos que van a proporcionar </w:t>
-      </w:r>
-      <w:r>
-        <w:t>des</w:t>
-      </w:r>
-      <w:r>
-        <w:t>ventajas a los</w:t>
-      </w:r>
-      <w:r>
-        <w:t xml:space="preserve"> rivales,</w:t>
-      </w:r>
-      <w:r>
-        <w:t xml:space="preserve"> </w:t>
-      </w:r>
-      <w:r>
-        <w:t>promoviendo situaciones que pueden empeorar el lanzamiento de hechizos del rival o dificultarle la defensa</w:t>
-      </w:r>
-      <w:r>
-        <w:t>. Hay que tener en cuenta que solo se podrá llevar un tipo de este hechizo en el conjunto total, pero luego se podrá usar en más de una ocasión. Con todo y con eso, este tutorial mantendrá este orden.</w:t>
-      </w:r>
-    </w:p>
-    <w:p>
-      <w:pPr>
-        <w:pStyle w:val="Prrafodelista"/>
-        <w:numPr>
-          <w:ilvl w:val="0"/>
-          <w:numId w:val="26"/>
-        </w:numPr>
-        <w:spacing w:line="360" w:lineRule="auto"/>
-        <w:jc w:val="both"/>
-      </w:pPr>
-      <w:r>
-        <w:t>Aparecerá toda la interfaz del combate y el maestro comenzará la lección con un cuadro de texto que explica lo siguiente: “</w:t>
-      </w:r>
-      <w:r>
-        <w:t>Hay diferentes maneras de abordar los combates y hay jugadores que disfrutan penalizando a los rivales para que ellos mismos vayan debilitándose con el paso del tiempo</w:t>
-      </w:r>
-      <w:r>
-        <w:t xml:space="preserve">. </w:t>
-      </w:r>
-      <w:r>
-        <w:t>Saber escoger qué penalizaciones aplicar y en qué momento pueden agilizar un combate y hacer que el tiempo sea el peor enemigo de nuestro rival</w:t>
-      </w:r>
-      <w:r>
-        <w:t xml:space="preserve">. Recuerda que por cada duelo solo podrás usar un tipo de </w:t>
-      </w:r>
-      <w:r>
-        <w:t>debilidad</w:t>
-      </w:r>
-      <w:r>
-        <w:t xml:space="preserve"> </w:t>
-      </w:r>
-      <w:r>
-        <w:lastRenderedPageBreak/>
-        <w:t>distinta, por lo que cuando prepares la lista de hechizos que traerás escoge el que mejor te sepas o el que creas que te va a venir mejor”.</w:t>
-      </w:r>
-    </w:p>
-    <w:p>
-      <w:pPr>
-        <w:pStyle w:val="Prrafodelista"/>
-        <w:numPr>
-          <w:ilvl w:val="0"/>
-          <w:numId w:val="26"/>
-        </w:numPr>
-        <w:spacing w:line="360" w:lineRule="auto"/>
-        <w:jc w:val="both"/>
-      </w:pPr>
-      <w:r>
-        <w:t xml:space="preserve">Tras ello se enfoca a la mano de hechizos del usuario y se ven dos cartas de </w:t>
-      </w:r>
-      <w:r>
-        <w:t>debilidad</w:t>
-      </w:r>
-      <w:r>
-        <w:t xml:space="preserve"> básicas, ambas la misma. Ante ello el maestro explicará: “Como cualquier otra carta deberás escogerla entre las dos posibilidades que tienes y una vez hecho eso habrá que conjurarla. Lee bien el hechizo antes de elegirlo, ya que muchas veces hay efectos más allá del nombre que reciben o pueden llegar a ser confusos, aunque por regla general tienden a generar </w:t>
-      </w:r>
-      <w:r>
-        <w:t>una debilidad en tu rival</w:t>
-      </w:r>
-      <w:r>
-        <w:t>, que dura un solo turno o varios”.</w:t>
-      </w:r>
-    </w:p>
-    <w:p>
-      <w:pPr>
-        <w:pStyle w:val="Prrafodelista"/>
-        <w:numPr>
-          <w:ilvl w:val="0"/>
-          <w:numId w:val="26"/>
-        </w:numPr>
-        <w:spacing w:line="360" w:lineRule="auto"/>
-        <w:jc w:val="both"/>
-      </w:pPr>
-      <w:r>
-        <w:t>Se deja que el jugador escoja la carta y la ejecute, dándole la oportunidad de que la escriba por pantalla. Da igual el tiempo en el que lo ejecute ya que será siempre el primero en lanzar el hechizo. Justo al terminarlo el maestro indicará lo siguiente: “Es verdad que no va a ser un efecto inmediato, pero puede llegar a plantearnos un factor estratégico que no se espera nuestro rival. Estudia bien los hechizos de los que dispones y escoge los más oportunos para cada combate”. Con este mensaje aparecer el cuadro de lección completada y la opción de volver al conjunto de todas las del tutorial.</w:t>
+          <w:numId w:val="18"/>
+        </w:numPr>
+        <w:spacing w:line="360" w:lineRule="auto"/>
+        <w:jc w:val="both"/>
+      </w:pPr>
+      <w:r>
+        <w:t>Ambos jugadores ejecutan sus hechizos y se termina el turno.</w:t>
+      </w:r>
+    </w:p>
+    <w:p>
+      <w:pPr>
+        <w:spacing w:line="360" w:lineRule="auto"/>
+        <w:ind w:left="708"/>
+        <w:jc w:val="both"/>
+      </w:pPr>
+      <w:r>
+        <w:t>El combate acabará cuando uno de los dos jugadores alcance una vida equivalente a 1, de forma que aparece un menú emergente para volver al menú del que provenga: si es del modo historia volverá al modo historia, si es del modo un jugador a ese modo y si es del modo multijugador, retomará la sala donde se da la opción de buscar un segundo jugador. En todo momento del combate, si está jugando en solitario, el jugador podrá pulsar un botón en la esquina superior izquierda para el modo de pausa, donde se puede continuar o salir de la partida al menú principal.</w:t>
       </w:r>
     </w:p>
     <w:p>
@@ -12496,41 +13121,7 @@
           <w:i/>
           <w:iCs/>
         </w:rPr>
-        <w:t>Pantalla de modo contra IA:</w:t>
-      </w:r>
-      <w:r>
-        <w:t xml:space="preserve"> en este apartado el jugador deberá decidir en </w:t>
-      </w:r>
-      <w:r>
-        <w:t>qué</w:t>
-      </w:r>
-      <w:r>
-        <w:t xml:space="preserve"> dificultad quiere jugar contra la inteligencia artificial. Será posible escoger entre fácil, medio o difícil y servirá al jugador para probar su habilidad. Una vez seleccionado un tipo de nivel, se </w:t>
-      </w:r>
-      <w:r>
-        <w:t>le pedirá al jugador que elija una configuración de hechizos y comience el combate.</w:t>
-      </w:r>
-      <w:r>
-        <w:t xml:space="preserve"> A la hora de establecer el nivel de dificultad, se establece esta disposición de inteligencias artificiales para poder programarlas en las partidas:</w:t>
-      </w:r>
-    </w:p>
-    <w:p>
-      <w:pPr>
-        <w:pStyle w:val="Prrafodelista"/>
-        <w:numPr>
-          <w:ilvl w:val="1"/>
-          <w:numId w:val="17"/>
-        </w:numPr>
-        <w:spacing w:line="360" w:lineRule="auto"/>
-        <w:jc w:val="both"/>
-      </w:pPr>
-      <w:r>
-        <w:rPr>
-          <w:i/>
-          <w:iCs/>
-          <w:u w:val="single"/>
-        </w:rPr>
-        <w:t>Inteligencia artificial en fácil</w:t>
+        <w:t>Pantalla de opciones:</w:t>
       </w:r>
       <w:r>
         <w:rPr>
@@ -12539,365 +13130,38 @@
           <w:i/>
           <w:iCs/>
         </w:rPr>
-        <w:t>:</w:t>
-      </w:r>
-      <w:r>
-        <w:t xml:space="preserve"> para este tipo de inteligencia se establecerá una configuración de ataques y defensas de nivel 1, escogidas de forma aleatoria entre todos los que hay. En cuanto a las mejoras y debilidades ocurrirá lo mismo, pero solo se elegirá una de nivel 1. Para dar una capa más de identificación de dificultad, se establecerá un tiempo determinado alto para la elaboración del hechizo y que se pueda comparar con el ejecutado por el usuario.</w:t>
-      </w:r>
-    </w:p>
-    <w:p>
-      <w:pPr>
-        <w:pStyle w:val="Prrafodelista"/>
-        <w:numPr>
-          <w:ilvl w:val="1"/>
-          <w:numId w:val="17"/>
-        </w:numPr>
-        <w:spacing w:line="360" w:lineRule="auto"/>
-        <w:jc w:val="both"/>
-      </w:pPr>
-      <w:r>
-        <w:rPr>
-          <w:i/>
-          <w:iCs/>
-          <w:u w:val="single"/>
-        </w:rPr>
-        <w:t>Inteligencia artificial en medio</w:t>
-      </w:r>
-      <w:r>
-        <w:t xml:space="preserve">: para este tipo de inteligencia se establecerá una configuración de ataques y defensas de nivel 2, escogidas de forma aleatoria entre </w:t>
-      </w:r>
+        <w:t xml:space="preserve"> </w:t>
+      </w:r>
+      <w:r>
+        <w:t>al igual que el resto de l</w:t>
+      </w:r>
+      <w:r>
+        <w:t xml:space="preserve">os videojuegos, esta pantalla de opciones puede ser también considerada una pantalla de ajustes. Tratará de adaptar la experiencia del juego mucho más cómoda a cualquier jugador que llegue de nuevas. Dentro del menú se encontrará una sección para subir y bajar el volumen del videojuego, se podrá elegir el idioma en que quieren verse las interfaces y los menús del modo historia, ya que los hechizos se encontrarán en latín, </w:t>
+      </w:r>
+      <w:r>
+        <w:t xml:space="preserve">habrá </w:t>
+      </w:r>
+      <w:r>
+        <w:t>una opción de permitir que animaciones y diálogos de texto pueda</w:t>
+      </w:r>
+      <w:r>
+        <w:t>n</w:t>
+      </w:r>
+      <w:r>
+        <w:t xml:space="preserve"> ir más rápido o más despacio</w:t>
+      </w:r>
+      <w:r>
+        <w:t xml:space="preserve"> y, por último, una opción para aumentar o disminuir el tamaño de la fuente, ya que un título centrado en escribir hechizos debe de poder verse correctamente para el usuario.</w:t>
+      </w:r>
+    </w:p>
+    <w:p>
+      <w:pPr>
+        <w:spacing w:line="360" w:lineRule="auto"/>
+        <w:ind w:firstLine="360"/>
+        <w:jc w:val="both"/>
+      </w:pPr>
       <w:r>
         <w:lastRenderedPageBreak/>
-        <w:t>todos los que hay. En cuanto a las mejoras y debilidades ocurrirá lo mismo, pero solo se elegirá una de nivel 2. Para dar una capa más de identificación de dificultad, se establecerá un tiempo determinado medio para la elaboración del hechizo y que se pueda comparar con el ejecutado por el usuario.</w:t>
-      </w:r>
-    </w:p>
-    <w:p>
-      <w:pPr>
-        <w:pStyle w:val="Prrafodelista"/>
-        <w:numPr>
-          <w:ilvl w:val="1"/>
-          <w:numId w:val="17"/>
-        </w:numPr>
-        <w:spacing w:line="360" w:lineRule="auto"/>
-        <w:jc w:val="both"/>
-      </w:pPr>
-      <w:r>
-        <w:rPr>
-          <w:i/>
-          <w:iCs/>
-          <w:u w:val="single"/>
-        </w:rPr>
-        <w:t>Inteligencia artificial en difícil</w:t>
-      </w:r>
-      <w:r>
-        <w:t>:</w:t>
-      </w:r>
-      <w:r>
-        <w:t xml:space="preserve"> </w:t>
-      </w:r>
-      <w:r>
-        <w:t>para este tipo de inteligencia se establecerá una configuración de ataques y defensas de nivel 3, escogidas de forma aleatoria entre todos los que hay. En cuanto a las mejoras y debilidades ocurrirá lo mismo, pero solo se elegirá una de nivel 3. Para dar una capa más de identificación de dificultad, se establecerá un tiempo determinado bajo para la elaboración del hechizo y que se pueda comparar con el ejecutado por el usuario.</w:t>
-      </w:r>
-    </w:p>
-    <w:p>
-      <w:pPr>
-        <w:pStyle w:val="Prrafodelista"/>
-        <w:spacing w:line="360" w:lineRule="auto"/>
-        <w:jc w:val="both"/>
-      </w:pPr>
-      <w:r>
-        <w:t>Una vez que haya acabado el combate, que será cuando uno de los dos personajes llegue a 1 en vida, aparecerá un mensaje por pantalla con la puntuación obtenida</w:t>
-      </w:r>
-      <w:r>
-        <w:t>, en caso de alzarse victorioso el jugador</w:t>
-      </w:r>
-      <w:r>
-        <w:t xml:space="preserve">, la cual se establece con un cálculo teniendo en cuenta la vida del </w:t>
-      </w:r>
-      <w:r>
-        <w:t xml:space="preserve">usuario y la dificultad de la partida. Si la dificultad es fácil se multiplicará los puntos de vida por 0,75, mientras que si la partida ha sido en normal por 1,00 y si la partida ha sido en difícil por 1,5. Esto proporcionará </w:t>
-      </w:r>
-      <w:proofErr w:type="spellStart"/>
-      <w:r>
-        <w:t>Speller</w:t>
-      </w:r>
-      <w:proofErr w:type="spellEnd"/>
-      <w:r>
-        <w:t>$ para que el jugador pueda gastarlos. Además de esto aparecerá, en la ventana de la puntuación, una opción para volver a jugar y otra para salir al menú principal. Para el caso de haber perdido, aparecerá un 0 en la puntuación y las mismas opciones en la ventana.</w:t>
-      </w:r>
-    </w:p>
-    <w:p>
-      <w:pPr>
-        <w:pStyle w:val="Prrafodelista"/>
-        <w:numPr>
-          <w:ilvl w:val="0"/>
-          <w:numId w:val="17"/>
-        </w:numPr>
-        <w:spacing w:line="360" w:lineRule="auto"/>
-        <w:jc w:val="both"/>
-      </w:pPr>
-      <w:r>
-        <w:rPr>
-          <w:b/>
-          <w:bCs/>
-          <w:i/>
-          <w:iCs/>
-        </w:rPr>
-        <w:t>Pantalla de modo multijugador:</w:t>
-      </w:r>
-      <w:r>
-        <w:t xml:space="preserve"> se accederá cuando se trata de jugar al modo con otro jugador online. En dicho momento se entrará en una sala donde se espera la conexión de un solo usuario y se permite a cada uno aceptar. Una vez que han aceptado, en la pantalla de cada jugador aparecerá la elección de configuración de hechizos y deberán darle a aceptar para comenzar la batalla</w:t>
-      </w:r>
-      <w:r>
-        <w:t xml:space="preserve">, habiendo establecido una cantidad de </w:t>
-      </w:r>
-      <w:proofErr w:type="spellStart"/>
-      <w:r>
-        <w:t>Speller</w:t>
-      </w:r>
-      <w:proofErr w:type="spellEnd"/>
-      <w:r>
-        <w:t>$ que apuestan. Hasta que ambos jugadores no acepten la misma cantidad de dinero apostado no comenzará la partida. Una vez que coincida se iniciará el combate y se ejecutará como otro combate normal, teniendo en cuenta las variables de cada jugador. Cuando se resuelva el combate podrán ocurrir dos situaciones en la pantalla del jugador:</w:t>
-      </w:r>
-    </w:p>
-    <w:p>
-      <w:pPr>
-        <w:pStyle w:val="Prrafodelista"/>
-        <w:numPr>
-          <w:ilvl w:val="1"/>
-          <w:numId w:val="17"/>
-        </w:numPr>
-        <w:spacing w:line="360" w:lineRule="auto"/>
-        <w:jc w:val="both"/>
-      </w:pPr>
-      <w:r>
-        <w:rPr>
-          <w:b/>
-          <w:bCs/>
-          <w:i/>
-          <w:iCs/>
-        </w:rPr>
-        <w:t>Ser el jugador victorioso:</w:t>
-      </w:r>
-      <w:r>
-        <w:t xml:space="preserve"> en este caso aparecerá una ventana de victoria igual que en cualquier otro modo. En vez de una puntuación aparecerá un mensaje de victoria y los </w:t>
-      </w:r>
-      <w:proofErr w:type="spellStart"/>
-      <w:r>
-        <w:t>Speller</w:t>
-      </w:r>
-      <w:proofErr w:type="spellEnd"/>
-      <w:r>
-        <w:t xml:space="preserve">$ que se han ganado. Habrá dos botones uno de salir y uno de volver a jugar. Si se pulsa el de volver a jugar se esperará a que el otro jugador haya mandado una respuesta, ya que si pulsa el mismo botón se preparará una partida con el mismo </w:t>
-      </w:r>
-      <w:r>
-        <w:lastRenderedPageBreak/>
-        <w:t>jugador y la misma cantidad de dinero. Si el otro jugador no quiere echar una segunda partida, se saldrá a la sala de espera para buscar a otro</w:t>
-      </w:r>
-    </w:p>
-    <w:p>
-      <w:pPr>
-        <w:pStyle w:val="Prrafodelista"/>
-        <w:numPr>
-          <w:ilvl w:val="1"/>
-          <w:numId w:val="17"/>
-        </w:numPr>
-        <w:spacing w:line="360" w:lineRule="auto"/>
-        <w:jc w:val="both"/>
-      </w:pPr>
-      <w:r>
-        <w:rPr>
-          <w:b/>
-          <w:bCs/>
-          <w:i/>
-          <w:iCs/>
-        </w:rPr>
-        <w:t>Ser el jugador derrotado:</w:t>
-      </w:r>
-      <w:r>
-        <w:t xml:space="preserve"> </w:t>
-      </w:r>
-      <w:r>
-        <w:t xml:space="preserve">para esta situación se aparecerá la ventana de finalización de partida igual que en otro modo. No aparecerá ninguna puntuación, sino un mensaje de derrota y la cantidad de </w:t>
-      </w:r>
-      <w:proofErr w:type="spellStart"/>
-      <w:r>
-        <w:t>Speller</w:t>
-      </w:r>
-      <w:proofErr w:type="spellEnd"/>
-      <w:r>
-        <w:t xml:space="preserve">$ que se han perdido. Además, aparecerán un botón de volver a jugar, si se quiere volver a jugar con el jugador por la misma cantidad de dinero o un botón de salir para volver a la sala de espera. Si se trata de volver a jugar con el jugador actual se esperará a la respuesta del otro jugador. En caso de que el otro jugador pulse volver a jugar se comenzará otra partida por la misma apuesta, mientras </w:t>
-      </w:r>
-      <w:proofErr w:type="gramStart"/>
-      <w:r>
-        <w:t>que</w:t>
-      </w:r>
-      <w:proofErr w:type="gramEnd"/>
-      <w:r>
-        <w:t xml:space="preserve"> si le da a salir, el jugador actual también volverá a la sala de espera.</w:t>
-      </w:r>
-    </w:p>
-    <w:p>
-      <w:pPr>
-        <w:pStyle w:val="Prrafodelista"/>
-        <w:numPr>
-          <w:ilvl w:val="0"/>
-          <w:numId w:val="17"/>
-        </w:numPr>
-        <w:spacing w:line="360" w:lineRule="auto"/>
-        <w:jc w:val="both"/>
-      </w:pPr>
-      <w:r>
-        <w:rPr>
-          <w:b/>
-          <w:bCs/>
-          <w:i/>
-          <w:iCs/>
-        </w:rPr>
-        <w:t>Pantalla de combate:</w:t>
-      </w:r>
-      <w:r>
-        <w:t xml:space="preserve"> la disposición de cualquier batalla de combate va a ser la misma ya que trata de emular una pelea de varitas entre magos. Todo quedará resumido en un recuadro que representa la zona del combate con el jugador principal a la izquierda y el jugador enemigo a la derecha. En la parte que complementa la ventana del navegador se encontrará un tablero con diferentes letras para conformar el hechizo a lanzar. Los turnos de los magos jugadores se resumen en:</w:t>
-      </w:r>
-    </w:p>
-    <w:p>
-      <w:pPr>
-        <w:pStyle w:val="Prrafodelista"/>
-        <w:numPr>
-          <w:ilvl w:val="0"/>
-          <w:numId w:val="18"/>
-        </w:numPr>
-        <w:spacing w:line="360" w:lineRule="auto"/>
-        <w:jc w:val="both"/>
-      </w:pPr>
-      <w:r>
-        <w:t>Se muestran dos cartas al jugador de su mazo aleatorias.</w:t>
-      </w:r>
-    </w:p>
-    <w:p>
-      <w:pPr>
-        <w:pStyle w:val="Prrafodelista"/>
-        <w:numPr>
-          <w:ilvl w:val="0"/>
-          <w:numId w:val="18"/>
-        </w:numPr>
-        <w:spacing w:line="360" w:lineRule="auto"/>
-        <w:jc w:val="both"/>
-      </w:pPr>
-      <w:r>
-        <w:t>El jugador selecciona una de las dos.</w:t>
-      </w:r>
-    </w:p>
-    <w:p>
-      <w:pPr>
-        <w:pStyle w:val="Prrafodelista"/>
-        <w:numPr>
-          <w:ilvl w:val="0"/>
-          <w:numId w:val="18"/>
-        </w:numPr>
-        <w:spacing w:line="360" w:lineRule="auto"/>
-        <w:jc w:val="both"/>
-      </w:pPr>
-      <w:r>
-        <w:t>La zona de la interfaz se transforma en un tablero/teclado donde el jugador deberá pulsar en orden las letras que conforman el hechizo.</w:t>
-      </w:r>
-    </w:p>
-    <w:p>
-      <w:pPr>
-        <w:pStyle w:val="Prrafodelista"/>
-        <w:numPr>
-          <w:ilvl w:val="0"/>
-          <w:numId w:val="18"/>
-        </w:numPr>
-        <w:spacing w:line="360" w:lineRule="auto"/>
-        <w:jc w:val="both"/>
-      </w:pPr>
-      <w:r>
-        <w:t>Una vez realizado se calculará la velocidad a la que se ha realizado para poder entender el orden en que se ejecutará el hechizo, es decir, antes que el rival o después.</w:t>
-      </w:r>
-    </w:p>
-    <w:p>
-      <w:pPr>
-        <w:pStyle w:val="Prrafodelista"/>
-        <w:numPr>
-          <w:ilvl w:val="0"/>
-          <w:numId w:val="18"/>
-        </w:numPr>
-        <w:spacing w:line="360" w:lineRule="auto"/>
-        <w:jc w:val="both"/>
-      </w:pPr>
-      <w:r>
-        <w:t>Ambos jugadores ejecutan sus hechizos y se termina el turno.</w:t>
-      </w:r>
-    </w:p>
-    <w:p>
-      <w:pPr>
-        <w:spacing w:line="360" w:lineRule="auto"/>
-        <w:ind w:left="708"/>
-        <w:jc w:val="both"/>
-      </w:pPr>
-      <w:r>
-        <w:t>El combate acabará cuando uno de los dos jugadores alcance una vida equivalente a 1, de forma que aparece un menú emergente para volver al menú del que provenga: si es del modo historia volverá al modo historia, si es del modo un jugador a ese modo y si es del modo multijugador, retomará la sala donde se da la opción de buscar un segundo jugador. En todo momento del combate, si está jugando en solitario, el jugador podrá pulsar un botón en la esquina superior izquierda para el modo de pausa, donde se puede continuar o salir de la partida al menú principal.</w:t>
-      </w:r>
-    </w:p>
-    <w:p>
-      <w:pPr>
-        <w:pStyle w:val="Prrafodelista"/>
-        <w:numPr>
-          <w:ilvl w:val="0"/>
-          <w:numId w:val="17"/>
-        </w:numPr>
-        <w:spacing w:line="360" w:lineRule="auto"/>
-        <w:jc w:val="both"/>
-      </w:pPr>
-      <w:r>
-        <w:rPr>
-          <w:b/>
-          <w:bCs/>
-          <w:i/>
-          <w:iCs/>
-        </w:rPr>
-        <w:lastRenderedPageBreak/>
-        <w:t>Pantalla de opciones:</w:t>
-      </w:r>
-      <w:r>
-        <w:rPr>
-          <w:b/>
-          <w:bCs/>
-          <w:i/>
-          <w:iCs/>
-        </w:rPr>
-        <w:t xml:space="preserve"> </w:t>
-      </w:r>
-      <w:r>
-        <w:t>al igual que el resto de l</w:t>
-      </w:r>
-      <w:r>
-        <w:t xml:space="preserve">os videojuegos, esta pantalla de opciones puede ser también considerada una pantalla de ajustes. Tratará de adaptar la experiencia del juego mucho más cómoda a cualquier jugador que llegue de nuevas. Dentro del menú se encontrará una sección para subir y bajar el volumen del videojuego, se podrá elegir el idioma en que quieren verse las interfaces y los menús del modo historia, ya que los hechizos se encontrarán en latín, </w:t>
-      </w:r>
-      <w:r>
-        <w:t xml:space="preserve">habrá </w:t>
-      </w:r>
-      <w:r>
-        <w:t>una opción de permitir que animaciones y diálogos de texto pueda</w:t>
-      </w:r>
-      <w:r>
-        <w:t>n</w:t>
-      </w:r>
-      <w:r>
-        <w:t xml:space="preserve"> ir más rápido o más despacio</w:t>
-      </w:r>
-      <w:r>
-        <w:t xml:space="preserve"> y, por último, una opción para aumentar o disminuir el tamaño de la fuente, ya que un título centrado en escribir hechizos debe de poder verse correctamente para el usuario.</w:t>
-      </w:r>
-    </w:p>
-    <w:p>
-      <w:pPr>
-        <w:spacing w:line="360" w:lineRule="auto"/>
-        <w:ind w:firstLine="360"/>
-        <w:jc w:val="both"/>
-      </w:pPr>
-      <w:r>
         <w:t>Juntando todas estas interfaces se obtiene un título muy completo con todo tipo de opciones para cualquier usuario nuevo que trate de probar suerte. De esta forma, se puede observar una gran accesibilidad y usabilidad, permitiendo unas interfaces intuitivas y con todo al alcance del jugador en todo momento, que podrá gestionar tan solo pulsando con el ratón o en la pantalla táctil de su dispositivo móvil.</w:t>
       </w:r>
     </w:p>
@@ -14125,7 +14389,7 @@
   <w:abstractNum w:abstractNumId="1" w15:restartNumberingAfterBreak="0">
     <w:nsid w:val="0C78171A"/>
     <w:multiLevelType w:val="hybridMultilevel"/>
-    <w:tmpl w:val="993ABC62"/>
+    <w:tmpl w:val="9BE63480"/>
     <w:lvl w:ilvl="0" w:tplc="0C0A0001">
       <w:start w:val="1"/>
       <w:numFmt w:val="bullet"/>
@@ -17878,21 +18142,6 @@
 </file>
 
 <file path=customXml/item1.xml><?xml version="1.0" encoding="utf-8"?>
-<?mso-contentType ?>
-<FormTemplates xmlns="http://schemas.microsoft.com/sharepoint/v3/contenttype/forms">
-  <Display>DocumentLibraryForm</Display>
-  <Edit>DocumentLibraryForm</Edit>
-  <New>DocumentLibraryForm</New>
-</FormTemplates>
-</file>
-
-<file path=customXml/item2.xml><?xml version="1.0" encoding="utf-8"?>
-<p:properties xmlns:p="http://schemas.microsoft.com/office/2006/metadata/properties" xmlns:xsi="http://www.w3.org/2001/XMLSchema-instance" xmlns:pc="http://schemas.microsoft.com/office/infopath/2007/PartnerControls">
-  <documentManagement/>
-</p:properties>
-</file>
-
-<file path=customXml/item3.xml><?xml version="1.0" encoding="utf-8"?>
 <ct:contentTypeSchema xmlns:ct="http://schemas.microsoft.com/office/2006/metadata/contentType" xmlns:ma="http://schemas.microsoft.com/office/2006/metadata/properties/metaAttributes" ct:_="" ma:_="" ma:contentTypeName="Documento" ma:contentTypeID="0x0101001E940D37F1D6224B944182C7F58E3D79" ma:contentTypeVersion="8" ma:contentTypeDescription="Crear nuevo documento." ma:contentTypeScope="" ma:versionID="2d9a715b98476782950dbb5c5633bc9a">
   <xsd:schema xmlns:xsd="http://www.w3.org/2001/XMLSchema" xmlns:xs="http://www.w3.org/2001/XMLSchema" xmlns:p="http://schemas.microsoft.com/office/2006/metadata/properties" xmlns:ns2="f44c1561-e046-419c-ae02-5241319b114b" targetNamespace="http://schemas.microsoft.com/office/2006/metadata/properties" ma:root="true" ma:fieldsID="1427a9d90aa486aebdb9ef75dfc3ff2b" ns2:_="">
     <xsd:import namespace="f44c1561-e046-419c-ae02-5241319b114b"/>
@@ -18064,24 +18313,22 @@
 </ct:contentTypeSchema>
 </file>
 
-<file path=customXml/itemProps1.xml><?xml version="1.0" encoding="utf-8"?>
-<ds:datastoreItem xmlns:ds="http://schemas.openxmlformats.org/officeDocument/2006/customXml" ds:itemID="{EF947E13-2F93-4540-8B72-8F5A7373E8BF}">
-  <ds:schemaRefs>
-    <ds:schemaRef ds:uri="http://schemas.microsoft.com/sharepoint/v3/contenttype/forms"/>
-  </ds:schemaRefs>
-</ds:datastoreItem>
+<file path=customXml/item2.xml><?xml version="1.0" encoding="utf-8"?>
+<p:properties xmlns:p="http://schemas.microsoft.com/office/2006/metadata/properties" xmlns:xsi="http://www.w3.org/2001/XMLSchema-instance" xmlns:pc="http://schemas.microsoft.com/office/infopath/2007/PartnerControls">
+  <documentManagement/>
+</p:properties>
 </file>
 
-<file path=customXml/itemProps2.xml><?xml version="1.0" encoding="utf-8"?>
-<ds:datastoreItem xmlns:ds="http://schemas.openxmlformats.org/officeDocument/2006/customXml" ds:itemID="{26846F70-38C7-4076-9511-3083AA691AED}">
-  <ds:schemaRefs>
-    <ds:schemaRef ds:uri="http://schemas.microsoft.com/office/2006/metadata/properties"/>
-    <ds:schemaRef ds:uri="http://schemas.microsoft.com/office/infopath/2007/PartnerControls"/>
-  </ds:schemaRefs>
-</ds:datastoreItem>
+<file path=customXml/item3.xml><?xml version="1.0" encoding="utf-8"?>
+<?mso-contentType ?>
+<FormTemplates xmlns="http://schemas.microsoft.com/sharepoint/v3/contenttype/forms">
+  <Display>DocumentLibraryForm</Display>
+  <Edit>DocumentLibraryForm</Edit>
+  <New>DocumentLibraryForm</New>
+</FormTemplates>
 </file>
 
-<file path=customXml/itemProps3.xml><?xml version="1.0" encoding="utf-8"?>
+<file path=customXml/itemProps1.xml><?xml version="1.0" encoding="utf-8"?>
 <ds:datastoreItem xmlns:ds="http://schemas.openxmlformats.org/officeDocument/2006/customXml" ds:itemID="{696AD1C9-360F-4A39-9545-EA1C9BAAFF89}">
   <ds:schemaRefs>
     <ds:schemaRef ds:uri="http://schemas.microsoft.com/office/2006/metadata/contentType"/>
@@ -18097,4 +18344,21 @@
     <ds:schemaRef ds:uri="http://schemas.microsoft.com/internal/obd"/>
   </ds:schemaRefs>
 </ds:datastoreItem>
+</file>
+
+<file path=customXml/itemProps2.xml><?xml version="1.0" encoding="utf-8"?>
+<ds:datastoreItem xmlns:ds="http://schemas.openxmlformats.org/officeDocument/2006/customXml" ds:itemID="{26846F70-38C7-4076-9511-3083AA691AED}">
+  <ds:schemaRefs>
+    <ds:schemaRef ds:uri="http://schemas.microsoft.com/office/2006/metadata/properties"/>
+    <ds:schemaRef ds:uri="http://schemas.microsoft.com/office/infopath/2007/PartnerControls"/>
+  </ds:schemaRefs>
+</ds:datastoreItem>
+</file>
+
+<file path=customXml/itemProps3.xml><?xml version="1.0" encoding="utf-8"?>
+<ds:datastoreItem xmlns:ds="http://schemas.openxmlformats.org/officeDocument/2006/customXml" ds:itemID="{EF947E13-2F93-4540-8B72-8F5A7373E8BF}">
+  <ds:schemaRefs>
+    <ds:schemaRef ds:uri="http://schemas.microsoft.com/sharepoint/v3/contenttype/forms"/>
+  </ds:schemaRefs>
+</ds:datastoreItem>
 </file>
</xml_diff>